<commit_message>
Added notes to risk mitigation slides, added my own risk.
</commit_message>
<xml_diff>
--- a/Documents/risk and mitigation.docx
+++ b/Documents/risk and mitigation.docx
@@ -1,6 +1,6 @@
 
 <file path=word/document.xml><?xml version="1.0" encoding="utf-8"?>
-<w:document xmlns:wpc="http://schemas.microsoft.com/office/word/2010/wordprocessingCanvas" xmlns:cx="http://schemas.microsoft.com/office/drawing/2014/chartex" xmlns:cx1="http://schemas.microsoft.com/office/drawing/2015/9/8/chartex" xmlns:cx2="http://schemas.microsoft.com/office/drawing/2015/10/21/chartex" xmlns:cx3="http://schemas.microsoft.com/office/drawing/2016/5/9/chartex" xmlns:cx4="http://schemas.microsoft.com/office/drawing/2016/5/10/chartex" xmlns:cx5="http://schemas.microsoft.com/office/drawing/2016/5/11/chartex" xmlns:cx6="http://schemas.microsoft.com/office/drawing/2016/5/12/chartex" xmlns:cx7="http://schemas.microsoft.com/office/drawing/2016/5/13/chartex" xmlns:cx8="http://schemas.microsoft.com/office/drawing/2016/5/14/chartex" xmlns:mc="http://schemas.openxmlformats.org/markup-compatibility/2006" xmlns:aink="http://schemas.microsoft.com/office/drawing/2016/ink" xmlns:am3d="http://schemas.microsoft.com/office/drawing/2017/model3d" xmlns:o="urn:schemas-microsoft-com:office:office" xmlns:r="http://schemas.openxmlformats.org/officeDocument/2006/relationships" xmlns:m="http://schemas.openxmlformats.org/officeDocument/2006/math" xmlns:v="urn:schemas-microsoft-com:vml" xmlns:wp14="http://schemas.microsoft.com/office/word/2010/wordprocessingDrawing" xmlns:wp="http://schemas.openxmlformats.org/drawingml/2006/wordprocessingDrawing" xmlns:w10="urn:schemas-microsoft-com:office:word" xmlns:w="http://schemas.openxmlformats.org/wordprocessingml/2006/main" xmlns:w14="http://schemas.microsoft.com/office/word/2010/wordml" xmlns:w15="http://schemas.microsoft.com/office/word/2012/wordml" xmlns:w16cex="http://schemas.microsoft.com/office/word/2018/wordml/cex" xmlns:w16cid="http://schemas.microsoft.com/office/word/2016/wordml/cid" xmlns:w16="http://schemas.microsoft.com/office/word/2018/wordml" xmlns:w16se="http://schemas.microsoft.com/office/word/2015/wordml/symex" xmlns:wpg="http://schemas.microsoft.com/office/word/2010/wordprocessingGroup" xmlns:wpi="http://schemas.microsoft.com/office/word/2010/wordprocessingInk" xmlns:wne="http://schemas.microsoft.com/office/word/2006/wordml" xmlns:wps="http://schemas.microsoft.com/office/word/2010/wordprocessingShape" mc:Ignorable="w14 w15 w16se w16cid w16 w16cex wp14">
+<w:document xmlns:wpc="http://schemas.microsoft.com/office/word/2010/wordprocessingCanvas" xmlns:cx="http://schemas.microsoft.com/office/drawing/2014/chartex" xmlns:cx1="http://schemas.microsoft.com/office/drawing/2015/9/8/chartex" xmlns:cx2="http://schemas.microsoft.com/office/drawing/2015/10/21/chartex" xmlns:cx3="http://schemas.microsoft.com/office/drawing/2016/5/9/chartex" xmlns:cx4="http://schemas.microsoft.com/office/drawing/2016/5/10/chartex" xmlns:cx5="http://schemas.microsoft.com/office/drawing/2016/5/11/chartex" xmlns:cx6="http://schemas.microsoft.com/office/drawing/2016/5/12/chartex" xmlns:cx7="http://schemas.microsoft.com/office/drawing/2016/5/13/chartex" xmlns:cx8="http://schemas.microsoft.com/office/drawing/2016/5/14/chartex" xmlns:mc="http://schemas.openxmlformats.org/markup-compatibility/2006" xmlns:aink="http://schemas.microsoft.com/office/drawing/2016/ink" xmlns:am3d="http://schemas.microsoft.com/office/drawing/2017/model3d" xmlns:o="urn:schemas-microsoft-com:office:office" xmlns:r="http://schemas.openxmlformats.org/officeDocument/2006/relationships" xmlns:m="http://schemas.openxmlformats.org/officeDocument/2006/math" xmlns:v="urn:schemas-microsoft-com:vml" xmlns:wp14="http://schemas.microsoft.com/office/word/2010/wordprocessingDrawing" xmlns:wp="http://schemas.openxmlformats.org/drawingml/2006/wordprocessingDrawing" xmlns:w10="urn:schemas-microsoft-com:office:word" xmlns:w="http://schemas.openxmlformats.org/wordprocessingml/2006/main" xmlns:w14="http://schemas.microsoft.com/office/word/2010/wordml" xmlns:w15="http://schemas.microsoft.com/office/word/2012/wordml" xmlns:w16cid="http://schemas.microsoft.com/office/word/2016/wordml/cid" xmlns:w16se="http://schemas.microsoft.com/office/word/2015/wordml/symex" xmlns:wpg="http://schemas.microsoft.com/office/word/2010/wordprocessingGroup" xmlns:wpi="http://schemas.microsoft.com/office/word/2010/wordprocessingInk" xmlns:wne="http://schemas.microsoft.com/office/word/2006/wordml" xmlns:wps="http://schemas.microsoft.com/office/word/2010/wordprocessingShape" mc:Ignorable="w14 w15 w16se w16cid wp14">
   <w:body>
     <w:p>
       <w:pPr>
@@ -86,10 +86,62 @@
       <w:pPr>
         <w:pStyle w:val="ListParagraph"/>
         <w:numPr>
+          <w:ilvl w:val="0"/>
+          <w:numId w:val="2"/>
+        </w:numPr>
+      </w:pPr>
+      <w:commentRangeStart w:id="0"/>
+      <w:r>
+        <w:t>Property Damage</w:t>
+      </w:r>
+    </w:p>
+    <w:p>
+      <w:pPr>
+        <w:pStyle w:val="ListParagraph"/>
+        <w:numPr>
           <w:ilvl w:val="1"/>
           <w:numId w:val="2"/>
         </w:numPr>
       </w:pPr>
+      <w:r>
+        <w:t>damaged floors – scratched hardwood floors, torn carpets, broken tiles</w:t>
+      </w:r>
+    </w:p>
+    <w:p>
+      <w:pPr>
+        <w:pStyle w:val="ListParagraph"/>
+        <w:numPr>
+          <w:ilvl w:val="1"/>
+          <w:numId w:val="2"/>
+        </w:numPr>
+      </w:pPr>
+      <w:r>
+        <w:t xml:space="preserve">damaged walls and/or door frames – chipped or dented walls, chipped or broken door frames, </w:t>
+      </w:r>
+      <w:proofErr w:type="spellStart"/>
+      <w:r>
+        <w:t>etc</w:t>
+      </w:r>
+      <w:proofErr w:type="spellEnd"/>
+    </w:p>
+    <w:p>
+      <w:pPr>
+        <w:pStyle w:val="ListParagraph"/>
+        <w:numPr>
+          <w:ilvl w:val="1"/>
+          <w:numId w:val="2"/>
+        </w:numPr>
+      </w:pPr>
+      <w:r>
+        <w:t>damaged stairs – chipped staircase steps, broken banisters, etc.</w:t>
+      </w:r>
+      <w:commentRangeEnd w:id="0"/>
+      <w:r>
+        <w:rPr>
+          <w:rStyle w:val="CommentReference"/>
+        </w:rPr>
+        <w:commentReference w:id="0"/>
+      </w:r>
     </w:p>
     <w:p>
       <w:pPr>
@@ -100,8 +152,10 @@
         </w:numPr>
       </w:pPr>
       <w:r>
-        <w:t>Property Damage</w:t>
-      </w:r>
+        <w:t>Personal Injuries</w:t>
+      </w:r>
+      <w:bookmarkStart w:id="1" w:name="_GoBack"/>
+      <w:bookmarkEnd w:id="1"/>
     </w:p>
     <w:p>
       <w:pPr>
@@ -112,7 +166,7 @@
         </w:numPr>
       </w:pPr>
       <w:r>
-        <w:t>damaged floors – scratched hardwood floors, torn carpets, broken tiles</w:t>
+        <w:t>Persons with current injury (disenfranchises them)</w:t>
       </w:r>
     </w:p>
     <w:p>
@@ -124,13 +178,52 @@
         </w:numPr>
       </w:pPr>
       <w:r>
-        <w:t xml:space="preserve">damaged walls and/or door frames – chipped or dented walls, chipped or broken door frames, </w:t>
+        <w:t>Injured during the move</w:t>
+      </w:r>
+    </w:p>
+    <w:p>
+      <w:pPr>
+        <w:pStyle w:val="ListParagraph"/>
+        <w:numPr>
+          <w:ilvl w:val="2"/>
+          <w:numId w:val="2"/>
+        </w:numPr>
+      </w:pPr>
+      <w:r>
+        <w:t>Strain your back, pull a muscle, sprain ankle</w:t>
+      </w:r>
+    </w:p>
+    <w:p>
+      <w:pPr>
+        <w:pStyle w:val="ListParagraph"/>
+        <w:numPr>
+          <w:ilvl w:val="2"/>
+          <w:numId w:val="2"/>
+        </w:numPr>
+      </w:pPr>
+      <w:r>
+        <w:t xml:space="preserve">Trip or fall </w:t>
       </w:r>
       <w:proofErr w:type="spellStart"/>
       <w:r>
         <w:t>etc</w:t>
       </w:r>
       <w:proofErr w:type="spellEnd"/>
+      <w:r>
+        <w:t>…</w:t>
+      </w:r>
+    </w:p>
+    <w:p>
+      <w:pPr>
+        <w:pStyle w:val="ListParagraph"/>
+        <w:numPr>
+          <w:ilvl w:val="0"/>
+          <w:numId w:val="2"/>
+        </w:numPr>
+      </w:pPr>
+      <w:r>
+        <w:t>Insufficient Experience</w:t>
+      </w:r>
     </w:p>
     <w:p>
       <w:pPr>
@@ -141,7 +234,13 @@
         </w:numPr>
       </w:pPr>
       <w:r>
-        <w:t>damaged stairs – chipped staircase steps, broken banisters, etc.</w:t>
+        <w:t>Unfamiliar with driving a bigger truck (potential accident</w:t>
+      </w:r>
+      <w:r>
+        <w:t xml:space="preserve"> due to lack of experience</w:t>
+      </w:r>
+      <w:r>
+        <w:t xml:space="preserve">) </w:t>
       </w:r>
     </w:p>
     <w:p>
@@ -152,9 +251,32 @@
           <w:numId w:val="2"/>
         </w:numPr>
       </w:pPr>
-      <w:r>
-        <w:t>Personal Injuries</w:t>
-      </w:r>
+      <w:commentRangeStart w:id="2"/>
+      <w:r>
+        <w:t>Weak TOS (Get sued)</w:t>
+      </w:r>
+      <w:commentRangeEnd w:id="2"/>
+      <w:r>
+        <w:rPr>
+          <w:rStyle w:val="CommentReference"/>
+        </w:rPr>
+        <w:commentReference w:id="2"/>
+      </w:r>
+    </w:p>
+    <w:p>
+      <w:pPr>
+        <w:pStyle w:val="ListParagraph"/>
+        <w:numPr>
+          <w:ilvl w:val="0"/>
+          <w:numId w:val="2"/>
+        </w:numPr>
+      </w:pPr>
+      <w:commentRangeStart w:id="3"/>
+      <w:proofErr w:type="gramStart"/>
+      <w:r>
+        <w:t>Man Power</w:t>
+      </w:r>
+      <w:proofErr w:type="gramEnd"/>
     </w:p>
     <w:p>
       <w:pPr>
@@ -165,7 +287,22 @@
         </w:numPr>
       </w:pPr>
       <w:r>
-        <w:t>Persons with current injury (disenfranchises them)</w:t>
+        <w:t>Might not have enough people to move the items</w:t>
+      </w:r>
+      <w:r>
+        <w:t xml:space="preserve"> in timely manner.</w:t>
+      </w:r>
+    </w:p>
+    <w:p>
+      <w:pPr>
+        <w:pStyle w:val="ListParagraph"/>
+        <w:numPr>
+          <w:ilvl w:val="0"/>
+          <w:numId w:val="2"/>
+        </w:numPr>
+      </w:pPr>
+      <w:r>
+        <w:t>Security Risk</w:t>
       </w:r>
     </w:p>
     <w:p>
@@ -177,51 +314,7 @@
         </w:numPr>
       </w:pPr>
       <w:r>
-        <w:t>Injured during the move</w:t>
-      </w:r>
-    </w:p>
-    <w:p>
-      <w:pPr>
-        <w:pStyle w:val="ListParagraph"/>
-        <w:numPr>
-          <w:ilvl w:val="2"/>
-          <w:numId w:val="2"/>
-        </w:numPr>
-      </w:pPr>
-      <w:r>
-        <w:t>Strain your back, pull a muscle, sprain ankle</w:t>
-      </w:r>
-    </w:p>
-    <w:p>
-      <w:pPr>
-        <w:pStyle w:val="ListParagraph"/>
-        <w:numPr>
-          <w:ilvl w:val="2"/>
-          <w:numId w:val="2"/>
-        </w:numPr>
-      </w:pPr>
-      <w:r>
-        <w:t xml:space="preserve">Trip or fall </w:t>
-      </w:r>
-      <w:proofErr w:type="spellStart"/>
-      <w:r>
-        <w:t>etc</w:t>
-      </w:r>
-      <w:proofErr w:type="spellEnd"/>
-      <w:r>
-        <w:t>…</w:t>
-      </w:r>
-    </w:p>
-    <w:p>
-      <w:pPr>
-        <w:pStyle w:val="ListParagraph"/>
-        <w:numPr>
-          <w:ilvl w:val="0"/>
-          <w:numId w:val="2"/>
-        </w:numPr>
-      </w:pPr>
-      <w:r>
-        <w:t>Insufficient Experience</w:t>
+        <w:t>Unattended item can get stolen.</w:t>
       </w:r>
     </w:p>
     <w:p>
@@ -233,40 +326,8 @@
         </w:numPr>
       </w:pPr>
       <w:r>
-        <w:t>Unfamiliar with driving a bigger truck (potential accident</w:t>
-      </w:r>
-      <w:r>
-        <w:t xml:space="preserve"> due to lack of experience</w:t>
-      </w:r>
-      <w:r>
-        <w:t xml:space="preserve">) </w:t>
-      </w:r>
-    </w:p>
-    <w:p>
-      <w:pPr>
-        <w:pStyle w:val="ListParagraph"/>
-        <w:numPr>
-          <w:ilvl w:val="0"/>
-          <w:numId w:val="2"/>
-        </w:numPr>
-      </w:pPr>
-      <w:r>
-        <w:t>Weak TOS (Get sued)</w:t>
-      </w:r>
-    </w:p>
-    <w:p>
-      <w:pPr>
-        <w:pStyle w:val="ListParagraph"/>
-        <w:numPr>
-          <w:ilvl w:val="0"/>
-          <w:numId w:val="2"/>
-        </w:numPr>
-      </w:pPr>
-      <w:proofErr w:type="gramStart"/>
-      <w:r>
-        <w:t>Man Power</w:t>
-      </w:r>
-      <w:proofErr w:type="gramEnd"/>
+        <w:t xml:space="preserve">Packed cars draw attention of thieves. </w:t>
+      </w:r>
     </w:p>
     <w:p>
       <w:pPr>
@@ -277,58 +338,14 @@
         </w:numPr>
       </w:pPr>
       <w:r>
-        <w:t>Might not have enough people to move the items</w:t>
-      </w:r>
-      <w:r>
-        <w:t xml:space="preserve"> in timely manner.</w:t>
-      </w:r>
-    </w:p>
-    <w:p>
-      <w:pPr>
-        <w:pStyle w:val="ListParagraph"/>
-        <w:numPr>
-          <w:ilvl w:val="0"/>
-          <w:numId w:val="2"/>
-        </w:numPr>
-      </w:pPr>
-      <w:r>
-        <w:t>Security Risk</w:t>
-      </w:r>
-    </w:p>
-    <w:p>
-      <w:pPr>
-        <w:pStyle w:val="ListParagraph"/>
-        <w:numPr>
-          <w:ilvl w:val="1"/>
-          <w:numId w:val="2"/>
-        </w:numPr>
-      </w:pPr>
-      <w:r>
-        <w:t>Unattended item can get stolen.</w:t>
-      </w:r>
-    </w:p>
-    <w:p>
-      <w:pPr>
-        <w:pStyle w:val="ListParagraph"/>
-        <w:numPr>
-          <w:ilvl w:val="1"/>
-          <w:numId w:val="2"/>
-        </w:numPr>
-      </w:pPr>
-      <w:r>
-        <w:t xml:space="preserve">Packed cars draw attention of thieves. </w:t>
-      </w:r>
-    </w:p>
-    <w:p>
-      <w:pPr>
-        <w:pStyle w:val="ListParagraph"/>
-        <w:numPr>
-          <w:ilvl w:val="1"/>
-          <w:numId w:val="2"/>
-        </w:numPr>
-      </w:pPr>
-      <w:r>
         <w:t xml:space="preserve">Losing items during the move. </w:t>
+      </w:r>
+      <w:commentRangeEnd w:id="3"/>
+      <w:r>
+        <w:rPr>
+          <w:rStyle w:val="CommentReference"/>
+        </w:rPr>
+        <w:commentReference w:id="3"/>
       </w:r>
     </w:p>
     <w:p>
@@ -521,6 +538,47 @@
           <w:color w:val="000000" w:themeColor="text1"/>
         </w:rPr>
         <w:t>UI design being user friendly</w:t>
+      </w:r>
+    </w:p>
+    <w:p>
+      <w:pPr>
+        <w:pStyle w:val="ListParagraph"/>
+        <w:numPr>
+          <w:ilvl w:val="0"/>
+          <w:numId w:val="2"/>
+        </w:numPr>
+        <w:rPr>
+          <w:rFonts w:cstheme="minorHAnsi"/>
+          <w:color w:val="FF0000"/>
+        </w:rPr>
+      </w:pPr>
+      <w:r>
+        <w:rPr>
+          <w:rFonts w:cstheme="minorHAnsi"/>
+          <w:color w:val="FF0000"/>
+        </w:rPr>
+        <w:t>Inability to quickly implement user feedback due to technical complexity</w:t>
+      </w:r>
+      <w:r>
+        <w:rPr>
+          <w:rFonts w:cstheme="minorHAnsi"/>
+          <w:color w:val="FF0000"/>
+        </w:rPr>
+        <w:t xml:space="preserve"> (</w:t>
+      </w:r>
+      <w:r>
+        <w:rPr>
+          <w:rFonts w:cstheme="minorHAnsi"/>
+          <w:color w:val="FF0000"/>
+        </w:rPr>
+        <w:t>-</w:t>
+      </w:r>
+      <w:r>
+        <w:rPr>
+          <w:rFonts w:cstheme="minorHAnsi"/>
+          <w:color w:val="FF0000"/>
+        </w:rPr>
+        <w:t>Jason)</w:t>
       </w:r>
     </w:p>
     <w:p/>
@@ -530,29 +588,17 @@
     <w:p/>
     <w:p/>
     <w:p>
-      <w:hyperlink r:id="rId5" w:history="1">
+      <w:hyperlink r:id="rId8" w:history="1">
         <w:r>
           <w:rPr>
             <w:rStyle w:val="Hyperlink"/>
           </w:rPr>
-          <w:t>https://simplicable.com/new/t</w:t>
-        </w:r>
-        <w:r>
-          <w:rPr>
-            <w:rStyle w:val="Hyperlink"/>
-          </w:rPr>
-          <w:t>e</w:t>
-        </w:r>
-        <w:r>
-          <w:rPr>
-            <w:rStyle w:val="Hyperlink"/>
-          </w:rPr>
-          <w:t>chnology-risk</w:t>
+          <w:t>https://simplicable.com/new/technology-risk</w:t>
         </w:r>
       </w:hyperlink>
     </w:p>
     <w:p>
-      <w:hyperlink r:id="rId6" w:history="1">
+      <w:hyperlink r:id="rId9" w:history="1">
         <w:r>
           <w:rPr>
             <w:rStyle w:val="Hyperlink"/>
@@ -581,8 +627,95 @@
 </w:document>
 </file>
 
+<file path=word/comments.xml><?xml version="1.0" encoding="utf-8"?>
+<w:comments xmlns:wpc="http://schemas.microsoft.com/office/word/2010/wordprocessingCanvas" xmlns:cx="http://schemas.microsoft.com/office/drawing/2014/chartex" xmlns:cx1="http://schemas.microsoft.com/office/drawing/2015/9/8/chartex" xmlns:cx2="http://schemas.microsoft.com/office/drawing/2015/10/21/chartex" xmlns:cx3="http://schemas.microsoft.com/office/drawing/2016/5/9/chartex" xmlns:cx4="http://schemas.microsoft.com/office/drawing/2016/5/10/chartex" xmlns:cx5="http://schemas.microsoft.com/office/drawing/2016/5/11/chartex" xmlns:cx6="http://schemas.microsoft.com/office/drawing/2016/5/12/chartex" xmlns:cx7="http://schemas.microsoft.com/office/drawing/2016/5/13/chartex" xmlns:cx8="http://schemas.microsoft.com/office/drawing/2016/5/14/chartex" xmlns:mc="http://schemas.openxmlformats.org/markup-compatibility/2006" xmlns:aink="http://schemas.microsoft.com/office/drawing/2016/ink" xmlns:am3d="http://schemas.microsoft.com/office/drawing/2017/model3d" xmlns:o="urn:schemas-microsoft-com:office:office" xmlns:r="http://schemas.openxmlformats.org/officeDocument/2006/relationships" xmlns:m="http://schemas.openxmlformats.org/officeDocument/2006/math" xmlns:v="urn:schemas-microsoft-com:vml" xmlns:wp14="http://schemas.microsoft.com/office/word/2010/wordprocessingDrawing" xmlns:wp="http://schemas.openxmlformats.org/drawingml/2006/wordprocessingDrawing" xmlns:w10="urn:schemas-microsoft-com:office:word" xmlns:w="http://schemas.openxmlformats.org/wordprocessingml/2006/main" xmlns:w14="http://schemas.microsoft.com/office/word/2010/wordml" xmlns:w15="http://schemas.microsoft.com/office/word/2012/wordml" xmlns:w16cid="http://schemas.microsoft.com/office/word/2016/wordml/cid" xmlns:w16se="http://schemas.microsoft.com/office/word/2015/wordml/symex" xmlns:wpg="http://schemas.microsoft.com/office/word/2010/wordprocessingGroup" xmlns:wpi="http://schemas.microsoft.com/office/word/2010/wordprocessingInk" xmlns:wne="http://schemas.microsoft.com/office/word/2006/wordml" xmlns:wps="http://schemas.microsoft.com/office/word/2010/wordprocessingShape" mc:Ignorable="w14 w15 w16se w16cid wp14">
+  <w:comment w:id="0" w:author="Jason Moran" w:date="2020-09-29T20:45:00Z" w:initials="JM">
+    <w:p>
+      <w:pPr>
+        <w:pStyle w:val="CommentText"/>
+      </w:pPr>
+      <w:r>
+        <w:rPr>
+          <w:rStyle w:val="CommentReference"/>
+        </w:rPr>
+        <w:annotationRef/>
+      </w:r>
+      <w:r>
+        <w:t xml:space="preserve">I’m torn on </w:t>
+      </w:r>
+      <w:proofErr w:type="gramStart"/>
+      <w:r>
+        <w:t>whether or not</w:t>
+      </w:r>
+      <w:proofErr w:type="gramEnd"/>
+      <w:r>
+        <w:t xml:space="preserve"> this is related to </w:t>
+      </w:r>
+      <w:proofErr w:type="spellStart"/>
+      <w:r>
+        <w:t>Load.In</w:t>
+      </w:r>
+      <w:proofErr w:type="spellEnd"/>
+    </w:p>
+  </w:comment>
+  <w:comment w:id="2" w:author="Jason Moran" w:date="2020-09-29T20:43:00Z" w:initials="JM">
+    <w:p>
+      <w:pPr>
+        <w:pStyle w:val="CommentText"/>
+      </w:pPr>
+      <w:r>
+        <w:rPr>
+          <w:rStyle w:val="CommentReference"/>
+        </w:rPr>
+        <w:annotationRef/>
+      </w:r>
+      <w:r>
+        <w:t>This isn’t the customer’s risk, it’s our non-technical risk, right?</w:t>
+      </w:r>
+    </w:p>
+  </w:comment>
+  <w:comment w:id="3" w:author="Jason Moran" w:date="2020-09-29T20:44:00Z" w:initials="JM">
+    <w:p>
+      <w:pPr>
+        <w:pStyle w:val="CommentText"/>
+      </w:pPr>
+      <w:r>
+        <w:rPr>
+          <w:rStyle w:val="CommentReference"/>
+        </w:rPr>
+        <w:annotationRef/>
+      </w:r>
+      <w:r>
+        <w:t xml:space="preserve">Doesn’t seem related to </w:t>
+      </w:r>
+      <w:proofErr w:type="spellStart"/>
+      <w:r>
+        <w:t>Load.In</w:t>
+      </w:r>
+      <w:proofErr w:type="spellEnd"/>
+    </w:p>
+  </w:comment>
+</w:comments>
+</file>
+
+<file path=word/commentsExtended.xml><?xml version="1.0" encoding="utf-8"?>
+<w15:commentsEx xmlns:wpc="http://schemas.microsoft.com/office/word/2010/wordprocessingCanvas" xmlns:cx="http://schemas.microsoft.com/office/drawing/2014/chartex" xmlns:cx1="http://schemas.microsoft.com/office/drawing/2015/9/8/chartex" xmlns:cx2="http://schemas.microsoft.com/office/drawing/2015/10/21/chartex" xmlns:cx3="http://schemas.microsoft.com/office/drawing/2016/5/9/chartex" xmlns:cx4="http://schemas.microsoft.com/office/drawing/2016/5/10/chartex" xmlns:cx5="http://schemas.microsoft.com/office/drawing/2016/5/11/chartex" xmlns:cx6="http://schemas.microsoft.com/office/drawing/2016/5/12/chartex" xmlns:cx7="http://schemas.microsoft.com/office/drawing/2016/5/13/chartex" xmlns:cx8="http://schemas.microsoft.com/office/drawing/2016/5/14/chartex" xmlns:mc="http://schemas.openxmlformats.org/markup-compatibility/2006" xmlns:aink="http://schemas.microsoft.com/office/drawing/2016/ink" xmlns:am3d="http://schemas.microsoft.com/office/drawing/2017/model3d" xmlns:o="urn:schemas-microsoft-com:office:office" xmlns:r="http://schemas.openxmlformats.org/officeDocument/2006/relationships" xmlns:m="http://schemas.openxmlformats.org/officeDocument/2006/math" xmlns:v="urn:schemas-microsoft-com:vml" xmlns:wp14="http://schemas.microsoft.com/office/word/2010/wordprocessingDrawing" xmlns:wp="http://schemas.openxmlformats.org/drawingml/2006/wordprocessingDrawing" xmlns:w10="urn:schemas-microsoft-com:office:word" xmlns:w="http://schemas.openxmlformats.org/wordprocessingml/2006/main" xmlns:w14="http://schemas.microsoft.com/office/word/2010/wordml" xmlns:w15="http://schemas.microsoft.com/office/word/2012/wordml" xmlns:w16cid="http://schemas.microsoft.com/office/word/2016/wordml/cid" xmlns:w16se="http://schemas.microsoft.com/office/word/2015/wordml/symex" xmlns:wpg="http://schemas.microsoft.com/office/word/2010/wordprocessingGroup" xmlns:wpi="http://schemas.microsoft.com/office/word/2010/wordprocessingInk" xmlns:wne="http://schemas.microsoft.com/office/word/2006/wordml" xmlns:wps="http://schemas.microsoft.com/office/word/2010/wordprocessingShape" mc:Ignorable="w14 w15 w16se w16cid wp14">
+  <w15:commentEx w15:paraId="2F10E6DB" w15:done="0"/>
+  <w15:commentEx w15:paraId="58F2E06F" w15:done="0"/>
+  <w15:commentEx w15:paraId="6E0D951C" w15:done="0"/>
+</w15:commentsEx>
+</file>
+
+<file path=word/commentsIds.xml><?xml version="1.0" encoding="utf-8"?>
+<w16cid:commentsIds xmlns:wpc="http://schemas.microsoft.com/office/word/2010/wordprocessingCanvas" xmlns:cx="http://schemas.microsoft.com/office/drawing/2014/chartex" xmlns:cx1="http://schemas.microsoft.com/office/drawing/2015/9/8/chartex" xmlns:cx2="http://schemas.microsoft.com/office/drawing/2015/10/21/chartex" xmlns:cx3="http://schemas.microsoft.com/office/drawing/2016/5/9/chartex" xmlns:cx4="http://schemas.microsoft.com/office/drawing/2016/5/10/chartex" xmlns:cx5="http://schemas.microsoft.com/office/drawing/2016/5/11/chartex" xmlns:cx6="http://schemas.microsoft.com/office/drawing/2016/5/12/chartex" xmlns:cx7="http://schemas.microsoft.com/office/drawing/2016/5/13/chartex" xmlns:cx8="http://schemas.microsoft.com/office/drawing/2016/5/14/chartex" xmlns:mc="http://schemas.openxmlformats.org/markup-compatibility/2006" xmlns:aink="http://schemas.microsoft.com/office/drawing/2016/ink" xmlns:am3d="http://schemas.microsoft.com/office/drawing/2017/model3d" xmlns:o="urn:schemas-microsoft-com:office:office" xmlns:r="http://schemas.openxmlformats.org/officeDocument/2006/relationships" xmlns:m="http://schemas.openxmlformats.org/officeDocument/2006/math" xmlns:v="urn:schemas-microsoft-com:vml" xmlns:wp14="http://schemas.microsoft.com/office/word/2010/wordprocessingDrawing" xmlns:wp="http://schemas.openxmlformats.org/drawingml/2006/wordprocessingDrawing" xmlns:w10="urn:schemas-microsoft-com:office:word" xmlns:w="http://schemas.openxmlformats.org/wordprocessingml/2006/main" xmlns:w14="http://schemas.microsoft.com/office/word/2010/wordml" xmlns:w15="http://schemas.microsoft.com/office/word/2012/wordml" xmlns:w16cid="http://schemas.microsoft.com/office/word/2016/wordml/cid" xmlns:w16se="http://schemas.microsoft.com/office/word/2015/wordml/symex" xmlns:wpg="http://schemas.microsoft.com/office/word/2010/wordprocessingGroup" xmlns:wpi="http://schemas.microsoft.com/office/word/2010/wordprocessingInk" xmlns:wne="http://schemas.microsoft.com/office/word/2006/wordml" xmlns:wps="http://schemas.microsoft.com/office/word/2010/wordprocessingShape" mc:Ignorable="w14 w15 w16se w16cid wp14">
+  <w16cid:commentId w16cid:paraId="2F10E6DB" w16cid:durableId="231E1B55"/>
+  <w16cid:commentId w16cid:paraId="58F2E06F" w16cid:durableId="231E1B0B"/>
+  <w16cid:commentId w16cid:paraId="6E0D951C" w16cid:durableId="231E1B35"/>
+</w16cid:commentsIds>
+</file>
+
 <file path=word/numbering.xml><?xml version="1.0" encoding="utf-8"?>
-<w:numbering xmlns:wpc="http://schemas.microsoft.com/office/word/2010/wordprocessingCanvas" xmlns:cx="http://schemas.microsoft.com/office/drawing/2014/chartex" xmlns:cx1="http://schemas.microsoft.com/office/drawing/2015/9/8/chartex" xmlns:cx2="http://schemas.microsoft.com/office/drawing/2015/10/21/chartex" xmlns:cx3="http://schemas.microsoft.com/office/drawing/2016/5/9/chartex" xmlns:cx4="http://schemas.microsoft.com/office/drawing/2016/5/10/chartex" xmlns:cx5="http://schemas.microsoft.com/office/drawing/2016/5/11/chartex" xmlns:cx6="http://schemas.microsoft.com/office/drawing/2016/5/12/chartex" xmlns:cx7="http://schemas.microsoft.com/office/drawing/2016/5/13/chartex" xmlns:cx8="http://schemas.microsoft.com/office/drawing/2016/5/14/chartex" xmlns:mc="http://schemas.openxmlformats.org/markup-compatibility/2006" xmlns:aink="http://schemas.microsoft.com/office/drawing/2016/ink" xmlns:am3d="http://schemas.microsoft.com/office/drawing/2017/model3d" xmlns:o="urn:schemas-microsoft-com:office:office" xmlns:r="http://schemas.openxmlformats.org/officeDocument/2006/relationships" xmlns:m="http://schemas.openxmlformats.org/officeDocument/2006/math" xmlns:v="urn:schemas-microsoft-com:vml" xmlns:wp14="http://schemas.microsoft.com/office/word/2010/wordprocessingDrawing" xmlns:wp="http://schemas.openxmlformats.org/drawingml/2006/wordprocessingDrawing" xmlns:w10="urn:schemas-microsoft-com:office:word" xmlns:w="http://schemas.openxmlformats.org/wordprocessingml/2006/main" xmlns:w14="http://schemas.microsoft.com/office/word/2010/wordml" xmlns:w15="http://schemas.microsoft.com/office/word/2012/wordml" xmlns:w16cex="http://schemas.microsoft.com/office/word/2018/wordml/cex" xmlns:w16cid="http://schemas.microsoft.com/office/word/2016/wordml/cid" xmlns:w16="http://schemas.microsoft.com/office/word/2018/wordml" xmlns:w16se="http://schemas.microsoft.com/office/word/2015/wordml/symex" xmlns:wpg="http://schemas.microsoft.com/office/word/2010/wordprocessingGroup" xmlns:wpi="http://schemas.microsoft.com/office/word/2010/wordprocessingInk" xmlns:wne="http://schemas.microsoft.com/office/word/2006/wordml" xmlns:wps="http://schemas.microsoft.com/office/word/2010/wordprocessingShape" mc:Ignorable="w14 w15 w16se w16cid w16 w16cex wp14">
+<w:numbering xmlns:wpc="http://schemas.microsoft.com/office/word/2010/wordprocessingCanvas" xmlns:cx="http://schemas.microsoft.com/office/drawing/2014/chartex" xmlns:cx1="http://schemas.microsoft.com/office/drawing/2015/9/8/chartex" xmlns:cx2="http://schemas.microsoft.com/office/drawing/2015/10/21/chartex" xmlns:cx3="http://schemas.microsoft.com/office/drawing/2016/5/9/chartex" xmlns:cx4="http://schemas.microsoft.com/office/drawing/2016/5/10/chartex" xmlns:cx5="http://schemas.microsoft.com/office/drawing/2016/5/11/chartex" xmlns:cx6="http://schemas.microsoft.com/office/drawing/2016/5/12/chartex" xmlns:cx7="http://schemas.microsoft.com/office/drawing/2016/5/13/chartex" xmlns:cx8="http://schemas.microsoft.com/office/drawing/2016/5/14/chartex" xmlns:mc="http://schemas.openxmlformats.org/markup-compatibility/2006" xmlns:aink="http://schemas.microsoft.com/office/drawing/2016/ink" xmlns:am3d="http://schemas.microsoft.com/office/drawing/2017/model3d" xmlns:o="urn:schemas-microsoft-com:office:office" xmlns:r="http://schemas.openxmlformats.org/officeDocument/2006/relationships" xmlns:m="http://schemas.openxmlformats.org/officeDocument/2006/math" xmlns:v="urn:schemas-microsoft-com:vml" xmlns:wp14="http://schemas.microsoft.com/office/word/2010/wordprocessingDrawing" xmlns:wp="http://schemas.openxmlformats.org/drawingml/2006/wordprocessingDrawing" xmlns:w10="urn:schemas-microsoft-com:office:word" xmlns:w="http://schemas.openxmlformats.org/wordprocessingml/2006/main" xmlns:w14="http://schemas.microsoft.com/office/word/2010/wordml" xmlns:w15="http://schemas.microsoft.com/office/word/2012/wordml" xmlns:w16cid="http://schemas.microsoft.com/office/word/2016/wordml/cid" xmlns:w16se="http://schemas.microsoft.com/office/word/2015/wordml/symex" xmlns:wpg="http://schemas.microsoft.com/office/word/2010/wordprocessingGroup" xmlns:wpi="http://schemas.microsoft.com/office/word/2010/wordprocessingInk" xmlns:wne="http://schemas.microsoft.com/office/word/2006/wordml" xmlns:wps="http://schemas.microsoft.com/office/word/2010/wordprocessingShape" mc:Ignorable="w14 w15 w16se w16cid wp14">
   <w:abstractNum w:abstractNumId="0" w15:restartNumberingAfterBreak="0">
     <w:nsid w:val="37C25992"/>
     <w:multiLevelType w:val="hybridMultilevel"/>
@@ -818,8 +951,16 @@
 </w:numbering>
 </file>
 
+<file path=word/people.xml><?xml version="1.0" encoding="utf-8"?>
+<w15:people xmlns:wpc="http://schemas.microsoft.com/office/word/2010/wordprocessingCanvas" xmlns:cx="http://schemas.microsoft.com/office/drawing/2014/chartex" xmlns:cx1="http://schemas.microsoft.com/office/drawing/2015/9/8/chartex" xmlns:cx2="http://schemas.microsoft.com/office/drawing/2015/10/21/chartex" xmlns:cx3="http://schemas.microsoft.com/office/drawing/2016/5/9/chartex" xmlns:cx4="http://schemas.microsoft.com/office/drawing/2016/5/10/chartex" xmlns:cx5="http://schemas.microsoft.com/office/drawing/2016/5/11/chartex" xmlns:cx6="http://schemas.microsoft.com/office/drawing/2016/5/12/chartex" xmlns:cx7="http://schemas.microsoft.com/office/drawing/2016/5/13/chartex" xmlns:cx8="http://schemas.microsoft.com/office/drawing/2016/5/14/chartex" xmlns:mc="http://schemas.openxmlformats.org/markup-compatibility/2006" xmlns:aink="http://schemas.microsoft.com/office/drawing/2016/ink" xmlns:am3d="http://schemas.microsoft.com/office/drawing/2017/model3d" xmlns:o="urn:schemas-microsoft-com:office:office" xmlns:r="http://schemas.openxmlformats.org/officeDocument/2006/relationships" xmlns:m="http://schemas.openxmlformats.org/officeDocument/2006/math" xmlns:v="urn:schemas-microsoft-com:vml" xmlns:wp14="http://schemas.microsoft.com/office/word/2010/wordprocessingDrawing" xmlns:wp="http://schemas.openxmlformats.org/drawingml/2006/wordprocessingDrawing" xmlns:w10="urn:schemas-microsoft-com:office:word" xmlns:w="http://schemas.openxmlformats.org/wordprocessingml/2006/main" xmlns:w14="http://schemas.microsoft.com/office/word/2010/wordml" xmlns:w15="http://schemas.microsoft.com/office/word/2012/wordml" xmlns:w16cid="http://schemas.microsoft.com/office/word/2016/wordml/cid" xmlns:w16se="http://schemas.microsoft.com/office/word/2015/wordml/symex" xmlns:wpg="http://schemas.microsoft.com/office/word/2010/wordprocessingGroup" xmlns:wpi="http://schemas.microsoft.com/office/word/2010/wordprocessingInk" xmlns:wne="http://schemas.microsoft.com/office/word/2006/wordml" xmlns:wps="http://schemas.microsoft.com/office/word/2010/wordprocessingShape" mc:Ignorable="w14 w15 w16se w16cid wp14">
+  <w15:person w15:author="Jason Moran">
+    <w15:presenceInfo w15:providerId="Windows Live" w15:userId="1984d91358448fdd"/>
+  </w15:person>
+</w15:people>
+</file>
+
 <file path=word/styles.xml><?xml version="1.0" encoding="utf-8"?>
-<w:styles xmlns:mc="http://schemas.openxmlformats.org/markup-compatibility/2006" xmlns:r="http://schemas.openxmlformats.org/officeDocument/2006/relationships" xmlns:w="http://schemas.openxmlformats.org/wordprocessingml/2006/main" xmlns:w14="http://schemas.microsoft.com/office/word/2010/wordml" xmlns:w15="http://schemas.microsoft.com/office/word/2012/wordml" xmlns:w16cex="http://schemas.microsoft.com/office/word/2018/wordml/cex" xmlns:w16cid="http://schemas.microsoft.com/office/word/2016/wordml/cid" xmlns:w16="http://schemas.microsoft.com/office/word/2018/wordml" xmlns:w16se="http://schemas.microsoft.com/office/word/2015/wordml/symex" mc:Ignorable="w14 w15 w16se w16cid w16 w16cex">
+<w:styles xmlns:mc="http://schemas.openxmlformats.org/markup-compatibility/2006" xmlns:r="http://schemas.openxmlformats.org/officeDocument/2006/relationships" xmlns:w="http://schemas.openxmlformats.org/wordprocessingml/2006/main" xmlns:w14="http://schemas.microsoft.com/office/word/2010/wordml" xmlns:w15="http://schemas.microsoft.com/office/word/2012/wordml" xmlns:w16cid="http://schemas.microsoft.com/office/word/2016/wordml/cid" xmlns:w16se="http://schemas.microsoft.com/office/word/2015/wordml/symex" mc:Ignorable="w14 w15 w16se w16cid">
   <w:docDefaults>
     <w:rPrDefault>
       <w:rPr>
@@ -937,6 +1078,7 @@
     <w:lsdException w:name="HTML Sample" w:semiHidden="1" w:unhideWhenUsed="1"/>
     <w:lsdException w:name="HTML Typewriter" w:semiHidden="1" w:unhideWhenUsed="1"/>
     <w:lsdException w:name="HTML Variable" w:semiHidden="1" w:unhideWhenUsed="1"/>
+    <w:lsdException w:name="Normal Table" w:semiHidden="1" w:unhideWhenUsed="1"/>
     <w:lsdException w:name="annotation subject" w:semiHidden="1" w:unhideWhenUsed="1"/>
     <w:lsdException w:name="No List" w:semiHidden="1" w:unhideWhenUsed="1"/>
     <w:lsdException w:name="Outline List 1" w:semiHidden="1" w:unhideWhenUsed="1"/>
@@ -983,8 +1125,10 @@
     <w:lsdException w:name="Table Subtle 2" w:semiHidden="1" w:unhideWhenUsed="1"/>
     <w:lsdException w:name="Table Web 1" w:semiHidden="1" w:unhideWhenUsed="1"/>
     <w:lsdException w:name="Table Web 2" w:semiHidden="1" w:unhideWhenUsed="1"/>
+    <w:lsdException w:name="Table Web 3" w:semiHidden="1" w:unhideWhenUsed="1"/>
     <w:lsdException w:name="Balloon Text" w:semiHidden="1" w:unhideWhenUsed="1"/>
     <w:lsdException w:name="Table Grid" w:uiPriority="39"/>
+    <w:lsdException w:name="Table Theme" w:semiHidden="1" w:unhideWhenUsed="1"/>
     <w:lsdException w:name="Placeholder Text" w:semiHidden="1"/>
     <w:lsdException w:name="No Spacing" w:uiPriority="1" w:qFormat="1"/>
     <w:lsdException w:name="Light Shading" w:uiPriority="60"/>
@@ -1328,6 +1472,98 @@
       <w:bCs/>
     </w:rPr>
   </w:style>
+  <w:style w:type="character" w:styleId="CommentReference">
+    <w:name w:val="annotation reference"/>
+    <w:basedOn w:val="DefaultParagraphFont"/>
+    <w:uiPriority w:val="99"/>
+    <w:semiHidden/>
+    <w:unhideWhenUsed/>
+    <w:rsid w:val="00CA3809"/>
+    <w:rPr>
+      <w:sz w:val="16"/>
+      <w:szCs w:val="16"/>
+    </w:rPr>
+  </w:style>
+  <w:style w:type="paragraph" w:styleId="CommentText">
+    <w:name w:val="annotation text"/>
+    <w:basedOn w:val="Normal"/>
+    <w:link w:val="CommentTextChar"/>
+    <w:uiPriority w:val="99"/>
+    <w:semiHidden/>
+    <w:unhideWhenUsed/>
+    <w:rsid w:val="00CA3809"/>
+    <w:rPr>
+      <w:sz w:val="20"/>
+      <w:szCs w:val="20"/>
+    </w:rPr>
+  </w:style>
+  <w:style w:type="character" w:customStyle="1" w:styleId="CommentTextChar">
+    <w:name w:val="Comment Text Char"/>
+    <w:basedOn w:val="DefaultParagraphFont"/>
+    <w:link w:val="CommentText"/>
+    <w:uiPriority w:val="99"/>
+    <w:semiHidden/>
+    <w:rsid w:val="00CA3809"/>
+    <w:rPr>
+      <w:sz w:val="20"/>
+      <w:szCs w:val="20"/>
+    </w:rPr>
+  </w:style>
+  <w:style w:type="paragraph" w:styleId="CommentSubject">
+    <w:name w:val="annotation subject"/>
+    <w:basedOn w:val="CommentText"/>
+    <w:next w:val="CommentText"/>
+    <w:link w:val="CommentSubjectChar"/>
+    <w:uiPriority w:val="99"/>
+    <w:semiHidden/>
+    <w:unhideWhenUsed/>
+    <w:rsid w:val="00CA3809"/>
+    <w:rPr>
+      <w:b/>
+      <w:bCs/>
+    </w:rPr>
+  </w:style>
+  <w:style w:type="character" w:customStyle="1" w:styleId="CommentSubjectChar">
+    <w:name w:val="Comment Subject Char"/>
+    <w:basedOn w:val="CommentTextChar"/>
+    <w:link w:val="CommentSubject"/>
+    <w:uiPriority w:val="99"/>
+    <w:semiHidden/>
+    <w:rsid w:val="00CA3809"/>
+    <w:rPr>
+      <w:b/>
+      <w:bCs/>
+      <w:sz w:val="20"/>
+      <w:szCs w:val="20"/>
+    </w:rPr>
+  </w:style>
+  <w:style w:type="paragraph" w:styleId="BalloonText">
+    <w:name w:val="Balloon Text"/>
+    <w:basedOn w:val="Normal"/>
+    <w:link w:val="BalloonTextChar"/>
+    <w:uiPriority w:val="99"/>
+    <w:semiHidden/>
+    <w:unhideWhenUsed/>
+    <w:rsid w:val="00CA3809"/>
+    <w:rPr>
+      <w:rFonts w:ascii="Segoe UI" w:hAnsi="Segoe UI" w:cs="Segoe UI"/>
+      <w:sz w:val="18"/>
+      <w:szCs w:val="18"/>
+    </w:rPr>
+  </w:style>
+  <w:style w:type="character" w:customStyle="1" w:styleId="BalloonTextChar">
+    <w:name w:val="Balloon Text Char"/>
+    <w:basedOn w:val="DefaultParagraphFont"/>
+    <w:link w:val="BalloonText"/>
+    <w:uiPriority w:val="99"/>
+    <w:semiHidden/>
+    <w:rsid w:val="00CA3809"/>
+    <w:rPr>
+      <w:rFonts w:ascii="Segoe UI" w:hAnsi="Segoe UI" w:cs="Segoe UI"/>
+      <w:sz w:val="18"/>
+      <w:szCs w:val="18"/>
+    </w:rPr>
+  </w:style>
 </w:styles>
 </file>
 

</xml_diff>

<commit_message>
Risk and Mitigation: Revision v2
</commit_message>
<xml_diff>
--- a/Documents/risk and mitigation.docx
+++ b/Documents/risk and mitigation.docx
@@ -1,6 +1,6 @@
 
 <file path=word/document.xml><?xml version="1.0" encoding="utf-8"?>
-<w:document xmlns:wpc="http://schemas.microsoft.com/office/word/2010/wordprocessingCanvas" xmlns:cx="http://schemas.microsoft.com/office/drawing/2014/chartex" xmlns:cx1="http://schemas.microsoft.com/office/drawing/2015/9/8/chartex" xmlns:cx2="http://schemas.microsoft.com/office/drawing/2015/10/21/chartex" xmlns:cx3="http://schemas.microsoft.com/office/drawing/2016/5/9/chartex" xmlns:cx4="http://schemas.microsoft.com/office/drawing/2016/5/10/chartex" xmlns:cx5="http://schemas.microsoft.com/office/drawing/2016/5/11/chartex" xmlns:cx6="http://schemas.microsoft.com/office/drawing/2016/5/12/chartex" xmlns:cx7="http://schemas.microsoft.com/office/drawing/2016/5/13/chartex" xmlns:cx8="http://schemas.microsoft.com/office/drawing/2016/5/14/chartex" xmlns:mc="http://schemas.openxmlformats.org/markup-compatibility/2006" xmlns:aink="http://schemas.microsoft.com/office/drawing/2016/ink" xmlns:am3d="http://schemas.microsoft.com/office/drawing/2017/model3d" xmlns:o="urn:schemas-microsoft-com:office:office" xmlns:r="http://schemas.openxmlformats.org/officeDocument/2006/relationships" xmlns:m="http://schemas.openxmlformats.org/officeDocument/2006/math" xmlns:v="urn:schemas-microsoft-com:vml" xmlns:wp14="http://schemas.microsoft.com/office/word/2010/wordprocessingDrawing" xmlns:wp="http://schemas.openxmlformats.org/drawingml/2006/wordprocessingDrawing" xmlns:w10="urn:schemas-microsoft-com:office:word" xmlns:w="http://schemas.openxmlformats.org/wordprocessingml/2006/main" xmlns:w14="http://schemas.microsoft.com/office/word/2010/wordml" xmlns:w15="http://schemas.microsoft.com/office/word/2012/wordml" xmlns:w16cid="http://schemas.microsoft.com/office/word/2016/wordml/cid" xmlns:w16se="http://schemas.microsoft.com/office/word/2015/wordml/symex" xmlns:wpg="http://schemas.microsoft.com/office/word/2010/wordprocessingGroup" xmlns:wpi="http://schemas.microsoft.com/office/word/2010/wordprocessingInk" xmlns:wne="http://schemas.microsoft.com/office/word/2006/wordml" xmlns:wps="http://schemas.microsoft.com/office/word/2010/wordprocessingShape" mc:Ignorable="w14 w15 w16se w16cid wp14">
+<w:document xmlns:wpc="http://schemas.microsoft.com/office/word/2010/wordprocessingCanvas" xmlns:cx="http://schemas.microsoft.com/office/drawing/2014/chartex" xmlns:cx1="http://schemas.microsoft.com/office/drawing/2015/9/8/chartex" xmlns:cx2="http://schemas.microsoft.com/office/drawing/2015/10/21/chartex" xmlns:cx3="http://schemas.microsoft.com/office/drawing/2016/5/9/chartex" xmlns:cx4="http://schemas.microsoft.com/office/drawing/2016/5/10/chartex" xmlns:cx5="http://schemas.microsoft.com/office/drawing/2016/5/11/chartex" xmlns:cx6="http://schemas.microsoft.com/office/drawing/2016/5/12/chartex" xmlns:cx7="http://schemas.microsoft.com/office/drawing/2016/5/13/chartex" xmlns:cx8="http://schemas.microsoft.com/office/drawing/2016/5/14/chartex" xmlns:mc="http://schemas.openxmlformats.org/markup-compatibility/2006" xmlns:aink="http://schemas.microsoft.com/office/drawing/2016/ink" xmlns:am3d="http://schemas.microsoft.com/office/drawing/2017/model3d" xmlns:o="urn:schemas-microsoft-com:office:office" xmlns:r="http://schemas.openxmlformats.org/officeDocument/2006/relationships" xmlns:m="http://schemas.openxmlformats.org/officeDocument/2006/math" xmlns:v="urn:schemas-microsoft-com:vml" xmlns:wp14="http://schemas.microsoft.com/office/word/2010/wordprocessingDrawing" xmlns:wp="http://schemas.openxmlformats.org/drawingml/2006/wordprocessingDrawing" xmlns:w10="urn:schemas-microsoft-com:office:word" xmlns:w="http://schemas.openxmlformats.org/wordprocessingml/2006/main" xmlns:w14="http://schemas.microsoft.com/office/word/2010/wordml" xmlns:w15="http://schemas.microsoft.com/office/word/2012/wordml" xmlns:w16cex="http://schemas.microsoft.com/office/word/2018/wordml/cex" xmlns:w16cid="http://schemas.microsoft.com/office/word/2016/wordml/cid" xmlns:w16="http://schemas.microsoft.com/office/word/2018/wordml" xmlns:w16se="http://schemas.microsoft.com/office/word/2015/wordml/symex" xmlns:wpg="http://schemas.microsoft.com/office/word/2010/wordprocessingGroup" xmlns:wpi="http://schemas.microsoft.com/office/word/2010/wordprocessingInk" xmlns:wne="http://schemas.microsoft.com/office/word/2006/wordml" xmlns:wps="http://schemas.microsoft.com/office/word/2010/wordprocessingShape" mc:Ignorable="w14 w15 w16se w16cid w16 w16cex wp14">
   <w:body>
     <w:p>
       <w:pPr>
@@ -154,8 +154,6 @@
       <w:r>
         <w:t>Personal Injuries</w:t>
       </w:r>
-      <w:bookmarkStart w:id="1" w:name="_GoBack"/>
-      <w:bookmarkEnd w:id="1"/>
     </w:p>
     <w:p>
       <w:pPr>
@@ -251,9 +249,94 @@
           <w:numId w:val="2"/>
         </w:numPr>
       </w:pPr>
+      <w:commentRangeStart w:id="1"/>
+      <w:r>
+        <w:t>Weak TOS (Get sued)</w:t>
+      </w:r>
+      <w:commentRangeEnd w:id="1"/>
+      <w:r>
+        <w:rPr>
+          <w:rStyle w:val="CommentReference"/>
+        </w:rPr>
+        <w:commentReference w:id="1"/>
+      </w:r>
+    </w:p>
+    <w:p>
+      <w:pPr>
+        <w:pStyle w:val="ListParagraph"/>
+        <w:numPr>
+          <w:ilvl w:val="0"/>
+          <w:numId w:val="2"/>
+        </w:numPr>
+      </w:pPr>
       <w:commentRangeStart w:id="2"/>
-      <w:r>
-        <w:t>Weak TOS (Get sued)</w:t>
+      <w:proofErr w:type="gramStart"/>
+      <w:r>
+        <w:t>Man Power</w:t>
+      </w:r>
+      <w:proofErr w:type="gramEnd"/>
+    </w:p>
+    <w:p>
+      <w:pPr>
+        <w:pStyle w:val="ListParagraph"/>
+        <w:numPr>
+          <w:ilvl w:val="1"/>
+          <w:numId w:val="2"/>
+        </w:numPr>
+      </w:pPr>
+      <w:r>
+        <w:t>Might not have enough people to move the items</w:t>
+      </w:r>
+      <w:r>
+        <w:t xml:space="preserve"> in timely manner.</w:t>
+      </w:r>
+    </w:p>
+    <w:p>
+      <w:pPr>
+        <w:pStyle w:val="ListParagraph"/>
+        <w:numPr>
+          <w:ilvl w:val="0"/>
+          <w:numId w:val="2"/>
+        </w:numPr>
+      </w:pPr>
+      <w:r>
+        <w:t>Security Risk</w:t>
+      </w:r>
+    </w:p>
+    <w:p>
+      <w:pPr>
+        <w:pStyle w:val="ListParagraph"/>
+        <w:numPr>
+          <w:ilvl w:val="1"/>
+          <w:numId w:val="2"/>
+        </w:numPr>
+      </w:pPr>
+      <w:r>
+        <w:t>Unattended item can get stolen.</w:t>
+      </w:r>
+    </w:p>
+    <w:p>
+      <w:pPr>
+        <w:pStyle w:val="ListParagraph"/>
+        <w:numPr>
+          <w:ilvl w:val="1"/>
+          <w:numId w:val="2"/>
+        </w:numPr>
+      </w:pPr>
+      <w:r>
+        <w:t xml:space="preserve">Packed cars draw attention of thieves. </w:t>
+      </w:r>
+    </w:p>
+    <w:p>
+      <w:pPr>
+        <w:pStyle w:val="ListParagraph"/>
+        <w:numPr>
+          <w:ilvl w:val="1"/>
+          <w:numId w:val="2"/>
+        </w:numPr>
+      </w:pPr>
+      <w:r>
+        <w:t xml:space="preserve">Losing items during the move. </w:t>
       </w:r>
       <w:commentRangeEnd w:id="2"/>
       <w:r>
@@ -261,91 +344,6 @@
           <w:rStyle w:val="CommentReference"/>
         </w:rPr>
         <w:commentReference w:id="2"/>
-      </w:r>
-    </w:p>
-    <w:p>
-      <w:pPr>
-        <w:pStyle w:val="ListParagraph"/>
-        <w:numPr>
-          <w:ilvl w:val="0"/>
-          <w:numId w:val="2"/>
-        </w:numPr>
-      </w:pPr>
-      <w:commentRangeStart w:id="3"/>
-      <w:proofErr w:type="gramStart"/>
-      <w:r>
-        <w:t>Man Power</w:t>
-      </w:r>
-      <w:proofErr w:type="gramEnd"/>
-    </w:p>
-    <w:p>
-      <w:pPr>
-        <w:pStyle w:val="ListParagraph"/>
-        <w:numPr>
-          <w:ilvl w:val="1"/>
-          <w:numId w:val="2"/>
-        </w:numPr>
-      </w:pPr>
-      <w:r>
-        <w:t>Might not have enough people to move the items</w:t>
-      </w:r>
-      <w:r>
-        <w:t xml:space="preserve"> in timely manner.</w:t>
-      </w:r>
-    </w:p>
-    <w:p>
-      <w:pPr>
-        <w:pStyle w:val="ListParagraph"/>
-        <w:numPr>
-          <w:ilvl w:val="0"/>
-          <w:numId w:val="2"/>
-        </w:numPr>
-      </w:pPr>
-      <w:r>
-        <w:t>Security Risk</w:t>
-      </w:r>
-    </w:p>
-    <w:p>
-      <w:pPr>
-        <w:pStyle w:val="ListParagraph"/>
-        <w:numPr>
-          <w:ilvl w:val="1"/>
-          <w:numId w:val="2"/>
-        </w:numPr>
-      </w:pPr>
-      <w:r>
-        <w:t>Unattended item can get stolen.</w:t>
-      </w:r>
-    </w:p>
-    <w:p>
-      <w:pPr>
-        <w:pStyle w:val="ListParagraph"/>
-        <w:numPr>
-          <w:ilvl w:val="1"/>
-          <w:numId w:val="2"/>
-        </w:numPr>
-      </w:pPr>
-      <w:r>
-        <w:t xml:space="preserve">Packed cars draw attention of thieves. </w:t>
-      </w:r>
-    </w:p>
-    <w:p>
-      <w:pPr>
-        <w:pStyle w:val="ListParagraph"/>
-        <w:numPr>
-          <w:ilvl w:val="1"/>
-          <w:numId w:val="2"/>
-        </w:numPr>
-      </w:pPr>
-      <w:r>
-        <w:t xml:space="preserve">Losing items during the move. </w:t>
-      </w:r>
-      <w:commentRangeEnd w:id="3"/>
-      <w:r>
-        <w:rPr>
-          <w:rStyle w:val="CommentReference"/>
-        </w:rPr>
-        <w:commentReference w:id="3"/>
       </w:r>
     </w:p>
     <w:p>
@@ -581,12 +579,6 @@
         <w:t>Jason)</w:t>
       </w:r>
     </w:p>
-    <w:p/>
-    <w:p/>
-    <w:p/>
-    <w:p/>
-    <w:p/>
-    <w:p/>
     <w:p>
       <w:hyperlink r:id="rId8" w:history="1">
         <w:r>
@@ -613,8 +605,875 @@
       </w:r>
     </w:p>
     <w:p>
-      <w:r>
-        <w:t>https://www.mymovingreviews.com/move/self-moving-risks/</w:t>
+      <w:hyperlink r:id="rId10" w:history="1">
+        <w:r>
+          <w:rPr>
+            <w:rStyle w:val="Hyperlink"/>
+          </w:rPr>
+          <w:t>https://www.mymovingreviews.com/move/self-moving-risks/</w:t>
+        </w:r>
+      </w:hyperlink>
+    </w:p>
+    <w:p/>
+    <w:p/>
+    <w:p>
+      <w:pPr>
+        <w:pStyle w:val="Heading1"/>
+      </w:pPr>
+      <w:r>
+        <w:t>Draft Take Two</w:t>
+      </w:r>
+    </w:p>
+    <w:p/>
+    <w:p>
+      <w:pPr>
+        <w:pStyle w:val="Heading2"/>
+      </w:pPr>
+      <w:r>
+        <w:t>Technical Risk</w:t>
+      </w:r>
+    </w:p>
+    <w:p>
+      <w:pPr>
+        <w:pStyle w:val="ListParagraph"/>
+        <w:numPr>
+          <w:ilvl w:val="0"/>
+          <w:numId w:val="3"/>
+        </w:numPr>
+      </w:pPr>
+      <w:r>
+        <w:t>T-1: Artificial Intelligence prone to error due to low data</w:t>
+      </w:r>
+      <w:r>
+        <w:t>.</w:t>
+      </w:r>
+    </w:p>
+    <w:p>
+      <w:pPr>
+        <w:pStyle w:val="ListParagraph"/>
+        <w:numPr>
+          <w:ilvl w:val="0"/>
+          <w:numId w:val="3"/>
+        </w:numPr>
+      </w:pPr>
+      <w:r>
+        <w:t xml:space="preserve">T-1 Mitigation: Preload </w:t>
+      </w:r>
+      <w:r>
+        <w:t>test data via internet before application is released.</w:t>
+      </w:r>
+    </w:p>
+    <w:p/>
+    <w:p>
+      <w:pPr>
+        <w:pStyle w:val="ListParagraph"/>
+        <w:numPr>
+          <w:ilvl w:val="0"/>
+          <w:numId w:val="3"/>
+        </w:numPr>
+      </w:pPr>
+      <w:r>
+        <w:t>T-2: UI Design not being user friendly</w:t>
+      </w:r>
+      <w:r>
+        <w:t>.</w:t>
+      </w:r>
+    </w:p>
+    <w:p>
+      <w:pPr>
+        <w:pStyle w:val="ListParagraph"/>
+        <w:numPr>
+          <w:ilvl w:val="0"/>
+          <w:numId w:val="3"/>
+        </w:numPr>
+      </w:pPr>
+      <w:r>
+        <w:t>T-2 Mitigation: Limit design changes per iteration and meet with stakeholders frequently.</w:t>
+      </w:r>
+    </w:p>
+    <w:p/>
+    <w:p>
+      <w:pPr>
+        <w:pStyle w:val="ListParagraph"/>
+        <w:numPr>
+          <w:ilvl w:val="0"/>
+          <w:numId w:val="3"/>
+        </w:numPr>
+      </w:pPr>
+      <w:r>
+        <w:t>T-3: Inability to quicky implement user feedback due to technical complexity.</w:t>
+      </w:r>
+    </w:p>
+    <w:p>
+      <w:pPr>
+        <w:pStyle w:val="ListParagraph"/>
+        <w:numPr>
+          <w:ilvl w:val="0"/>
+          <w:numId w:val="3"/>
+        </w:numPr>
+      </w:pPr>
+      <w:r>
+        <w:t>T-</w:t>
+      </w:r>
+      <w:r>
+        <w:t>3</w:t>
+      </w:r>
+      <w:r>
+        <w:t xml:space="preserve"> Mitigation:  </w:t>
+      </w:r>
+      <w:r>
+        <w:t>Implement high level documentation and best coding practices to mitigation ease of future iterations</w:t>
+      </w:r>
+      <w:r>
+        <w:t>.</w:t>
+      </w:r>
+      <w:r>
+        <w:t xml:space="preserve"> </w:t>
+      </w:r>
+    </w:p>
+    <w:p>
+      <w:pPr>
+        <w:pStyle w:val="ListParagraph"/>
+      </w:pPr>
+    </w:p>
+    <w:p>
+      <w:pPr>
+        <w:pStyle w:val="ListParagraph"/>
+        <w:numPr>
+          <w:ilvl w:val="0"/>
+          <w:numId w:val="3"/>
+        </w:numPr>
+      </w:pPr>
+      <w:r>
+        <w:t>T-4: Current technology being implemented is new and unproven in the field.</w:t>
+      </w:r>
+    </w:p>
+    <w:p>
+      <w:pPr>
+        <w:pStyle w:val="ListParagraph"/>
+        <w:numPr>
+          <w:ilvl w:val="0"/>
+          <w:numId w:val="3"/>
+        </w:numPr>
+      </w:pPr>
+      <w:r>
+        <w:t xml:space="preserve">T-4 Mitigation: </w:t>
+      </w:r>
+      <w:r>
+        <w:t>Conduct a beta phase to mitigate risk of critical errors upon release.</w:t>
+      </w:r>
+    </w:p>
+    <w:p/>
+    <w:p>
+      <w:pPr>
+        <w:pStyle w:val="Heading2"/>
+      </w:pPr>
+      <w:r>
+        <w:t>Customer Risk</w:t>
+      </w:r>
+    </w:p>
+    <w:p>
+      <w:pPr>
+        <w:pStyle w:val="ListParagraph"/>
+        <w:numPr>
+          <w:ilvl w:val="0"/>
+          <w:numId w:val="4"/>
+        </w:numPr>
+      </w:pPr>
+      <w:r>
+        <w:t xml:space="preserve">C-1: End user disobeys </w:t>
+      </w:r>
+      <w:r>
+        <w:t>the instructions given by the application.</w:t>
+      </w:r>
+    </w:p>
+    <w:p>
+      <w:pPr>
+        <w:pStyle w:val="ListParagraph"/>
+        <w:numPr>
+          <w:ilvl w:val="0"/>
+          <w:numId w:val="4"/>
+        </w:numPr>
+      </w:pPr>
+      <w:r>
+        <w:t>C-1 Mitigation:</w:t>
+      </w:r>
+      <w:r>
+        <w:t xml:space="preserve"> Implement an editing feature that allows the end user to change placement of items.</w:t>
+      </w:r>
+    </w:p>
+    <w:p>
+      <w:pPr>
+        <w:pStyle w:val="ListParagraph"/>
+      </w:pPr>
+    </w:p>
+    <w:p>
+      <w:pPr>
+        <w:pStyle w:val="ListParagraph"/>
+        <w:numPr>
+          <w:ilvl w:val="0"/>
+          <w:numId w:val="4"/>
+        </w:numPr>
+      </w:pPr>
+      <w:r>
+        <w:t xml:space="preserve">C-2: </w:t>
+      </w:r>
+      <w:r>
+        <w:t>User doesn’t understand how to use the application.</w:t>
+      </w:r>
+    </w:p>
+    <w:p>
+      <w:pPr>
+        <w:pStyle w:val="ListParagraph"/>
+        <w:numPr>
+          <w:ilvl w:val="0"/>
+          <w:numId w:val="4"/>
+        </w:numPr>
+      </w:pPr>
+      <w:r>
+        <w:t>C-2 Mitigation: Implement a tutorial on how to use the application</w:t>
+      </w:r>
+      <w:r>
+        <w:t xml:space="preserve"> and provide suggestions</w:t>
+      </w:r>
+      <w:r>
+        <w:t>.</w:t>
+      </w:r>
+    </w:p>
+    <w:p>
+      <w:pPr>
+        <w:pStyle w:val="ListParagraph"/>
+      </w:pPr>
+    </w:p>
+    <w:p>
+      <w:pPr>
+        <w:pStyle w:val="ListParagraph"/>
+        <w:numPr>
+          <w:ilvl w:val="0"/>
+          <w:numId w:val="4"/>
+        </w:numPr>
+      </w:pPr>
+      <w:r>
+        <w:t xml:space="preserve">C-3: </w:t>
+      </w:r>
+      <w:r>
+        <w:t>User is injured and files a lawsuit due to misuse of application.</w:t>
+      </w:r>
+    </w:p>
+    <w:p>
+      <w:pPr>
+        <w:pStyle w:val="ListParagraph"/>
+        <w:numPr>
+          <w:ilvl w:val="0"/>
+          <w:numId w:val="4"/>
+        </w:numPr>
+      </w:pPr>
+      <w:r>
+        <w:t xml:space="preserve">C-3 Mitigation: Consult with lawyers to create a </w:t>
+      </w:r>
+      <w:r>
+        <w:t>strong term of service</w:t>
+      </w:r>
+      <w:r>
+        <w:t xml:space="preserve"> to protect the end user and customer.</w:t>
+      </w:r>
+    </w:p>
+    <w:p>
+      <w:pPr>
+        <w:pStyle w:val="ListParagraph"/>
+      </w:pPr>
+    </w:p>
+    <w:p>
+      <w:pPr>
+        <w:pStyle w:val="ListParagraph"/>
+        <w:numPr>
+          <w:ilvl w:val="0"/>
+          <w:numId w:val="4"/>
+        </w:numPr>
+      </w:pPr>
+      <w:r>
+        <w:t>C-4:</w:t>
+      </w:r>
+      <w:r>
+        <w:t xml:space="preserve"> </w:t>
+      </w:r>
+      <w:r>
+        <w:t>User is disgruntled with the product.</w:t>
+      </w:r>
+    </w:p>
+    <w:p>
+      <w:pPr>
+        <w:pStyle w:val="ListParagraph"/>
+        <w:numPr>
+          <w:ilvl w:val="0"/>
+          <w:numId w:val="4"/>
+        </w:numPr>
+      </w:pPr>
+      <w:r>
+        <w:t>C-4 Mitigation: Implement a customer feedback feature that allows the users to disclose his/her issues with the applications.</w:t>
+      </w:r>
+    </w:p>
+    <w:p/>
+    <w:p/>
+    <w:p/>
+    <w:p/>
+    <w:p>
+      <w:pPr>
+        <w:jc w:val="center"/>
+      </w:pPr>
+      <w:r>
+        <w:t>Probability</w:t>
+      </w:r>
+    </w:p>
+    <w:p/>
+    <w:tbl>
+      <w:tblPr>
+        <w:tblStyle w:val="PlainTable3"/>
+        <w:tblW w:w="0" w:type="auto"/>
+        <w:tblInd w:w="180" w:type="dxa"/>
+        <w:tblLook w:val="04A0" w:firstRow="1" w:lastRow="0" w:firstColumn="1" w:lastColumn="0" w:noHBand="0" w:noVBand="1"/>
+        <w:tblCaption w:val="hiiii"/>
+      </w:tblPr>
+      <w:tblGrid>
+        <w:gridCol w:w="1378"/>
+        <w:gridCol w:w="1558"/>
+        <w:gridCol w:w="1558"/>
+        <w:gridCol w:w="1558"/>
+        <w:gridCol w:w="1559"/>
+        <w:gridCol w:w="1559"/>
+      </w:tblGrid>
+      <w:tr>
+        <w:trPr>
+          <w:cnfStyle w:val="100000000000" w:firstRow="1" w:lastRow="0" w:firstColumn="0" w:lastColumn="0" w:oddVBand="0" w:evenVBand="0" w:oddHBand="0" w:evenHBand="0" w:firstRowFirstColumn="0" w:firstRowLastColumn="0" w:lastRowFirstColumn="0" w:lastRowLastColumn="0"/>
+        </w:trPr>
+        <w:tc>
+          <w:tcPr>
+            <w:cnfStyle w:val="001000000100" w:firstRow="0" w:lastRow="0" w:firstColumn="1" w:lastColumn="0" w:oddVBand="0" w:evenVBand="0" w:oddHBand="0" w:evenHBand="0" w:firstRowFirstColumn="1" w:firstRowLastColumn="0" w:lastRowFirstColumn="0" w:lastRowLastColumn="0"/>
+            <w:tcW w:w="1378" w:type="dxa"/>
+          </w:tcPr>
+          <w:p/>
+        </w:tc>
+        <w:tc>
+          <w:tcPr>
+            <w:tcW w:w="1558" w:type="dxa"/>
+          </w:tcPr>
+          <w:p>
+            <w:pPr>
+              <w:cnfStyle w:val="100000000000" w:firstRow="1" w:lastRow="0" w:firstColumn="0" w:lastColumn="0" w:oddVBand="0" w:evenVBand="0" w:oddHBand="0" w:evenHBand="0" w:firstRowFirstColumn="0" w:firstRowLastColumn="0" w:lastRowFirstColumn="0" w:lastRowLastColumn="0"/>
+            </w:pPr>
+            <w:r>
+              <w:t>Very Low</w:t>
+            </w:r>
+          </w:p>
+        </w:tc>
+        <w:tc>
+          <w:tcPr>
+            <w:tcW w:w="1558" w:type="dxa"/>
+          </w:tcPr>
+          <w:p>
+            <w:pPr>
+              <w:cnfStyle w:val="100000000000" w:firstRow="1" w:lastRow="0" w:firstColumn="0" w:lastColumn="0" w:oddVBand="0" w:evenVBand="0" w:oddHBand="0" w:evenHBand="0" w:firstRowFirstColumn="0" w:firstRowLastColumn="0" w:lastRowFirstColumn="0" w:lastRowLastColumn="0"/>
+            </w:pPr>
+            <w:r>
+              <w:t>Low</w:t>
+            </w:r>
+          </w:p>
+        </w:tc>
+        <w:tc>
+          <w:tcPr>
+            <w:tcW w:w="1558" w:type="dxa"/>
+          </w:tcPr>
+          <w:p>
+            <w:pPr>
+              <w:cnfStyle w:val="100000000000" w:firstRow="1" w:lastRow="0" w:firstColumn="0" w:lastColumn="0" w:oddVBand="0" w:evenVBand="0" w:oddHBand="0" w:evenHBand="0" w:firstRowFirstColumn="0" w:firstRowLastColumn="0" w:lastRowFirstColumn="0" w:lastRowLastColumn="0"/>
+            </w:pPr>
+            <w:r>
+              <w:t>Medium</w:t>
+            </w:r>
+          </w:p>
+        </w:tc>
+        <w:tc>
+          <w:tcPr>
+            <w:tcW w:w="1559" w:type="dxa"/>
+          </w:tcPr>
+          <w:p>
+            <w:pPr>
+              <w:cnfStyle w:val="100000000000" w:firstRow="1" w:lastRow="0" w:firstColumn="0" w:lastColumn="0" w:oddVBand="0" w:evenVBand="0" w:oddHBand="0" w:evenHBand="0" w:firstRowFirstColumn="0" w:firstRowLastColumn="0" w:lastRowFirstColumn="0" w:lastRowLastColumn="0"/>
+            </w:pPr>
+            <w:r>
+              <w:t>high</w:t>
+            </w:r>
+          </w:p>
+        </w:tc>
+        <w:tc>
+          <w:tcPr>
+            <w:tcW w:w="1559" w:type="dxa"/>
+          </w:tcPr>
+          <w:p>
+            <w:pPr>
+              <w:cnfStyle w:val="100000000000" w:firstRow="1" w:lastRow="0" w:firstColumn="0" w:lastColumn="0" w:oddVBand="0" w:evenVBand="0" w:oddHBand="0" w:evenHBand="0" w:firstRowFirstColumn="0" w:firstRowLastColumn="0" w:lastRowFirstColumn="0" w:lastRowLastColumn="0"/>
+            </w:pPr>
+            <w:r>
+              <w:t>very high</w:t>
+            </w:r>
+          </w:p>
+        </w:tc>
+      </w:tr>
+      <w:tr>
+        <w:trPr>
+          <w:cnfStyle w:val="000000100000" w:firstRow="0" w:lastRow="0" w:firstColumn="0" w:lastColumn="0" w:oddVBand="0" w:evenVBand="0" w:oddHBand="1" w:evenHBand="0" w:firstRowFirstColumn="0" w:firstRowLastColumn="0" w:lastRowFirstColumn="0" w:lastRowLastColumn="0"/>
+        </w:trPr>
+        <w:tc>
+          <w:tcPr>
+            <w:cnfStyle w:val="001000000000" w:firstRow="0" w:lastRow="0" w:firstColumn="1" w:lastColumn="0" w:oddVBand="0" w:evenVBand="0" w:oddHBand="0" w:evenHBand="0" w:firstRowFirstColumn="0" w:firstRowLastColumn="0" w:lastRowFirstColumn="0" w:lastRowLastColumn="0"/>
+            <w:tcW w:w="1378" w:type="dxa"/>
+          </w:tcPr>
+          <w:p>
+            <w:r>
+              <w:t>very high</w:t>
+            </w:r>
+          </w:p>
+        </w:tc>
+        <w:tc>
+          <w:tcPr>
+            <w:tcW w:w="1558" w:type="dxa"/>
+            <w:shd w:val="clear" w:color="auto" w:fill="FFFF00"/>
+          </w:tcPr>
+          <w:p>
+            <w:pPr>
+              <w:cnfStyle w:val="000000100000" w:firstRow="0" w:lastRow="0" w:firstColumn="0" w:lastColumn="0" w:oddVBand="0" w:evenVBand="0" w:oddHBand="1" w:evenHBand="0" w:firstRowFirstColumn="0" w:firstRowLastColumn="0" w:lastRowFirstColumn="0" w:lastRowLastColumn="0"/>
+            </w:pPr>
+          </w:p>
+        </w:tc>
+        <w:tc>
+          <w:tcPr>
+            <w:tcW w:w="1558" w:type="dxa"/>
+            <w:shd w:val="clear" w:color="auto" w:fill="FFFF00"/>
+          </w:tcPr>
+          <w:p>
+            <w:pPr>
+              <w:cnfStyle w:val="000000100000" w:firstRow="0" w:lastRow="0" w:firstColumn="0" w:lastColumn="0" w:oddVBand="0" w:evenVBand="0" w:oddHBand="1" w:evenHBand="0" w:firstRowFirstColumn="0" w:firstRowLastColumn="0" w:lastRowFirstColumn="0" w:lastRowLastColumn="0"/>
+            </w:pPr>
+            <w:r>
+              <w:t>C-3</w:t>
+            </w:r>
+          </w:p>
+        </w:tc>
+        <w:tc>
+          <w:tcPr>
+            <w:tcW w:w="1558" w:type="dxa"/>
+            <w:shd w:val="clear" w:color="auto" w:fill="FF0000"/>
+          </w:tcPr>
+          <w:p>
+            <w:pPr>
+              <w:cnfStyle w:val="000000100000" w:firstRow="0" w:lastRow="0" w:firstColumn="0" w:lastColumn="0" w:oddVBand="0" w:evenVBand="0" w:oddHBand="1" w:evenHBand="0" w:firstRowFirstColumn="0" w:firstRowLastColumn="0" w:lastRowFirstColumn="0" w:lastRowLastColumn="0"/>
+            </w:pPr>
+          </w:p>
+        </w:tc>
+        <w:tc>
+          <w:tcPr>
+            <w:tcW w:w="1559" w:type="dxa"/>
+            <w:shd w:val="clear" w:color="auto" w:fill="FF0000"/>
+          </w:tcPr>
+          <w:p>
+            <w:pPr>
+              <w:cnfStyle w:val="000000100000" w:firstRow="0" w:lastRow="0" w:firstColumn="0" w:lastColumn="0" w:oddVBand="0" w:evenVBand="0" w:oddHBand="1" w:evenHBand="0" w:firstRowFirstColumn="0" w:firstRowLastColumn="0" w:lastRowFirstColumn="0" w:lastRowLastColumn="0"/>
+            </w:pPr>
+          </w:p>
+        </w:tc>
+        <w:tc>
+          <w:tcPr>
+            <w:tcW w:w="1559" w:type="dxa"/>
+            <w:shd w:val="clear" w:color="auto" w:fill="FF0000"/>
+          </w:tcPr>
+          <w:p>
+            <w:pPr>
+              <w:cnfStyle w:val="000000100000" w:firstRow="0" w:lastRow="0" w:firstColumn="0" w:lastColumn="0" w:oddVBand="0" w:evenVBand="0" w:oddHBand="1" w:evenHBand="0" w:firstRowFirstColumn="0" w:firstRowLastColumn="0" w:lastRowFirstColumn="0" w:lastRowLastColumn="0"/>
+            </w:pPr>
+            <w:r>
+              <w:t>T-4</w:t>
+            </w:r>
+          </w:p>
+        </w:tc>
+      </w:tr>
+      <w:tr>
+        <w:tc>
+          <w:tcPr>
+            <w:cnfStyle w:val="001000000000" w:firstRow="0" w:lastRow="0" w:firstColumn="1" w:lastColumn="0" w:oddVBand="0" w:evenVBand="0" w:oddHBand="0" w:evenHBand="0" w:firstRowFirstColumn="0" w:firstRowLastColumn="0" w:lastRowFirstColumn="0" w:lastRowLastColumn="0"/>
+            <w:tcW w:w="1378" w:type="dxa"/>
+          </w:tcPr>
+          <w:p>
+            <w:r>
+              <w:t>high</w:t>
+            </w:r>
+          </w:p>
+        </w:tc>
+        <w:tc>
+          <w:tcPr>
+            <w:tcW w:w="1558" w:type="dxa"/>
+            <w:shd w:val="clear" w:color="auto" w:fill="92D050"/>
+          </w:tcPr>
+          <w:p>
+            <w:pPr>
+              <w:cnfStyle w:val="000000000000" w:firstRow="0" w:lastRow="0" w:firstColumn="0" w:lastColumn="0" w:oddVBand="0" w:evenVBand="0" w:oddHBand="0" w:evenHBand="0" w:firstRowFirstColumn="0" w:firstRowLastColumn="0" w:lastRowFirstColumn="0" w:lastRowLastColumn="0"/>
+            </w:pPr>
+          </w:p>
+        </w:tc>
+        <w:tc>
+          <w:tcPr>
+            <w:tcW w:w="1558" w:type="dxa"/>
+            <w:shd w:val="clear" w:color="auto" w:fill="FFFF00"/>
+          </w:tcPr>
+          <w:p>
+            <w:pPr>
+              <w:cnfStyle w:val="000000000000" w:firstRow="0" w:lastRow="0" w:firstColumn="0" w:lastColumn="0" w:oddVBand="0" w:evenVBand="0" w:oddHBand="0" w:evenHBand="0" w:firstRowFirstColumn="0" w:firstRowLastColumn="0" w:lastRowFirstColumn="0" w:lastRowLastColumn="0"/>
+            </w:pPr>
+          </w:p>
+        </w:tc>
+        <w:tc>
+          <w:tcPr>
+            <w:tcW w:w="1558" w:type="dxa"/>
+            <w:shd w:val="clear" w:color="auto" w:fill="FFC000"/>
+          </w:tcPr>
+          <w:p>
+            <w:pPr>
+              <w:tabs>
+                <w:tab w:val="left" w:pos="733"/>
+              </w:tabs>
+              <w:cnfStyle w:val="000000000000" w:firstRow="0" w:lastRow="0" w:firstColumn="0" w:lastColumn="0" w:oddVBand="0" w:evenVBand="0" w:oddHBand="0" w:evenHBand="0" w:firstRowFirstColumn="0" w:firstRowLastColumn="0" w:lastRowFirstColumn="0" w:lastRowLastColumn="0"/>
+            </w:pPr>
+            <w:r>
+              <w:t>T-2</w:t>
+            </w:r>
+            <w:r>
+              <w:t>, C-4</w:t>
+            </w:r>
+          </w:p>
+        </w:tc>
+        <w:tc>
+          <w:tcPr>
+            <w:tcW w:w="1559" w:type="dxa"/>
+            <w:shd w:val="clear" w:color="auto" w:fill="FFC000"/>
+          </w:tcPr>
+          <w:p>
+            <w:pPr>
+              <w:cnfStyle w:val="000000000000" w:firstRow="0" w:lastRow="0" w:firstColumn="0" w:lastColumn="0" w:oddVBand="0" w:evenVBand="0" w:oddHBand="0" w:evenHBand="0" w:firstRowFirstColumn="0" w:firstRowLastColumn="0" w:lastRowFirstColumn="0" w:lastRowLastColumn="0"/>
+            </w:pPr>
+            <w:r>
+              <w:t>T-1</w:t>
+            </w:r>
+          </w:p>
+        </w:tc>
+        <w:tc>
+          <w:tcPr>
+            <w:tcW w:w="1559" w:type="dxa"/>
+            <w:shd w:val="clear" w:color="auto" w:fill="FF0000"/>
+          </w:tcPr>
+          <w:p>
+            <w:pPr>
+              <w:cnfStyle w:val="000000000000" w:firstRow="0" w:lastRow="0" w:firstColumn="0" w:lastColumn="0" w:oddVBand="0" w:evenVBand="0" w:oddHBand="0" w:evenHBand="0" w:firstRowFirstColumn="0" w:firstRowLastColumn="0" w:lastRowFirstColumn="0" w:lastRowLastColumn="0"/>
+            </w:pPr>
+          </w:p>
+        </w:tc>
+      </w:tr>
+      <w:tr>
+        <w:trPr>
+          <w:cnfStyle w:val="000000100000" w:firstRow="0" w:lastRow="0" w:firstColumn="0" w:lastColumn="0" w:oddVBand="0" w:evenVBand="0" w:oddHBand="1" w:evenHBand="0" w:firstRowFirstColumn="0" w:firstRowLastColumn="0" w:lastRowFirstColumn="0" w:lastRowLastColumn="0"/>
+        </w:trPr>
+        <w:tc>
+          <w:tcPr>
+            <w:cnfStyle w:val="001000000000" w:firstRow="0" w:lastRow="0" w:firstColumn="1" w:lastColumn="0" w:oddVBand="0" w:evenVBand="0" w:oddHBand="0" w:evenHBand="0" w:firstRowFirstColumn="0" w:firstRowLastColumn="0" w:lastRowFirstColumn="0" w:lastRowLastColumn="0"/>
+            <w:tcW w:w="1378" w:type="dxa"/>
+          </w:tcPr>
+          <w:p>
+            <w:r>
+              <w:t>medium</w:t>
+            </w:r>
+          </w:p>
+        </w:tc>
+        <w:tc>
+          <w:tcPr>
+            <w:tcW w:w="1558" w:type="dxa"/>
+            <w:shd w:val="clear" w:color="auto" w:fill="92D050"/>
+          </w:tcPr>
+          <w:p>
+            <w:pPr>
+              <w:cnfStyle w:val="000000100000" w:firstRow="0" w:lastRow="0" w:firstColumn="0" w:lastColumn="0" w:oddVBand="0" w:evenVBand="0" w:oddHBand="1" w:evenHBand="0" w:firstRowFirstColumn="0" w:firstRowLastColumn="0" w:lastRowFirstColumn="0" w:lastRowLastColumn="0"/>
+            </w:pPr>
+          </w:p>
+        </w:tc>
+        <w:tc>
+          <w:tcPr>
+            <w:tcW w:w="1558" w:type="dxa"/>
+            <w:shd w:val="clear" w:color="auto" w:fill="FFFF00"/>
+          </w:tcPr>
+          <w:p>
+            <w:pPr>
+              <w:cnfStyle w:val="000000100000" w:firstRow="0" w:lastRow="0" w:firstColumn="0" w:lastColumn="0" w:oddVBand="0" w:evenVBand="0" w:oddHBand="1" w:evenHBand="0" w:firstRowFirstColumn="0" w:firstRowLastColumn="0" w:lastRowFirstColumn="0" w:lastRowLastColumn="0"/>
+            </w:pPr>
+          </w:p>
+        </w:tc>
+        <w:tc>
+          <w:tcPr>
+            <w:tcW w:w="1558" w:type="dxa"/>
+            <w:shd w:val="clear" w:color="auto" w:fill="FFFF00"/>
+          </w:tcPr>
+          <w:p>
+            <w:pPr>
+              <w:cnfStyle w:val="000000100000" w:firstRow="0" w:lastRow="0" w:firstColumn="0" w:lastColumn="0" w:oddVBand="0" w:evenVBand="0" w:oddHBand="1" w:evenHBand="0" w:firstRowFirstColumn="0" w:firstRowLastColumn="0" w:lastRowFirstColumn="0" w:lastRowLastColumn="0"/>
+            </w:pPr>
+            <w:r>
+              <w:t>T-3, C-1</w:t>
+            </w:r>
+          </w:p>
+        </w:tc>
+        <w:tc>
+          <w:tcPr>
+            <w:tcW w:w="1559" w:type="dxa"/>
+            <w:shd w:val="clear" w:color="auto" w:fill="FFC000"/>
+          </w:tcPr>
+          <w:p>
+            <w:pPr>
+              <w:cnfStyle w:val="000000100000" w:firstRow="0" w:lastRow="0" w:firstColumn="0" w:lastColumn="0" w:oddVBand="0" w:evenVBand="0" w:oddHBand="1" w:evenHBand="0" w:firstRowFirstColumn="0" w:firstRowLastColumn="0" w:lastRowFirstColumn="0" w:lastRowLastColumn="0"/>
+            </w:pPr>
+          </w:p>
+        </w:tc>
+        <w:tc>
+          <w:tcPr>
+            <w:tcW w:w="1559" w:type="dxa"/>
+            <w:shd w:val="clear" w:color="auto" w:fill="FFC000"/>
+          </w:tcPr>
+          <w:p>
+            <w:pPr>
+              <w:cnfStyle w:val="000000100000" w:firstRow="0" w:lastRow="0" w:firstColumn="0" w:lastColumn="0" w:oddVBand="0" w:evenVBand="0" w:oddHBand="1" w:evenHBand="0" w:firstRowFirstColumn="0" w:firstRowLastColumn="0" w:lastRowFirstColumn="0" w:lastRowLastColumn="0"/>
+            </w:pPr>
+          </w:p>
+        </w:tc>
+      </w:tr>
+      <w:tr>
+        <w:tc>
+          <w:tcPr>
+            <w:cnfStyle w:val="001000000000" w:firstRow="0" w:lastRow="0" w:firstColumn="1" w:lastColumn="0" w:oddVBand="0" w:evenVBand="0" w:oddHBand="0" w:evenHBand="0" w:firstRowFirstColumn="0" w:firstRowLastColumn="0" w:lastRowFirstColumn="0" w:lastRowLastColumn="0"/>
+            <w:tcW w:w="1378" w:type="dxa"/>
+          </w:tcPr>
+          <w:p>
+            <w:r>
+              <w:t>low</w:t>
+            </w:r>
+          </w:p>
+        </w:tc>
+        <w:tc>
+          <w:tcPr>
+            <w:tcW w:w="1558" w:type="dxa"/>
+            <w:shd w:val="clear" w:color="auto" w:fill="92D050"/>
+          </w:tcPr>
+          <w:p>
+            <w:pPr>
+              <w:cnfStyle w:val="000000000000" w:firstRow="0" w:lastRow="0" w:firstColumn="0" w:lastColumn="0" w:oddVBand="0" w:evenVBand="0" w:oddHBand="0" w:evenHBand="0" w:firstRowFirstColumn="0" w:firstRowLastColumn="0" w:lastRowFirstColumn="0" w:lastRowLastColumn="0"/>
+            </w:pPr>
+          </w:p>
+        </w:tc>
+        <w:tc>
+          <w:tcPr>
+            <w:tcW w:w="1558" w:type="dxa"/>
+            <w:shd w:val="clear" w:color="auto" w:fill="FFFF00"/>
+          </w:tcPr>
+          <w:p>
+            <w:pPr>
+              <w:cnfStyle w:val="000000000000" w:firstRow="0" w:lastRow="0" w:firstColumn="0" w:lastColumn="0" w:oddVBand="0" w:evenVBand="0" w:oddHBand="0" w:evenHBand="0" w:firstRowFirstColumn="0" w:firstRowLastColumn="0" w:lastRowFirstColumn="0" w:lastRowLastColumn="0"/>
+            </w:pPr>
+            <w:r>
+              <w:t>C-2</w:t>
+            </w:r>
+          </w:p>
+        </w:tc>
+        <w:tc>
+          <w:tcPr>
+            <w:tcW w:w="1558" w:type="dxa"/>
+            <w:shd w:val="clear" w:color="auto" w:fill="FFFF00"/>
+          </w:tcPr>
+          <w:p>
+            <w:pPr>
+              <w:cnfStyle w:val="000000000000" w:firstRow="0" w:lastRow="0" w:firstColumn="0" w:lastColumn="0" w:oddVBand="0" w:evenVBand="0" w:oddHBand="0" w:evenHBand="0" w:firstRowFirstColumn="0" w:firstRowLastColumn="0" w:lastRowFirstColumn="0" w:lastRowLastColumn="0"/>
+            </w:pPr>
+          </w:p>
+        </w:tc>
+        <w:tc>
+          <w:tcPr>
+            <w:tcW w:w="1559" w:type="dxa"/>
+            <w:shd w:val="clear" w:color="auto" w:fill="FFFF00"/>
+          </w:tcPr>
+          <w:p>
+            <w:pPr>
+              <w:cnfStyle w:val="000000000000" w:firstRow="0" w:lastRow="0" w:firstColumn="0" w:lastColumn="0" w:oddVBand="0" w:evenVBand="0" w:oddHBand="0" w:evenHBand="0" w:firstRowFirstColumn="0" w:firstRowLastColumn="0" w:lastRowFirstColumn="0" w:lastRowLastColumn="0"/>
+            </w:pPr>
+          </w:p>
+        </w:tc>
+        <w:tc>
+          <w:tcPr>
+            <w:tcW w:w="1559" w:type="dxa"/>
+            <w:shd w:val="clear" w:color="auto" w:fill="FFC000"/>
+          </w:tcPr>
+          <w:p>
+            <w:pPr>
+              <w:cnfStyle w:val="000000000000" w:firstRow="0" w:lastRow="0" w:firstColumn="0" w:lastColumn="0" w:oddVBand="0" w:evenVBand="0" w:oddHBand="0" w:evenHBand="0" w:firstRowFirstColumn="0" w:firstRowLastColumn="0" w:lastRowFirstColumn="0" w:lastRowLastColumn="0"/>
+            </w:pPr>
+          </w:p>
+        </w:tc>
+      </w:tr>
+      <w:tr>
+        <w:trPr>
+          <w:cnfStyle w:val="000000100000" w:firstRow="0" w:lastRow="0" w:firstColumn="0" w:lastColumn="0" w:oddVBand="0" w:evenVBand="0" w:oddHBand="1" w:evenHBand="0" w:firstRowFirstColumn="0" w:firstRowLastColumn="0" w:lastRowFirstColumn="0" w:lastRowLastColumn="0"/>
+        </w:trPr>
+        <w:tc>
+          <w:tcPr>
+            <w:cnfStyle w:val="001000000000" w:firstRow="0" w:lastRow="0" w:firstColumn="1" w:lastColumn="0" w:oddVBand="0" w:evenVBand="0" w:oddHBand="0" w:evenHBand="0" w:firstRowFirstColumn="0" w:firstRowLastColumn="0" w:lastRowFirstColumn="0" w:lastRowLastColumn="0"/>
+            <w:tcW w:w="1378" w:type="dxa"/>
+          </w:tcPr>
+          <w:p>
+            <w:r>
+              <w:t>very low</w:t>
+            </w:r>
+          </w:p>
+        </w:tc>
+        <w:tc>
+          <w:tcPr>
+            <w:tcW w:w="1558" w:type="dxa"/>
+            <w:shd w:val="clear" w:color="auto" w:fill="92D050"/>
+          </w:tcPr>
+          <w:p>
+            <w:pPr>
+              <w:cnfStyle w:val="000000100000" w:firstRow="0" w:lastRow="0" w:firstColumn="0" w:lastColumn="0" w:oddVBand="0" w:evenVBand="0" w:oddHBand="1" w:evenHBand="0" w:firstRowFirstColumn="0" w:firstRowLastColumn="0" w:lastRowFirstColumn="0" w:lastRowLastColumn="0"/>
+            </w:pPr>
+          </w:p>
+        </w:tc>
+        <w:tc>
+          <w:tcPr>
+            <w:tcW w:w="1558" w:type="dxa"/>
+            <w:shd w:val="clear" w:color="auto" w:fill="92D050"/>
+          </w:tcPr>
+          <w:p>
+            <w:pPr>
+              <w:cnfStyle w:val="000000100000" w:firstRow="0" w:lastRow="0" w:firstColumn="0" w:lastColumn="0" w:oddVBand="0" w:evenVBand="0" w:oddHBand="1" w:evenHBand="0" w:firstRowFirstColumn="0" w:firstRowLastColumn="0" w:lastRowFirstColumn="0" w:lastRowLastColumn="0"/>
+            </w:pPr>
+          </w:p>
+        </w:tc>
+        <w:tc>
+          <w:tcPr>
+            <w:tcW w:w="1558" w:type="dxa"/>
+            <w:shd w:val="clear" w:color="auto" w:fill="92D050"/>
+          </w:tcPr>
+          <w:p>
+            <w:pPr>
+              <w:cnfStyle w:val="000000100000" w:firstRow="0" w:lastRow="0" w:firstColumn="0" w:lastColumn="0" w:oddVBand="0" w:evenVBand="0" w:oddHBand="1" w:evenHBand="0" w:firstRowFirstColumn="0" w:firstRowLastColumn="0" w:lastRowFirstColumn="0" w:lastRowLastColumn="0"/>
+            </w:pPr>
+          </w:p>
+        </w:tc>
+        <w:tc>
+          <w:tcPr>
+            <w:tcW w:w="1559" w:type="dxa"/>
+            <w:shd w:val="clear" w:color="auto" w:fill="92D050"/>
+          </w:tcPr>
+          <w:p>
+            <w:pPr>
+              <w:cnfStyle w:val="000000100000" w:firstRow="0" w:lastRow="0" w:firstColumn="0" w:lastColumn="0" w:oddVBand="0" w:evenVBand="0" w:oddHBand="1" w:evenHBand="0" w:firstRowFirstColumn="0" w:firstRowLastColumn="0" w:lastRowFirstColumn="0" w:lastRowLastColumn="0"/>
+            </w:pPr>
+          </w:p>
+        </w:tc>
+        <w:tc>
+          <w:tcPr>
+            <w:tcW w:w="1559" w:type="dxa"/>
+            <w:shd w:val="clear" w:color="auto" w:fill="FFFF00"/>
+          </w:tcPr>
+          <w:p>
+            <w:pPr>
+              <w:cnfStyle w:val="000000100000" w:firstRow="0" w:lastRow="0" w:firstColumn="0" w:lastColumn="0" w:oddVBand="0" w:evenVBand="0" w:oddHBand="1" w:evenHBand="0" w:firstRowFirstColumn="0" w:firstRowLastColumn="0" w:lastRowFirstColumn="0" w:lastRowLastColumn="0"/>
+            </w:pPr>
+          </w:p>
+        </w:tc>
+      </w:tr>
+    </w:tbl>
+    <w:p/>
+    <w:p>
+      <w:r>
+        <w:t>Severity</w:t>
+      </w:r>
+    </w:p>
+    <w:p/>
+    <w:p/>
+    <w:p/>
+    <w:p>
+      <w:r>
+        <w:rPr>
+          <w:shd w:val="clear" w:color="auto" w:fill="92D050"/>
+        </w:rPr>
+        <w:t>Acceptable</w:t>
+      </w:r>
+      <w:r>
+        <w:t>: Risk is acceptable level.</w:t>
+      </w:r>
+    </w:p>
+    <w:p>
+      <w:r>
+        <w:rPr>
+          <w:shd w:val="clear" w:color="auto" w:fill="FFFF00"/>
+        </w:rPr>
+        <w:t>Permissible</w:t>
+      </w:r>
+      <w:r>
+        <w:t>: Risk is okay for now and can be fixed at a later date.</w:t>
+      </w:r>
+    </w:p>
+    <w:p>
+      <w:r>
+        <w:rPr>
+          <w:shd w:val="clear" w:color="auto" w:fill="FFC000"/>
+        </w:rPr>
+        <w:t>Considerable</w:t>
+      </w:r>
+      <w:r>
+        <w:t>: Risk is noted and will be fixed in the next iteration.</w:t>
+      </w:r>
+    </w:p>
+    <w:p>
+      <w:r>
+        <w:rPr>
+          <w:shd w:val="clear" w:color="auto" w:fill="FF0000"/>
+        </w:rPr>
+        <w:t>Catastrophic</w:t>
+      </w:r>
+      <w:r>
+        <w:t>: Product is plan on hold until issue is fixed.</w:t>
+      </w:r>
+    </w:p>
+    <w:p/>
+    <w:p>
+      <w:r>
+        <w:t>This is subject to change… I kind of just threw these in there.</w:t>
+      </w:r>
+      <w:r>
+        <w:t xml:space="preserve"> Plus my chart looks like shi….</w:t>
+      </w:r>
+    </w:p>
+    <w:p/>
+    <w:p/>
+    <w:p/>
+    <w:p/>
+    <w:p/>
+    <w:p/>
+    <w:p/>
+    <w:p/>
+    <w:p/>
+    <w:p/>
+    <w:p/>
+    <w:p>
+      <w:r>
+        <w:t>https://www.mitre.org/publications/systems-engineering-guide/acquisition-systems-engineering/risk-management/risk-mitigation-planning-implementation-and-progress-monitoring</w:t>
+      </w:r>
+    </w:p>
+    <w:p>
+      <w:r>
+        <w:t>https://www.smashingmagazine.com/2020/05/reducing-design-risk/</w:t>
       </w:r>
     </w:p>
     <w:sectPr>
@@ -628,7 +1487,7 @@
 </file>
 
 <file path=word/comments.xml><?xml version="1.0" encoding="utf-8"?>
-<w:comments xmlns:wpc="http://schemas.microsoft.com/office/word/2010/wordprocessingCanvas" xmlns:cx="http://schemas.microsoft.com/office/drawing/2014/chartex" xmlns:cx1="http://schemas.microsoft.com/office/drawing/2015/9/8/chartex" xmlns:cx2="http://schemas.microsoft.com/office/drawing/2015/10/21/chartex" xmlns:cx3="http://schemas.microsoft.com/office/drawing/2016/5/9/chartex" xmlns:cx4="http://schemas.microsoft.com/office/drawing/2016/5/10/chartex" xmlns:cx5="http://schemas.microsoft.com/office/drawing/2016/5/11/chartex" xmlns:cx6="http://schemas.microsoft.com/office/drawing/2016/5/12/chartex" xmlns:cx7="http://schemas.microsoft.com/office/drawing/2016/5/13/chartex" xmlns:cx8="http://schemas.microsoft.com/office/drawing/2016/5/14/chartex" xmlns:mc="http://schemas.openxmlformats.org/markup-compatibility/2006" xmlns:aink="http://schemas.microsoft.com/office/drawing/2016/ink" xmlns:am3d="http://schemas.microsoft.com/office/drawing/2017/model3d" xmlns:o="urn:schemas-microsoft-com:office:office" xmlns:r="http://schemas.openxmlformats.org/officeDocument/2006/relationships" xmlns:m="http://schemas.openxmlformats.org/officeDocument/2006/math" xmlns:v="urn:schemas-microsoft-com:vml" xmlns:wp14="http://schemas.microsoft.com/office/word/2010/wordprocessingDrawing" xmlns:wp="http://schemas.openxmlformats.org/drawingml/2006/wordprocessingDrawing" xmlns:w10="urn:schemas-microsoft-com:office:word" xmlns:w="http://schemas.openxmlformats.org/wordprocessingml/2006/main" xmlns:w14="http://schemas.microsoft.com/office/word/2010/wordml" xmlns:w15="http://schemas.microsoft.com/office/word/2012/wordml" xmlns:w16cid="http://schemas.microsoft.com/office/word/2016/wordml/cid" xmlns:w16se="http://schemas.microsoft.com/office/word/2015/wordml/symex" xmlns:wpg="http://schemas.microsoft.com/office/word/2010/wordprocessingGroup" xmlns:wpi="http://schemas.microsoft.com/office/word/2010/wordprocessingInk" xmlns:wne="http://schemas.microsoft.com/office/word/2006/wordml" xmlns:wps="http://schemas.microsoft.com/office/word/2010/wordprocessingShape" mc:Ignorable="w14 w15 w16se w16cid wp14">
+<w:comments xmlns:wpc="http://schemas.microsoft.com/office/word/2010/wordprocessingCanvas" xmlns:cx="http://schemas.microsoft.com/office/drawing/2014/chartex" xmlns:cx1="http://schemas.microsoft.com/office/drawing/2015/9/8/chartex" xmlns:cx2="http://schemas.microsoft.com/office/drawing/2015/10/21/chartex" xmlns:cx3="http://schemas.microsoft.com/office/drawing/2016/5/9/chartex" xmlns:cx4="http://schemas.microsoft.com/office/drawing/2016/5/10/chartex" xmlns:cx5="http://schemas.microsoft.com/office/drawing/2016/5/11/chartex" xmlns:cx6="http://schemas.microsoft.com/office/drawing/2016/5/12/chartex" xmlns:cx7="http://schemas.microsoft.com/office/drawing/2016/5/13/chartex" xmlns:cx8="http://schemas.microsoft.com/office/drawing/2016/5/14/chartex" xmlns:mc="http://schemas.openxmlformats.org/markup-compatibility/2006" xmlns:aink="http://schemas.microsoft.com/office/drawing/2016/ink" xmlns:am3d="http://schemas.microsoft.com/office/drawing/2017/model3d" xmlns:o="urn:schemas-microsoft-com:office:office" xmlns:r="http://schemas.openxmlformats.org/officeDocument/2006/relationships" xmlns:m="http://schemas.openxmlformats.org/officeDocument/2006/math" xmlns:v="urn:schemas-microsoft-com:vml" xmlns:wp14="http://schemas.microsoft.com/office/word/2010/wordprocessingDrawing" xmlns:wp="http://schemas.openxmlformats.org/drawingml/2006/wordprocessingDrawing" xmlns:w10="urn:schemas-microsoft-com:office:word" xmlns:w="http://schemas.openxmlformats.org/wordprocessingml/2006/main" xmlns:w14="http://schemas.microsoft.com/office/word/2010/wordml" xmlns:w15="http://schemas.microsoft.com/office/word/2012/wordml" xmlns:w16cex="http://schemas.microsoft.com/office/word/2018/wordml/cex" xmlns:w16cid="http://schemas.microsoft.com/office/word/2016/wordml/cid" xmlns:w16="http://schemas.microsoft.com/office/word/2018/wordml" xmlns:w16se="http://schemas.microsoft.com/office/word/2015/wordml/symex" xmlns:wpg="http://schemas.microsoft.com/office/word/2010/wordprocessingGroup" xmlns:wpi="http://schemas.microsoft.com/office/word/2010/wordprocessingInk" xmlns:wne="http://schemas.microsoft.com/office/word/2006/wordml" xmlns:wps="http://schemas.microsoft.com/office/word/2010/wordprocessingShape" mc:Ignorable="w14 w15 w16se w16cid w16 w16cex wp14">
   <w:comment w:id="0" w:author="Jason Moran" w:date="2020-09-29T20:45:00Z" w:initials="JM">
     <w:p>
       <w:pPr>
@@ -641,15 +1500,7 @@
         <w:annotationRef/>
       </w:r>
       <w:r>
-        <w:t xml:space="preserve">I’m torn on </w:t>
-      </w:r>
-      <w:proofErr w:type="gramStart"/>
-      <w:r>
-        <w:t>whether or not</w:t>
-      </w:r>
-      <w:proofErr w:type="gramEnd"/>
-      <w:r>
-        <w:t xml:space="preserve"> this is related to </w:t>
+        <w:t xml:space="preserve">I’m torn on whether or not this is related to </w:t>
       </w:r>
       <w:proofErr w:type="spellStart"/>
       <w:r>
@@ -658,7 +1509,7 @@
       <w:proofErr w:type="spellEnd"/>
     </w:p>
   </w:comment>
-  <w:comment w:id="2" w:author="Jason Moran" w:date="2020-09-29T20:43:00Z" w:initials="JM">
+  <w:comment w:id="1" w:author="Jason Moran" w:date="2020-09-29T20:43:00Z" w:initials="JM">
     <w:p>
       <w:pPr>
         <w:pStyle w:val="CommentText"/>
@@ -674,7 +1525,7 @@
       </w:r>
     </w:p>
   </w:comment>
-  <w:comment w:id="3" w:author="Jason Moran" w:date="2020-09-29T20:44:00Z" w:initials="JM">
+  <w:comment w:id="2" w:author="Jason Moran" w:date="2020-09-29T20:44:00Z" w:initials="JM">
     <w:p>
       <w:pPr>
         <w:pStyle w:val="CommentText"/>
@@ -699,7 +1550,7 @@
 </file>
 
 <file path=word/commentsExtended.xml><?xml version="1.0" encoding="utf-8"?>
-<w15:commentsEx xmlns:wpc="http://schemas.microsoft.com/office/word/2010/wordprocessingCanvas" xmlns:cx="http://schemas.microsoft.com/office/drawing/2014/chartex" xmlns:cx1="http://schemas.microsoft.com/office/drawing/2015/9/8/chartex" xmlns:cx2="http://schemas.microsoft.com/office/drawing/2015/10/21/chartex" xmlns:cx3="http://schemas.microsoft.com/office/drawing/2016/5/9/chartex" xmlns:cx4="http://schemas.microsoft.com/office/drawing/2016/5/10/chartex" xmlns:cx5="http://schemas.microsoft.com/office/drawing/2016/5/11/chartex" xmlns:cx6="http://schemas.microsoft.com/office/drawing/2016/5/12/chartex" xmlns:cx7="http://schemas.microsoft.com/office/drawing/2016/5/13/chartex" xmlns:cx8="http://schemas.microsoft.com/office/drawing/2016/5/14/chartex" xmlns:mc="http://schemas.openxmlformats.org/markup-compatibility/2006" xmlns:aink="http://schemas.microsoft.com/office/drawing/2016/ink" xmlns:am3d="http://schemas.microsoft.com/office/drawing/2017/model3d" xmlns:o="urn:schemas-microsoft-com:office:office" xmlns:r="http://schemas.openxmlformats.org/officeDocument/2006/relationships" xmlns:m="http://schemas.openxmlformats.org/officeDocument/2006/math" xmlns:v="urn:schemas-microsoft-com:vml" xmlns:wp14="http://schemas.microsoft.com/office/word/2010/wordprocessingDrawing" xmlns:wp="http://schemas.openxmlformats.org/drawingml/2006/wordprocessingDrawing" xmlns:w10="urn:schemas-microsoft-com:office:word" xmlns:w="http://schemas.openxmlformats.org/wordprocessingml/2006/main" xmlns:w14="http://schemas.microsoft.com/office/word/2010/wordml" xmlns:w15="http://schemas.microsoft.com/office/word/2012/wordml" xmlns:w16cid="http://schemas.microsoft.com/office/word/2016/wordml/cid" xmlns:w16se="http://schemas.microsoft.com/office/word/2015/wordml/symex" xmlns:wpg="http://schemas.microsoft.com/office/word/2010/wordprocessingGroup" xmlns:wpi="http://schemas.microsoft.com/office/word/2010/wordprocessingInk" xmlns:wne="http://schemas.microsoft.com/office/word/2006/wordml" xmlns:wps="http://schemas.microsoft.com/office/word/2010/wordprocessingShape" mc:Ignorable="w14 w15 w16se w16cid wp14">
+<w15:commentsEx xmlns:wpc="http://schemas.microsoft.com/office/word/2010/wordprocessingCanvas" xmlns:cx="http://schemas.microsoft.com/office/drawing/2014/chartex" xmlns:cx1="http://schemas.microsoft.com/office/drawing/2015/9/8/chartex" xmlns:cx2="http://schemas.microsoft.com/office/drawing/2015/10/21/chartex" xmlns:cx3="http://schemas.microsoft.com/office/drawing/2016/5/9/chartex" xmlns:cx4="http://schemas.microsoft.com/office/drawing/2016/5/10/chartex" xmlns:cx5="http://schemas.microsoft.com/office/drawing/2016/5/11/chartex" xmlns:cx6="http://schemas.microsoft.com/office/drawing/2016/5/12/chartex" xmlns:cx7="http://schemas.microsoft.com/office/drawing/2016/5/13/chartex" xmlns:cx8="http://schemas.microsoft.com/office/drawing/2016/5/14/chartex" xmlns:mc="http://schemas.openxmlformats.org/markup-compatibility/2006" xmlns:aink="http://schemas.microsoft.com/office/drawing/2016/ink" xmlns:am3d="http://schemas.microsoft.com/office/drawing/2017/model3d" xmlns:o="urn:schemas-microsoft-com:office:office" xmlns:r="http://schemas.openxmlformats.org/officeDocument/2006/relationships" xmlns:m="http://schemas.openxmlformats.org/officeDocument/2006/math" xmlns:v="urn:schemas-microsoft-com:vml" xmlns:wp14="http://schemas.microsoft.com/office/word/2010/wordprocessingDrawing" xmlns:wp="http://schemas.openxmlformats.org/drawingml/2006/wordprocessingDrawing" xmlns:w10="urn:schemas-microsoft-com:office:word" xmlns:w="http://schemas.openxmlformats.org/wordprocessingml/2006/main" xmlns:w14="http://schemas.microsoft.com/office/word/2010/wordml" xmlns:w15="http://schemas.microsoft.com/office/word/2012/wordml" xmlns:w16cex="http://schemas.microsoft.com/office/word/2018/wordml/cex" xmlns:w16cid="http://schemas.microsoft.com/office/word/2016/wordml/cid" xmlns:w16="http://schemas.microsoft.com/office/word/2018/wordml" xmlns:w16se="http://schemas.microsoft.com/office/word/2015/wordml/symex" xmlns:wpg="http://schemas.microsoft.com/office/word/2010/wordprocessingGroup" xmlns:wpi="http://schemas.microsoft.com/office/word/2010/wordprocessingInk" xmlns:wne="http://schemas.microsoft.com/office/word/2006/wordml" xmlns:wps="http://schemas.microsoft.com/office/word/2010/wordprocessingShape" mc:Ignorable="w14 w15 w16se w16cid w16 w16cex wp14">
   <w15:commentEx w15:paraId="2F10E6DB" w15:done="0"/>
   <w15:commentEx w15:paraId="58F2E06F" w15:done="0"/>
   <w15:commentEx w15:paraId="6E0D951C" w15:done="0"/>
@@ -707,7 +1558,7 @@
 </file>
 
 <file path=word/commentsIds.xml><?xml version="1.0" encoding="utf-8"?>
-<w16cid:commentsIds xmlns:wpc="http://schemas.microsoft.com/office/word/2010/wordprocessingCanvas" xmlns:cx="http://schemas.microsoft.com/office/drawing/2014/chartex" xmlns:cx1="http://schemas.microsoft.com/office/drawing/2015/9/8/chartex" xmlns:cx2="http://schemas.microsoft.com/office/drawing/2015/10/21/chartex" xmlns:cx3="http://schemas.microsoft.com/office/drawing/2016/5/9/chartex" xmlns:cx4="http://schemas.microsoft.com/office/drawing/2016/5/10/chartex" xmlns:cx5="http://schemas.microsoft.com/office/drawing/2016/5/11/chartex" xmlns:cx6="http://schemas.microsoft.com/office/drawing/2016/5/12/chartex" xmlns:cx7="http://schemas.microsoft.com/office/drawing/2016/5/13/chartex" xmlns:cx8="http://schemas.microsoft.com/office/drawing/2016/5/14/chartex" xmlns:mc="http://schemas.openxmlformats.org/markup-compatibility/2006" xmlns:aink="http://schemas.microsoft.com/office/drawing/2016/ink" xmlns:am3d="http://schemas.microsoft.com/office/drawing/2017/model3d" xmlns:o="urn:schemas-microsoft-com:office:office" xmlns:r="http://schemas.openxmlformats.org/officeDocument/2006/relationships" xmlns:m="http://schemas.openxmlformats.org/officeDocument/2006/math" xmlns:v="urn:schemas-microsoft-com:vml" xmlns:wp14="http://schemas.microsoft.com/office/word/2010/wordprocessingDrawing" xmlns:wp="http://schemas.openxmlformats.org/drawingml/2006/wordprocessingDrawing" xmlns:w10="urn:schemas-microsoft-com:office:word" xmlns:w="http://schemas.openxmlformats.org/wordprocessingml/2006/main" xmlns:w14="http://schemas.microsoft.com/office/word/2010/wordml" xmlns:w15="http://schemas.microsoft.com/office/word/2012/wordml" xmlns:w16cid="http://schemas.microsoft.com/office/word/2016/wordml/cid" xmlns:w16se="http://schemas.microsoft.com/office/word/2015/wordml/symex" xmlns:wpg="http://schemas.microsoft.com/office/word/2010/wordprocessingGroup" xmlns:wpi="http://schemas.microsoft.com/office/word/2010/wordprocessingInk" xmlns:wne="http://schemas.microsoft.com/office/word/2006/wordml" xmlns:wps="http://schemas.microsoft.com/office/word/2010/wordprocessingShape" mc:Ignorable="w14 w15 w16se w16cid wp14">
+<w16cid:commentsIds xmlns:wpc="http://schemas.microsoft.com/office/word/2010/wordprocessingCanvas" xmlns:cx="http://schemas.microsoft.com/office/drawing/2014/chartex" xmlns:cx1="http://schemas.microsoft.com/office/drawing/2015/9/8/chartex" xmlns:cx2="http://schemas.microsoft.com/office/drawing/2015/10/21/chartex" xmlns:cx3="http://schemas.microsoft.com/office/drawing/2016/5/9/chartex" xmlns:cx4="http://schemas.microsoft.com/office/drawing/2016/5/10/chartex" xmlns:cx5="http://schemas.microsoft.com/office/drawing/2016/5/11/chartex" xmlns:cx6="http://schemas.microsoft.com/office/drawing/2016/5/12/chartex" xmlns:cx7="http://schemas.microsoft.com/office/drawing/2016/5/13/chartex" xmlns:cx8="http://schemas.microsoft.com/office/drawing/2016/5/14/chartex" xmlns:mc="http://schemas.openxmlformats.org/markup-compatibility/2006" xmlns:aink="http://schemas.microsoft.com/office/drawing/2016/ink" xmlns:am3d="http://schemas.microsoft.com/office/drawing/2017/model3d" xmlns:o="urn:schemas-microsoft-com:office:office" xmlns:r="http://schemas.openxmlformats.org/officeDocument/2006/relationships" xmlns:m="http://schemas.openxmlformats.org/officeDocument/2006/math" xmlns:v="urn:schemas-microsoft-com:vml" xmlns:wp14="http://schemas.microsoft.com/office/word/2010/wordprocessingDrawing" xmlns:wp="http://schemas.openxmlformats.org/drawingml/2006/wordprocessingDrawing" xmlns:w10="urn:schemas-microsoft-com:office:word" xmlns:w="http://schemas.openxmlformats.org/wordprocessingml/2006/main" xmlns:w14="http://schemas.microsoft.com/office/word/2010/wordml" xmlns:w15="http://schemas.microsoft.com/office/word/2012/wordml" xmlns:w16cex="http://schemas.microsoft.com/office/word/2018/wordml/cex" xmlns:w16cid="http://schemas.microsoft.com/office/word/2016/wordml/cid" xmlns:w16="http://schemas.microsoft.com/office/word/2018/wordml" xmlns:w16se="http://schemas.microsoft.com/office/word/2015/wordml/symex" xmlns:wpg="http://schemas.microsoft.com/office/word/2010/wordprocessingGroup" xmlns:wpi="http://schemas.microsoft.com/office/word/2010/wordprocessingInk" xmlns:wne="http://schemas.microsoft.com/office/word/2006/wordml" xmlns:wps="http://schemas.microsoft.com/office/word/2010/wordprocessingShape" mc:Ignorable="w14 w15 w16se w16cid w16 w16cex wp14">
   <w16cid:commentId w16cid:paraId="2F10E6DB" w16cid:durableId="231E1B55"/>
   <w16cid:commentId w16cid:paraId="58F2E06F" w16cid:durableId="231E1B0B"/>
   <w16cid:commentId w16cid:paraId="6E0D951C" w16cid:durableId="231E1B35"/>
@@ -715,7 +1566,7 @@
 </file>
 
 <file path=word/numbering.xml><?xml version="1.0" encoding="utf-8"?>
-<w:numbering xmlns:wpc="http://schemas.microsoft.com/office/word/2010/wordprocessingCanvas" xmlns:cx="http://schemas.microsoft.com/office/drawing/2014/chartex" xmlns:cx1="http://schemas.microsoft.com/office/drawing/2015/9/8/chartex" xmlns:cx2="http://schemas.microsoft.com/office/drawing/2015/10/21/chartex" xmlns:cx3="http://schemas.microsoft.com/office/drawing/2016/5/9/chartex" xmlns:cx4="http://schemas.microsoft.com/office/drawing/2016/5/10/chartex" xmlns:cx5="http://schemas.microsoft.com/office/drawing/2016/5/11/chartex" xmlns:cx6="http://schemas.microsoft.com/office/drawing/2016/5/12/chartex" xmlns:cx7="http://schemas.microsoft.com/office/drawing/2016/5/13/chartex" xmlns:cx8="http://schemas.microsoft.com/office/drawing/2016/5/14/chartex" xmlns:mc="http://schemas.openxmlformats.org/markup-compatibility/2006" xmlns:aink="http://schemas.microsoft.com/office/drawing/2016/ink" xmlns:am3d="http://schemas.microsoft.com/office/drawing/2017/model3d" xmlns:o="urn:schemas-microsoft-com:office:office" xmlns:r="http://schemas.openxmlformats.org/officeDocument/2006/relationships" xmlns:m="http://schemas.openxmlformats.org/officeDocument/2006/math" xmlns:v="urn:schemas-microsoft-com:vml" xmlns:wp14="http://schemas.microsoft.com/office/word/2010/wordprocessingDrawing" xmlns:wp="http://schemas.openxmlformats.org/drawingml/2006/wordprocessingDrawing" xmlns:w10="urn:schemas-microsoft-com:office:word" xmlns:w="http://schemas.openxmlformats.org/wordprocessingml/2006/main" xmlns:w14="http://schemas.microsoft.com/office/word/2010/wordml" xmlns:w15="http://schemas.microsoft.com/office/word/2012/wordml" xmlns:w16cid="http://schemas.microsoft.com/office/word/2016/wordml/cid" xmlns:w16se="http://schemas.microsoft.com/office/word/2015/wordml/symex" xmlns:wpg="http://schemas.microsoft.com/office/word/2010/wordprocessingGroup" xmlns:wpi="http://schemas.microsoft.com/office/word/2010/wordprocessingInk" xmlns:wne="http://schemas.microsoft.com/office/word/2006/wordml" xmlns:wps="http://schemas.microsoft.com/office/word/2010/wordprocessingShape" mc:Ignorable="w14 w15 w16se w16cid wp14">
+<w:numbering xmlns:wpc="http://schemas.microsoft.com/office/word/2010/wordprocessingCanvas" xmlns:cx="http://schemas.microsoft.com/office/drawing/2014/chartex" xmlns:cx1="http://schemas.microsoft.com/office/drawing/2015/9/8/chartex" xmlns:cx2="http://schemas.microsoft.com/office/drawing/2015/10/21/chartex" xmlns:cx3="http://schemas.microsoft.com/office/drawing/2016/5/9/chartex" xmlns:cx4="http://schemas.microsoft.com/office/drawing/2016/5/10/chartex" xmlns:cx5="http://schemas.microsoft.com/office/drawing/2016/5/11/chartex" xmlns:cx6="http://schemas.microsoft.com/office/drawing/2016/5/12/chartex" xmlns:cx7="http://schemas.microsoft.com/office/drawing/2016/5/13/chartex" xmlns:cx8="http://schemas.microsoft.com/office/drawing/2016/5/14/chartex" xmlns:mc="http://schemas.openxmlformats.org/markup-compatibility/2006" xmlns:aink="http://schemas.microsoft.com/office/drawing/2016/ink" xmlns:am3d="http://schemas.microsoft.com/office/drawing/2017/model3d" xmlns:o="urn:schemas-microsoft-com:office:office" xmlns:r="http://schemas.openxmlformats.org/officeDocument/2006/relationships" xmlns:m="http://schemas.openxmlformats.org/officeDocument/2006/math" xmlns:v="urn:schemas-microsoft-com:vml" xmlns:wp14="http://schemas.microsoft.com/office/word/2010/wordprocessingDrawing" xmlns:wp="http://schemas.openxmlformats.org/drawingml/2006/wordprocessingDrawing" xmlns:w10="urn:schemas-microsoft-com:office:word" xmlns:w="http://schemas.openxmlformats.org/wordprocessingml/2006/main" xmlns:w14="http://schemas.microsoft.com/office/word/2010/wordml" xmlns:w15="http://schemas.microsoft.com/office/word/2012/wordml" xmlns:w16cex="http://schemas.microsoft.com/office/word/2018/wordml/cex" xmlns:w16cid="http://schemas.microsoft.com/office/word/2016/wordml/cid" xmlns:w16="http://schemas.microsoft.com/office/word/2018/wordml" xmlns:w16se="http://schemas.microsoft.com/office/word/2015/wordml/symex" xmlns:wpg="http://schemas.microsoft.com/office/word/2010/wordprocessingGroup" xmlns:wpi="http://schemas.microsoft.com/office/word/2010/wordprocessingInk" xmlns:wne="http://schemas.microsoft.com/office/word/2006/wordml" xmlns:wps="http://schemas.microsoft.com/office/word/2010/wordprocessingShape" mc:Ignorable="w14 w15 w16se w16cid w16 w16cex wp14">
   <w:abstractNum w:abstractNumId="0" w15:restartNumberingAfterBreak="0">
     <w:nsid w:val="37C25992"/>
     <w:multiLevelType w:val="hybridMultilevel"/>
@@ -830,6 +1681,232 @@
     </w:lvl>
   </w:abstractNum>
   <w:abstractNum w:abstractNumId="1" w15:restartNumberingAfterBreak="0">
+    <w:nsid w:val="3AE656C9"/>
+    <w:multiLevelType w:val="hybridMultilevel"/>
+    <w:tmpl w:val="47DE6C60"/>
+    <w:lvl w:ilvl="0" w:tplc="04090001">
+      <w:start w:val="1"/>
+      <w:numFmt w:val="bullet"/>
+      <w:lvlText w:val=""/>
+      <w:lvlJc w:val="left"/>
+      <w:pPr>
+        <w:ind w:left="720" w:hanging="360"/>
+      </w:pPr>
+      <w:rPr>
+        <w:rFonts w:ascii="Symbol" w:hAnsi="Symbol" w:hint="default"/>
+      </w:rPr>
+    </w:lvl>
+    <w:lvl w:ilvl="1" w:tplc="04090003" w:tentative="1">
+      <w:start w:val="1"/>
+      <w:numFmt w:val="bullet"/>
+      <w:lvlText w:val="o"/>
+      <w:lvlJc w:val="left"/>
+      <w:pPr>
+        <w:ind w:left="1440" w:hanging="360"/>
+      </w:pPr>
+      <w:rPr>
+        <w:rFonts w:ascii="Courier New" w:hAnsi="Courier New" w:cs="Courier New" w:hint="default"/>
+      </w:rPr>
+    </w:lvl>
+    <w:lvl w:ilvl="2" w:tplc="04090005" w:tentative="1">
+      <w:start w:val="1"/>
+      <w:numFmt w:val="bullet"/>
+      <w:lvlText w:val=""/>
+      <w:lvlJc w:val="left"/>
+      <w:pPr>
+        <w:ind w:left="2160" w:hanging="360"/>
+      </w:pPr>
+      <w:rPr>
+        <w:rFonts w:ascii="Wingdings" w:hAnsi="Wingdings" w:hint="default"/>
+      </w:rPr>
+    </w:lvl>
+    <w:lvl w:ilvl="3" w:tplc="04090001" w:tentative="1">
+      <w:start w:val="1"/>
+      <w:numFmt w:val="bullet"/>
+      <w:lvlText w:val=""/>
+      <w:lvlJc w:val="left"/>
+      <w:pPr>
+        <w:ind w:left="2880" w:hanging="360"/>
+      </w:pPr>
+      <w:rPr>
+        <w:rFonts w:ascii="Symbol" w:hAnsi="Symbol" w:hint="default"/>
+      </w:rPr>
+    </w:lvl>
+    <w:lvl w:ilvl="4" w:tplc="04090003" w:tentative="1">
+      <w:start w:val="1"/>
+      <w:numFmt w:val="bullet"/>
+      <w:lvlText w:val="o"/>
+      <w:lvlJc w:val="left"/>
+      <w:pPr>
+        <w:ind w:left="3600" w:hanging="360"/>
+      </w:pPr>
+      <w:rPr>
+        <w:rFonts w:ascii="Courier New" w:hAnsi="Courier New" w:cs="Courier New" w:hint="default"/>
+      </w:rPr>
+    </w:lvl>
+    <w:lvl w:ilvl="5" w:tplc="04090005" w:tentative="1">
+      <w:start w:val="1"/>
+      <w:numFmt w:val="bullet"/>
+      <w:lvlText w:val=""/>
+      <w:lvlJc w:val="left"/>
+      <w:pPr>
+        <w:ind w:left="4320" w:hanging="360"/>
+      </w:pPr>
+      <w:rPr>
+        <w:rFonts w:ascii="Wingdings" w:hAnsi="Wingdings" w:hint="default"/>
+      </w:rPr>
+    </w:lvl>
+    <w:lvl w:ilvl="6" w:tplc="04090001" w:tentative="1">
+      <w:start w:val="1"/>
+      <w:numFmt w:val="bullet"/>
+      <w:lvlText w:val=""/>
+      <w:lvlJc w:val="left"/>
+      <w:pPr>
+        <w:ind w:left="5040" w:hanging="360"/>
+      </w:pPr>
+      <w:rPr>
+        <w:rFonts w:ascii="Symbol" w:hAnsi="Symbol" w:hint="default"/>
+      </w:rPr>
+    </w:lvl>
+    <w:lvl w:ilvl="7" w:tplc="04090003" w:tentative="1">
+      <w:start w:val="1"/>
+      <w:numFmt w:val="bullet"/>
+      <w:lvlText w:val="o"/>
+      <w:lvlJc w:val="left"/>
+      <w:pPr>
+        <w:ind w:left="5760" w:hanging="360"/>
+      </w:pPr>
+      <w:rPr>
+        <w:rFonts w:ascii="Courier New" w:hAnsi="Courier New" w:cs="Courier New" w:hint="default"/>
+      </w:rPr>
+    </w:lvl>
+    <w:lvl w:ilvl="8" w:tplc="04090005" w:tentative="1">
+      <w:start w:val="1"/>
+      <w:numFmt w:val="bullet"/>
+      <w:lvlText w:val=""/>
+      <w:lvlJc w:val="left"/>
+      <w:pPr>
+        <w:ind w:left="6480" w:hanging="360"/>
+      </w:pPr>
+      <w:rPr>
+        <w:rFonts w:ascii="Wingdings" w:hAnsi="Wingdings" w:hint="default"/>
+      </w:rPr>
+    </w:lvl>
+  </w:abstractNum>
+  <w:abstractNum w:abstractNumId="2" w15:restartNumberingAfterBreak="0">
+    <w:nsid w:val="3B0C7F05"/>
+    <w:multiLevelType w:val="hybridMultilevel"/>
+    <w:tmpl w:val="830AA2CA"/>
+    <w:lvl w:ilvl="0" w:tplc="04090001">
+      <w:start w:val="1"/>
+      <w:numFmt w:val="bullet"/>
+      <w:lvlText w:val=""/>
+      <w:lvlJc w:val="left"/>
+      <w:pPr>
+        <w:ind w:left="720" w:hanging="360"/>
+      </w:pPr>
+      <w:rPr>
+        <w:rFonts w:ascii="Symbol" w:hAnsi="Symbol" w:hint="default"/>
+      </w:rPr>
+    </w:lvl>
+    <w:lvl w:ilvl="1" w:tplc="04090003" w:tentative="1">
+      <w:start w:val="1"/>
+      <w:numFmt w:val="bullet"/>
+      <w:lvlText w:val="o"/>
+      <w:lvlJc w:val="left"/>
+      <w:pPr>
+        <w:ind w:left="1440" w:hanging="360"/>
+      </w:pPr>
+      <w:rPr>
+        <w:rFonts w:ascii="Courier New" w:hAnsi="Courier New" w:cs="Courier New" w:hint="default"/>
+      </w:rPr>
+    </w:lvl>
+    <w:lvl w:ilvl="2" w:tplc="04090005" w:tentative="1">
+      <w:start w:val="1"/>
+      <w:numFmt w:val="bullet"/>
+      <w:lvlText w:val=""/>
+      <w:lvlJc w:val="left"/>
+      <w:pPr>
+        <w:ind w:left="2160" w:hanging="360"/>
+      </w:pPr>
+      <w:rPr>
+        <w:rFonts w:ascii="Wingdings" w:hAnsi="Wingdings" w:hint="default"/>
+      </w:rPr>
+    </w:lvl>
+    <w:lvl w:ilvl="3" w:tplc="04090001" w:tentative="1">
+      <w:start w:val="1"/>
+      <w:numFmt w:val="bullet"/>
+      <w:lvlText w:val=""/>
+      <w:lvlJc w:val="left"/>
+      <w:pPr>
+        <w:ind w:left="2880" w:hanging="360"/>
+      </w:pPr>
+      <w:rPr>
+        <w:rFonts w:ascii="Symbol" w:hAnsi="Symbol" w:hint="default"/>
+      </w:rPr>
+    </w:lvl>
+    <w:lvl w:ilvl="4" w:tplc="04090003" w:tentative="1">
+      <w:start w:val="1"/>
+      <w:numFmt w:val="bullet"/>
+      <w:lvlText w:val="o"/>
+      <w:lvlJc w:val="left"/>
+      <w:pPr>
+        <w:ind w:left="3600" w:hanging="360"/>
+      </w:pPr>
+      <w:rPr>
+        <w:rFonts w:ascii="Courier New" w:hAnsi="Courier New" w:cs="Courier New" w:hint="default"/>
+      </w:rPr>
+    </w:lvl>
+    <w:lvl w:ilvl="5" w:tplc="04090005" w:tentative="1">
+      <w:start w:val="1"/>
+      <w:numFmt w:val="bullet"/>
+      <w:lvlText w:val=""/>
+      <w:lvlJc w:val="left"/>
+      <w:pPr>
+        <w:ind w:left="4320" w:hanging="360"/>
+      </w:pPr>
+      <w:rPr>
+        <w:rFonts w:ascii="Wingdings" w:hAnsi="Wingdings" w:hint="default"/>
+      </w:rPr>
+    </w:lvl>
+    <w:lvl w:ilvl="6" w:tplc="04090001" w:tentative="1">
+      <w:start w:val="1"/>
+      <w:numFmt w:val="bullet"/>
+      <w:lvlText w:val=""/>
+      <w:lvlJc w:val="left"/>
+      <w:pPr>
+        <w:ind w:left="5040" w:hanging="360"/>
+      </w:pPr>
+      <w:rPr>
+        <w:rFonts w:ascii="Symbol" w:hAnsi="Symbol" w:hint="default"/>
+      </w:rPr>
+    </w:lvl>
+    <w:lvl w:ilvl="7" w:tplc="04090003" w:tentative="1">
+      <w:start w:val="1"/>
+      <w:numFmt w:val="bullet"/>
+      <w:lvlText w:val="o"/>
+      <w:lvlJc w:val="left"/>
+      <w:pPr>
+        <w:ind w:left="5760" w:hanging="360"/>
+      </w:pPr>
+      <w:rPr>
+        <w:rFonts w:ascii="Courier New" w:hAnsi="Courier New" w:cs="Courier New" w:hint="default"/>
+      </w:rPr>
+    </w:lvl>
+    <w:lvl w:ilvl="8" w:tplc="04090005" w:tentative="1">
+      <w:start w:val="1"/>
+      <w:numFmt w:val="bullet"/>
+      <w:lvlText w:val=""/>
+      <w:lvlJc w:val="left"/>
+      <w:pPr>
+        <w:ind w:left="6480" w:hanging="360"/>
+      </w:pPr>
+      <w:rPr>
+        <w:rFonts w:ascii="Wingdings" w:hAnsi="Wingdings" w:hint="default"/>
+      </w:rPr>
+    </w:lvl>
+  </w:abstractNum>
+  <w:abstractNum w:abstractNumId="3" w15:restartNumberingAfterBreak="0">
     <w:nsid w:val="4CBA43FB"/>
     <w:multiLevelType w:val="hybridMultilevel"/>
     <w:tmpl w:val="528A07EE"/>
@@ -943,16 +2020,22 @@
     </w:lvl>
   </w:abstractNum>
   <w:num w:numId="1">
-    <w:abstractNumId w:val="1"/>
+    <w:abstractNumId w:val="3"/>
   </w:num>
   <w:num w:numId="2">
     <w:abstractNumId w:val="0"/>
+  </w:num>
+  <w:num w:numId="3">
+    <w:abstractNumId w:val="2"/>
+  </w:num>
+  <w:num w:numId="4">
+    <w:abstractNumId w:val="1"/>
   </w:num>
 </w:numbering>
 </file>
 
 <file path=word/people.xml><?xml version="1.0" encoding="utf-8"?>
-<w15:people xmlns:wpc="http://schemas.microsoft.com/office/word/2010/wordprocessingCanvas" xmlns:cx="http://schemas.microsoft.com/office/drawing/2014/chartex" xmlns:cx1="http://schemas.microsoft.com/office/drawing/2015/9/8/chartex" xmlns:cx2="http://schemas.microsoft.com/office/drawing/2015/10/21/chartex" xmlns:cx3="http://schemas.microsoft.com/office/drawing/2016/5/9/chartex" xmlns:cx4="http://schemas.microsoft.com/office/drawing/2016/5/10/chartex" xmlns:cx5="http://schemas.microsoft.com/office/drawing/2016/5/11/chartex" xmlns:cx6="http://schemas.microsoft.com/office/drawing/2016/5/12/chartex" xmlns:cx7="http://schemas.microsoft.com/office/drawing/2016/5/13/chartex" xmlns:cx8="http://schemas.microsoft.com/office/drawing/2016/5/14/chartex" xmlns:mc="http://schemas.openxmlformats.org/markup-compatibility/2006" xmlns:aink="http://schemas.microsoft.com/office/drawing/2016/ink" xmlns:am3d="http://schemas.microsoft.com/office/drawing/2017/model3d" xmlns:o="urn:schemas-microsoft-com:office:office" xmlns:r="http://schemas.openxmlformats.org/officeDocument/2006/relationships" xmlns:m="http://schemas.openxmlformats.org/officeDocument/2006/math" xmlns:v="urn:schemas-microsoft-com:vml" xmlns:wp14="http://schemas.microsoft.com/office/word/2010/wordprocessingDrawing" xmlns:wp="http://schemas.openxmlformats.org/drawingml/2006/wordprocessingDrawing" xmlns:w10="urn:schemas-microsoft-com:office:word" xmlns:w="http://schemas.openxmlformats.org/wordprocessingml/2006/main" xmlns:w14="http://schemas.microsoft.com/office/word/2010/wordml" xmlns:w15="http://schemas.microsoft.com/office/word/2012/wordml" xmlns:w16cid="http://schemas.microsoft.com/office/word/2016/wordml/cid" xmlns:w16se="http://schemas.microsoft.com/office/word/2015/wordml/symex" xmlns:wpg="http://schemas.microsoft.com/office/word/2010/wordprocessingGroup" xmlns:wpi="http://schemas.microsoft.com/office/word/2010/wordprocessingInk" xmlns:wne="http://schemas.microsoft.com/office/word/2006/wordml" xmlns:wps="http://schemas.microsoft.com/office/word/2010/wordprocessingShape" mc:Ignorable="w14 w15 w16se w16cid wp14">
+<w15:people xmlns:wpc="http://schemas.microsoft.com/office/word/2010/wordprocessingCanvas" xmlns:cx="http://schemas.microsoft.com/office/drawing/2014/chartex" xmlns:cx1="http://schemas.microsoft.com/office/drawing/2015/9/8/chartex" xmlns:cx2="http://schemas.microsoft.com/office/drawing/2015/10/21/chartex" xmlns:cx3="http://schemas.microsoft.com/office/drawing/2016/5/9/chartex" xmlns:cx4="http://schemas.microsoft.com/office/drawing/2016/5/10/chartex" xmlns:cx5="http://schemas.microsoft.com/office/drawing/2016/5/11/chartex" xmlns:cx6="http://schemas.microsoft.com/office/drawing/2016/5/12/chartex" xmlns:cx7="http://schemas.microsoft.com/office/drawing/2016/5/13/chartex" xmlns:cx8="http://schemas.microsoft.com/office/drawing/2016/5/14/chartex" xmlns:mc="http://schemas.openxmlformats.org/markup-compatibility/2006" xmlns:aink="http://schemas.microsoft.com/office/drawing/2016/ink" xmlns:am3d="http://schemas.microsoft.com/office/drawing/2017/model3d" xmlns:o="urn:schemas-microsoft-com:office:office" xmlns:r="http://schemas.openxmlformats.org/officeDocument/2006/relationships" xmlns:m="http://schemas.openxmlformats.org/officeDocument/2006/math" xmlns:v="urn:schemas-microsoft-com:vml" xmlns:wp14="http://schemas.microsoft.com/office/word/2010/wordprocessingDrawing" xmlns:wp="http://schemas.openxmlformats.org/drawingml/2006/wordprocessingDrawing" xmlns:w10="urn:schemas-microsoft-com:office:word" xmlns:w="http://schemas.openxmlformats.org/wordprocessingml/2006/main" xmlns:w14="http://schemas.microsoft.com/office/word/2010/wordml" xmlns:w15="http://schemas.microsoft.com/office/word/2012/wordml" xmlns:w16cex="http://schemas.microsoft.com/office/word/2018/wordml/cex" xmlns:w16cid="http://schemas.microsoft.com/office/word/2016/wordml/cid" xmlns:w16="http://schemas.microsoft.com/office/word/2018/wordml" xmlns:w16se="http://schemas.microsoft.com/office/word/2015/wordml/symex" xmlns:wpg="http://schemas.microsoft.com/office/word/2010/wordprocessingGroup" xmlns:wpi="http://schemas.microsoft.com/office/word/2010/wordprocessingInk" xmlns:wne="http://schemas.microsoft.com/office/word/2006/wordml" xmlns:wps="http://schemas.microsoft.com/office/word/2010/wordprocessingShape" mc:Ignorable="w14 w15 w16se w16cid w16 w16cex wp14">
   <w15:person w15:author="Jason Moran">
     <w15:presenceInfo w15:providerId="Windows Live" w15:userId="1984d91358448fdd"/>
   </w15:person>
@@ -960,7 +2043,7 @@
 </file>
 
 <file path=word/styles.xml><?xml version="1.0" encoding="utf-8"?>
-<w:styles xmlns:mc="http://schemas.openxmlformats.org/markup-compatibility/2006" xmlns:r="http://schemas.openxmlformats.org/officeDocument/2006/relationships" xmlns:w="http://schemas.openxmlformats.org/wordprocessingml/2006/main" xmlns:w14="http://schemas.microsoft.com/office/word/2010/wordml" xmlns:w15="http://schemas.microsoft.com/office/word/2012/wordml" xmlns:w16cid="http://schemas.microsoft.com/office/word/2016/wordml/cid" xmlns:w16se="http://schemas.microsoft.com/office/word/2015/wordml/symex" mc:Ignorable="w14 w15 w16se w16cid">
+<w:styles xmlns:mc="http://schemas.openxmlformats.org/markup-compatibility/2006" xmlns:r="http://schemas.openxmlformats.org/officeDocument/2006/relationships" xmlns:w="http://schemas.openxmlformats.org/wordprocessingml/2006/main" xmlns:w14="http://schemas.microsoft.com/office/word/2010/wordml" xmlns:w15="http://schemas.microsoft.com/office/word/2012/wordml" xmlns:w16cex="http://schemas.microsoft.com/office/word/2018/wordml/cex" xmlns:w16cid="http://schemas.microsoft.com/office/word/2016/wordml/cid" xmlns:w16="http://schemas.microsoft.com/office/word/2018/wordml" xmlns:w16se="http://schemas.microsoft.com/office/word/2015/wordml/symex" mc:Ignorable="w14 w15 w16se w16cid w16 w16cex">
   <w:docDefaults>
     <w:rPrDefault>
       <w:rPr>
@@ -1375,6 +2458,28 @@
       <w:szCs w:val="32"/>
     </w:rPr>
   </w:style>
+  <w:style w:type="paragraph" w:styleId="Heading2">
+    <w:name w:val="heading 2"/>
+    <w:basedOn w:val="Normal"/>
+    <w:next w:val="Normal"/>
+    <w:link w:val="Heading2Char"/>
+    <w:uiPriority w:val="9"/>
+    <w:unhideWhenUsed/>
+    <w:qFormat/>
+    <w:rsid w:val="00171250"/>
+    <w:pPr>
+      <w:keepNext/>
+      <w:keepLines/>
+      <w:spacing w:before="40"/>
+      <w:outlineLvl w:val="1"/>
+    </w:pPr>
+    <w:rPr>
+      <w:rFonts w:asciiTheme="majorHAnsi" w:eastAsiaTheme="majorEastAsia" w:hAnsiTheme="majorHAnsi" w:cstheme="majorBidi"/>
+      <w:color w:val="2F5496" w:themeColor="accent1" w:themeShade="BF"/>
+      <w:sz w:val="26"/>
+      <w:szCs w:val="26"/>
+    </w:rPr>
+  </w:style>
   <w:style w:type="character" w:default="1" w:styleId="DefaultParagraphFont">
     <w:name w:val="Default Paragraph Font"/>
     <w:uiPriority w:val="1"/>
@@ -1560,6 +2665,446 @@
     <w:rsid w:val="00CA3809"/>
     <w:rPr>
       <w:rFonts w:ascii="Segoe UI" w:hAnsi="Segoe UI" w:cs="Segoe UI"/>
+      <w:sz w:val="18"/>
+      <w:szCs w:val="18"/>
+    </w:rPr>
+  </w:style>
+  <w:style w:type="character" w:customStyle="1" w:styleId="Heading2Char">
+    <w:name w:val="Heading 2 Char"/>
+    <w:basedOn w:val="DefaultParagraphFont"/>
+    <w:link w:val="Heading2"/>
+    <w:uiPriority w:val="9"/>
+    <w:rsid w:val="00171250"/>
+    <w:rPr>
+      <w:rFonts w:asciiTheme="majorHAnsi" w:eastAsiaTheme="majorEastAsia" w:hAnsiTheme="majorHAnsi" w:cstheme="majorBidi"/>
+      <w:color w:val="2F5496" w:themeColor="accent1" w:themeShade="BF"/>
+      <w:sz w:val="26"/>
+      <w:szCs w:val="26"/>
+    </w:rPr>
+  </w:style>
+  <w:style w:type="table" w:styleId="TableGrid">
+    <w:name w:val="Table Grid"/>
+    <w:basedOn w:val="TableNormal"/>
+    <w:uiPriority w:val="39"/>
+    <w:rsid w:val="00A41EB6"/>
+    <w:tblPr>
+      <w:tblBorders>
+        <w:top w:val="single" w:sz="4" w:space="0" w:color="auto"/>
+        <w:left w:val="single" w:sz="4" w:space="0" w:color="auto"/>
+        <w:bottom w:val="single" w:sz="4" w:space="0" w:color="auto"/>
+        <w:right w:val="single" w:sz="4" w:space="0" w:color="auto"/>
+        <w:insideH w:val="single" w:sz="4" w:space="0" w:color="auto"/>
+        <w:insideV w:val="single" w:sz="4" w:space="0" w:color="auto"/>
+      </w:tblBorders>
+    </w:tblPr>
+  </w:style>
+  <w:style w:type="table" w:styleId="PlainTable5">
+    <w:name w:val="Plain Table 5"/>
+    <w:basedOn w:val="TableNormal"/>
+    <w:uiPriority w:val="45"/>
+    <w:rsid w:val="00A41EB6"/>
+    <w:tblPr>
+      <w:tblStyleRowBandSize w:val="1"/>
+      <w:tblStyleColBandSize w:val="1"/>
+    </w:tblPr>
+    <w:tblStylePr w:type="firstRow">
+      <w:rPr>
+        <w:rFonts w:asciiTheme="majorHAnsi" w:eastAsiaTheme="majorEastAsia" w:hAnsiTheme="majorHAnsi" w:cstheme="majorBidi"/>
+        <w:i/>
+        <w:iCs/>
+        <w:sz w:val="26"/>
+      </w:rPr>
+      <w:tblPr/>
+      <w:tcPr>
+        <w:tcBorders>
+          <w:bottom w:val="single" w:sz="4" w:space="0" w:color="7F7F7F" w:themeColor="text1" w:themeTint="80"/>
+        </w:tcBorders>
+        <w:shd w:val="clear" w:color="auto" w:fill="FFFFFF" w:themeFill="background1"/>
+      </w:tcPr>
+    </w:tblStylePr>
+    <w:tblStylePr w:type="lastRow">
+      <w:rPr>
+        <w:rFonts w:asciiTheme="majorHAnsi" w:eastAsiaTheme="majorEastAsia" w:hAnsiTheme="majorHAnsi" w:cstheme="majorBidi"/>
+        <w:i/>
+        <w:iCs/>
+        <w:sz w:val="26"/>
+      </w:rPr>
+      <w:tblPr/>
+      <w:tcPr>
+        <w:tcBorders>
+          <w:top w:val="single" w:sz="4" w:space="0" w:color="7F7F7F" w:themeColor="text1" w:themeTint="80"/>
+        </w:tcBorders>
+        <w:shd w:val="clear" w:color="auto" w:fill="FFFFFF" w:themeFill="background1"/>
+      </w:tcPr>
+    </w:tblStylePr>
+    <w:tblStylePr w:type="firstCol">
+      <w:pPr>
+        <w:jc w:val="right"/>
+      </w:pPr>
+      <w:rPr>
+        <w:rFonts w:asciiTheme="majorHAnsi" w:eastAsiaTheme="majorEastAsia" w:hAnsiTheme="majorHAnsi" w:cstheme="majorBidi"/>
+        <w:i/>
+        <w:iCs/>
+        <w:sz w:val="26"/>
+      </w:rPr>
+      <w:tblPr/>
+      <w:tcPr>
+        <w:tcBorders>
+          <w:right w:val="single" w:sz="4" w:space="0" w:color="7F7F7F" w:themeColor="text1" w:themeTint="80"/>
+        </w:tcBorders>
+        <w:shd w:val="clear" w:color="auto" w:fill="FFFFFF" w:themeFill="background1"/>
+      </w:tcPr>
+    </w:tblStylePr>
+    <w:tblStylePr w:type="lastCol">
+      <w:rPr>
+        <w:rFonts w:asciiTheme="majorHAnsi" w:eastAsiaTheme="majorEastAsia" w:hAnsiTheme="majorHAnsi" w:cstheme="majorBidi"/>
+        <w:i/>
+        <w:iCs/>
+        <w:sz w:val="26"/>
+      </w:rPr>
+      <w:tblPr/>
+      <w:tcPr>
+        <w:tcBorders>
+          <w:left w:val="single" w:sz="4" w:space="0" w:color="7F7F7F" w:themeColor="text1" w:themeTint="80"/>
+        </w:tcBorders>
+        <w:shd w:val="clear" w:color="auto" w:fill="FFFFFF" w:themeFill="background1"/>
+      </w:tcPr>
+    </w:tblStylePr>
+    <w:tblStylePr w:type="band1Vert">
+      <w:tblPr/>
+      <w:tcPr>
+        <w:shd w:val="clear" w:color="auto" w:fill="F2F2F2" w:themeFill="background1" w:themeFillShade="F2"/>
+      </w:tcPr>
+    </w:tblStylePr>
+    <w:tblStylePr w:type="band1Horz">
+      <w:tblPr/>
+      <w:tcPr>
+        <w:shd w:val="clear" w:color="auto" w:fill="F2F2F2" w:themeFill="background1" w:themeFillShade="F2"/>
+      </w:tcPr>
+    </w:tblStylePr>
+    <w:tblStylePr w:type="neCell">
+      <w:tblPr/>
+      <w:tcPr>
+        <w:tcBorders>
+          <w:left w:val="nil"/>
+        </w:tcBorders>
+      </w:tcPr>
+    </w:tblStylePr>
+    <w:tblStylePr w:type="nwCell">
+      <w:tblPr/>
+      <w:tcPr>
+        <w:tcBorders>
+          <w:right w:val="nil"/>
+        </w:tcBorders>
+      </w:tcPr>
+    </w:tblStylePr>
+    <w:tblStylePr w:type="seCell">
+      <w:tblPr/>
+      <w:tcPr>
+        <w:tcBorders>
+          <w:left w:val="nil"/>
+        </w:tcBorders>
+      </w:tcPr>
+    </w:tblStylePr>
+    <w:tblStylePr w:type="swCell">
+      <w:tblPr/>
+      <w:tcPr>
+        <w:tcBorders>
+          <w:right w:val="nil"/>
+        </w:tcBorders>
+      </w:tcPr>
+    </w:tblStylePr>
+  </w:style>
+  <w:style w:type="table" w:styleId="ListTable6Colorful-Accent6">
+    <w:name w:val="List Table 6 Colorful Accent 6"/>
+    <w:basedOn w:val="TableNormal"/>
+    <w:uiPriority w:val="51"/>
+    <w:rsid w:val="00A41EB6"/>
+    <w:rPr>
+      <w:color w:val="538135" w:themeColor="accent6" w:themeShade="BF"/>
+    </w:rPr>
+    <w:tblPr>
+      <w:tblStyleRowBandSize w:val="1"/>
+      <w:tblStyleColBandSize w:val="1"/>
+      <w:tblBorders>
+        <w:top w:val="single" w:sz="4" w:space="0" w:color="70AD47" w:themeColor="accent6"/>
+        <w:bottom w:val="single" w:sz="4" w:space="0" w:color="70AD47" w:themeColor="accent6"/>
+      </w:tblBorders>
+    </w:tblPr>
+    <w:tblStylePr w:type="firstRow">
+      <w:rPr>
+        <w:b/>
+        <w:bCs/>
+      </w:rPr>
+      <w:tblPr/>
+      <w:tcPr>
+        <w:tcBorders>
+          <w:bottom w:val="single" w:sz="4" w:space="0" w:color="70AD47" w:themeColor="accent6"/>
+        </w:tcBorders>
+      </w:tcPr>
+    </w:tblStylePr>
+    <w:tblStylePr w:type="lastRow">
+      <w:rPr>
+        <w:b/>
+        <w:bCs/>
+      </w:rPr>
+      <w:tblPr/>
+      <w:tcPr>
+        <w:tcBorders>
+          <w:top w:val="double" w:sz="4" w:space="0" w:color="70AD47" w:themeColor="accent6"/>
+        </w:tcBorders>
+      </w:tcPr>
+    </w:tblStylePr>
+    <w:tblStylePr w:type="firstCol">
+      <w:rPr>
+        <w:b/>
+        <w:bCs/>
+      </w:rPr>
+    </w:tblStylePr>
+    <w:tblStylePr w:type="lastCol">
+      <w:rPr>
+        <w:b/>
+        <w:bCs/>
+      </w:rPr>
+    </w:tblStylePr>
+    <w:tblStylePr w:type="band1Vert">
+      <w:tblPr/>
+      <w:tcPr>
+        <w:shd w:val="clear" w:color="auto" w:fill="E2EFD9" w:themeFill="accent6" w:themeFillTint="33"/>
+      </w:tcPr>
+    </w:tblStylePr>
+    <w:tblStylePr w:type="band1Horz">
+      <w:tblPr/>
+      <w:tcPr>
+        <w:shd w:val="clear" w:color="auto" w:fill="E2EFD9" w:themeFill="accent6" w:themeFillTint="33"/>
+      </w:tcPr>
+    </w:tblStylePr>
+  </w:style>
+  <w:style w:type="table" w:styleId="ListTable7Colorful-Accent5">
+    <w:name w:val="List Table 7 Colorful Accent 5"/>
+    <w:basedOn w:val="TableNormal"/>
+    <w:uiPriority w:val="52"/>
+    <w:rsid w:val="00A41EB6"/>
+    <w:rPr>
+      <w:color w:val="2E74B5" w:themeColor="accent5" w:themeShade="BF"/>
+    </w:rPr>
+    <w:tblPr>
+      <w:tblStyleRowBandSize w:val="1"/>
+      <w:tblStyleColBandSize w:val="1"/>
+    </w:tblPr>
+    <w:tblStylePr w:type="firstRow">
+      <w:rPr>
+        <w:rFonts w:asciiTheme="majorHAnsi" w:eastAsiaTheme="majorEastAsia" w:hAnsiTheme="majorHAnsi" w:cstheme="majorBidi"/>
+        <w:i/>
+        <w:iCs/>
+        <w:sz w:val="26"/>
+      </w:rPr>
+      <w:tblPr/>
+      <w:tcPr>
+        <w:tcBorders>
+          <w:bottom w:val="single" w:sz="4" w:space="0" w:color="5B9BD5" w:themeColor="accent5"/>
+        </w:tcBorders>
+        <w:shd w:val="clear" w:color="auto" w:fill="FFFFFF" w:themeFill="background1"/>
+      </w:tcPr>
+    </w:tblStylePr>
+    <w:tblStylePr w:type="lastRow">
+      <w:rPr>
+        <w:rFonts w:asciiTheme="majorHAnsi" w:eastAsiaTheme="majorEastAsia" w:hAnsiTheme="majorHAnsi" w:cstheme="majorBidi"/>
+        <w:i/>
+        <w:iCs/>
+        <w:sz w:val="26"/>
+      </w:rPr>
+      <w:tblPr/>
+      <w:tcPr>
+        <w:tcBorders>
+          <w:top w:val="single" w:sz="4" w:space="0" w:color="5B9BD5" w:themeColor="accent5"/>
+        </w:tcBorders>
+        <w:shd w:val="clear" w:color="auto" w:fill="FFFFFF" w:themeFill="background1"/>
+      </w:tcPr>
+    </w:tblStylePr>
+    <w:tblStylePr w:type="firstCol">
+      <w:pPr>
+        <w:jc w:val="right"/>
+      </w:pPr>
+      <w:rPr>
+        <w:rFonts w:asciiTheme="majorHAnsi" w:eastAsiaTheme="majorEastAsia" w:hAnsiTheme="majorHAnsi" w:cstheme="majorBidi"/>
+        <w:i/>
+        <w:iCs/>
+        <w:sz w:val="26"/>
+      </w:rPr>
+      <w:tblPr/>
+      <w:tcPr>
+        <w:tcBorders>
+          <w:right w:val="single" w:sz="4" w:space="0" w:color="5B9BD5" w:themeColor="accent5"/>
+        </w:tcBorders>
+        <w:shd w:val="clear" w:color="auto" w:fill="FFFFFF" w:themeFill="background1"/>
+      </w:tcPr>
+    </w:tblStylePr>
+    <w:tblStylePr w:type="lastCol">
+      <w:rPr>
+        <w:rFonts w:asciiTheme="majorHAnsi" w:eastAsiaTheme="majorEastAsia" w:hAnsiTheme="majorHAnsi" w:cstheme="majorBidi"/>
+        <w:i/>
+        <w:iCs/>
+        <w:sz w:val="26"/>
+      </w:rPr>
+      <w:tblPr/>
+      <w:tcPr>
+        <w:tcBorders>
+          <w:left w:val="single" w:sz="4" w:space="0" w:color="5B9BD5" w:themeColor="accent5"/>
+        </w:tcBorders>
+        <w:shd w:val="clear" w:color="auto" w:fill="FFFFFF" w:themeFill="background1"/>
+      </w:tcPr>
+    </w:tblStylePr>
+    <w:tblStylePr w:type="band1Vert">
+      <w:tblPr/>
+      <w:tcPr>
+        <w:shd w:val="clear" w:color="auto" w:fill="DEEAF6" w:themeFill="accent5" w:themeFillTint="33"/>
+      </w:tcPr>
+    </w:tblStylePr>
+    <w:tblStylePr w:type="band1Horz">
+      <w:tblPr/>
+      <w:tcPr>
+        <w:shd w:val="clear" w:color="auto" w:fill="DEEAF6" w:themeFill="accent5" w:themeFillTint="33"/>
+      </w:tcPr>
+    </w:tblStylePr>
+    <w:tblStylePr w:type="neCell">
+      <w:tblPr/>
+      <w:tcPr>
+        <w:tcBorders>
+          <w:left w:val="nil"/>
+        </w:tcBorders>
+      </w:tcPr>
+    </w:tblStylePr>
+    <w:tblStylePr w:type="nwCell">
+      <w:tblPr/>
+      <w:tcPr>
+        <w:tcBorders>
+          <w:right w:val="nil"/>
+        </w:tcBorders>
+      </w:tcPr>
+    </w:tblStylePr>
+    <w:tblStylePr w:type="seCell">
+      <w:tblPr/>
+      <w:tcPr>
+        <w:tcBorders>
+          <w:left w:val="nil"/>
+        </w:tcBorders>
+      </w:tcPr>
+    </w:tblStylePr>
+    <w:tblStylePr w:type="swCell">
+      <w:tblPr/>
+      <w:tcPr>
+        <w:tcBorders>
+          <w:right w:val="nil"/>
+        </w:tcBorders>
+      </w:tcPr>
+    </w:tblStylePr>
+  </w:style>
+  <w:style w:type="table" w:styleId="PlainTable3">
+    <w:name w:val="Plain Table 3"/>
+    <w:basedOn w:val="TableNormal"/>
+    <w:uiPriority w:val="43"/>
+    <w:rsid w:val="00A41EB6"/>
+    <w:tblPr>
+      <w:tblStyleRowBandSize w:val="1"/>
+      <w:tblStyleColBandSize w:val="1"/>
+    </w:tblPr>
+    <w:tblStylePr w:type="firstRow">
+      <w:rPr>
+        <w:b/>
+        <w:bCs/>
+        <w:caps/>
+      </w:rPr>
+      <w:tblPr/>
+      <w:tcPr>
+        <w:tcBorders>
+          <w:bottom w:val="single" w:sz="4" w:space="0" w:color="7F7F7F" w:themeColor="text1" w:themeTint="80"/>
+        </w:tcBorders>
+      </w:tcPr>
+    </w:tblStylePr>
+    <w:tblStylePr w:type="lastRow">
+      <w:rPr>
+        <w:b/>
+        <w:bCs/>
+        <w:caps/>
+      </w:rPr>
+      <w:tblPr/>
+      <w:tcPr>
+        <w:tcBorders>
+          <w:top w:val="nil"/>
+        </w:tcBorders>
+      </w:tcPr>
+    </w:tblStylePr>
+    <w:tblStylePr w:type="firstCol">
+      <w:rPr>
+        <w:b/>
+        <w:bCs/>
+        <w:caps/>
+      </w:rPr>
+      <w:tblPr/>
+      <w:tcPr>
+        <w:tcBorders>
+          <w:right w:val="single" w:sz="4" w:space="0" w:color="7F7F7F" w:themeColor="text1" w:themeTint="80"/>
+        </w:tcBorders>
+      </w:tcPr>
+    </w:tblStylePr>
+    <w:tblStylePr w:type="lastCol">
+      <w:rPr>
+        <w:b/>
+        <w:bCs/>
+        <w:caps/>
+      </w:rPr>
+      <w:tblPr/>
+      <w:tcPr>
+        <w:tcBorders>
+          <w:left w:val="nil"/>
+        </w:tcBorders>
+      </w:tcPr>
+    </w:tblStylePr>
+    <w:tblStylePr w:type="band1Vert">
+      <w:tblPr/>
+      <w:tcPr>
+        <w:shd w:val="clear" w:color="auto" w:fill="F2F2F2" w:themeFill="background1" w:themeFillShade="F2"/>
+      </w:tcPr>
+    </w:tblStylePr>
+    <w:tblStylePr w:type="band1Horz">
+      <w:tblPr/>
+      <w:tcPr>
+        <w:shd w:val="clear" w:color="auto" w:fill="F2F2F2" w:themeFill="background1" w:themeFillShade="F2"/>
+      </w:tcPr>
+    </w:tblStylePr>
+    <w:tblStylePr w:type="neCell">
+      <w:tblPr/>
+      <w:tcPr>
+        <w:tcBorders>
+          <w:left w:val="nil"/>
+        </w:tcBorders>
+      </w:tcPr>
+    </w:tblStylePr>
+    <w:tblStylePr w:type="nwCell">
+      <w:tblPr/>
+      <w:tcPr>
+        <w:tcBorders>
+          <w:right w:val="nil"/>
+        </w:tcBorders>
+      </w:tcPr>
+    </w:tblStylePr>
+  </w:style>
+  <w:style w:type="paragraph" w:styleId="Caption">
+    <w:name w:val="caption"/>
+    <w:basedOn w:val="Normal"/>
+    <w:next w:val="Normal"/>
+    <w:uiPriority w:val="35"/>
+    <w:unhideWhenUsed/>
+    <w:qFormat/>
+    <w:rsid w:val="00A41EB6"/>
+    <w:pPr>
+      <w:spacing w:after="200"/>
+    </w:pPr>
+    <w:rPr>
+      <w:i/>
+      <w:iCs/>
+      <w:color w:val="44546A" w:themeColor="text2"/>
       <w:sz w:val="18"/>
       <w:szCs w:val="18"/>
     </w:rPr>

</xml_diff>

<commit_message>
updated the solution characteristics diagram color
</commit_message>
<xml_diff>
--- a/Documents/risk and mitigation.docx
+++ b/Documents/risk and mitigation.docx
@@ -1,6 +1,6 @@
 
 <file path=word/document.xml><?xml version="1.0" encoding="utf-8"?>
-<w:document xmlns:wpc="http://schemas.microsoft.com/office/word/2010/wordprocessingCanvas" xmlns:cx="http://schemas.microsoft.com/office/drawing/2014/chartex" xmlns:cx1="http://schemas.microsoft.com/office/drawing/2015/9/8/chartex" xmlns:cx2="http://schemas.microsoft.com/office/drawing/2015/10/21/chartex" xmlns:cx3="http://schemas.microsoft.com/office/drawing/2016/5/9/chartex" xmlns:cx4="http://schemas.microsoft.com/office/drawing/2016/5/10/chartex" xmlns:cx5="http://schemas.microsoft.com/office/drawing/2016/5/11/chartex" xmlns:cx6="http://schemas.microsoft.com/office/drawing/2016/5/12/chartex" xmlns:cx7="http://schemas.microsoft.com/office/drawing/2016/5/13/chartex" xmlns:cx8="http://schemas.microsoft.com/office/drawing/2016/5/14/chartex" xmlns:mc="http://schemas.openxmlformats.org/markup-compatibility/2006" xmlns:aink="http://schemas.microsoft.com/office/drawing/2016/ink" xmlns:am3d="http://schemas.microsoft.com/office/drawing/2017/model3d" xmlns:o="urn:schemas-microsoft-com:office:office" xmlns:r="http://schemas.openxmlformats.org/officeDocument/2006/relationships" xmlns:m="http://schemas.openxmlformats.org/officeDocument/2006/math" xmlns:v="urn:schemas-microsoft-com:vml" xmlns:wp14="http://schemas.microsoft.com/office/word/2010/wordprocessingDrawing" xmlns:wp="http://schemas.openxmlformats.org/drawingml/2006/wordprocessingDrawing" xmlns:w10="urn:schemas-microsoft-com:office:word" xmlns:w="http://schemas.openxmlformats.org/wordprocessingml/2006/main" xmlns:w14="http://schemas.microsoft.com/office/word/2010/wordml" xmlns:w15="http://schemas.microsoft.com/office/word/2012/wordml" xmlns:w16cex="http://schemas.microsoft.com/office/word/2018/wordml/cex" xmlns:w16cid="http://schemas.microsoft.com/office/word/2016/wordml/cid" xmlns:w16="http://schemas.microsoft.com/office/word/2018/wordml" xmlns:w16se="http://schemas.microsoft.com/office/word/2015/wordml/symex" xmlns:wpg="http://schemas.microsoft.com/office/word/2010/wordprocessingGroup" xmlns:wpi="http://schemas.microsoft.com/office/word/2010/wordprocessingInk" xmlns:wne="http://schemas.microsoft.com/office/word/2006/wordml" xmlns:wps="http://schemas.microsoft.com/office/word/2010/wordprocessingShape" mc:Ignorable="w14 w15 w16se w16cid w16 w16cex wp14">
+<w:document xmlns:wpc="http://schemas.microsoft.com/office/word/2010/wordprocessingCanvas" xmlns:cx="http://schemas.microsoft.com/office/drawing/2014/chartex" xmlns:cx1="http://schemas.microsoft.com/office/drawing/2015/9/8/chartex" xmlns:cx2="http://schemas.microsoft.com/office/drawing/2015/10/21/chartex" xmlns:cx3="http://schemas.microsoft.com/office/drawing/2016/5/9/chartex" xmlns:cx4="http://schemas.microsoft.com/office/drawing/2016/5/10/chartex" xmlns:cx5="http://schemas.microsoft.com/office/drawing/2016/5/11/chartex" xmlns:cx6="http://schemas.microsoft.com/office/drawing/2016/5/12/chartex" xmlns:cx7="http://schemas.microsoft.com/office/drawing/2016/5/13/chartex" xmlns:cx8="http://schemas.microsoft.com/office/drawing/2016/5/14/chartex" xmlns:mc="http://schemas.openxmlformats.org/markup-compatibility/2006" xmlns:aink="http://schemas.microsoft.com/office/drawing/2016/ink" xmlns:am3d="http://schemas.microsoft.com/office/drawing/2017/model3d" xmlns:o="urn:schemas-microsoft-com:office:office" xmlns:r="http://schemas.openxmlformats.org/officeDocument/2006/relationships" xmlns:m="http://schemas.openxmlformats.org/officeDocument/2006/math" xmlns:v="urn:schemas-microsoft-com:vml" xmlns:wp14="http://schemas.microsoft.com/office/word/2010/wordprocessingDrawing" xmlns:wp="http://schemas.openxmlformats.org/drawingml/2006/wordprocessingDrawing" xmlns:w10="urn:schemas-microsoft-com:office:word" xmlns:w="http://schemas.openxmlformats.org/wordprocessingml/2006/main" xmlns:w14="http://schemas.microsoft.com/office/word/2010/wordml" xmlns:w15="http://schemas.microsoft.com/office/word/2012/wordml" xmlns:w16cid="http://schemas.microsoft.com/office/word/2016/wordml/cid" xmlns:w16se="http://schemas.microsoft.com/office/word/2015/wordml/symex" xmlns:wpg="http://schemas.microsoft.com/office/word/2010/wordprocessingGroup" xmlns:wpi="http://schemas.microsoft.com/office/word/2010/wordprocessingInk" xmlns:wne="http://schemas.microsoft.com/office/word/2006/wordml" xmlns:wps="http://schemas.microsoft.com/office/word/2010/wordprocessingShape" mc:Ignorable="w14 w15 w16se w16cid wp14">
   <w:body>
     <w:p>
       <w:pPr>
@@ -917,14 +917,6 @@
     <w:p/>
     <w:p/>
     <w:p/>
-    <w:p>
-      <w:pPr>
-        <w:jc w:val="center"/>
-      </w:pPr>
-      <w:r>
-        <w:t>Probability</w:t>
-      </w:r>
-    </w:p>
     <w:p/>
     <w:tbl>
       <w:tblPr>
@@ -935,12 +927,13 @@
         <w:tblCaption w:val="hiiii"/>
       </w:tblPr>
       <w:tblGrid>
-        <w:gridCol w:w="1378"/>
-        <w:gridCol w:w="1558"/>
-        <w:gridCol w:w="1558"/>
-        <w:gridCol w:w="1558"/>
-        <w:gridCol w:w="1559"/>
-        <w:gridCol w:w="1559"/>
+        <w:gridCol w:w="720"/>
+        <w:gridCol w:w="1260"/>
+        <w:gridCol w:w="1530"/>
+        <w:gridCol w:w="1205"/>
+        <w:gridCol w:w="1625"/>
+        <w:gridCol w:w="1400"/>
+        <w:gridCol w:w="1440"/>
       </w:tblGrid>
       <w:tr>
         <w:trPr>
@@ -949,73 +942,25 @@
         <w:tc>
           <w:tcPr>
             <w:cnfStyle w:val="001000000100" w:firstRow="0" w:lastRow="0" w:firstColumn="1" w:lastColumn="0" w:oddVBand="0" w:evenVBand="0" w:oddHBand="0" w:evenHBand="0" w:firstRowFirstColumn="1" w:firstRowLastColumn="0" w:lastRowFirstColumn="0" w:lastRowLastColumn="0"/>
-            <w:tcW w:w="1378" w:type="dxa"/>
-          </w:tcPr>
-          <w:p/>
-        </w:tc>
-        <w:tc>
-          <w:tcPr>
-            <w:tcW w:w="1558" w:type="dxa"/>
-          </w:tcPr>
-          <w:p>
-            <w:pPr>
-              <w:cnfStyle w:val="100000000000" w:firstRow="1" w:lastRow="0" w:firstColumn="0" w:lastColumn="0" w:oddVBand="0" w:evenVBand="0" w:oddHBand="0" w:evenHBand="0" w:firstRowFirstColumn="0" w:firstRowLastColumn="0" w:lastRowFirstColumn="0" w:lastRowLastColumn="0"/>
+            <w:tcW w:w="9180" w:type="dxa"/>
+            <w:gridSpan w:val="7"/>
+            <w:shd w:val="clear" w:color="auto" w:fill="E7E6E6" w:themeFill="background2"/>
+          </w:tcPr>
+          <w:p>
+            <w:pPr>
+              <w:jc w:val="center"/>
             </w:pPr>
             <w:r>
-              <w:t>Very Low</w:t>
+              <w:t>Probability</w:t>
             </w:r>
           </w:p>
-        </w:tc>
-        <w:tc>
-          <w:tcPr>
-            <w:tcW w:w="1558" w:type="dxa"/>
-          </w:tcPr>
-          <w:p>
-            <w:pPr>
-              <w:cnfStyle w:val="100000000000" w:firstRow="1" w:lastRow="0" w:firstColumn="0" w:lastColumn="0" w:oddVBand="0" w:evenVBand="0" w:oddHBand="0" w:evenHBand="0" w:firstRowFirstColumn="0" w:firstRowLastColumn="0" w:lastRowFirstColumn="0" w:lastRowLastColumn="0"/>
-            </w:pPr>
-            <w:r>
-              <w:t>Low</w:t>
-            </w:r>
-          </w:p>
-        </w:tc>
-        <w:tc>
-          <w:tcPr>
-            <w:tcW w:w="1558" w:type="dxa"/>
-          </w:tcPr>
-          <w:p>
-            <w:pPr>
-              <w:cnfStyle w:val="100000000000" w:firstRow="1" w:lastRow="0" w:firstColumn="0" w:lastColumn="0" w:oddVBand="0" w:evenVBand="0" w:oddHBand="0" w:evenHBand="0" w:firstRowFirstColumn="0" w:firstRowLastColumn="0" w:lastRowFirstColumn="0" w:lastRowLastColumn="0"/>
-            </w:pPr>
-            <w:r>
-              <w:t>Medium</w:t>
-            </w:r>
-          </w:p>
-        </w:tc>
-        <w:tc>
-          <w:tcPr>
-            <w:tcW w:w="1559" w:type="dxa"/>
-          </w:tcPr>
-          <w:p>
-            <w:pPr>
-              <w:cnfStyle w:val="100000000000" w:firstRow="1" w:lastRow="0" w:firstColumn="0" w:lastColumn="0" w:oddVBand="0" w:evenVBand="0" w:oddHBand="0" w:evenHBand="0" w:firstRowFirstColumn="0" w:firstRowLastColumn="0" w:lastRowFirstColumn="0" w:lastRowLastColumn="0"/>
-            </w:pPr>
-            <w:r>
-              <w:t>high</w:t>
-            </w:r>
-          </w:p>
-        </w:tc>
-        <w:tc>
-          <w:tcPr>
-            <w:tcW w:w="1559" w:type="dxa"/>
-          </w:tcPr>
-          <w:p>
-            <w:pPr>
-              <w:cnfStyle w:val="100000000000" w:firstRow="1" w:lastRow="0" w:firstColumn="0" w:lastColumn="0" w:oddVBand="0" w:evenVBand="0" w:oddHBand="0" w:evenHBand="0" w:firstRowFirstColumn="0" w:firstRowLastColumn="0" w:lastRowFirstColumn="0" w:lastRowLastColumn="0"/>
-            </w:pPr>
-            <w:r>
-              <w:t>very high</w:t>
-            </w:r>
+          <w:p>
+            <w:pPr>
+              <w:ind w:left="113" w:right="113"/>
+              <w:jc w:val="center"/>
+            </w:pPr>
+            <w:bookmarkStart w:id="3" w:name="_GoBack"/>
+            <w:bookmarkEnd w:id="3"/>
           </w:p>
         </w:tc>
       </w:tr>
@@ -1026,33 +971,168 @@
         <w:tc>
           <w:tcPr>
             <w:cnfStyle w:val="001000000000" w:firstRow="0" w:lastRow="0" w:firstColumn="1" w:lastColumn="0" w:oddVBand="0" w:evenVBand="0" w:oddHBand="0" w:evenHBand="0" w:firstRowFirstColumn="0" w:firstRowLastColumn="0" w:lastRowFirstColumn="0" w:lastRowLastColumn="0"/>
-            <w:tcW w:w="1378" w:type="dxa"/>
-          </w:tcPr>
-          <w:p>
+            <w:tcW w:w="720" w:type="dxa"/>
+          </w:tcPr>
+          <w:p/>
+        </w:tc>
+        <w:tc>
+          <w:tcPr>
+            <w:tcW w:w="1260" w:type="dxa"/>
+          </w:tcPr>
+          <w:p>
+            <w:pPr>
+              <w:cnfStyle w:val="000000100000" w:firstRow="0" w:lastRow="0" w:firstColumn="0" w:lastColumn="0" w:oddVBand="0" w:evenVBand="0" w:oddHBand="1" w:evenHBand="0" w:firstRowFirstColumn="0" w:firstRowLastColumn="0" w:lastRowFirstColumn="0" w:lastRowLastColumn="0"/>
+            </w:pPr>
+          </w:p>
+        </w:tc>
+        <w:tc>
+          <w:tcPr>
+            <w:tcW w:w="1530" w:type="dxa"/>
+          </w:tcPr>
+          <w:p>
+            <w:pPr>
+              <w:ind w:left="113" w:right="113"/>
+              <w:jc w:val="center"/>
+              <w:cnfStyle w:val="000000100000" w:firstRow="0" w:lastRow="0" w:firstColumn="0" w:lastColumn="0" w:oddVBand="0" w:evenVBand="0" w:oddHBand="1" w:evenHBand="0" w:firstRowFirstColumn="0" w:firstRowLastColumn="0" w:lastRowFirstColumn="0" w:lastRowLastColumn="0"/>
+            </w:pPr>
             <w:r>
-              <w:t>very high</w:t>
+              <w:t>Very Low</w:t>
             </w:r>
           </w:p>
         </w:tc>
         <w:tc>
           <w:tcPr>
-            <w:tcW w:w="1558" w:type="dxa"/>
+            <w:tcW w:w="1205" w:type="dxa"/>
+          </w:tcPr>
+          <w:p>
+            <w:pPr>
+              <w:ind w:left="113" w:right="113"/>
+              <w:jc w:val="center"/>
+              <w:cnfStyle w:val="000000100000" w:firstRow="0" w:lastRow="0" w:firstColumn="0" w:lastColumn="0" w:oddVBand="0" w:evenVBand="0" w:oddHBand="1" w:evenHBand="0" w:firstRowFirstColumn="0" w:firstRowLastColumn="0" w:lastRowFirstColumn="0" w:lastRowLastColumn="0"/>
+            </w:pPr>
+            <w:r>
+              <w:t>Low</w:t>
+            </w:r>
+          </w:p>
+        </w:tc>
+        <w:tc>
+          <w:tcPr>
+            <w:tcW w:w="1625" w:type="dxa"/>
+          </w:tcPr>
+          <w:p>
+            <w:pPr>
+              <w:ind w:left="113" w:right="113"/>
+              <w:jc w:val="center"/>
+              <w:cnfStyle w:val="000000100000" w:firstRow="0" w:lastRow="0" w:firstColumn="0" w:lastColumn="0" w:oddVBand="0" w:evenVBand="0" w:oddHBand="1" w:evenHBand="0" w:firstRowFirstColumn="0" w:firstRowLastColumn="0" w:lastRowFirstColumn="0" w:lastRowLastColumn="0"/>
+            </w:pPr>
+            <w:r>
+              <w:t>Medium</w:t>
+            </w:r>
+          </w:p>
+        </w:tc>
+        <w:tc>
+          <w:tcPr>
+            <w:tcW w:w="1400" w:type="dxa"/>
+          </w:tcPr>
+          <w:p>
+            <w:pPr>
+              <w:ind w:left="113" w:right="113"/>
+              <w:jc w:val="center"/>
+              <w:cnfStyle w:val="000000100000" w:firstRow="0" w:lastRow="0" w:firstColumn="0" w:lastColumn="0" w:oddVBand="0" w:evenVBand="0" w:oddHBand="1" w:evenHBand="0" w:firstRowFirstColumn="0" w:firstRowLastColumn="0" w:lastRowFirstColumn="0" w:lastRowLastColumn="0"/>
+            </w:pPr>
+            <w:r>
+              <w:t>H</w:t>
+            </w:r>
+            <w:r>
+              <w:t>igh</w:t>
+            </w:r>
+          </w:p>
+        </w:tc>
+        <w:tc>
+          <w:tcPr>
+            <w:tcW w:w="1440" w:type="dxa"/>
+          </w:tcPr>
+          <w:p>
+            <w:pPr>
+              <w:ind w:left="113" w:right="113"/>
+              <w:jc w:val="center"/>
+              <w:cnfStyle w:val="000000100000" w:firstRow="0" w:lastRow="0" w:firstColumn="0" w:lastColumn="0" w:oddVBand="0" w:evenVBand="0" w:oddHBand="1" w:evenHBand="0" w:firstRowFirstColumn="0" w:firstRowLastColumn="0" w:lastRowFirstColumn="0" w:lastRowLastColumn="0"/>
+            </w:pPr>
+            <w:r>
+              <w:t>V</w:t>
+            </w:r>
+            <w:r>
+              <w:t xml:space="preserve">ery </w:t>
+            </w:r>
+            <w:r>
+              <w:t>H</w:t>
+            </w:r>
+            <w:r>
+              <w:t>igh</w:t>
+            </w:r>
+          </w:p>
+        </w:tc>
+      </w:tr>
+      <w:tr>
+        <w:trPr>
+          <w:trHeight w:val="863"/>
+        </w:trPr>
+        <w:tc>
+          <w:tcPr>
+            <w:cnfStyle w:val="001000000000" w:firstRow="0" w:lastRow="0" w:firstColumn="1" w:lastColumn="0" w:oddVBand="0" w:evenVBand="0" w:oddHBand="0" w:evenHBand="0" w:firstRowFirstColumn="0" w:firstRowLastColumn="0" w:lastRowFirstColumn="0" w:lastRowLastColumn="0"/>
+            <w:tcW w:w="720" w:type="dxa"/>
+            <w:vMerge w:val="restart"/>
+            <w:shd w:val="clear" w:color="auto" w:fill="E7E6E6" w:themeFill="background2"/>
+            <w:textDirection w:val="btLr"/>
+          </w:tcPr>
+          <w:p>
+            <w:pPr>
+              <w:ind w:left="113" w:right="113"/>
+              <w:jc w:val="center"/>
+            </w:pPr>
+            <w:r>
+              <w:t>Severity</w:t>
+            </w:r>
+          </w:p>
+        </w:tc>
+        <w:tc>
+          <w:tcPr>
+            <w:tcW w:w="1260" w:type="dxa"/>
+            <w:shd w:val="clear" w:color="auto" w:fill="E7E6E6" w:themeFill="background2"/>
+          </w:tcPr>
+          <w:p>
+            <w:pPr>
+              <w:cnfStyle w:val="000000000000" w:firstRow="0" w:lastRow="0" w:firstColumn="0" w:lastColumn="0" w:oddVBand="0" w:evenVBand="0" w:oddHBand="0" w:evenHBand="0" w:firstRowFirstColumn="0" w:firstRowLastColumn="0" w:lastRowFirstColumn="0" w:lastRowLastColumn="0"/>
+              <w:rPr>
+                <w:color w:val="525252" w:themeColor="accent3" w:themeShade="80"/>
+              </w:rPr>
+            </w:pPr>
+            <w:r>
+              <w:t>Very High</w:t>
+            </w:r>
+          </w:p>
+        </w:tc>
+        <w:tc>
+          <w:tcPr>
+            <w:tcW w:w="1530" w:type="dxa"/>
             <w:shd w:val="clear" w:color="auto" w:fill="FFFF00"/>
           </w:tcPr>
           <w:p>
             <w:pPr>
-              <w:cnfStyle w:val="000000100000" w:firstRow="0" w:lastRow="0" w:firstColumn="0" w:lastColumn="0" w:oddVBand="0" w:evenVBand="0" w:oddHBand="1" w:evenHBand="0" w:firstRowFirstColumn="0" w:firstRowLastColumn="0" w:lastRowFirstColumn="0" w:lastRowLastColumn="0"/>
-            </w:pPr>
-          </w:p>
-        </w:tc>
-        <w:tc>
-          <w:tcPr>
-            <w:tcW w:w="1558" w:type="dxa"/>
+              <w:jc w:val="center"/>
+              <w:cnfStyle w:val="000000000000" w:firstRow="0" w:lastRow="0" w:firstColumn="0" w:lastColumn="0" w:oddVBand="0" w:evenVBand="0" w:oddHBand="0" w:evenHBand="0" w:firstRowFirstColumn="0" w:firstRowLastColumn="0" w:lastRowFirstColumn="0" w:lastRowLastColumn="0"/>
+            </w:pPr>
+          </w:p>
+        </w:tc>
+        <w:tc>
+          <w:tcPr>
+            <w:tcW w:w="1205" w:type="dxa"/>
             <w:shd w:val="clear" w:color="auto" w:fill="FFFF00"/>
           </w:tcPr>
           <w:p>
             <w:pPr>
-              <w:cnfStyle w:val="000000100000" w:firstRow="0" w:lastRow="0" w:firstColumn="0" w:lastColumn="0" w:oddVBand="0" w:evenVBand="0" w:oddHBand="1" w:evenHBand="0" w:firstRowFirstColumn="0" w:firstRowLastColumn="0" w:lastRowFirstColumn="0" w:lastRowLastColumn="0"/>
+              <w:jc w:val="center"/>
+              <w:cnfStyle w:val="000000000000" w:firstRow="0" w:lastRow="0" w:firstColumn="0" w:lastColumn="0" w:oddVBand="0" w:evenVBand="0" w:oddHBand="0" w:evenHBand="0" w:firstRowFirstColumn="0" w:firstRowLastColumn="0" w:lastRowFirstColumn="0" w:lastRowLastColumn="0"/>
             </w:pPr>
             <w:r>
               <w:t>C-3</w:t>
@@ -1061,166 +1141,201 @@
         </w:tc>
         <w:tc>
           <w:tcPr>
-            <w:tcW w:w="1558" w:type="dxa"/>
+            <w:tcW w:w="1625" w:type="dxa"/>
             <w:shd w:val="clear" w:color="auto" w:fill="FF0000"/>
           </w:tcPr>
           <w:p>
             <w:pPr>
-              <w:cnfStyle w:val="000000100000" w:firstRow="0" w:lastRow="0" w:firstColumn="0" w:lastColumn="0" w:oddVBand="0" w:evenVBand="0" w:oddHBand="1" w:evenHBand="0" w:firstRowFirstColumn="0" w:firstRowLastColumn="0" w:lastRowFirstColumn="0" w:lastRowLastColumn="0"/>
-            </w:pPr>
-          </w:p>
-        </w:tc>
-        <w:tc>
-          <w:tcPr>
-            <w:tcW w:w="1559" w:type="dxa"/>
+              <w:jc w:val="center"/>
+              <w:cnfStyle w:val="000000000000" w:firstRow="0" w:lastRow="0" w:firstColumn="0" w:lastColumn="0" w:oddVBand="0" w:evenVBand="0" w:oddHBand="0" w:evenHBand="0" w:firstRowFirstColumn="0" w:firstRowLastColumn="0" w:lastRowFirstColumn="0" w:lastRowLastColumn="0"/>
+            </w:pPr>
+          </w:p>
+        </w:tc>
+        <w:tc>
+          <w:tcPr>
+            <w:tcW w:w="1400" w:type="dxa"/>
             <w:shd w:val="clear" w:color="auto" w:fill="FF0000"/>
           </w:tcPr>
           <w:p>
             <w:pPr>
-              <w:cnfStyle w:val="000000100000" w:firstRow="0" w:lastRow="0" w:firstColumn="0" w:lastColumn="0" w:oddVBand="0" w:evenVBand="0" w:oddHBand="1" w:evenHBand="0" w:firstRowFirstColumn="0" w:firstRowLastColumn="0" w:lastRowFirstColumn="0" w:lastRowLastColumn="0"/>
-            </w:pPr>
-          </w:p>
-        </w:tc>
-        <w:tc>
-          <w:tcPr>
-            <w:tcW w:w="1559" w:type="dxa"/>
+              <w:jc w:val="center"/>
+              <w:cnfStyle w:val="000000000000" w:firstRow="0" w:lastRow="0" w:firstColumn="0" w:lastColumn="0" w:oddVBand="0" w:evenVBand="0" w:oddHBand="0" w:evenHBand="0" w:firstRowFirstColumn="0" w:firstRowLastColumn="0" w:lastRowFirstColumn="0" w:lastRowLastColumn="0"/>
+            </w:pPr>
+          </w:p>
+        </w:tc>
+        <w:tc>
+          <w:tcPr>
+            <w:tcW w:w="1440" w:type="dxa"/>
             <w:shd w:val="clear" w:color="auto" w:fill="FF0000"/>
           </w:tcPr>
           <w:p>
             <w:pPr>
-              <w:cnfStyle w:val="000000100000" w:firstRow="0" w:lastRow="0" w:firstColumn="0" w:lastColumn="0" w:oddVBand="0" w:evenVBand="0" w:oddHBand="1" w:evenHBand="0" w:firstRowFirstColumn="0" w:firstRowLastColumn="0" w:lastRowFirstColumn="0" w:lastRowLastColumn="0"/>
+              <w:jc w:val="center"/>
+              <w:cnfStyle w:val="000000000000" w:firstRow="0" w:lastRow="0" w:firstColumn="0" w:lastColumn="0" w:oddVBand="0" w:evenVBand="0" w:oddHBand="0" w:evenHBand="0" w:firstRowFirstColumn="0" w:firstRowLastColumn="0" w:lastRowFirstColumn="0" w:lastRowLastColumn="0"/>
             </w:pPr>
             <w:r>
               <w:t>T-4</w:t>
             </w:r>
-          </w:p>
-        </w:tc>
-      </w:tr>
-      <w:tr>
-        <w:tc>
-          <w:tcPr>
-            <w:cnfStyle w:val="001000000000" w:firstRow="0" w:lastRow="0" w:firstColumn="1" w:lastColumn="0" w:oddVBand="0" w:evenVBand="0" w:oddHBand="0" w:evenHBand="0" w:firstRowFirstColumn="0" w:firstRowLastColumn="0" w:lastRowFirstColumn="0" w:lastRowLastColumn="0"/>
-            <w:tcW w:w="1378" w:type="dxa"/>
-          </w:tcPr>
-          <w:p>
-            <w:r>
-              <w:t>high</w:t>
-            </w:r>
-          </w:p>
-        </w:tc>
-        <w:tc>
-          <w:tcPr>
-            <w:tcW w:w="1558" w:type="dxa"/>
-            <w:shd w:val="clear" w:color="auto" w:fill="92D050"/>
-          </w:tcPr>
-          <w:p>
-            <w:pPr>
-              <w:cnfStyle w:val="000000000000" w:firstRow="0" w:lastRow="0" w:firstColumn="0" w:lastColumn="0" w:oddVBand="0" w:evenVBand="0" w:oddHBand="0" w:evenHBand="0" w:firstRowFirstColumn="0" w:firstRowLastColumn="0" w:lastRowFirstColumn="0" w:lastRowLastColumn="0"/>
-            </w:pPr>
-          </w:p>
-        </w:tc>
-        <w:tc>
-          <w:tcPr>
-            <w:tcW w:w="1558" w:type="dxa"/>
-            <w:shd w:val="clear" w:color="auto" w:fill="FFFF00"/>
-          </w:tcPr>
-          <w:p>
-            <w:pPr>
-              <w:cnfStyle w:val="000000000000" w:firstRow="0" w:lastRow="0" w:firstColumn="0" w:lastColumn="0" w:oddVBand="0" w:evenVBand="0" w:oddHBand="0" w:evenHBand="0" w:firstRowFirstColumn="0" w:firstRowLastColumn="0" w:lastRowFirstColumn="0" w:lastRowLastColumn="0"/>
-            </w:pPr>
-          </w:p>
-        </w:tc>
-        <w:tc>
-          <w:tcPr>
-            <w:tcW w:w="1558" w:type="dxa"/>
-            <w:shd w:val="clear" w:color="auto" w:fill="FFC000"/>
-          </w:tcPr>
-          <w:p>
-            <w:pPr>
-              <w:tabs>
-                <w:tab w:val="left" w:pos="733"/>
-              </w:tabs>
-              <w:cnfStyle w:val="000000000000" w:firstRow="0" w:lastRow="0" w:firstColumn="0" w:lastColumn="0" w:oddVBand="0" w:evenVBand="0" w:oddHBand="0" w:evenHBand="0" w:firstRowFirstColumn="0" w:firstRowLastColumn="0" w:lastRowFirstColumn="0" w:lastRowLastColumn="0"/>
-            </w:pPr>
-            <w:r>
-              <w:t>T-2</w:t>
-            </w:r>
-            <w:r>
-              <w:t>, C-4</w:t>
-            </w:r>
-          </w:p>
-        </w:tc>
-        <w:tc>
-          <w:tcPr>
-            <w:tcW w:w="1559" w:type="dxa"/>
-            <w:shd w:val="clear" w:color="auto" w:fill="FFC000"/>
-          </w:tcPr>
-          <w:p>
-            <w:pPr>
-              <w:cnfStyle w:val="000000000000" w:firstRow="0" w:lastRow="0" w:firstColumn="0" w:lastColumn="0" w:oddVBand="0" w:evenVBand="0" w:oddHBand="0" w:evenHBand="0" w:firstRowFirstColumn="0" w:firstRowLastColumn="0" w:lastRowFirstColumn="0" w:lastRowLastColumn="0"/>
-            </w:pPr>
-            <w:r>
-              <w:t>T-1</w:t>
-            </w:r>
-          </w:p>
-        </w:tc>
-        <w:tc>
-          <w:tcPr>
-            <w:tcW w:w="1559" w:type="dxa"/>
-            <w:shd w:val="clear" w:color="auto" w:fill="FF0000"/>
-          </w:tcPr>
-          <w:p>
-            <w:pPr>
-              <w:cnfStyle w:val="000000000000" w:firstRow="0" w:lastRow="0" w:firstColumn="0" w:lastColumn="0" w:oddVBand="0" w:evenVBand="0" w:oddHBand="0" w:evenHBand="0" w:firstRowFirstColumn="0" w:firstRowLastColumn="0" w:lastRowFirstColumn="0" w:lastRowLastColumn="0"/>
-            </w:pPr>
           </w:p>
         </w:tc>
       </w:tr>
       <w:tr>
         <w:trPr>
           <w:cnfStyle w:val="000000100000" w:firstRow="0" w:lastRow="0" w:firstColumn="0" w:lastColumn="0" w:oddVBand="0" w:evenVBand="0" w:oddHBand="1" w:evenHBand="0" w:firstRowFirstColumn="0" w:firstRowLastColumn="0" w:lastRowFirstColumn="0" w:lastRowLastColumn="0"/>
+          <w:trHeight w:val="720"/>
         </w:trPr>
         <w:tc>
           <w:tcPr>
             <w:cnfStyle w:val="001000000000" w:firstRow="0" w:lastRow="0" w:firstColumn="1" w:lastColumn="0" w:oddVBand="0" w:evenVBand="0" w:oddHBand="0" w:evenHBand="0" w:firstRowFirstColumn="0" w:firstRowLastColumn="0" w:lastRowFirstColumn="0" w:lastRowLastColumn="0"/>
-            <w:tcW w:w="1378" w:type="dxa"/>
-          </w:tcPr>
-          <w:p>
+            <w:tcW w:w="720" w:type="dxa"/>
+            <w:vMerge/>
+            <w:shd w:val="clear" w:color="auto" w:fill="E7E6E6" w:themeFill="background2"/>
+          </w:tcPr>
+          <w:p/>
+        </w:tc>
+        <w:tc>
+          <w:tcPr>
+            <w:tcW w:w="1260" w:type="dxa"/>
+          </w:tcPr>
+          <w:p>
+            <w:pPr>
+              <w:cnfStyle w:val="000000100000" w:firstRow="0" w:lastRow="0" w:firstColumn="0" w:lastColumn="0" w:oddVBand="0" w:evenVBand="0" w:oddHBand="1" w:evenHBand="0" w:firstRowFirstColumn="0" w:firstRowLastColumn="0" w:lastRowFirstColumn="0" w:lastRowLastColumn="0"/>
+            </w:pPr>
             <w:r>
-              <w:t>medium</w:t>
+              <w:t>High</w:t>
             </w:r>
           </w:p>
         </w:tc>
         <w:tc>
           <w:tcPr>
-            <w:tcW w:w="1558" w:type="dxa"/>
+            <w:tcW w:w="1530" w:type="dxa"/>
             <w:shd w:val="clear" w:color="auto" w:fill="92D050"/>
           </w:tcPr>
           <w:p>
             <w:pPr>
+              <w:jc w:val="center"/>
               <w:cnfStyle w:val="000000100000" w:firstRow="0" w:lastRow="0" w:firstColumn="0" w:lastColumn="0" w:oddVBand="0" w:evenVBand="0" w:oddHBand="1" w:evenHBand="0" w:firstRowFirstColumn="0" w:firstRowLastColumn="0" w:lastRowFirstColumn="0" w:lastRowLastColumn="0"/>
             </w:pPr>
           </w:p>
         </w:tc>
         <w:tc>
           <w:tcPr>
-            <w:tcW w:w="1558" w:type="dxa"/>
+            <w:tcW w:w="1205" w:type="dxa"/>
             <w:shd w:val="clear" w:color="auto" w:fill="FFFF00"/>
           </w:tcPr>
           <w:p>
             <w:pPr>
+              <w:jc w:val="center"/>
               <w:cnfStyle w:val="000000100000" w:firstRow="0" w:lastRow="0" w:firstColumn="0" w:lastColumn="0" w:oddVBand="0" w:evenVBand="0" w:oddHBand="1" w:evenHBand="0" w:firstRowFirstColumn="0" w:firstRowLastColumn="0" w:lastRowFirstColumn="0" w:lastRowLastColumn="0"/>
             </w:pPr>
           </w:p>
         </w:tc>
         <w:tc>
           <w:tcPr>
-            <w:tcW w:w="1558" w:type="dxa"/>
+            <w:tcW w:w="1625" w:type="dxa"/>
+            <w:shd w:val="clear" w:color="auto" w:fill="FFC000"/>
+          </w:tcPr>
+          <w:p>
+            <w:pPr>
+              <w:tabs>
+                <w:tab w:val="left" w:pos="733"/>
+              </w:tabs>
+              <w:jc w:val="center"/>
+              <w:cnfStyle w:val="000000100000" w:firstRow="0" w:lastRow="0" w:firstColumn="0" w:lastColumn="0" w:oddVBand="0" w:evenVBand="0" w:oddHBand="1" w:evenHBand="0" w:firstRowFirstColumn="0" w:firstRowLastColumn="0" w:lastRowFirstColumn="0" w:lastRowLastColumn="0"/>
+            </w:pPr>
+            <w:r>
+              <w:t>T-2, C-4</w:t>
+            </w:r>
+          </w:p>
+        </w:tc>
+        <w:tc>
+          <w:tcPr>
+            <w:tcW w:w="1400" w:type="dxa"/>
+            <w:shd w:val="clear" w:color="auto" w:fill="FFC000"/>
+          </w:tcPr>
+          <w:p>
+            <w:pPr>
+              <w:jc w:val="center"/>
+              <w:cnfStyle w:val="000000100000" w:firstRow="0" w:lastRow="0" w:firstColumn="0" w:lastColumn="0" w:oddVBand="0" w:evenVBand="0" w:oddHBand="1" w:evenHBand="0" w:firstRowFirstColumn="0" w:firstRowLastColumn="0" w:lastRowFirstColumn="0" w:lastRowLastColumn="0"/>
+            </w:pPr>
+            <w:r>
+              <w:t>T-1</w:t>
+            </w:r>
+          </w:p>
+        </w:tc>
+        <w:tc>
+          <w:tcPr>
+            <w:tcW w:w="1440" w:type="dxa"/>
+            <w:shd w:val="clear" w:color="auto" w:fill="FF0000"/>
+          </w:tcPr>
+          <w:p>
+            <w:pPr>
+              <w:jc w:val="center"/>
+              <w:cnfStyle w:val="000000100000" w:firstRow="0" w:lastRow="0" w:firstColumn="0" w:lastColumn="0" w:oddVBand="0" w:evenVBand="0" w:oddHBand="1" w:evenHBand="0" w:firstRowFirstColumn="0" w:firstRowLastColumn="0" w:lastRowFirstColumn="0" w:lastRowLastColumn="0"/>
+            </w:pPr>
+          </w:p>
+        </w:tc>
+      </w:tr>
+      <w:tr>
+        <w:trPr>
+          <w:trHeight w:val="720"/>
+        </w:trPr>
+        <w:tc>
+          <w:tcPr>
+            <w:cnfStyle w:val="001000000000" w:firstRow="0" w:lastRow="0" w:firstColumn="1" w:lastColumn="0" w:oddVBand="0" w:evenVBand="0" w:oddHBand="0" w:evenHBand="0" w:firstRowFirstColumn="0" w:firstRowLastColumn="0" w:lastRowFirstColumn="0" w:lastRowLastColumn="0"/>
+            <w:tcW w:w="720" w:type="dxa"/>
+            <w:vMerge/>
+            <w:shd w:val="clear" w:color="auto" w:fill="E7E6E6" w:themeFill="background2"/>
+          </w:tcPr>
+          <w:p/>
+        </w:tc>
+        <w:tc>
+          <w:tcPr>
+            <w:tcW w:w="1260" w:type="dxa"/>
+            <w:shd w:val="clear" w:color="auto" w:fill="E7E6E6" w:themeFill="background2"/>
+          </w:tcPr>
+          <w:p>
+            <w:pPr>
+              <w:cnfStyle w:val="000000000000" w:firstRow="0" w:lastRow="0" w:firstColumn="0" w:lastColumn="0" w:oddVBand="0" w:evenVBand="0" w:oddHBand="0" w:evenHBand="0" w:firstRowFirstColumn="0" w:firstRowLastColumn="0" w:lastRowFirstColumn="0" w:lastRowLastColumn="0"/>
+            </w:pPr>
+            <w:r>
+              <w:t>Medium</w:t>
+            </w:r>
+          </w:p>
+        </w:tc>
+        <w:tc>
+          <w:tcPr>
+            <w:tcW w:w="1530" w:type="dxa"/>
+            <w:shd w:val="clear" w:color="auto" w:fill="92D050"/>
+          </w:tcPr>
+          <w:p>
+            <w:pPr>
+              <w:jc w:val="center"/>
+              <w:cnfStyle w:val="000000000000" w:firstRow="0" w:lastRow="0" w:firstColumn="0" w:lastColumn="0" w:oddVBand="0" w:evenVBand="0" w:oddHBand="0" w:evenHBand="0" w:firstRowFirstColumn="0" w:firstRowLastColumn="0" w:lastRowFirstColumn="0" w:lastRowLastColumn="0"/>
+            </w:pPr>
+          </w:p>
+        </w:tc>
+        <w:tc>
+          <w:tcPr>
+            <w:tcW w:w="1205" w:type="dxa"/>
             <w:shd w:val="clear" w:color="auto" w:fill="FFFF00"/>
           </w:tcPr>
           <w:p>
             <w:pPr>
-              <w:cnfStyle w:val="000000100000" w:firstRow="0" w:lastRow="0" w:firstColumn="0" w:lastColumn="0" w:oddVBand="0" w:evenVBand="0" w:oddHBand="1" w:evenHBand="0" w:firstRowFirstColumn="0" w:firstRowLastColumn="0" w:lastRowFirstColumn="0" w:lastRowLastColumn="0"/>
+              <w:jc w:val="center"/>
+              <w:cnfStyle w:val="000000000000" w:firstRow="0" w:lastRow="0" w:firstColumn="0" w:lastColumn="0" w:oddVBand="0" w:evenVBand="0" w:oddHBand="0" w:evenHBand="0" w:firstRowFirstColumn="0" w:firstRowLastColumn="0" w:lastRowFirstColumn="0" w:lastRowLastColumn="0"/>
+            </w:pPr>
+          </w:p>
+        </w:tc>
+        <w:tc>
+          <w:tcPr>
+            <w:tcW w:w="1625" w:type="dxa"/>
+            <w:shd w:val="clear" w:color="auto" w:fill="FFFF00"/>
+          </w:tcPr>
+          <w:p>
+            <w:pPr>
+              <w:jc w:val="center"/>
+              <w:cnfStyle w:val="000000000000" w:firstRow="0" w:lastRow="0" w:firstColumn="0" w:lastColumn="0" w:oddVBand="0" w:evenVBand="0" w:oddHBand="0" w:evenHBand="0" w:firstRowFirstColumn="0" w:firstRowLastColumn="0" w:lastRowFirstColumn="0" w:lastRowLastColumn="0"/>
             </w:pPr>
             <w:r>
               <w:t>T-3, C-1</w:t>
@@ -1229,93 +1344,24 @@
         </w:tc>
         <w:tc>
           <w:tcPr>
-            <w:tcW w:w="1559" w:type="dxa"/>
+            <w:tcW w:w="1400" w:type="dxa"/>
             <w:shd w:val="clear" w:color="auto" w:fill="FFC000"/>
           </w:tcPr>
           <w:p>
             <w:pPr>
-              <w:cnfStyle w:val="000000100000" w:firstRow="0" w:lastRow="0" w:firstColumn="0" w:lastColumn="0" w:oddVBand="0" w:evenVBand="0" w:oddHBand="1" w:evenHBand="0" w:firstRowFirstColumn="0" w:firstRowLastColumn="0" w:lastRowFirstColumn="0" w:lastRowLastColumn="0"/>
-            </w:pPr>
-          </w:p>
-        </w:tc>
-        <w:tc>
-          <w:tcPr>
-            <w:tcW w:w="1559" w:type="dxa"/>
+              <w:jc w:val="center"/>
+              <w:cnfStyle w:val="000000000000" w:firstRow="0" w:lastRow="0" w:firstColumn="0" w:lastColumn="0" w:oddVBand="0" w:evenVBand="0" w:oddHBand="0" w:evenHBand="0" w:firstRowFirstColumn="0" w:firstRowLastColumn="0" w:lastRowFirstColumn="0" w:lastRowLastColumn="0"/>
+            </w:pPr>
+          </w:p>
+        </w:tc>
+        <w:tc>
+          <w:tcPr>
+            <w:tcW w:w="1440" w:type="dxa"/>
             <w:shd w:val="clear" w:color="auto" w:fill="FFC000"/>
           </w:tcPr>
           <w:p>
             <w:pPr>
-              <w:cnfStyle w:val="000000100000" w:firstRow="0" w:lastRow="0" w:firstColumn="0" w:lastColumn="0" w:oddVBand="0" w:evenVBand="0" w:oddHBand="1" w:evenHBand="0" w:firstRowFirstColumn="0" w:firstRowLastColumn="0" w:lastRowFirstColumn="0" w:lastRowLastColumn="0"/>
-            </w:pPr>
-          </w:p>
-        </w:tc>
-      </w:tr>
-      <w:tr>
-        <w:tc>
-          <w:tcPr>
-            <w:cnfStyle w:val="001000000000" w:firstRow="0" w:lastRow="0" w:firstColumn="1" w:lastColumn="0" w:oddVBand="0" w:evenVBand="0" w:oddHBand="0" w:evenHBand="0" w:firstRowFirstColumn="0" w:firstRowLastColumn="0" w:lastRowFirstColumn="0" w:lastRowLastColumn="0"/>
-            <w:tcW w:w="1378" w:type="dxa"/>
-          </w:tcPr>
-          <w:p>
-            <w:r>
-              <w:t>low</w:t>
-            </w:r>
-          </w:p>
-        </w:tc>
-        <w:tc>
-          <w:tcPr>
-            <w:tcW w:w="1558" w:type="dxa"/>
-            <w:shd w:val="clear" w:color="auto" w:fill="92D050"/>
-          </w:tcPr>
-          <w:p>
-            <w:pPr>
-              <w:cnfStyle w:val="000000000000" w:firstRow="0" w:lastRow="0" w:firstColumn="0" w:lastColumn="0" w:oddVBand="0" w:evenVBand="0" w:oddHBand="0" w:evenHBand="0" w:firstRowFirstColumn="0" w:firstRowLastColumn="0" w:lastRowFirstColumn="0" w:lastRowLastColumn="0"/>
-            </w:pPr>
-          </w:p>
-        </w:tc>
-        <w:tc>
-          <w:tcPr>
-            <w:tcW w:w="1558" w:type="dxa"/>
-            <w:shd w:val="clear" w:color="auto" w:fill="FFFF00"/>
-          </w:tcPr>
-          <w:p>
-            <w:pPr>
-              <w:cnfStyle w:val="000000000000" w:firstRow="0" w:lastRow="0" w:firstColumn="0" w:lastColumn="0" w:oddVBand="0" w:evenVBand="0" w:oddHBand="0" w:evenHBand="0" w:firstRowFirstColumn="0" w:firstRowLastColumn="0" w:lastRowFirstColumn="0" w:lastRowLastColumn="0"/>
-            </w:pPr>
-            <w:r>
-              <w:t>C-2</w:t>
-            </w:r>
-          </w:p>
-        </w:tc>
-        <w:tc>
-          <w:tcPr>
-            <w:tcW w:w="1558" w:type="dxa"/>
-            <w:shd w:val="clear" w:color="auto" w:fill="FFFF00"/>
-          </w:tcPr>
-          <w:p>
-            <w:pPr>
-              <w:cnfStyle w:val="000000000000" w:firstRow="0" w:lastRow="0" w:firstColumn="0" w:lastColumn="0" w:oddVBand="0" w:evenVBand="0" w:oddHBand="0" w:evenHBand="0" w:firstRowFirstColumn="0" w:firstRowLastColumn="0" w:lastRowFirstColumn="0" w:lastRowLastColumn="0"/>
-            </w:pPr>
-          </w:p>
-        </w:tc>
-        <w:tc>
-          <w:tcPr>
-            <w:tcW w:w="1559" w:type="dxa"/>
-            <w:shd w:val="clear" w:color="auto" w:fill="FFFF00"/>
-          </w:tcPr>
-          <w:p>
-            <w:pPr>
-              <w:cnfStyle w:val="000000000000" w:firstRow="0" w:lastRow="0" w:firstColumn="0" w:lastColumn="0" w:oddVBand="0" w:evenVBand="0" w:oddHBand="0" w:evenHBand="0" w:firstRowFirstColumn="0" w:firstRowLastColumn="0" w:lastRowFirstColumn="0" w:lastRowLastColumn="0"/>
-            </w:pPr>
-          </w:p>
-        </w:tc>
-        <w:tc>
-          <w:tcPr>
-            <w:tcW w:w="1559" w:type="dxa"/>
-            <w:shd w:val="clear" w:color="auto" w:fill="FFC000"/>
-          </w:tcPr>
-          <w:p>
-            <w:pPr>
+              <w:jc w:val="center"/>
               <w:cnfStyle w:val="000000000000" w:firstRow="0" w:lastRow="0" w:firstColumn="0" w:lastColumn="0" w:oddVBand="0" w:evenVBand="0" w:oddHBand="0" w:evenHBand="0" w:firstRowFirstColumn="0" w:firstRowLastColumn="0" w:lastRowFirstColumn="0" w:lastRowLastColumn="0"/>
             </w:pPr>
           </w:p>
@@ -1324,128 +1370,253 @@
       <w:tr>
         <w:trPr>
           <w:cnfStyle w:val="000000100000" w:firstRow="0" w:lastRow="0" w:firstColumn="0" w:lastColumn="0" w:oddVBand="0" w:evenVBand="0" w:oddHBand="1" w:evenHBand="0" w:firstRowFirstColumn="0" w:firstRowLastColumn="0" w:lastRowFirstColumn="0" w:lastRowLastColumn="0"/>
+          <w:trHeight w:val="810"/>
         </w:trPr>
         <w:tc>
           <w:tcPr>
             <w:cnfStyle w:val="001000000000" w:firstRow="0" w:lastRow="0" w:firstColumn="1" w:lastColumn="0" w:oddVBand="0" w:evenVBand="0" w:oddHBand="0" w:evenHBand="0" w:firstRowFirstColumn="0" w:firstRowLastColumn="0" w:lastRowFirstColumn="0" w:lastRowLastColumn="0"/>
-            <w:tcW w:w="1378" w:type="dxa"/>
-          </w:tcPr>
-          <w:p>
+            <w:tcW w:w="720" w:type="dxa"/>
+            <w:vMerge/>
+            <w:shd w:val="clear" w:color="auto" w:fill="E7E6E6" w:themeFill="background2"/>
+          </w:tcPr>
+          <w:p/>
+        </w:tc>
+        <w:tc>
+          <w:tcPr>
+            <w:tcW w:w="1260" w:type="dxa"/>
+          </w:tcPr>
+          <w:p>
+            <w:pPr>
+              <w:cnfStyle w:val="000000100000" w:firstRow="0" w:lastRow="0" w:firstColumn="0" w:lastColumn="0" w:oddVBand="0" w:evenVBand="0" w:oddHBand="1" w:evenHBand="0" w:firstRowFirstColumn="0" w:firstRowLastColumn="0" w:lastRowFirstColumn="0" w:lastRowLastColumn="0"/>
+            </w:pPr>
             <w:r>
-              <w:t>very low</w:t>
+              <w:t>Low</w:t>
             </w:r>
           </w:p>
         </w:tc>
         <w:tc>
           <w:tcPr>
-            <w:tcW w:w="1558" w:type="dxa"/>
+            <w:tcW w:w="1530" w:type="dxa"/>
             <w:shd w:val="clear" w:color="auto" w:fill="92D050"/>
           </w:tcPr>
           <w:p>
             <w:pPr>
+              <w:jc w:val="center"/>
               <w:cnfStyle w:val="000000100000" w:firstRow="0" w:lastRow="0" w:firstColumn="0" w:lastColumn="0" w:oddVBand="0" w:evenVBand="0" w:oddHBand="1" w:evenHBand="0" w:firstRowFirstColumn="0" w:firstRowLastColumn="0" w:lastRowFirstColumn="0" w:lastRowLastColumn="0"/>
             </w:pPr>
           </w:p>
         </w:tc>
         <w:tc>
           <w:tcPr>
-            <w:tcW w:w="1558" w:type="dxa"/>
+            <w:tcW w:w="1205" w:type="dxa"/>
+            <w:shd w:val="clear" w:color="auto" w:fill="FFFF00"/>
+          </w:tcPr>
+          <w:p>
+            <w:pPr>
+              <w:jc w:val="center"/>
+              <w:cnfStyle w:val="000000100000" w:firstRow="0" w:lastRow="0" w:firstColumn="0" w:lastColumn="0" w:oddVBand="0" w:evenVBand="0" w:oddHBand="1" w:evenHBand="0" w:firstRowFirstColumn="0" w:firstRowLastColumn="0" w:lastRowFirstColumn="0" w:lastRowLastColumn="0"/>
+            </w:pPr>
+            <w:r>
+              <w:t>C-2</w:t>
+            </w:r>
+          </w:p>
+        </w:tc>
+        <w:tc>
+          <w:tcPr>
+            <w:tcW w:w="1625" w:type="dxa"/>
+            <w:shd w:val="clear" w:color="auto" w:fill="FFFF00"/>
+          </w:tcPr>
+          <w:p>
+            <w:pPr>
+              <w:jc w:val="center"/>
+              <w:cnfStyle w:val="000000100000" w:firstRow="0" w:lastRow="0" w:firstColumn="0" w:lastColumn="0" w:oddVBand="0" w:evenVBand="0" w:oddHBand="1" w:evenHBand="0" w:firstRowFirstColumn="0" w:firstRowLastColumn="0" w:lastRowFirstColumn="0" w:lastRowLastColumn="0"/>
+            </w:pPr>
+          </w:p>
+        </w:tc>
+        <w:tc>
+          <w:tcPr>
+            <w:tcW w:w="1400" w:type="dxa"/>
+            <w:shd w:val="clear" w:color="auto" w:fill="FFFF00"/>
+          </w:tcPr>
+          <w:p>
+            <w:pPr>
+              <w:jc w:val="center"/>
+              <w:cnfStyle w:val="000000100000" w:firstRow="0" w:lastRow="0" w:firstColumn="0" w:lastColumn="0" w:oddVBand="0" w:evenVBand="0" w:oddHBand="1" w:evenHBand="0" w:firstRowFirstColumn="0" w:firstRowLastColumn="0" w:lastRowFirstColumn="0" w:lastRowLastColumn="0"/>
+            </w:pPr>
+          </w:p>
+        </w:tc>
+        <w:tc>
+          <w:tcPr>
+            <w:tcW w:w="1440" w:type="dxa"/>
+            <w:shd w:val="clear" w:color="auto" w:fill="FFC000"/>
+          </w:tcPr>
+          <w:p>
+            <w:pPr>
+              <w:jc w:val="center"/>
+              <w:cnfStyle w:val="000000100000" w:firstRow="0" w:lastRow="0" w:firstColumn="0" w:lastColumn="0" w:oddVBand="0" w:evenVBand="0" w:oddHBand="1" w:evenHBand="0" w:firstRowFirstColumn="0" w:firstRowLastColumn="0" w:lastRowFirstColumn="0" w:lastRowLastColumn="0"/>
+            </w:pPr>
+          </w:p>
+        </w:tc>
+      </w:tr>
+      <w:tr>
+        <w:trPr>
+          <w:trHeight w:val="891"/>
+        </w:trPr>
+        <w:tc>
+          <w:tcPr>
+            <w:cnfStyle w:val="001000000000" w:firstRow="0" w:lastRow="0" w:firstColumn="1" w:lastColumn="0" w:oddVBand="0" w:evenVBand="0" w:oddHBand="0" w:evenHBand="0" w:firstRowFirstColumn="0" w:firstRowLastColumn="0" w:lastRowFirstColumn="0" w:lastRowLastColumn="0"/>
+            <w:tcW w:w="720" w:type="dxa"/>
+            <w:vMerge/>
+            <w:shd w:val="clear" w:color="auto" w:fill="E7E6E6" w:themeFill="background2"/>
+          </w:tcPr>
+          <w:p/>
+        </w:tc>
+        <w:tc>
+          <w:tcPr>
+            <w:tcW w:w="1260" w:type="dxa"/>
+            <w:shd w:val="clear" w:color="auto" w:fill="E7E6E6" w:themeFill="background2"/>
+          </w:tcPr>
+          <w:p>
+            <w:pPr>
+              <w:cnfStyle w:val="000000000000" w:firstRow="0" w:lastRow="0" w:firstColumn="0" w:lastColumn="0" w:oddVBand="0" w:evenVBand="0" w:oddHBand="0" w:evenHBand="0" w:firstRowFirstColumn="0" w:firstRowLastColumn="0" w:lastRowFirstColumn="0" w:lastRowLastColumn="0"/>
+            </w:pPr>
+            <w:r>
+              <w:t>Very Low</w:t>
+            </w:r>
+          </w:p>
+        </w:tc>
+        <w:tc>
+          <w:tcPr>
+            <w:tcW w:w="1530" w:type="dxa"/>
             <w:shd w:val="clear" w:color="auto" w:fill="92D050"/>
           </w:tcPr>
           <w:p>
             <w:pPr>
-              <w:cnfStyle w:val="000000100000" w:firstRow="0" w:lastRow="0" w:firstColumn="0" w:lastColumn="0" w:oddVBand="0" w:evenVBand="0" w:oddHBand="1" w:evenHBand="0" w:firstRowFirstColumn="0" w:firstRowLastColumn="0" w:lastRowFirstColumn="0" w:lastRowLastColumn="0"/>
-            </w:pPr>
-          </w:p>
-        </w:tc>
-        <w:tc>
-          <w:tcPr>
-            <w:tcW w:w="1558" w:type="dxa"/>
+              <w:jc w:val="center"/>
+              <w:cnfStyle w:val="000000000000" w:firstRow="0" w:lastRow="0" w:firstColumn="0" w:lastColumn="0" w:oddVBand="0" w:evenVBand="0" w:oddHBand="0" w:evenHBand="0" w:firstRowFirstColumn="0" w:firstRowLastColumn="0" w:lastRowFirstColumn="0" w:lastRowLastColumn="0"/>
+            </w:pPr>
+          </w:p>
+        </w:tc>
+        <w:tc>
+          <w:tcPr>
+            <w:tcW w:w="1205" w:type="dxa"/>
             <w:shd w:val="clear" w:color="auto" w:fill="92D050"/>
           </w:tcPr>
           <w:p>
             <w:pPr>
-              <w:cnfStyle w:val="000000100000" w:firstRow="0" w:lastRow="0" w:firstColumn="0" w:lastColumn="0" w:oddVBand="0" w:evenVBand="0" w:oddHBand="1" w:evenHBand="0" w:firstRowFirstColumn="0" w:firstRowLastColumn="0" w:lastRowFirstColumn="0" w:lastRowLastColumn="0"/>
-            </w:pPr>
-          </w:p>
-        </w:tc>
-        <w:tc>
-          <w:tcPr>
-            <w:tcW w:w="1559" w:type="dxa"/>
+              <w:jc w:val="center"/>
+              <w:cnfStyle w:val="000000000000" w:firstRow="0" w:lastRow="0" w:firstColumn="0" w:lastColumn="0" w:oddVBand="0" w:evenVBand="0" w:oddHBand="0" w:evenHBand="0" w:firstRowFirstColumn="0" w:firstRowLastColumn="0" w:lastRowFirstColumn="0" w:lastRowLastColumn="0"/>
+            </w:pPr>
+          </w:p>
+        </w:tc>
+        <w:tc>
+          <w:tcPr>
+            <w:tcW w:w="1625" w:type="dxa"/>
             <w:shd w:val="clear" w:color="auto" w:fill="92D050"/>
           </w:tcPr>
           <w:p>
             <w:pPr>
-              <w:cnfStyle w:val="000000100000" w:firstRow="0" w:lastRow="0" w:firstColumn="0" w:lastColumn="0" w:oddVBand="0" w:evenVBand="0" w:oddHBand="1" w:evenHBand="0" w:firstRowFirstColumn="0" w:firstRowLastColumn="0" w:lastRowFirstColumn="0" w:lastRowLastColumn="0"/>
-            </w:pPr>
-          </w:p>
-        </w:tc>
-        <w:tc>
-          <w:tcPr>
-            <w:tcW w:w="1559" w:type="dxa"/>
+              <w:jc w:val="center"/>
+              <w:cnfStyle w:val="000000000000" w:firstRow="0" w:lastRow="0" w:firstColumn="0" w:lastColumn="0" w:oddVBand="0" w:evenVBand="0" w:oddHBand="0" w:evenHBand="0" w:firstRowFirstColumn="0" w:firstRowLastColumn="0" w:lastRowFirstColumn="0" w:lastRowLastColumn="0"/>
+            </w:pPr>
+          </w:p>
+        </w:tc>
+        <w:tc>
+          <w:tcPr>
+            <w:tcW w:w="1400" w:type="dxa"/>
+            <w:shd w:val="clear" w:color="auto" w:fill="92D050"/>
+          </w:tcPr>
+          <w:p>
+            <w:pPr>
+              <w:jc w:val="center"/>
+              <w:cnfStyle w:val="000000000000" w:firstRow="0" w:lastRow="0" w:firstColumn="0" w:lastColumn="0" w:oddVBand="0" w:evenVBand="0" w:oddHBand="0" w:evenHBand="0" w:firstRowFirstColumn="0" w:firstRowLastColumn="0" w:lastRowFirstColumn="0" w:lastRowLastColumn="0"/>
+            </w:pPr>
+          </w:p>
+        </w:tc>
+        <w:tc>
+          <w:tcPr>
+            <w:tcW w:w="1440" w:type="dxa"/>
             <w:shd w:val="clear" w:color="auto" w:fill="FFFF00"/>
           </w:tcPr>
           <w:p>
             <w:pPr>
-              <w:cnfStyle w:val="000000100000" w:firstRow="0" w:lastRow="0" w:firstColumn="0" w:lastColumn="0" w:oddVBand="0" w:evenVBand="0" w:oddHBand="1" w:evenHBand="0" w:firstRowFirstColumn="0" w:firstRowLastColumn="0" w:lastRowFirstColumn="0" w:lastRowLastColumn="0"/>
+              <w:jc w:val="center"/>
+              <w:cnfStyle w:val="000000000000" w:firstRow="0" w:lastRow="0" w:firstColumn="0" w:lastColumn="0" w:oddVBand="0" w:evenVBand="0" w:oddHBand="0" w:evenHBand="0" w:firstRowFirstColumn="0" w:firstRowLastColumn="0" w:lastRowFirstColumn="0" w:lastRowLastColumn="0"/>
+            </w:pPr>
+          </w:p>
+        </w:tc>
+      </w:tr>
+      <w:tr>
+        <w:trPr>
+          <w:cnfStyle w:val="000000100000" w:firstRow="0" w:lastRow="0" w:firstColumn="0" w:lastColumn="0" w:oddVBand="0" w:evenVBand="0" w:oddHBand="1" w:evenHBand="0" w:firstRowFirstColumn="0" w:firstRowLastColumn="0" w:lastRowFirstColumn="0" w:lastRowLastColumn="0"/>
+          <w:trHeight w:val="891"/>
+        </w:trPr>
+        <w:tc>
+          <w:tcPr>
+            <w:cnfStyle w:val="001000000000" w:firstRow="0" w:lastRow="0" w:firstColumn="1" w:lastColumn="0" w:oddVBand="0" w:evenVBand="0" w:oddHBand="0" w:evenHBand="0" w:firstRowFirstColumn="0" w:firstRowLastColumn="0" w:lastRowFirstColumn="0" w:lastRowLastColumn="0"/>
+            <w:tcW w:w="9180" w:type="dxa"/>
+            <w:gridSpan w:val="7"/>
+          </w:tcPr>
+          <w:p>
+            <w:r>
+              <w:rPr>
+                <w:shd w:val="clear" w:color="auto" w:fill="92D050"/>
+              </w:rPr>
+              <w:t>Acceptable</w:t>
+            </w:r>
+            <w:r>
+              <w:t>: Risk is acceptable level.</w:t>
+            </w:r>
+          </w:p>
+          <w:p>
+            <w:r>
+              <w:rPr>
+                <w:shd w:val="clear" w:color="auto" w:fill="FFFF00"/>
+              </w:rPr>
+              <w:t>Permissible</w:t>
+            </w:r>
+            <w:r>
+              <w:t>: Risk is okay for now and can be fixed at a later date.</w:t>
+            </w:r>
+          </w:p>
+          <w:p>
+            <w:r>
+              <w:rPr>
+                <w:shd w:val="clear" w:color="auto" w:fill="FFC000"/>
+              </w:rPr>
+              <w:t>Considerable</w:t>
+            </w:r>
+            <w:r>
+              <w:t>: Risk is noted and will be fixed in the next iteration.</w:t>
+            </w:r>
+          </w:p>
+          <w:p>
+            <w:r>
+              <w:rPr>
+                <w:shd w:val="clear" w:color="auto" w:fill="FF0000"/>
+              </w:rPr>
+              <w:t>Catastrophic</w:t>
+            </w:r>
+            <w:r>
+              <w:t>: Product is pla</w:t>
+            </w:r>
+            <w:r>
+              <w:t>ced</w:t>
+            </w:r>
+            <w:r>
+              <w:t xml:space="preserve"> on hold until issue is fixed.</w:t>
+            </w:r>
+          </w:p>
+          <w:p>
+            <w:pPr>
+              <w:jc w:val="center"/>
             </w:pPr>
           </w:p>
         </w:tc>
       </w:tr>
     </w:tbl>
     <w:p/>
-    <w:p>
-      <w:r>
-        <w:t>Severity</w:t>
-      </w:r>
-    </w:p>
     <w:p/>
-    <w:p/>
-    <w:p/>
-    <w:p>
-      <w:r>
-        <w:rPr>
-          <w:shd w:val="clear" w:color="auto" w:fill="92D050"/>
-        </w:rPr>
-        <w:t>Acceptable</w:t>
-      </w:r>
-      <w:r>
-        <w:t>: Risk is acceptable level.</w:t>
-      </w:r>
-    </w:p>
-    <w:p>
-      <w:r>
-        <w:rPr>
-          <w:shd w:val="clear" w:color="auto" w:fill="FFFF00"/>
-        </w:rPr>
-        <w:t>Permissible</w:t>
-      </w:r>
-      <w:r>
-        <w:t>: Risk is okay for now and can be fixed at a later date.</w:t>
-      </w:r>
-    </w:p>
-    <w:p>
-      <w:r>
-        <w:rPr>
-          <w:shd w:val="clear" w:color="auto" w:fill="FFC000"/>
-        </w:rPr>
-        <w:t>Considerable</w:t>
-      </w:r>
-      <w:r>
-        <w:t>: Risk is noted and will be fixed in the next iteration.</w:t>
-      </w:r>
-    </w:p>
-    <w:p>
-      <w:r>
-        <w:rPr>
-          <w:shd w:val="clear" w:color="auto" w:fill="FF0000"/>
-        </w:rPr>
-        <w:t>Catastrophic</w:t>
-      </w:r>
-      <w:r>
-        <w:t>: Product is plan on hold until issue is fixed.</w:t>
-      </w:r>
-    </w:p>
     <w:p/>
     <w:p>
       <w:r>
@@ -1473,6 +1644,7 @@
     </w:p>
     <w:p>
       <w:r>
+        <w:lastRenderedPageBreak/>
         <w:t>https://www.smashingmagazine.com/2020/05/reducing-design-risk/</w:t>
       </w:r>
     </w:p>
@@ -1487,7 +1659,7 @@
 </file>
 
 <file path=word/comments.xml><?xml version="1.0" encoding="utf-8"?>
-<w:comments xmlns:wpc="http://schemas.microsoft.com/office/word/2010/wordprocessingCanvas" xmlns:cx="http://schemas.microsoft.com/office/drawing/2014/chartex" xmlns:cx1="http://schemas.microsoft.com/office/drawing/2015/9/8/chartex" xmlns:cx2="http://schemas.microsoft.com/office/drawing/2015/10/21/chartex" xmlns:cx3="http://schemas.microsoft.com/office/drawing/2016/5/9/chartex" xmlns:cx4="http://schemas.microsoft.com/office/drawing/2016/5/10/chartex" xmlns:cx5="http://schemas.microsoft.com/office/drawing/2016/5/11/chartex" xmlns:cx6="http://schemas.microsoft.com/office/drawing/2016/5/12/chartex" xmlns:cx7="http://schemas.microsoft.com/office/drawing/2016/5/13/chartex" xmlns:cx8="http://schemas.microsoft.com/office/drawing/2016/5/14/chartex" xmlns:mc="http://schemas.openxmlformats.org/markup-compatibility/2006" xmlns:aink="http://schemas.microsoft.com/office/drawing/2016/ink" xmlns:am3d="http://schemas.microsoft.com/office/drawing/2017/model3d" xmlns:o="urn:schemas-microsoft-com:office:office" xmlns:r="http://schemas.openxmlformats.org/officeDocument/2006/relationships" xmlns:m="http://schemas.openxmlformats.org/officeDocument/2006/math" xmlns:v="urn:schemas-microsoft-com:vml" xmlns:wp14="http://schemas.microsoft.com/office/word/2010/wordprocessingDrawing" xmlns:wp="http://schemas.openxmlformats.org/drawingml/2006/wordprocessingDrawing" xmlns:w10="urn:schemas-microsoft-com:office:word" xmlns:w="http://schemas.openxmlformats.org/wordprocessingml/2006/main" xmlns:w14="http://schemas.microsoft.com/office/word/2010/wordml" xmlns:w15="http://schemas.microsoft.com/office/word/2012/wordml" xmlns:w16cex="http://schemas.microsoft.com/office/word/2018/wordml/cex" xmlns:w16cid="http://schemas.microsoft.com/office/word/2016/wordml/cid" xmlns:w16="http://schemas.microsoft.com/office/word/2018/wordml" xmlns:w16se="http://schemas.microsoft.com/office/word/2015/wordml/symex" xmlns:wpg="http://schemas.microsoft.com/office/word/2010/wordprocessingGroup" xmlns:wpi="http://schemas.microsoft.com/office/word/2010/wordprocessingInk" xmlns:wne="http://schemas.microsoft.com/office/word/2006/wordml" xmlns:wps="http://schemas.microsoft.com/office/word/2010/wordprocessingShape" mc:Ignorable="w14 w15 w16se w16cid w16 w16cex wp14">
+<w:comments xmlns:wpc="http://schemas.microsoft.com/office/word/2010/wordprocessingCanvas" xmlns:cx="http://schemas.microsoft.com/office/drawing/2014/chartex" xmlns:cx1="http://schemas.microsoft.com/office/drawing/2015/9/8/chartex" xmlns:cx2="http://schemas.microsoft.com/office/drawing/2015/10/21/chartex" xmlns:cx3="http://schemas.microsoft.com/office/drawing/2016/5/9/chartex" xmlns:cx4="http://schemas.microsoft.com/office/drawing/2016/5/10/chartex" xmlns:cx5="http://schemas.microsoft.com/office/drawing/2016/5/11/chartex" xmlns:cx6="http://schemas.microsoft.com/office/drawing/2016/5/12/chartex" xmlns:cx7="http://schemas.microsoft.com/office/drawing/2016/5/13/chartex" xmlns:cx8="http://schemas.microsoft.com/office/drawing/2016/5/14/chartex" xmlns:mc="http://schemas.openxmlformats.org/markup-compatibility/2006" xmlns:aink="http://schemas.microsoft.com/office/drawing/2016/ink" xmlns:am3d="http://schemas.microsoft.com/office/drawing/2017/model3d" xmlns:o="urn:schemas-microsoft-com:office:office" xmlns:r="http://schemas.openxmlformats.org/officeDocument/2006/relationships" xmlns:m="http://schemas.openxmlformats.org/officeDocument/2006/math" xmlns:v="urn:schemas-microsoft-com:vml" xmlns:wp14="http://schemas.microsoft.com/office/word/2010/wordprocessingDrawing" xmlns:wp="http://schemas.openxmlformats.org/drawingml/2006/wordprocessingDrawing" xmlns:w10="urn:schemas-microsoft-com:office:word" xmlns:w="http://schemas.openxmlformats.org/wordprocessingml/2006/main" xmlns:w14="http://schemas.microsoft.com/office/word/2010/wordml" xmlns:w15="http://schemas.microsoft.com/office/word/2012/wordml" xmlns:w16cid="http://schemas.microsoft.com/office/word/2016/wordml/cid" xmlns:w16se="http://schemas.microsoft.com/office/word/2015/wordml/symex" xmlns:wpg="http://schemas.microsoft.com/office/word/2010/wordprocessingGroup" xmlns:wpi="http://schemas.microsoft.com/office/word/2010/wordprocessingInk" xmlns:wne="http://schemas.microsoft.com/office/word/2006/wordml" xmlns:wps="http://schemas.microsoft.com/office/word/2010/wordprocessingShape" mc:Ignorable="w14 w15 w16se w16cid wp14">
   <w:comment w:id="0" w:author="Jason Moran" w:date="2020-09-29T20:45:00Z" w:initials="JM">
     <w:p>
       <w:pPr>
@@ -1550,7 +1722,7 @@
 </file>
 
 <file path=word/commentsExtended.xml><?xml version="1.0" encoding="utf-8"?>
-<w15:commentsEx xmlns:wpc="http://schemas.microsoft.com/office/word/2010/wordprocessingCanvas" xmlns:cx="http://schemas.microsoft.com/office/drawing/2014/chartex" xmlns:cx1="http://schemas.microsoft.com/office/drawing/2015/9/8/chartex" xmlns:cx2="http://schemas.microsoft.com/office/drawing/2015/10/21/chartex" xmlns:cx3="http://schemas.microsoft.com/office/drawing/2016/5/9/chartex" xmlns:cx4="http://schemas.microsoft.com/office/drawing/2016/5/10/chartex" xmlns:cx5="http://schemas.microsoft.com/office/drawing/2016/5/11/chartex" xmlns:cx6="http://schemas.microsoft.com/office/drawing/2016/5/12/chartex" xmlns:cx7="http://schemas.microsoft.com/office/drawing/2016/5/13/chartex" xmlns:cx8="http://schemas.microsoft.com/office/drawing/2016/5/14/chartex" xmlns:mc="http://schemas.openxmlformats.org/markup-compatibility/2006" xmlns:aink="http://schemas.microsoft.com/office/drawing/2016/ink" xmlns:am3d="http://schemas.microsoft.com/office/drawing/2017/model3d" xmlns:o="urn:schemas-microsoft-com:office:office" xmlns:r="http://schemas.openxmlformats.org/officeDocument/2006/relationships" xmlns:m="http://schemas.openxmlformats.org/officeDocument/2006/math" xmlns:v="urn:schemas-microsoft-com:vml" xmlns:wp14="http://schemas.microsoft.com/office/word/2010/wordprocessingDrawing" xmlns:wp="http://schemas.openxmlformats.org/drawingml/2006/wordprocessingDrawing" xmlns:w10="urn:schemas-microsoft-com:office:word" xmlns:w="http://schemas.openxmlformats.org/wordprocessingml/2006/main" xmlns:w14="http://schemas.microsoft.com/office/word/2010/wordml" xmlns:w15="http://schemas.microsoft.com/office/word/2012/wordml" xmlns:w16cex="http://schemas.microsoft.com/office/word/2018/wordml/cex" xmlns:w16cid="http://schemas.microsoft.com/office/word/2016/wordml/cid" xmlns:w16="http://schemas.microsoft.com/office/word/2018/wordml" xmlns:w16se="http://schemas.microsoft.com/office/word/2015/wordml/symex" xmlns:wpg="http://schemas.microsoft.com/office/word/2010/wordprocessingGroup" xmlns:wpi="http://schemas.microsoft.com/office/word/2010/wordprocessingInk" xmlns:wne="http://schemas.microsoft.com/office/word/2006/wordml" xmlns:wps="http://schemas.microsoft.com/office/word/2010/wordprocessingShape" mc:Ignorable="w14 w15 w16se w16cid w16 w16cex wp14">
+<w15:commentsEx xmlns:wpc="http://schemas.microsoft.com/office/word/2010/wordprocessingCanvas" xmlns:cx="http://schemas.microsoft.com/office/drawing/2014/chartex" xmlns:cx1="http://schemas.microsoft.com/office/drawing/2015/9/8/chartex" xmlns:cx2="http://schemas.microsoft.com/office/drawing/2015/10/21/chartex" xmlns:cx3="http://schemas.microsoft.com/office/drawing/2016/5/9/chartex" xmlns:cx4="http://schemas.microsoft.com/office/drawing/2016/5/10/chartex" xmlns:cx5="http://schemas.microsoft.com/office/drawing/2016/5/11/chartex" xmlns:cx6="http://schemas.microsoft.com/office/drawing/2016/5/12/chartex" xmlns:cx7="http://schemas.microsoft.com/office/drawing/2016/5/13/chartex" xmlns:cx8="http://schemas.microsoft.com/office/drawing/2016/5/14/chartex" xmlns:mc="http://schemas.openxmlformats.org/markup-compatibility/2006" xmlns:aink="http://schemas.microsoft.com/office/drawing/2016/ink" xmlns:am3d="http://schemas.microsoft.com/office/drawing/2017/model3d" xmlns:o="urn:schemas-microsoft-com:office:office" xmlns:r="http://schemas.openxmlformats.org/officeDocument/2006/relationships" xmlns:m="http://schemas.openxmlformats.org/officeDocument/2006/math" xmlns:v="urn:schemas-microsoft-com:vml" xmlns:wp14="http://schemas.microsoft.com/office/word/2010/wordprocessingDrawing" xmlns:wp="http://schemas.openxmlformats.org/drawingml/2006/wordprocessingDrawing" xmlns:w10="urn:schemas-microsoft-com:office:word" xmlns:w="http://schemas.openxmlformats.org/wordprocessingml/2006/main" xmlns:w14="http://schemas.microsoft.com/office/word/2010/wordml" xmlns:w15="http://schemas.microsoft.com/office/word/2012/wordml" xmlns:w16cid="http://schemas.microsoft.com/office/word/2016/wordml/cid" xmlns:w16se="http://schemas.microsoft.com/office/word/2015/wordml/symex" xmlns:wpg="http://schemas.microsoft.com/office/word/2010/wordprocessingGroup" xmlns:wpi="http://schemas.microsoft.com/office/word/2010/wordprocessingInk" xmlns:wne="http://schemas.microsoft.com/office/word/2006/wordml" xmlns:wps="http://schemas.microsoft.com/office/word/2010/wordprocessingShape" mc:Ignorable="w14 w15 w16se w16cid wp14">
   <w15:commentEx w15:paraId="2F10E6DB" w15:done="0"/>
   <w15:commentEx w15:paraId="58F2E06F" w15:done="0"/>
   <w15:commentEx w15:paraId="6E0D951C" w15:done="0"/>
@@ -1558,7 +1730,7 @@
 </file>
 
 <file path=word/commentsIds.xml><?xml version="1.0" encoding="utf-8"?>
-<w16cid:commentsIds xmlns:wpc="http://schemas.microsoft.com/office/word/2010/wordprocessingCanvas" xmlns:cx="http://schemas.microsoft.com/office/drawing/2014/chartex" xmlns:cx1="http://schemas.microsoft.com/office/drawing/2015/9/8/chartex" xmlns:cx2="http://schemas.microsoft.com/office/drawing/2015/10/21/chartex" xmlns:cx3="http://schemas.microsoft.com/office/drawing/2016/5/9/chartex" xmlns:cx4="http://schemas.microsoft.com/office/drawing/2016/5/10/chartex" xmlns:cx5="http://schemas.microsoft.com/office/drawing/2016/5/11/chartex" xmlns:cx6="http://schemas.microsoft.com/office/drawing/2016/5/12/chartex" xmlns:cx7="http://schemas.microsoft.com/office/drawing/2016/5/13/chartex" xmlns:cx8="http://schemas.microsoft.com/office/drawing/2016/5/14/chartex" xmlns:mc="http://schemas.openxmlformats.org/markup-compatibility/2006" xmlns:aink="http://schemas.microsoft.com/office/drawing/2016/ink" xmlns:am3d="http://schemas.microsoft.com/office/drawing/2017/model3d" xmlns:o="urn:schemas-microsoft-com:office:office" xmlns:r="http://schemas.openxmlformats.org/officeDocument/2006/relationships" xmlns:m="http://schemas.openxmlformats.org/officeDocument/2006/math" xmlns:v="urn:schemas-microsoft-com:vml" xmlns:wp14="http://schemas.microsoft.com/office/word/2010/wordprocessingDrawing" xmlns:wp="http://schemas.openxmlformats.org/drawingml/2006/wordprocessingDrawing" xmlns:w10="urn:schemas-microsoft-com:office:word" xmlns:w="http://schemas.openxmlformats.org/wordprocessingml/2006/main" xmlns:w14="http://schemas.microsoft.com/office/word/2010/wordml" xmlns:w15="http://schemas.microsoft.com/office/word/2012/wordml" xmlns:w16cex="http://schemas.microsoft.com/office/word/2018/wordml/cex" xmlns:w16cid="http://schemas.microsoft.com/office/word/2016/wordml/cid" xmlns:w16="http://schemas.microsoft.com/office/word/2018/wordml" xmlns:w16se="http://schemas.microsoft.com/office/word/2015/wordml/symex" xmlns:wpg="http://schemas.microsoft.com/office/word/2010/wordprocessingGroup" xmlns:wpi="http://schemas.microsoft.com/office/word/2010/wordprocessingInk" xmlns:wne="http://schemas.microsoft.com/office/word/2006/wordml" xmlns:wps="http://schemas.microsoft.com/office/word/2010/wordprocessingShape" mc:Ignorable="w14 w15 w16se w16cid w16 w16cex wp14">
+<w16cid:commentsIds xmlns:wpc="http://schemas.microsoft.com/office/word/2010/wordprocessingCanvas" xmlns:cx="http://schemas.microsoft.com/office/drawing/2014/chartex" xmlns:cx1="http://schemas.microsoft.com/office/drawing/2015/9/8/chartex" xmlns:cx2="http://schemas.microsoft.com/office/drawing/2015/10/21/chartex" xmlns:cx3="http://schemas.microsoft.com/office/drawing/2016/5/9/chartex" xmlns:cx4="http://schemas.microsoft.com/office/drawing/2016/5/10/chartex" xmlns:cx5="http://schemas.microsoft.com/office/drawing/2016/5/11/chartex" xmlns:cx6="http://schemas.microsoft.com/office/drawing/2016/5/12/chartex" xmlns:cx7="http://schemas.microsoft.com/office/drawing/2016/5/13/chartex" xmlns:cx8="http://schemas.microsoft.com/office/drawing/2016/5/14/chartex" xmlns:mc="http://schemas.openxmlformats.org/markup-compatibility/2006" xmlns:aink="http://schemas.microsoft.com/office/drawing/2016/ink" xmlns:am3d="http://schemas.microsoft.com/office/drawing/2017/model3d" xmlns:o="urn:schemas-microsoft-com:office:office" xmlns:r="http://schemas.openxmlformats.org/officeDocument/2006/relationships" xmlns:m="http://schemas.openxmlformats.org/officeDocument/2006/math" xmlns:v="urn:schemas-microsoft-com:vml" xmlns:wp14="http://schemas.microsoft.com/office/word/2010/wordprocessingDrawing" xmlns:wp="http://schemas.openxmlformats.org/drawingml/2006/wordprocessingDrawing" xmlns:w10="urn:schemas-microsoft-com:office:word" xmlns:w="http://schemas.openxmlformats.org/wordprocessingml/2006/main" xmlns:w14="http://schemas.microsoft.com/office/word/2010/wordml" xmlns:w15="http://schemas.microsoft.com/office/word/2012/wordml" xmlns:w16cid="http://schemas.microsoft.com/office/word/2016/wordml/cid" xmlns:w16se="http://schemas.microsoft.com/office/word/2015/wordml/symex" xmlns:wpg="http://schemas.microsoft.com/office/word/2010/wordprocessingGroup" xmlns:wpi="http://schemas.microsoft.com/office/word/2010/wordprocessingInk" xmlns:wne="http://schemas.microsoft.com/office/word/2006/wordml" xmlns:wps="http://schemas.microsoft.com/office/word/2010/wordprocessingShape" mc:Ignorable="w14 w15 w16se w16cid wp14">
   <w16cid:commentId w16cid:paraId="2F10E6DB" w16cid:durableId="231E1B55"/>
   <w16cid:commentId w16cid:paraId="58F2E06F" w16cid:durableId="231E1B0B"/>
   <w16cid:commentId w16cid:paraId="6E0D951C" w16cid:durableId="231E1B35"/>
@@ -1566,7 +1738,7 @@
 </file>
 
 <file path=word/numbering.xml><?xml version="1.0" encoding="utf-8"?>
-<w:numbering xmlns:wpc="http://schemas.microsoft.com/office/word/2010/wordprocessingCanvas" xmlns:cx="http://schemas.microsoft.com/office/drawing/2014/chartex" xmlns:cx1="http://schemas.microsoft.com/office/drawing/2015/9/8/chartex" xmlns:cx2="http://schemas.microsoft.com/office/drawing/2015/10/21/chartex" xmlns:cx3="http://schemas.microsoft.com/office/drawing/2016/5/9/chartex" xmlns:cx4="http://schemas.microsoft.com/office/drawing/2016/5/10/chartex" xmlns:cx5="http://schemas.microsoft.com/office/drawing/2016/5/11/chartex" xmlns:cx6="http://schemas.microsoft.com/office/drawing/2016/5/12/chartex" xmlns:cx7="http://schemas.microsoft.com/office/drawing/2016/5/13/chartex" xmlns:cx8="http://schemas.microsoft.com/office/drawing/2016/5/14/chartex" xmlns:mc="http://schemas.openxmlformats.org/markup-compatibility/2006" xmlns:aink="http://schemas.microsoft.com/office/drawing/2016/ink" xmlns:am3d="http://schemas.microsoft.com/office/drawing/2017/model3d" xmlns:o="urn:schemas-microsoft-com:office:office" xmlns:r="http://schemas.openxmlformats.org/officeDocument/2006/relationships" xmlns:m="http://schemas.openxmlformats.org/officeDocument/2006/math" xmlns:v="urn:schemas-microsoft-com:vml" xmlns:wp14="http://schemas.microsoft.com/office/word/2010/wordprocessingDrawing" xmlns:wp="http://schemas.openxmlformats.org/drawingml/2006/wordprocessingDrawing" xmlns:w10="urn:schemas-microsoft-com:office:word" xmlns:w="http://schemas.openxmlformats.org/wordprocessingml/2006/main" xmlns:w14="http://schemas.microsoft.com/office/word/2010/wordml" xmlns:w15="http://schemas.microsoft.com/office/word/2012/wordml" xmlns:w16cex="http://schemas.microsoft.com/office/word/2018/wordml/cex" xmlns:w16cid="http://schemas.microsoft.com/office/word/2016/wordml/cid" xmlns:w16="http://schemas.microsoft.com/office/word/2018/wordml" xmlns:w16se="http://schemas.microsoft.com/office/word/2015/wordml/symex" xmlns:wpg="http://schemas.microsoft.com/office/word/2010/wordprocessingGroup" xmlns:wpi="http://schemas.microsoft.com/office/word/2010/wordprocessingInk" xmlns:wne="http://schemas.microsoft.com/office/word/2006/wordml" xmlns:wps="http://schemas.microsoft.com/office/word/2010/wordprocessingShape" mc:Ignorable="w14 w15 w16se w16cid w16 w16cex wp14">
+<w:numbering xmlns:wpc="http://schemas.microsoft.com/office/word/2010/wordprocessingCanvas" xmlns:cx="http://schemas.microsoft.com/office/drawing/2014/chartex" xmlns:cx1="http://schemas.microsoft.com/office/drawing/2015/9/8/chartex" xmlns:cx2="http://schemas.microsoft.com/office/drawing/2015/10/21/chartex" xmlns:cx3="http://schemas.microsoft.com/office/drawing/2016/5/9/chartex" xmlns:cx4="http://schemas.microsoft.com/office/drawing/2016/5/10/chartex" xmlns:cx5="http://schemas.microsoft.com/office/drawing/2016/5/11/chartex" xmlns:cx6="http://schemas.microsoft.com/office/drawing/2016/5/12/chartex" xmlns:cx7="http://schemas.microsoft.com/office/drawing/2016/5/13/chartex" xmlns:cx8="http://schemas.microsoft.com/office/drawing/2016/5/14/chartex" xmlns:mc="http://schemas.openxmlformats.org/markup-compatibility/2006" xmlns:aink="http://schemas.microsoft.com/office/drawing/2016/ink" xmlns:am3d="http://schemas.microsoft.com/office/drawing/2017/model3d" xmlns:o="urn:schemas-microsoft-com:office:office" xmlns:r="http://schemas.openxmlformats.org/officeDocument/2006/relationships" xmlns:m="http://schemas.openxmlformats.org/officeDocument/2006/math" xmlns:v="urn:schemas-microsoft-com:vml" xmlns:wp14="http://schemas.microsoft.com/office/word/2010/wordprocessingDrawing" xmlns:wp="http://schemas.openxmlformats.org/drawingml/2006/wordprocessingDrawing" xmlns:w10="urn:schemas-microsoft-com:office:word" xmlns:w="http://schemas.openxmlformats.org/wordprocessingml/2006/main" xmlns:w14="http://schemas.microsoft.com/office/word/2010/wordml" xmlns:w15="http://schemas.microsoft.com/office/word/2012/wordml" xmlns:w16cid="http://schemas.microsoft.com/office/word/2016/wordml/cid" xmlns:w16se="http://schemas.microsoft.com/office/word/2015/wordml/symex" xmlns:wpg="http://schemas.microsoft.com/office/word/2010/wordprocessingGroup" xmlns:wpi="http://schemas.microsoft.com/office/word/2010/wordprocessingInk" xmlns:wne="http://schemas.microsoft.com/office/word/2006/wordml" xmlns:wps="http://schemas.microsoft.com/office/word/2010/wordprocessingShape" mc:Ignorable="w14 w15 w16se w16cid wp14">
   <w:abstractNum w:abstractNumId="0" w15:restartNumberingAfterBreak="0">
     <w:nsid w:val="37C25992"/>
     <w:multiLevelType w:val="hybridMultilevel"/>
@@ -2035,7 +2207,7 @@
 </file>
 
 <file path=word/people.xml><?xml version="1.0" encoding="utf-8"?>
-<w15:people xmlns:wpc="http://schemas.microsoft.com/office/word/2010/wordprocessingCanvas" xmlns:cx="http://schemas.microsoft.com/office/drawing/2014/chartex" xmlns:cx1="http://schemas.microsoft.com/office/drawing/2015/9/8/chartex" xmlns:cx2="http://schemas.microsoft.com/office/drawing/2015/10/21/chartex" xmlns:cx3="http://schemas.microsoft.com/office/drawing/2016/5/9/chartex" xmlns:cx4="http://schemas.microsoft.com/office/drawing/2016/5/10/chartex" xmlns:cx5="http://schemas.microsoft.com/office/drawing/2016/5/11/chartex" xmlns:cx6="http://schemas.microsoft.com/office/drawing/2016/5/12/chartex" xmlns:cx7="http://schemas.microsoft.com/office/drawing/2016/5/13/chartex" xmlns:cx8="http://schemas.microsoft.com/office/drawing/2016/5/14/chartex" xmlns:mc="http://schemas.openxmlformats.org/markup-compatibility/2006" xmlns:aink="http://schemas.microsoft.com/office/drawing/2016/ink" xmlns:am3d="http://schemas.microsoft.com/office/drawing/2017/model3d" xmlns:o="urn:schemas-microsoft-com:office:office" xmlns:r="http://schemas.openxmlformats.org/officeDocument/2006/relationships" xmlns:m="http://schemas.openxmlformats.org/officeDocument/2006/math" xmlns:v="urn:schemas-microsoft-com:vml" xmlns:wp14="http://schemas.microsoft.com/office/word/2010/wordprocessingDrawing" xmlns:wp="http://schemas.openxmlformats.org/drawingml/2006/wordprocessingDrawing" xmlns:w10="urn:schemas-microsoft-com:office:word" xmlns:w="http://schemas.openxmlformats.org/wordprocessingml/2006/main" xmlns:w14="http://schemas.microsoft.com/office/word/2010/wordml" xmlns:w15="http://schemas.microsoft.com/office/word/2012/wordml" xmlns:w16cex="http://schemas.microsoft.com/office/word/2018/wordml/cex" xmlns:w16cid="http://schemas.microsoft.com/office/word/2016/wordml/cid" xmlns:w16="http://schemas.microsoft.com/office/word/2018/wordml" xmlns:w16se="http://schemas.microsoft.com/office/word/2015/wordml/symex" xmlns:wpg="http://schemas.microsoft.com/office/word/2010/wordprocessingGroup" xmlns:wpi="http://schemas.microsoft.com/office/word/2010/wordprocessingInk" xmlns:wne="http://schemas.microsoft.com/office/word/2006/wordml" xmlns:wps="http://schemas.microsoft.com/office/word/2010/wordprocessingShape" mc:Ignorable="w14 w15 w16se w16cid w16 w16cex wp14">
+<w15:people xmlns:wpc="http://schemas.microsoft.com/office/word/2010/wordprocessingCanvas" xmlns:cx="http://schemas.microsoft.com/office/drawing/2014/chartex" xmlns:cx1="http://schemas.microsoft.com/office/drawing/2015/9/8/chartex" xmlns:cx2="http://schemas.microsoft.com/office/drawing/2015/10/21/chartex" xmlns:cx3="http://schemas.microsoft.com/office/drawing/2016/5/9/chartex" xmlns:cx4="http://schemas.microsoft.com/office/drawing/2016/5/10/chartex" xmlns:cx5="http://schemas.microsoft.com/office/drawing/2016/5/11/chartex" xmlns:cx6="http://schemas.microsoft.com/office/drawing/2016/5/12/chartex" xmlns:cx7="http://schemas.microsoft.com/office/drawing/2016/5/13/chartex" xmlns:cx8="http://schemas.microsoft.com/office/drawing/2016/5/14/chartex" xmlns:mc="http://schemas.openxmlformats.org/markup-compatibility/2006" xmlns:aink="http://schemas.microsoft.com/office/drawing/2016/ink" xmlns:am3d="http://schemas.microsoft.com/office/drawing/2017/model3d" xmlns:o="urn:schemas-microsoft-com:office:office" xmlns:r="http://schemas.openxmlformats.org/officeDocument/2006/relationships" xmlns:m="http://schemas.openxmlformats.org/officeDocument/2006/math" xmlns:v="urn:schemas-microsoft-com:vml" xmlns:wp14="http://schemas.microsoft.com/office/word/2010/wordprocessingDrawing" xmlns:wp="http://schemas.openxmlformats.org/drawingml/2006/wordprocessingDrawing" xmlns:w10="urn:schemas-microsoft-com:office:word" xmlns:w="http://schemas.openxmlformats.org/wordprocessingml/2006/main" xmlns:w14="http://schemas.microsoft.com/office/word/2010/wordml" xmlns:w15="http://schemas.microsoft.com/office/word/2012/wordml" xmlns:w16cid="http://schemas.microsoft.com/office/word/2016/wordml/cid" xmlns:w16se="http://schemas.microsoft.com/office/word/2015/wordml/symex" xmlns:wpg="http://schemas.microsoft.com/office/word/2010/wordprocessingGroup" xmlns:wpi="http://schemas.microsoft.com/office/word/2010/wordprocessingInk" xmlns:wne="http://schemas.microsoft.com/office/word/2006/wordml" xmlns:wps="http://schemas.microsoft.com/office/word/2010/wordprocessingShape" mc:Ignorable="w14 w15 w16se w16cid wp14">
   <w15:person w15:author="Jason Moran">
     <w15:presenceInfo w15:providerId="Windows Live" w15:userId="1984d91358448fdd"/>
   </w15:person>
@@ -2043,7 +2215,7 @@
 </file>
 
 <file path=word/styles.xml><?xml version="1.0" encoding="utf-8"?>
-<w:styles xmlns:mc="http://schemas.openxmlformats.org/markup-compatibility/2006" xmlns:r="http://schemas.openxmlformats.org/officeDocument/2006/relationships" xmlns:w="http://schemas.openxmlformats.org/wordprocessingml/2006/main" xmlns:w14="http://schemas.microsoft.com/office/word/2010/wordml" xmlns:w15="http://schemas.microsoft.com/office/word/2012/wordml" xmlns:w16cex="http://schemas.microsoft.com/office/word/2018/wordml/cex" xmlns:w16cid="http://schemas.microsoft.com/office/word/2016/wordml/cid" xmlns:w16="http://schemas.microsoft.com/office/word/2018/wordml" xmlns:w16se="http://schemas.microsoft.com/office/word/2015/wordml/symex" mc:Ignorable="w14 w15 w16se w16cid w16 w16cex">
+<w:styles xmlns:mc="http://schemas.openxmlformats.org/markup-compatibility/2006" xmlns:r="http://schemas.openxmlformats.org/officeDocument/2006/relationships" xmlns:w="http://schemas.openxmlformats.org/wordprocessingml/2006/main" xmlns:w14="http://schemas.microsoft.com/office/word/2010/wordml" xmlns:w15="http://schemas.microsoft.com/office/word/2012/wordml" xmlns:w16cid="http://schemas.microsoft.com/office/word/2016/wordml/cid" xmlns:w16se="http://schemas.microsoft.com/office/word/2015/wordml/symex" mc:Ignorable="w14 w15 w16se w16cid">
   <w:docDefaults>
     <w:rPrDefault>
       <w:rPr>

</xml_diff>

<commit_message>
Updated Risk and Mitigation
</commit_message>
<xml_diff>
--- a/Documents/risk and mitigation.docx
+++ b/Documents/risk and mitigation.docx
@@ -1,6 +1,6 @@
 
 <file path=word/document.xml><?xml version="1.0" encoding="utf-8"?>
-<w:document xmlns:wpc="http://schemas.microsoft.com/office/word/2010/wordprocessingCanvas" xmlns:cx="http://schemas.microsoft.com/office/drawing/2014/chartex" xmlns:cx1="http://schemas.microsoft.com/office/drawing/2015/9/8/chartex" xmlns:cx2="http://schemas.microsoft.com/office/drawing/2015/10/21/chartex" xmlns:cx3="http://schemas.microsoft.com/office/drawing/2016/5/9/chartex" xmlns:cx4="http://schemas.microsoft.com/office/drawing/2016/5/10/chartex" xmlns:cx5="http://schemas.microsoft.com/office/drawing/2016/5/11/chartex" xmlns:cx6="http://schemas.microsoft.com/office/drawing/2016/5/12/chartex" xmlns:cx7="http://schemas.microsoft.com/office/drawing/2016/5/13/chartex" xmlns:cx8="http://schemas.microsoft.com/office/drawing/2016/5/14/chartex" xmlns:mc="http://schemas.openxmlformats.org/markup-compatibility/2006" xmlns:aink="http://schemas.microsoft.com/office/drawing/2016/ink" xmlns:am3d="http://schemas.microsoft.com/office/drawing/2017/model3d" xmlns:o="urn:schemas-microsoft-com:office:office" xmlns:r="http://schemas.openxmlformats.org/officeDocument/2006/relationships" xmlns:m="http://schemas.openxmlformats.org/officeDocument/2006/math" xmlns:v="urn:schemas-microsoft-com:vml" xmlns:wp14="http://schemas.microsoft.com/office/word/2010/wordprocessingDrawing" xmlns:wp="http://schemas.openxmlformats.org/drawingml/2006/wordprocessingDrawing" xmlns:w10="urn:schemas-microsoft-com:office:word" xmlns:w="http://schemas.openxmlformats.org/wordprocessingml/2006/main" xmlns:w14="http://schemas.microsoft.com/office/word/2010/wordml" xmlns:w15="http://schemas.microsoft.com/office/word/2012/wordml" xmlns:w16cid="http://schemas.microsoft.com/office/word/2016/wordml/cid" xmlns:w16se="http://schemas.microsoft.com/office/word/2015/wordml/symex" xmlns:wpg="http://schemas.microsoft.com/office/word/2010/wordprocessingGroup" xmlns:wpi="http://schemas.microsoft.com/office/word/2010/wordprocessingInk" xmlns:wne="http://schemas.microsoft.com/office/word/2006/wordml" xmlns:wps="http://schemas.microsoft.com/office/word/2010/wordprocessingShape" mc:Ignorable="w14 w15 w16se w16cid wp14">
+<w:document xmlns:wpc="http://schemas.microsoft.com/office/word/2010/wordprocessingCanvas" xmlns:cx="http://schemas.microsoft.com/office/drawing/2014/chartex" xmlns:cx1="http://schemas.microsoft.com/office/drawing/2015/9/8/chartex" xmlns:cx2="http://schemas.microsoft.com/office/drawing/2015/10/21/chartex" xmlns:cx3="http://schemas.microsoft.com/office/drawing/2016/5/9/chartex" xmlns:cx4="http://schemas.microsoft.com/office/drawing/2016/5/10/chartex" xmlns:cx5="http://schemas.microsoft.com/office/drawing/2016/5/11/chartex" xmlns:cx6="http://schemas.microsoft.com/office/drawing/2016/5/12/chartex" xmlns:cx7="http://schemas.microsoft.com/office/drawing/2016/5/13/chartex" xmlns:cx8="http://schemas.microsoft.com/office/drawing/2016/5/14/chartex" xmlns:mc="http://schemas.openxmlformats.org/markup-compatibility/2006" xmlns:aink="http://schemas.microsoft.com/office/drawing/2016/ink" xmlns:am3d="http://schemas.microsoft.com/office/drawing/2017/model3d" xmlns:o="urn:schemas-microsoft-com:office:office" xmlns:r="http://schemas.openxmlformats.org/officeDocument/2006/relationships" xmlns:m="http://schemas.openxmlformats.org/officeDocument/2006/math" xmlns:v="urn:schemas-microsoft-com:vml" xmlns:wp14="http://schemas.microsoft.com/office/word/2010/wordprocessingDrawing" xmlns:wp="http://schemas.openxmlformats.org/drawingml/2006/wordprocessingDrawing" xmlns:w10="urn:schemas-microsoft-com:office:word" xmlns:w="http://schemas.openxmlformats.org/wordprocessingml/2006/main" xmlns:w14="http://schemas.microsoft.com/office/word/2010/wordml" xmlns:w15="http://schemas.microsoft.com/office/word/2012/wordml" xmlns:w16cex="http://schemas.microsoft.com/office/word/2018/wordml/cex" xmlns:w16cid="http://schemas.microsoft.com/office/word/2016/wordml/cid" xmlns:w16="http://schemas.microsoft.com/office/word/2018/wordml" xmlns:w16se="http://schemas.microsoft.com/office/word/2015/wordml/symex" xmlns:wpg="http://schemas.microsoft.com/office/word/2010/wordprocessingGroup" xmlns:wpi="http://schemas.microsoft.com/office/word/2010/wordprocessingInk" xmlns:wne="http://schemas.microsoft.com/office/word/2006/wordml" xmlns:wps="http://schemas.microsoft.com/office/word/2010/wordprocessingShape" mc:Ignorable="w14 w15 w16se w16cid w16 w16cex wp14">
   <w:body>
     <w:p>
       <w:pPr>
@@ -678,6 +678,9 @@
       <w:r>
         <w:t>.</w:t>
       </w:r>
+      <w:r>
+        <w:t xml:space="preserve"> (move to customer risk, reword)</w:t>
+      </w:r>
     </w:p>
     <w:p>
       <w:pPr>
@@ -852,11 +855,20 @@
           <w:ilvl w:val="0"/>
           <w:numId w:val="4"/>
         </w:numPr>
-      </w:pPr>
-      <w:r>
+        <w:rPr>
+          <w:strike/>
+        </w:rPr>
+      </w:pPr>
+      <w:r>
+        <w:rPr>
+          <w:strike/>
+        </w:rPr>
         <w:t xml:space="preserve">C-3: </w:t>
       </w:r>
       <w:r>
+        <w:rPr>
+          <w:strike/>
+        </w:rPr>
         <w:t>User is injured and files a lawsuit due to misuse of application.</w:t>
       </w:r>
     </w:p>
@@ -867,14 +879,26 @@
           <w:ilvl w:val="0"/>
           <w:numId w:val="4"/>
         </w:numPr>
-      </w:pPr>
-      <w:r>
+        <w:rPr>
+          <w:strike/>
+        </w:rPr>
+      </w:pPr>
+      <w:r>
+        <w:rPr>
+          <w:strike/>
+        </w:rPr>
         <w:t xml:space="preserve">C-3 Mitigation: Consult with lawyers to create a </w:t>
       </w:r>
       <w:r>
+        <w:rPr>
+          <w:strike/>
+        </w:rPr>
         <w:t>strong term of service</w:t>
       </w:r>
       <w:r>
+        <w:rPr>
+          <w:strike/>
+        </w:rPr>
         <w:t xml:space="preserve"> to protect the end user and customer.</w:t>
       </w:r>
     </w:p>
@@ -959,8 +983,6 @@
               <w:ind w:left="113" w:right="113"/>
               <w:jc w:val="center"/>
             </w:pPr>
-            <w:bookmarkStart w:id="3" w:name="_GoBack"/>
-            <w:bookmarkEnd w:id="3"/>
           </w:p>
         </w:tc>
       </w:tr>
@@ -1628,6 +1650,21 @@
     </w:p>
     <w:p/>
     <w:p/>
+    <w:p>
+      <w:r>
+        <w:t>https://www.mitre.org/publications/systems-engineering-guide/acquisition-systems-engineering/risk-management/risk-mitigation-planning-implementation-and-progress-monitoring</w:t>
+      </w:r>
+    </w:p>
+    <w:p>
+      <w:hyperlink r:id="rId11" w:history="1">
+        <w:r>
+          <w:rPr>
+            <w:rStyle w:val="Hyperlink"/>
+          </w:rPr>
+          <w:t>https://www.smashingmagazine.com/2020/05/reducing-design-risk/</w:t>
+        </w:r>
+      </w:hyperlink>
+    </w:p>
     <w:p/>
     <w:p/>
     <w:p/>
@@ -1635,19 +1672,517 @@
     <w:p/>
     <w:p/>
     <w:p/>
+    <w:p>
+      <w:pPr>
+        <w:pStyle w:val="Heading1"/>
+      </w:pPr>
+      <w:r>
+        <w:lastRenderedPageBreak/>
+        <w:t>Draft Take Three</w:t>
+      </w:r>
+      <w:r>
+        <w:t xml:space="preserve"> (Remember… be a word smith… become the word </w:t>
+      </w:r>
+      <w:proofErr w:type="gramStart"/>
+      <w:r>
+        <w:t>smith..</w:t>
+      </w:r>
+      <w:proofErr w:type="gramEnd"/>
+      <w:r>
+        <w:t xml:space="preserve"> </w:t>
+      </w:r>
+      <w:proofErr w:type="spellStart"/>
+      <w:r>
+        <w:t>i</w:t>
+      </w:r>
+      <w:proofErr w:type="spellEnd"/>
+      <w:r>
+        <w:t>… am… the word smith!)</w:t>
+      </w:r>
+    </w:p>
+    <w:p>
+      <w:pPr>
+        <w:pStyle w:val="Heading2"/>
+      </w:pPr>
+      <w:r>
+        <w:t>Technical Risk</w:t>
+      </w:r>
+    </w:p>
+    <w:p>
+      <w:pPr>
+        <w:pStyle w:val="ListParagraph"/>
+        <w:numPr>
+          <w:ilvl w:val="0"/>
+          <w:numId w:val="3"/>
+        </w:numPr>
+      </w:pPr>
+      <w:r>
+        <w:t>T-1: Artificial Intelligence prone to error due to low data.</w:t>
+      </w:r>
+    </w:p>
+    <w:p>
+      <w:pPr>
+        <w:pStyle w:val="ListParagraph"/>
+        <w:numPr>
+          <w:ilvl w:val="0"/>
+          <w:numId w:val="3"/>
+        </w:numPr>
+      </w:pPr>
+      <w:r>
+        <w:t>T-1 Mitigation: Preload test data</w:t>
+      </w:r>
+      <w:r>
+        <w:t xml:space="preserve"> in the beta phase with test users</w:t>
+      </w:r>
+      <w:r>
+        <w:t>.</w:t>
+      </w:r>
+    </w:p>
+    <w:p>
+      <w:pPr>
+        <w:pStyle w:val="ListParagraph"/>
+      </w:pPr>
+    </w:p>
+    <w:p>
+      <w:pPr>
+        <w:pStyle w:val="ListParagraph"/>
+        <w:numPr>
+          <w:ilvl w:val="0"/>
+          <w:numId w:val="3"/>
+        </w:numPr>
+      </w:pPr>
+      <w:r>
+        <w:t xml:space="preserve">T-2: Reduced </w:t>
+      </w:r>
+      <w:r>
+        <w:t xml:space="preserve">functionality of application due to time constants and budget. </w:t>
+      </w:r>
+    </w:p>
+    <w:p>
+      <w:pPr>
+        <w:pStyle w:val="ListParagraph"/>
+        <w:numPr>
+          <w:ilvl w:val="0"/>
+          <w:numId w:val="3"/>
+        </w:numPr>
+      </w:pPr>
+      <w:r>
+        <w:t>T-2 Mitigation:</w:t>
+      </w:r>
+      <w:r>
+        <w:t xml:space="preserve"> Implement key features in the application</w:t>
+      </w:r>
+      <w:r>
+        <w:t xml:space="preserve"> for</w:t>
+      </w:r>
+      <w:r>
+        <w:t xml:space="preserve"> first iteration.</w:t>
+      </w:r>
+    </w:p>
     <w:p/>
+    <w:p>
+      <w:pPr>
+        <w:pStyle w:val="ListParagraph"/>
+        <w:numPr>
+          <w:ilvl w:val="0"/>
+          <w:numId w:val="3"/>
+        </w:numPr>
+        <w:rPr>
+          <w:strike/>
+        </w:rPr>
+      </w:pPr>
+      <w:r>
+        <w:rPr>
+          <w:strike/>
+        </w:rPr>
+        <w:t>T-2: UI Design not being user friendly. (move to customer risk, reword)</w:t>
+      </w:r>
+    </w:p>
+    <w:p>
+      <w:pPr>
+        <w:pStyle w:val="ListParagraph"/>
+        <w:numPr>
+          <w:ilvl w:val="0"/>
+          <w:numId w:val="3"/>
+        </w:numPr>
+        <w:rPr>
+          <w:strike/>
+        </w:rPr>
+      </w:pPr>
+      <w:r>
+        <w:rPr>
+          <w:strike/>
+        </w:rPr>
+        <w:t>T-2 Mitigation: Limit design changes per iteration and meet with stakeholders frequently.</w:t>
+      </w:r>
+    </w:p>
     <w:p/>
     <w:p>
-      <w:r>
-        <w:t>https://www.mitre.org/publications/systems-engineering-guide/acquisition-systems-engineering/risk-management/risk-mitigation-planning-implementation-and-progress-monitoring</w:t>
-      </w:r>
-    </w:p>
-    <w:p>
+      <w:pPr>
+        <w:pStyle w:val="ListParagraph"/>
+        <w:numPr>
+          <w:ilvl w:val="0"/>
+          <w:numId w:val="3"/>
+        </w:numPr>
+      </w:pPr>
+      <w:r>
+        <w:t>T-3: Inability to quicky implement user feedback due to technical complexity.</w:t>
+      </w:r>
+    </w:p>
+    <w:p>
+      <w:pPr>
+        <w:pStyle w:val="ListParagraph"/>
+        <w:numPr>
+          <w:ilvl w:val="0"/>
+          <w:numId w:val="3"/>
+        </w:numPr>
+      </w:pPr>
+      <w:r>
+        <w:t xml:space="preserve">T-3 Mitigation:  Implement high level documentation and best coding practices to mitigation ease of future iterations. </w:t>
+      </w:r>
+    </w:p>
+    <w:p>
+      <w:pPr>
+        <w:pStyle w:val="ListParagraph"/>
+      </w:pPr>
+    </w:p>
+    <w:p>
+      <w:pPr>
+        <w:pStyle w:val="ListParagraph"/>
+        <w:numPr>
+          <w:ilvl w:val="0"/>
+          <w:numId w:val="3"/>
+        </w:numPr>
+      </w:pPr>
+      <w:r>
+        <w:t>T-4: Current technology being implemented is new and unproven in the field.</w:t>
+      </w:r>
+    </w:p>
+    <w:p>
+      <w:pPr>
+        <w:pStyle w:val="ListParagraph"/>
+        <w:numPr>
+          <w:ilvl w:val="0"/>
+          <w:numId w:val="3"/>
+        </w:numPr>
+      </w:pPr>
+      <w:r>
+        <w:t>T-4 Mitigation: Conduct a beta phase to mitigate risk of critical errors upon release.</w:t>
+      </w:r>
+    </w:p>
+    <w:p>
+      <w:pPr>
+        <w:pStyle w:val="ListParagraph"/>
+      </w:pPr>
+    </w:p>
+    <w:p>
+      <w:pPr>
+        <w:pStyle w:val="ListParagraph"/>
+        <w:numPr>
+          <w:ilvl w:val="0"/>
+          <w:numId w:val="3"/>
+        </w:numPr>
+      </w:pPr>
+      <w:r>
+        <w:t>T-5: Key developer leaves the project and takes critical information with him/her.</w:t>
+      </w:r>
+    </w:p>
+    <w:p>
+      <w:pPr>
+        <w:pStyle w:val="ListParagraph"/>
+        <w:numPr>
+          <w:ilvl w:val="0"/>
+          <w:numId w:val="3"/>
+        </w:numPr>
+      </w:pPr>
+      <w:r>
+        <w:t xml:space="preserve">T-5 </w:t>
+      </w:r>
+      <w:r>
+        <w:t>Mitigation</w:t>
+      </w:r>
+      <w:r>
+        <w:t>: Ensure team members collaborate and share knowledge</w:t>
+      </w:r>
+      <w:r>
+        <w:t xml:space="preserve"> equally/documented throughout the projects lift cycle</w:t>
+      </w:r>
+      <w:r>
+        <w:t xml:space="preserve">. </w:t>
+      </w:r>
+    </w:p>
+    <w:p/>
+    <w:p>
+      <w:pPr>
+        <w:pStyle w:val="Heading2"/>
+      </w:pPr>
+      <w:r>
+        <w:t>Customer Risk</w:t>
+      </w:r>
+    </w:p>
+    <w:p>
+      <w:pPr>
+        <w:pStyle w:val="ListParagraph"/>
+        <w:numPr>
+          <w:ilvl w:val="0"/>
+          <w:numId w:val="4"/>
+        </w:numPr>
+      </w:pPr>
+      <w:r>
+        <w:t xml:space="preserve">C-1: End user </w:t>
+      </w:r>
+      <w:r>
+        <w:t>dissatisfied</w:t>
+      </w:r>
+      <w:r>
+        <w:t xml:space="preserve"> </w:t>
+      </w:r>
+      <w:r>
+        <w:t>with the</w:t>
+      </w:r>
+      <w:r>
+        <w:t xml:space="preserve"> </w:t>
+      </w:r>
+      <w:r>
+        <w:t>load plan</w:t>
+      </w:r>
+      <w:r>
+        <w:t xml:space="preserve"> </w:t>
+      </w:r>
+      <w:r>
+        <w:t>generated</w:t>
+      </w:r>
+      <w:r>
+        <w:t xml:space="preserve"> by the application.</w:t>
+      </w:r>
+    </w:p>
+    <w:p>
+      <w:pPr>
+        <w:pStyle w:val="ListParagraph"/>
+        <w:numPr>
+          <w:ilvl w:val="0"/>
+          <w:numId w:val="4"/>
+        </w:numPr>
+      </w:pPr>
+      <w:r>
+        <w:t xml:space="preserve">C-1 Mitigation: Implement an editing feature that allows the end user to change placement of </w:t>
+      </w:r>
+      <w:r>
+        <w:t>boxes</w:t>
+      </w:r>
+      <w:r>
+        <w:t>.</w:t>
+      </w:r>
+    </w:p>
+    <w:p>
+      <w:pPr>
+        <w:pStyle w:val="ListParagraph"/>
+      </w:pPr>
+    </w:p>
+    <w:p>
+      <w:pPr>
+        <w:pStyle w:val="ListParagraph"/>
+        <w:numPr>
+          <w:ilvl w:val="0"/>
+          <w:numId w:val="4"/>
+        </w:numPr>
+      </w:pPr>
+      <w:r>
+        <w:t xml:space="preserve">C-2: </w:t>
+      </w:r>
+      <w:r>
+        <w:t>End user</w:t>
+      </w:r>
+      <w:r>
+        <w:t xml:space="preserve"> doesn’t understand how to use the application.</w:t>
+      </w:r>
+    </w:p>
+    <w:p>
+      <w:pPr>
+        <w:pStyle w:val="ListParagraph"/>
+        <w:numPr>
+          <w:ilvl w:val="0"/>
+          <w:numId w:val="4"/>
+        </w:numPr>
+      </w:pPr>
+      <w:r>
+        <w:t xml:space="preserve">C-2 Mitigation: Implement a tutorial on how to use the application and provide </w:t>
+      </w:r>
+      <w:r>
+        <w:t xml:space="preserve">a help </w:t>
+      </w:r>
+      <w:r>
+        <w:t>feature</w:t>
+      </w:r>
+      <w:r>
+        <w:t>.</w:t>
+      </w:r>
+    </w:p>
+    <w:p>
+      <w:pPr>
+        <w:pStyle w:val="ListParagraph"/>
+      </w:pPr>
+    </w:p>
+    <w:p>
+      <w:pPr>
+        <w:pStyle w:val="ListParagraph"/>
+        <w:numPr>
+          <w:ilvl w:val="0"/>
+          <w:numId w:val="4"/>
+        </w:numPr>
+      </w:pPr>
+      <w:r>
+        <w:t>C</w:t>
+      </w:r>
+      <w:r>
+        <w:t>-</w:t>
+      </w:r>
+      <w:r>
+        <w:t>3</w:t>
+      </w:r>
+      <w:r>
+        <w:t xml:space="preserve">: </w:t>
+      </w:r>
+      <w:r>
+        <w:t xml:space="preserve">End user finds UI </w:t>
+      </w:r>
+      <w:r>
+        <w:t>challenging</w:t>
+      </w:r>
+      <w:r>
+        <w:t xml:space="preserve"> to </w:t>
+      </w:r>
+      <w:r>
+        <w:t>operate</w:t>
+      </w:r>
+      <w:r>
+        <w:t>.</w:t>
+      </w:r>
+    </w:p>
+    <w:p>
+      <w:pPr>
+        <w:pStyle w:val="ListParagraph"/>
+        <w:numPr>
+          <w:ilvl w:val="0"/>
+          <w:numId w:val="4"/>
+        </w:numPr>
+      </w:pPr>
+      <w:r>
+        <w:t>C</w:t>
+      </w:r>
+      <w:r>
+        <w:t>-</w:t>
+      </w:r>
+      <w:r>
+        <w:t>3</w:t>
+      </w:r>
+      <w:r>
+        <w:t xml:space="preserve"> Mitigation: </w:t>
+      </w:r>
+      <w:r>
+        <w:t>Meet with stakeholders to resolve issues to meet their needs.</w:t>
+      </w:r>
+    </w:p>
+    <w:p/>
+    <w:p>
+      <w:pPr>
+        <w:pStyle w:val="ListParagraph"/>
+        <w:numPr>
+          <w:ilvl w:val="0"/>
+          <w:numId w:val="4"/>
+        </w:numPr>
+        <w:rPr>
+          <w:strike/>
+        </w:rPr>
+      </w:pPr>
+      <w:r>
+        <w:rPr>
+          <w:strike/>
+        </w:rPr>
+        <w:t>C-3: User is injured and files a lawsuit due to misuse of application.</w:t>
+      </w:r>
+    </w:p>
+    <w:p>
+      <w:pPr>
+        <w:pStyle w:val="ListParagraph"/>
+        <w:numPr>
+          <w:ilvl w:val="0"/>
+          <w:numId w:val="4"/>
+        </w:numPr>
+        <w:rPr>
+          <w:strike/>
+        </w:rPr>
+      </w:pPr>
+      <w:r>
+        <w:rPr>
+          <w:strike/>
+        </w:rPr>
+        <w:t>C-3 Mitigation: Consult with lawyers to create a strong term of service to protect the end user and customer.</w:t>
+      </w:r>
+    </w:p>
+    <w:p>
+      <w:pPr>
+        <w:pStyle w:val="ListParagraph"/>
+      </w:pPr>
+    </w:p>
+    <w:p>
+      <w:pPr>
+        <w:pStyle w:val="ListParagraph"/>
+        <w:numPr>
+          <w:ilvl w:val="0"/>
+          <w:numId w:val="4"/>
+        </w:numPr>
+      </w:pPr>
+      <w:r>
+        <w:t>C-4: User is disgruntled with the product.</w:t>
+      </w:r>
+    </w:p>
+    <w:p>
+      <w:pPr>
+        <w:pStyle w:val="ListParagraph"/>
+        <w:numPr>
+          <w:ilvl w:val="0"/>
+          <w:numId w:val="4"/>
+        </w:numPr>
+      </w:pPr>
       <w:r>
         <w:lastRenderedPageBreak/>
-        <w:t>https://www.smashingmagazine.com/2020/05/reducing-design-risk/</w:t>
-      </w:r>
-    </w:p>
+        <w:t>C-4 Mitigation: Implement a customer feedback feature that allows the users to disclose his/her issues with the applications.</w:t>
+      </w:r>
+    </w:p>
+    <w:p>
+      <w:pPr>
+        <w:pStyle w:val="ListParagraph"/>
+      </w:pPr>
+    </w:p>
+    <w:p>
+      <w:pPr>
+        <w:pStyle w:val="ListParagraph"/>
+        <w:numPr>
+          <w:ilvl w:val="0"/>
+          <w:numId w:val="4"/>
+        </w:numPr>
+      </w:pPr>
+      <w:r>
+        <w:t xml:space="preserve">C-5: User experience with certain parts of the application </w:t>
+      </w:r>
+      <w:r>
+        <w:t>is low.</w:t>
+      </w:r>
+    </w:p>
+    <w:p>
+      <w:pPr>
+        <w:pStyle w:val="ListParagraph"/>
+        <w:numPr>
+          <w:ilvl w:val="0"/>
+          <w:numId w:val="4"/>
+        </w:numPr>
+      </w:pPr>
+      <w:r>
+        <w:t>C-5: Mitigation: Implement analytics for tracking when a user stop using the application.</w:t>
+      </w:r>
+    </w:p>
+    <w:p/>
     <w:sectPr>
       <w:pgSz w:w="12240" w:h="15840"/>
       <w:pgMar w:top="1440" w:right="1440" w:bottom="1440" w:left="1440" w:header="720" w:footer="720" w:gutter="0"/>
@@ -1659,7 +2194,7 @@
 </file>
 
 <file path=word/comments.xml><?xml version="1.0" encoding="utf-8"?>
-<w:comments xmlns:wpc="http://schemas.microsoft.com/office/word/2010/wordprocessingCanvas" xmlns:cx="http://schemas.microsoft.com/office/drawing/2014/chartex" xmlns:cx1="http://schemas.microsoft.com/office/drawing/2015/9/8/chartex" xmlns:cx2="http://schemas.microsoft.com/office/drawing/2015/10/21/chartex" xmlns:cx3="http://schemas.microsoft.com/office/drawing/2016/5/9/chartex" xmlns:cx4="http://schemas.microsoft.com/office/drawing/2016/5/10/chartex" xmlns:cx5="http://schemas.microsoft.com/office/drawing/2016/5/11/chartex" xmlns:cx6="http://schemas.microsoft.com/office/drawing/2016/5/12/chartex" xmlns:cx7="http://schemas.microsoft.com/office/drawing/2016/5/13/chartex" xmlns:cx8="http://schemas.microsoft.com/office/drawing/2016/5/14/chartex" xmlns:mc="http://schemas.openxmlformats.org/markup-compatibility/2006" xmlns:aink="http://schemas.microsoft.com/office/drawing/2016/ink" xmlns:am3d="http://schemas.microsoft.com/office/drawing/2017/model3d" xmlns:o="urn:schemas-microsoft-com:office:office" xmlns:r="http://schemas.openxmlformats.org/officeDocument/2006/relationships" xmlns:m="http://schemas.openxmlformats.org/officeDocument/2006/math" xmlns:v="urn:schemas-microsoft-com:vml" xmlns:wp14="http://schemas.microsoft.com/office/word/2010/wordprocessingDrawing" xmlns:wp="http://schemas.openxmlformats.org/drawingml/2006/wordprocessingDrawing" xmlns:w10="urn:schemas-microsoft-com:office:word" xmlns:w="http://schemas.openxmlformats.org/wordprocessingml/2006/main" xmlns:w14="http://schemas.microsoft.com/office/word/2010/wordml" xmlns:w15="http://schemas.microsoft.com/office/word/2012/wordml" xmlns:w16cid="http://schemas.microsoft.com/office/word/2016/wordml/cid" xmlns:w16se="http://schemas.microsoft.com/office/word/2015/wordml/symex" xmlns:wpg="http://schemas.microsoft.com/office/word/2010/wordprocessingGroup" xmlns:wpi="http://schemas.microsoft.com/office/word/2010/wordprocessingInk" xmlns:wne="http://schemas.microsoft.com/office/word/2006/wordml" xmlns:wps="http://schemas.microsoft.com/office/word/2010/wordprocessingShape" mc:Ignorable="w14 w15 w16se w16cid wp14">
+<w:comments xmlns:wpc="http://schemas.microsoft.com/office/word/2010/wordprocessingCanvas" xmlns:cx="http://schemas.microsoft.com/office/drawing/2014/chartex" xmlns:cx1="http://schemas.microsoft.com/office/drawing/2015/9/8/chartex" xmlns:cx2="http://schemas.microsoft.com/office/drawing/2015/10/21/chartex" xmlns:cx3="http://schemas.microsoft.com/office/drawing/2016/5/9/chartex" xmlns:cx4="http://schemas.microsoft.com/office/drawing/2016/5/10/chartex" xmlns:cx5="http://schemas.microsoft.com/office/drawing/2016/5/11/chartex" xmlns:cx6="http://schemas.microsoft.com/office/drawing/2016/5/12/chartex" xmlns:cx7="http://schemas.microsoft.com/office/drawing/2016/5/13/chartex" xmlns:cx8="http://schemas.microsoft.com/office/drawing/2016/5/14/chartex" xmlns:mc="http://schemas.openxmlformats.org/markup-compatibility/2006" xmlns:aink="http://schemas.microsoft.com/office/drawing/2016/ink" xmlns:am3d="http://schemas.microsoft.com/office/drawing/2017/model3d" xmlns:o="urn:schemas-microsoft-com:office:office" xmlns:r="http://schemas.openxmlformats.org/officeDocument/2006/relationships" xmlns:m="http://schemas.openxmlformats.org/officeDocument/2006/math" xmlns:v="urn:schemas-microsoft-com:vml" xmlns:wp14="http://schemas.microsoft.com/office/word/2010/wordprocessingDrawing" xmlns:wp="http://schemas.openxmlformats.org/drawingml/2006/wordprocessingDrawing" xmlns:w10="urn:schemas-microsoft-com:office:word" xmlns:w="http://schemas.openxmlformats.org/wordprocessingml/2006/main" xmlns:w14="http://schemas.microsoft.com/office/word/2010/wordml" xmlns:w15="http://schemas.microsoft.com/office/word/2012/wordml" xmlns:w16cex="http://schemas.microsoft.com/office/word/2018/wordml/cex" xmlns:w16cid="http://schemas.microsoft.com/office/word/2016/wordml/cid" xmlns:w16="http://schemas.microsoft.com/office/word/2018/wordml" xmlns:w16se="http://schemas.microsoft.com/office/word/2015/wordml/symex" xmlns:wpg="http://schemas.microsoft.com/office/word/2010/wordprocessingGroup" xmlns:wpi="http://schemas.microsoft.com/office/word/2010/wordprocessingInk" xmlns:wne="http://schemas.microsoft.com/office/word/2006/wordml" xmlns:wps="http://schemas.microsoft.com/office/word/2010/wordprocessingShape" mc:Ignorable="w14 w15 w16se w16cid w16 w16cex wp14">
   <w:comment w:id="0" w:author="Jason Moran" w:date="2020-09-29T20:45:00Z" w:initials="JM">
     <w:p>
       <w:pPr>
@@ -1722,7 +2257,7 @@
 </file>
 
 <file path=word/commentsExtended.xml><?xml version="1.0" encoding="utf-8"?>
-<w15:commentsEx xmlns:wpc="http://schemas.microsoft.com/office/word/2010/wordprocessingCanvas" xmlns:cx="http://schemas.microsoft.com/office/drawing/2014/chartex" xmlns:cx1="http://schemas.microsoft.com/office/drawing/2015/9/8/chartex" xmlns:cx2="http://schemas.microsoft.com/office/drawing/2015/10/21/chartex" xmlns:cx3="http://schemas.microsoft.com/office/drawing/2016/5/9/chartex" xmlns:cx4="http://schemas.microsoft.com/office/drawing/2016/5/10/chartex" xmlns:cx5="http://schemas.microsoft.com/office/drawing/2016/5/11/chartex" xmlns:cx6="http://schemas.microsoft.com/office/drawing/2016/5/12/chartex" xmlns:cx7="http://schemas.microsoft.com/office/drawing/2016/5/13/chartex" xmlns:cx8="http://schemas.microsoft.com/office/drawing/2016/5/14/chartex" xmlns:mc="http://schemas.openxmlformats.org/markup-compatibility/2006" xmlns:aink="http://schemas.microsoft.com/office/drawing/2016/ink" xmlns:am3d="http://schemas.microsoft.com/office/drawing/2017/model3d" xmlns:o="urn:schemas-microsoft-com:office:office" xmlns:r="http://schemas.openxmlformats.org/officeDocument/2006/relationships" xmlns:m="http://schemas.openxmlformats.org/officeDocument/2006/math" xmlns:v="urn:schemas-microsoft-com:vml" xmlns:wp14="http://schemas.microsoft.com/office/word/2010/wordprocessingDrawing" xmlns:wp="http://schemas.openxmlformats.org/drawingml/2006/wordprocessingDrawing" xmlns:w10="urn:schemas-microsoft-com:office:word" xmlns:w="http://schemas.openxmlformats.org/wordprocessingml/2006/main" xmlns:w14="http://schemas.microsoft.com/office/word/2010/wordml" xmlns:w15="http://schemas.microsoft.com/office/word/2012/wordml" xmlns:w16cid="http://schemas.microsoft.com/office/word/2016/wordml/cid" xmlns:w16se="http://schemas.microsoft.com/office/word/2015/wordml/symex" xmlns:wpg="http://schemas.microsoft.com/office/word/2010/wordprocessingGroup" xmlns:wpi="http://schemas.microsoft.com/office/word/2010/wordprocessingInk" xmlns:wne="http://schemas.microsoft.com/office/word/2006/wordml" xmlns:wps="http://schemas.microsoft.com/office/word/2010/wordprocessingShape" mc:Ignorable="w14 w15 w16se w16cid wp14">
+<w15:commentsEx xmlns:wpc="http://schemas.microsoft.com/office/word/2010/wordprocessingCanvas" xmlns:cx="http://schemas.microsoft.com/office/drawing/2014/chartex" xmlns:cx1="http://schemas.microsoft.com/office/drawing/2015/9/8/chartex" xmlns:cx2="http://schemas.microsoft.com/office/drawing/2015/10/21/chartex" xmlns:cx3="http://schemas.microsoft.com/office/drawing/2016/5/9/chartex" xmlns:cx4="http://schemas.microsoft.com/office/drawing/2016/5/10/chartex" xmlns:cx5="http://schemas.microsoft.com/office/drawing/2016/5/11/chartex" xmlns:cx6="http://schemas.microsoft.com/office/drawing/2016/5/12/chartex" xmlns:cx7="http://schemas.microsoft.com/office/drawing/2016/5/13/chartex" xmlns:cx8="http://schemas.microsoft.com/office/drawing/2016/5/14/chartex" xmlns:mc="http://schemas.openxmlformats.org/markup-compatibility/2006" xmlns:aink="http://schemas.microsoft.com/office/drawing/2016/ink" xmlns:am3d="http://schemas.microsoft.com/office/drawing/2017/model3d" xmlns:o="urn:schemas-microsoft-com:office:office" xmlns:r="http://schemas.openxmlformats.org/officeDocument/2006/relationships" xmlns:m="http://schemas.openxmlformats.org/officeDocument/2006/math" xmlns:v="urn:schemas-microsoft-com:vml" xmlns:wp14="http://schemas.microsoft.com/office/word/2010/wordprocessingDrawing" xmlns:wp="http://schemas.openxmlformats.org/drawingml/2006/wordprocessingDrawing" xmlns:w10="urn:schemas-microsoft-com:office:word" xmlns:w="http://schemas.openxmlformats.org/wordprocessingml/2006/main" xmlns:w14="http://schemas.microsoft.com/office/word/2010/wordml" xmlns:w15="http://schemas.microsoft.com/office/word/2012/wordml" xmlns:w16cex="http://schemas.microsoft.com/office/word/2018/wordml/cex" xmlns:w16cid="http://schemas.microsoft.com/office/word/2016/wordml/cid" xmlns:w16="http://schemas.microsoft.com/office/word/2018/wordml" xmlns:w16se="http://schemas.microsoft.com/office/word/2015/wordml/symex" xmlns:wpg="http://schemas.microsoft.com/office/word/2010/wordprocessingGroup" xmlns:wpi="http://schemas.microsoft.com/office/word/2010/wordprocessingInk" xmlns:wne="http://schemas.microsoft.com/office/word/2006/wordml" xmlns:wps="http://schemas.microsoft.com/office/word/2010/wordprocessingShape" mc:Ignorable="w14 w15 w16se w16cid w16 w16cex wp14">
   <w15:commentEx w15:paraId="2F10E6DB" w15:done="0"/>
   <w15:commentEx w15:paraId="58F2E06F" w15:done="0"/>
   <w15:commentEx w15:paraId="6E0D951C" w15:done="0"/>
@@ -1730,7 +2265,7 @@
 </file>
 
 <file path=word/commentsIds.xml><?xml version="1.0" encoding="utf-8"?>
-<w16cid:commentsIds xmlns:wpc="http://schemas.microsoft.com/office/word/2010/wordprocessingCanvas" xmlns:cx="http://schemas.microsoft.com/office/drawing/2014/chartex" xmlns:cx1="http://schemas.microsoft.com/office/drawing/2015/9/8/chartex" xmlns:cx2="http://schemas.microsoft.com/office/drawing/2015/10/21/chartex" xmlns:cx3="http://schemas.microsoft.com/office/drawing/2016/5/9/chartex" xmlns:cx4="http://schemas.microsoft.com/office/drawing/2016/5/10/chartex" xmlns:cx5="http://schemas.microsoft.com/office/drawing/2016/5/11/chartex" xmlns:cx6="http://schemas.microsoft.com/office/drawing/2016/5/12/chartex" xmlns:cx7="http://schemas.microsoft.com/office/drawing/2016/5/13/chartex" xmlns:cx8="http://schemas.microsoft.com/office/drawing/2016/5/14/chartex" xmlns:mc="http://schemas.openxmlformats.org/markup-compatibility/2006" xmlns:aink="http://schemas.microsoft.com/office/drawing/2016/ink" xmlns:am3d="http://schemas.microsoft.com/office/drawing/2017/model3d" xmlns:o="urn:schemas-microsoft-com:office:office" xmlns:r="http://schemas.openxmlformats.org/officeDocument/2006/relationships" xmlns:m="http://schemas.openxmlformats.org/officeDocument/2006/math" xmlns:v="urn:schemas-microsoft-com:vml" xmlns:wp14="http://schemas.microsoft.com/office/word/2010/wordprocessingDrawing" xmlns:wp="http://schemas.openxmlformats.org/drawingml/2006/wordprocessingDrawing" xmlns:w10="urn:schemas-microsoft-com:office:word" xmlns:w="http://schemas.openxmlformats.org/wordprocessingml/2006/main" xmlns:w14="http://schemas.microsoft.com/office/word/2010/wordml" xmlns:w15="http://schemas.microsoft.com/office/word/2012/wordml" xmlns:w16cid="http://schemas.microsoft.com/office/word/2016/wordml/cid" xmlns:w16se="http://schemas.microsoft.com/office/word/2015/wordml/symex" xmlns:wpg="http://schemas.microsoft.com/office/word/2010/wordprocessingGroup" xmlns:wpi="http://schemas.microsoft.com/office/word/2010/wordprocessingInk" xmlns:wne="http://schemas.microsoft.com/office/word/2006/wordml" xmlns:wps="http://schemas.microsoft.com/office/word/2010/wordprocessingShape" mc:Ignorable="w14 w15 w16se w16cid wp14">
+<w16cid:commentsIds xmlns:wpc="http://schemas.microsoft.com/office/word/2010/wordprocessingCanvas" xmlns:cx="http://schemas.microsoft.com/office/drawing/2014/chartex" xmlns:cx1="http://schemas.microsoft.com/office/drawing/2015/9/8/chartex" xmlns:cx2="http://schemas.microsoft.com/office/drawing/2015/10/21/chartex" xmlns:cx3="http://schemas.microsoft.com/office/drawing/2016/5/9/chartex" xmlns:cx4="http://schemas.microsoft.com/office/drawing/2016/5/10/chartex" xmlns:cx5="http://schemas.microsoft.com/office/drawing/2016/5/11/chartex" xmlns:cx6="http://schemas.microsoft.com/office/drawing/2016/5/12/chartex" xmlns:cx7="http://schemas.microsoft.com/office/drawing/2016/5/13/chartex" xmlns:cx8="http://schemas.microsoft.com/office/drawing/2016/5/14/chartex" xmlns:mc="http://schemas.openxmlformats.org/markup-compatibility/2006" xmlns:aink="http://schemas.microsoft.com/office/drawing/2016/ink" xmlns:am3d="http://schemas.microsoft.com/office/drawing/2017/model3d" xmlns:o="urn:schemas-microsoft-com:office:office" xmlns:r="http://schemas.openxmlformats.org/officeDocument/2006/relationships" xmlns:m="http://schemas.openxmlformats.org/officeDocument/2006/math" xmlns:v="urn:schemas-microsoft-com:vml" xmlns:wp14="http://schemas.microsoft.com/office/word/2010/wordprocessingDrawing" xmlns:wp="http://schemas.openxmlformats.org/drawingml/2006/wordprocessingDrawing" xmlns:w10="urn:schemas-microsoft-com:office:word" xmlns:w="http://schemas.openxmlformats.org/wordprocessingml/2006/main" xmlns:w14="http://schemas.microsoft.com/office/word/2010/wordml" xmlns:w15="http://schemas.microsoft.com/office/word/2012/wordml" xmlns:w16cex="http://schemas.microsoft.com/office/word/2018/wordml/cex" xmlns:w16cid="http://schemas.microsoft.com/office/word/2016/wordml/cid" xmlns:w16="http://schemas.microsoft.com/office/word/2018/wordml" xmlns:w16se="http://schemas.microsoft.com/office/word/2015/wordml/symex" xmlns:wpg="http://schemas.microsoft.com/office/word/2010/wordprocessingGroup" xmlns:wpi="http://schemas.microsoft.com/office/word/2010/wordprocessingInk" xmlns:wne="http://schemas.microsoft.com/office/word/2006/wordml" xmlns:wps="http://schemas.microsoft.com/office/word/2010/wordprocessingShape" mc:Ignorable="w14 w15 w16se w16cid w16 w16cex wp14">
   <w16cid:commentId w16cid:paraId="2F10E6DB" w16cid:durableId="231E1B55"/>
   <w16cid:commentId w16cid:paraId="58F2E06F" w16cid:durableId="231E1B0B"/>
   <w16cid:commentId w16cid:paraId="6E0D951C" w16cid:durableId="231E1B35"/>
@@ -1738,7 +2273,7 @@
 </file>
 
 <file path=word/numbering.xml><?xml version="1.0" encoding="utf-8"?>
-<w:numbering xmlns:wpc="http://schemas.microsoft.com/office/word/2010/wordprocessingCanvas" xmlns:cx="http://schemas.microsoft.com/office/drawing/2014/chartex" xmlns:cx1="http://schemas.microsoft.com/office/drawing/2015/9/8/chartex" xmlns:cx2="http://schemas.microsoft.com/office/drawing/2015/10/21/chartex" xmlns:cx3="http://schemas.microsoft.com/office/drawing/2016/5/9/chartex" xmlns:cx4="http://schemas.microsoft.com/office/drawing/2016/5/10/chartex" xmlns:cx5="http://schemas.microsoft.com/office/drawing/2016/5/11/chartex" xmlns:cx6="http://schemas.microsoft.com/office/drawing/2016/5/12/chartex" xmlns:cx7="http://schemas.microsoft.com/office/drawing/2016/5/13/chartex" xmlns:cx8="http://schemas.microsoft.com/office/drawing/2016/5/14/chartex" xmlns:mc="http://schemas.openxmlformats.org/markup-compatibility/2006" xmlns:aink="http://schemas.microsoft.com/office/drawing/2016/ink" xmlns:am3d="http://schemas.microsoft.com/office/drawing/2017/model3d" xmlns:o="urn:schemas-microsoft-com:office:office" xmlns:r="http://schemas.openxmlformats.org/officeDocument/2006/relationships" xmlns:m="http://schemas.openxmlformats.org/officeDocument/2006/math" xmlns:v="urn:schemas-microsoft-com:vml" xmlns:wp14="http://schemas.microsoft.com/office/word/2010/wordprocessingDrawing" xmlns:wp="http://schemas.openxmlformats.org/drawingml/2006/wordprocessingDrawing" xmlns:w10="urn:schemas-microsoft-com:office:word" xmlns:w="http://schemas.openxmlformats.org/wordprocessingml/2006/main" xmlns:w14="http://schemas.microsoft.com/office/word/2010/wordml" xmlns:w15="http://schemas.microsoft.com/office/word/2012/wordml" xmlns:w16cid="http://schemas.microsoft.com/office/word/2016/wordml/cid" xmlns:w16se="http://schemas.microsoft.com/office/word/2015/wordml/symex" xmlns:wpg="http://schemas.microsoft.com/office/word/2010/wordprocessingGroup" xmlns:wpi="http://schemas.microsoft.com/office/word/2010/wordprocessingInk" xmlns:wne="http://schemas.microsoft.com/office/word/2006/wordml" xmlns:wps="http://schemas.microsoft.com/office/word/2010/wordprocessingShape" mc:Ignorable="w14 w15 w16se w16cid wp14">
+<w:numbering xmlns:wpc="http://schemas.microsoft.com/office/word/2010/wordprocessingCanvas" xmlns:cx="http://schemas.microsoft.com/office/drawing/2014/chartex" xmlns:cx1="http://schemas.microsoft.com/office/drawing/2015/9/8/chartex" xmlns:cx2="http://schemas.microsoft.com/office/drawing/2015/10/21/chartex" xmlns:cx3="http://schemas.microsoft.com/office/drawing/2016/5/9/chartex" xmlns:cx4="http://schemas.microsoft.com/office/drawing/2016/5/10/chartex" xmlns:cx5="http://schemas.microsoft.com/office/drawing/2016/5/11/chartex" xmlns:cx6="http://schemas.microsoft.com/office/drawing/2016/5/12/chartex" xmlns:cx7="http://schemas.microsoft.com/office/drawing/2016/5/13/chartex" xmlns:cx8="http://schemas.microsoft.com/office/drawing/2016/5/14/chartex" xmlns:mc="http://schemas.openxmlformats.org/markup-compatibility/2006" xmlns:aink="http://schemas.microsoft.com/office/drawing/2016/ink" xmlns:am3d="http://schemas.microsoft.com/office/drawing/2017/model3d" xmlns:o="urn:schemas-microsoft-com:office:office" xmlns:r="http://schemas.openxmlformats.org/officeDocument/2006/relationships" xmlns:m="http://schemas.openxmlformats.org/officeDocument/2006/math" xmlns:v="urn:schemas-microsoft-com:vml" xmlns:wp14="http://schemas.microsoft.com/office/word/2010/wordprocessingDrawing" xmlns:wp="http://schemas.openxmlformats.org/drawingml/2006/wordprocessingDrawing" xmlns:w10="urn:schemas-microsoft-com:office:word" xmlns:w="http://schemas.openxmlformats.org/wordprocessingml/2006/main" xmlns:w14="http://schemas.microsoft.com/office/word/2010/wordml" xmlns:w15="http://schemas.microsoft.com/office/word/2012/wordml" xmlns:w16cex="http://schemas.microsoft.com/office/word/2018/wordml/cex" xmlns:w16cid="http://schemas.microsoft.com/office/word/2016/wordml/cid" xmlns:w16="http://schemas.microsoft.com/office/word/2018/wordml" xmlns:w16se="http://schemas.microsoft.com/office/word/2015/wordml/symex" xmlns:wpg="http://schemas.microsoft.com/office/word/2010/wordprocessingGroup" xmlns:wpi="http://schemas.microsoft.com/office/word/2010/wordprocessingInk" xmlns:wne="http://schemas.microsoft.com/office/word/2006/wordml" xmlns:wps="http://schemas.microsoft.com/office/word/2010/wordprocessingShape" mc:Ignorable="w14 w15 w16se w16cid w16 w16cex wp14">
   <w:abstractNum w:abstractNumId="0" w15:restartNumberingAfterBreak="0">
     <w:nsid w:val="37C25992"/>
     <w:multiLevelType w:val="hybridMultilevel"/>
@@ -2207,7 +2742,7 @@
 </file>
 
 <file path=word/people.xml><?xml version="1.0" encoding="utf-8"?>
-<w15:people xmlns:wpc="http://schemas.microsoft.com/office/word/2010/wordprocessingCanvas" xmlns:cx="http://schemas.microsoft.com/office/drawing/2014/chartex" xmlns:cx1="http://schemas.microsoft.com/office/drawing/2015/9/8/chartex" xmlns:cx2="http://schemas.microsoft.com/office/drawing/2015/10/21/chartex" xmlns:cx3="http://schemas.microsoft.com/office/drawing/2016/5/9/chartex" xmlns:cx4="http://schemas.microsoft.com/office/drawing/2016/5/10/chartex" xmlns:cx5="http://schemas.microsoft.com/office/drawing/2016/5/11/chartex" xmlns:cx6="http://schemas.microsoft.com/office/drawing/2016/5/12/chartex" xmlns:cx7="http://schemas.microsoft.com/office/drawing/2016/5/13/chartex" xmlns:cx8="http://schemas.microsoft.com/office/drawing/2016/5/14/chartex" xmlns:mc="http://schemas.openxmlformats.org/markup-compatibility/2006" xmlns:aink="http://schemas.microsoft.com/office/drawing/2016/ink" xmlns:am3d="http://schemas.microsoft.com/office/drawing/2017/model3d" xmlns:o="urn:schemas-microsoft-com:office:office" xmlns:r="http://schemas.openxmlformats.org/officeDocument/2006/relationships" xmlns:m="http://schemas.openxmlformats.org/officeDocument/2006/math" xmlns:v="urn:schemas-microsoft-com:vml" xmlns:wp14="http://schemas.microsoft.com/office/word/2010/wordprocessingDrawing" xmlns:wp="http://schemas.openxmlformats.org/drawingml/2006/wordprocessingDrawing" xmlns:w10="urn:schemas-microsoft-com:office:word" xmlns:w="http://schemas.openxmlformats.org/wordprocessingml/2006/main" xmlns:w14="http://schemas.microsoft.com/office/word/2010/wordml" xmlns:w15="http://schemas.microsoft.com/office/word/2012/wordml" xmlns:w16cid="http://schemas.microsoft.com/office/word/2016/wordml/cid" xmlns:w16se="http://schemas.microsoft.com/office/word/2015/wordml/symex" xmlns:wpg="http://schemas.microsoft.com/office/word/2010/wordprocessingGroup" xmlns:wpi="http://schemas.microsoft.com/office/word/2010/wordprocessingInk" xmlns:wne="http://schemas.microsoft.com/office/word/2006/wordml" xmlns:wps="http://schemas.microsoft.com/office/word/2010/wordprocessingShape" mc:Ignorable="w14 w15 w16se w16cid wp14">
+<w15:people xmlns:wpc="http://schemas.microsoft.com/office/word/2010/wordprocessingCanvas" xmlns:cx="http://schemas.microsoft.com/office/drawing/2014/chartex" xmlns:cx1="http://schemas.microsoft.com/office/drawing/2015/9/8/chartex" xmlns:cx2="http://schemas.microsoft.com/office/drawing/2015/10/21/chartex" xmlns:cx3="http://schemas.microsoft.com/office/drawing/2016/5/9/chartex" xmlns:cx4="http://schemas.microsoft.com/office/drawing/2016/5/10/chartex" xmlns:cx5="http://schemas.microsoft.com/office/drawing/2016/5/11/chartex" xmlns:cx6="http://schemas.microsoft.com/office/drawing/2016/5/12/chartex" xmlns:cx7="http://schemas.microsoft.com/office/drawing/2016/5/13/chartex" xmlns:cx8="http://schemas.microsoft.com/office/drawing/2016/5/14/chartex" xmlns:mc="http://schemas.openxmlformats.org/markup-compatibility/2006" xmlns:aink="http://schemas.microsoft.com/office/drawing/2016/ink" xmlns:am3d="http://schemas.microsoft.com/office/drawing/2017/model3d" xmlns:o="urn:schemas-microsoft-com:office:office" xmlns:r="http://schemas.openxmlformats.org/officeDocument/2006/relationships" xmlns:m="http://schemas.openxmlformats.org/officeDocument/2006/math" xmlns:v="urn:schemas-microsoft-com:vml" xmlns:wp14="http://schemas.microsoft.com/office/word/2010/wordprocessingDrawing" xmlns:wp="http://schemas.openxmlformats.org/drawingml/2006/wordprocessingDrawing" xmlns:w10="urn:schemas-microsoft-com:office:word" xmlns:w="http://schemas.openxmlformats.org/wordprocessingml/2006/main" xmlns:w14="http://schemas.microsoft.com/office/word/2010/wordml" xmlns:w15="http://schemas.microsoft.com/office/word/2012/wordml" xmlns:w16cex="http://schemas.microsoft.com/office/word/2018/wordml/cex" xmlns:w16cid="http://schemas.microsoft.com/office/word/2016/wordml/cid" xmlns:w16="http://schemas.microsoft.com/office/word/2018/wordml" xmlns:w16se="http://schemas.microsoft.com/office/word/2015/wordml/symex" xmlns:wpg="http://schemas.microsoft.com/office/word/2010/wordprocessingGroup" xmlns:wpi="http://schemas.microsoft.com/office/word/2010/wordprocessingInk" xmlns:wne="http://schemas.microsoft.com/office/word/2006/wordml" xmlns:wps="http://schemas.microsoft.com/office/word/2010/wordprocessingShape" mc:Ignorable="w14 w15 w16se w16cid w16 w16cex wp14">
   <w15:person w15:author="Jason Moran">
     <w15:presenceInfo w15:providerId="Windows Live" w15:userId="1984d91358448fdd"/>
   </w15:person>
@@ -2215,7 +2750,7 @@
 </file>
 
 <file path=word/styles.xml><?xml version="1.0" encoding="utf-8"?>
-<w:styles xmlns:mc="http://schemas.openxmlformats.org/markup-compatibility/2006" xmlns:r="http://schemas.openxmlformats.org/officeDocument/2006/relationships" xmlns:w="http://schemas.openxmlformats.org/wordprocessingml/2006/main" xmlns:w14="http://schemas.microsoft.com/office/word/2010/wordml" xmlns:w15="http://schemas.microsoft.com/office/word/2012/wordml" xmlns:w16cid="http://schemas.microsoft.com/office/word/2016/wordml/cid" xmlns:w16se="http://schemas.microsoft.com/office/word/2015/wordml/symex" mc:Ignorable="w14 w15 w16se w16cid">
+<w:styles xmlns:mc="http://schemas.openxmlformats.org/markup-compatibility/2006" xmlns:r="http://schemas.openxmlformats.org/officeDocument/2006/relationships" xmlns:w="http://schemas.openxmlformats.org/wordprocessingml/2006/main" xmlns:w14="http://schemas.microsoft.com/office/word/2010/wordml" xmlns:w15="http://schemas.microsoft.com/office/word/2012/wordml" xmlns:w16cex="http://schemas.microsoft.com/office/word/2018/wordml/cex" xmlns:w16cid="http://schemas.microsoft.com/office/word/2016/wordml/cid" xmlns:w16="http://schemas.microsoft.com/office/word/2018/wordml" xmlns:w16se="http://schemas.microsoft.com/office/word/2015/wordml/symex" mc:Ignorable="w14 w15 w16se w16cid w16 w16cex">
   <w:docDefaults>
     <w:rPrDefault>
       <w:rPr>

</xml_diff>

<commit_message>
made comments on risks doc.
</commit_message>
<xml_diff>
--- a/Documents/risk and mitigation.docx
+++ b/Documents/risk and mitigation.docx
@@ -1,6 +1,6 @@
 
 <file path=word/document.xml><?xml version="1.0" encoding="utf-8"?>
-<w:document xmlns:wpc="http://schemas.microsoft.com/office/word/2010/wordprocessingCanvas" xmlns:cx="http://schemas.microsoft.com/office/drawing/2014/chartex" xmlns:cx1="http://schemas.microsoft.com/office/drawing/2015/9/8/chartex" xmlns:cx2="http://schemas.microsoft.com/office/drawing/2015/10/21/chartex" xmlns:cx3="http://schemas.microsoft.com/office/drawing/2016/5/9/chartex" xmlns:cx4="http://schemas.microsoft.com/office/drawing/2016/5/10/chartex" xmlns:cx5="http://schemas.microsoft.com/office/drawing/2016/5/11/chartex" xmlns:cx6="http://schemas.microsoft.com/office/drawing/2016/5/12/chartex" xmlns:cx7="http://schemas.microsoft.com/office/drawing/2016/5/13/chartex" xmlns:cx8="http://schemas.microsoft.com/office/drawing/2016/5/14/chartex" xmlns:mc="http://schemas.openxmlformats.org/markup-compatibility/2006" xmlns:aink="http://schemas.microsoft.com/office/drawing/2016/ink" xmlns:am3d="http://schemas.microsoft.com/office/drawing/2017/model3d" xmlns:o="urn:schemas-microsoft-com:office:office" xmlns:r="http://schemas.openxmlformats.org/officeDocument/2006/relationships" xmlns:m="http://schemas.openxmlformats.org/officeDocument/2006/math" xmlns:v="urn:schemas-microsoft-com:vml" xmlns:wp14="http://schemas.microsoft.com/office/word/2010/wordprocessingDrawing" xmlns:wp="http://schemas.openxmlformats.org/drawingml/2006/wordprocessingDrawing" xmlns:w10="urn:schemas-microsoft-com:office:word" xmlns:w="http://schemas.openxmlformats.org/wordprocessingml/2006/main" xmlns:w14="http://schemas.microsoft.com/office/word/2010/wordml" xmlns:w15="http://schemas.microsoft.com/office/word/2012/wordml" xmlns:w16cex="http://schemas.microsoft.com/office/word/2018/wordml/cex" xmlns:w16cid="http://schemas.microsoft.com/office/word/2016/wordml/cid" xmlns:w16="http://schemas.microsoft.com/office/word/2018/wordml" xmlns:w16se="http://schemas.microsoft.com/office/word/2015/wordml/symex" xmlns:wpg="http://schemas.microsoft.com/office/word/2010/wordprocessingGroup" xmlns:wpi="http://schemas.microsoft.com/office/word/2010/wordprocessingInk" xmlns:wne="http://schemas.microsoft.com/office/word/2006/wordml" xmlns:wps="http://schemas.microsoft.com/office/word/2010/wordprocessingShape" mc:Ignorable="w14 w15 w16se w16cid w16 w16cex wp14">
+<w:document xmlns:wpc="http://schemas.microsoft.com/office/word/2010/wordprocessingCanvas" xmlns:cx="http://schemas.microsoft.com/office/drawing/2014/chartex" xmlns:cx1="http://schemas.microsoft.com/office/drawing/2015/9/8/chartex" xmlns:cx2="http://schemas.microsoft.com/office/drawing/2015/10/21/chartex" xmlns:cx3="http://schemas.microsoft.com/office/drawing/2016/5/9/chartex" xmlns:cx4="http://schemas.microsoft.com/office/drawing/2016/5/10/chartex" xmlns:cx5="http://schemas.microsoft.com/office/drawing/2016/5/11/chartex" xmlns:cx6="http://schemas.microsoft.com/office/drawing/2016/5/12/chartex" xmlns:cx7="http://schemas.microsoft.com/office/drawing/2016/5/13/chartex" xmlns:cx8="http://schemas.microsoft.com/office/drawing/2016/5/14/chartex" xmlns:mc="http://schemas.openxmlformats.org/markup-compatibility/2006" xmlns:aink="http://schemas.microsoft.com/office/drawing/2016/ink" xmlns:am3d="http://schemas.microsoft.com/office/drawing/2017/model3d" xmlns:o="urn:schemas-microsoft-com:office:office" xmlns:r="http://schemas.openxmlformats.org/officeDocument/2006/relationships" xmlns:m="http://schemas.openxmlformats.org/officeDocument/2006/math" xmlns:v="urn:schemas-microsoft-com:vml" xmlns:wp14="http://schemas.microsoft.com/office/word/2010/wordprocessingDrawing" xmlns:wp="http://schemas.openxmlformats.org/drawingml/2006/wordprocessingDrawing" xmlns:w10="urn:schemas-microsoft-com:office:word" xmlns:w="http://schemas.openxmlformats.org/wordprocessingml/2006/main" xmlns:w14="http://schemas.microsoft.com/office/word/2010/wordml" xmlns:w15="http://schemas.microsoft.com/office/word/2012/wordml" xmlns:w16cid="http://schemas.microsoft.com/office/word/2016/wordml/cid" xmlns:w16se="http://schemas.microsoft.com/office/word/2015/wordml/symex" xmlns:wpg="http://schemas.microsoft.com/office/word/2010/wordprocessingGroup" xmlns:wpi="http://schemas.microsoft.com/office/word/2010/wordprocessingInk" xmlns:wne="http://schemas.microsoft.com/office/word/2006/wordml" xmlns:wps="http://schemas.microsoft.com/office/word/2010/wordprocessingShape" mc:Ignorable="w14 w15 w16se w16cid wp14">
   <w:body>
     <w:p>
       <w:pPr>
@@ -1717,7 +1717,21 @@
         </w:numPr>
       </w:pPr>
       <w:r>
-        <w:t>T-1: Artificial Intelligence prone to error due to low data.</w:t>
+        <w:t xml:space="preserve">T-1: Artificial Intelligence prone to error due to </w:t>
+      </w:r>
+      <w:commentRangeStart w:id="3"/>
+      <w:r>
+        <w:t>low data</w:t>
+      </w:r>
+      <w:commentRangeEnd w:id="3"/>
+      <w:r>
+        <w:rPr>
+          <w:rStyle w:val="CommentReference"/>
+        </w:rPr>
+        <w:commentReference w:id="3"/>
+      </w:r>
+      <w:r>
+        <w:t>.</w:t>
       </w:r>
     </w:p>
     <w:p>
@@ -1838,7 +1852,18 @@
         </w:numPr>
       </w:pPr>
       <w:r>
-        <w:t xml:space="preserve">T-3 Mitigation:  Implement high level documentation and best coding practices to mitigation ease of future iterations. </w:t>
+        <w:t xml:space="preserve">T-3 Mitigation:  </w:t>
+      </w:r>
+      <w:commentRangeStart w:id="4"/>
+      <w:r>
+        <w:t xml:space="preserve">Implement high level documentation and best coding practices to mitigation ease of future iterations. </w:t>
+      </w:r>
+      <w:commentRangeEnd w:id="4"/>
+      <w:r>
+        <w:rPr>
+          <w:rStyle w:val="CommentReference"/>
+        </w:rPr>
+        <w:commentReference w:id="4"/>
       </w:r>
     </w:p>
     <w:p>
@@ -1896,16 +1921,21 @@
         </w:numPr>
       </w:pPr>
       <w:r>
-        <w:t xml:space="preserve">T-5 </w:t>
-      </w:r>
-      <w:r>
-        <w:t>Mitigation</w:t>
-      </w:r>
-      <w:r>
-        <w:t>: Ensure team members collaborate and share knowledge</w:t>
-      </w:r>
-      <w:r>
-        <w:t xml:space="preserve"> equally/documented throughout the projects lift cycle</w:t>
+        <w:t>T-5 Mitigation: Ensure team members collaborate and share knowledge</w:t>
+      </w:r>
+      <w:r>
+        <w:t xml:space="preserve"> equally/documented throughout the projects lift </w:t>
+      </w:r>
+      <w:commentRangeStart w:id="5"/>
+      <w:r>
+        <w:t>cycle</w:t>
+      </w:r>
+      <w:commentRangeEnd w:id="5"/>
+      <w:r>
+        <w:rPr>
+          <w:rStyle w:val="CommentReference"/>
+        </w:rPr>
+        <w:commentReference w:id="5"/>
       </w:r>
       <w:r>
         <w:t xml:space="preserve">. </w:t>
@@ -1928,6 +1958,7 @@
           <w:numId w:val="4"/>
         </w:numPr>
       </w:pPr>
+      <w:commentRangeStart w:id="6"/>
       <w:r>
         <w:t xml:space="preserve">C-1: End user </w:t>
       </w:r>
@@ -1973,6 +2004,13 @@
       <w:r>
         <w:t>.</w:t>
       </w:r>
+      <w:commentRangeEnd w:id="6"/>
+      <w:r>
+        <w:rPr>
+          <w:rStyle w:val="CommentReference"/>
+        </w:rPr>
+        <w:commentReference w:id="6"/>
+      </w:r>
     </w:p>
     <w:p>
       <w:pPr>
@@ -2032,19 +2070,7 @@
         </w:numPr>
       </w:pPr>
       <w:r>
-        <w:t>C</w:t>
-      </w:r>
-      <w:r>
-        <w:t>-</w:t>
-      </w:r>
-      <w:r>
-        <w:t>3</w:t>
-      </w:r>
-      <w:r>
-        <w:t xml:space="preserve">: </w:t>
-      </w:r>
-      <w:r>
-        <w:t xml:space="preserve">End user finds UI </w:t>
+        <w:t xml:space="preserve">C-3: End user finds UI </w:t>
       </w:r>
       <w:r>
         <w:t>challenging</w:t>
@@ -2068,19 +2094,21 @@
         </w:numPr>
       </w:pPr>
       <w:r>
-        <w:t>C</w:t>
-      </w:r>
-      <w:r>
-        <w:t>-</w:t>
-      </w:r>
-      <w:r>
-        <w:t>3</w:t>
-      </w:r>
-      <w:r>
-        <w:t xml:space="preserve"> Mitigation: </w:t>
-      </w:r>
-      <w:r>
-        <w:t>Meet with stakeholders to resolve issues to meet their needs.</w:t>
+        <w:t xml:space="preserve">C-3 Mitigation: Meet with stakeholders to resolve issues to meet their </w:t>
+      </w:r>
+      <w:commentRangeStart w:id="7"/>
+      <w:r>
+        <w:t>needs</w:t>
+      </w:r>
+      <w:commentRangeEnd w:id="7"/>
+      <w:r>
+        <w:rPr>
+          <w:rStyle w:val="CommentReference"/>
+        </w:rPr>
+        <w:commentReference w:id="7"/>
+      </w:r>
+      <w:r>
+        <w:t>.</w:t>
       </w:r>
     </w:p>
     <w:p/>
@@ -2128,14 +2156,27 @@
     <w:p>
       <w:pPr>
         <w:pStyle w:val="ListParagraph"/>
+      </w:pPr>
+    </w:p>
+    <w:p>
+      <w:pPr>
+        <w:pStyle w:val="ListParagraph"/>
+      </w:pPr>
+    </w:p>
+    <w:p>
+      <w:pPr>
+        <w:pStyle w:val="ListParagraph"/>
         <w:numPr>
           <w:ilvl w:val="0"/>
           <w:numId w:val="4"/>
         </w:numPr>
       </w:pPr>
       <w:r>
+        <w:lastRenderedPageBreak/>
         <w:t>C-4: User is disgruntled with the product.</w:t>
       </w:r>
+      <w:bookmarkStart w:id="8" w:name="_GoBack"/>
+      <w:bookmarkEnd w:id="8"/>
     </w:p>
     <w:p>
       <w:pPr>
@@ -2146,7 +2187,6 @@
         </w:numPr>
       </w:pPr>
       <w:r>
-        <w:lastRenderedPageBreak/>
         <w:t>C-4 Mitigation: Implement a customer feedback feature that allows the users to disclose his/her issues with the applications.</w:t>
       </w:r>
     </w:p>
@@ -2179,7 +2219,21 @@
         </w:numPr>
       </w:pPr>
       <w:r>
-        <w:t>C-5: Mitigation: Implement analytics for tracking when a user stop using the application.</w:t>
+        <w:t xml:space="preserve">C-5: Mitigation: Implement analytics for tracking when a user stop using the </w:t>
+      </w:r>
+      <w:commentRangeStart w:id="9"/>
+      <w:r>
+        <w:t>application</w:t>
+      </w:r>
+      <w:commentRangeEnd w:id="9"/>
+      <w:r>
+        <w:rPr>
+          <w:rStyle w:val="CommentReference"/>
+        </w:rPr>
+        <w:commentReference w:id="9"/>
+      </w:r>
+      <w:r>
+        <w:t>.</w:t>
       </w:r>
     </w:p>
     <w:p/>
@@ -2194,7 +2248,7 @@
 </file>
 
 <file path=word/comments.xml><?xml version="1.0" encoding="utf-8"?>
-<w:comments xmlns:wpc="http://schemas.microsoft.com/office/word/2010/wordprocessingCanvas" xmlns:cx="http://schemas.microsoft.com/office/drawing/2014/chartex" xmlns:cx1="http://schemas.microsoft.com/office/drawing/2015/9/8/chartex" xmlns:cx2="http://schemas.microsoft.com/office/drawing/2015/10/21/chartex" xmlns:cx3="http://schemas.microsoft.com/office/drawing/2016/5/9/chartex" xmlns:cx4="http://schemas.microsoft.com/office/drawing/2016/5/10/chartex" xmlns:cx5="http://schemas.microsoft.com/office/drawing/2016/5/11/chartex" xmlns:cx6="http://schemas.microsoft.com/office/drawing/2016/5/12/chartex" xmlns:cx7="http://schemas.microsoft.com/office/drawing/2016/5/13/chartex" xmlns:cx8="http://schemas.microsoft.com/office/drawing/2016/5/14/chartex" xmlns:mc="http://schemas.openxmlformats.org/markup-compatibility/2006" xmlns:aink="http://schemas.microsoft.com/office/drawing/2016/ink" xmlns:am3d="http://schemas.microsoft.com/office/drawing/2017/model3d" xmlns:o="urn:schemas-microsoft-com:office:office" xmlns:r="http://schemas.openxmlformats.org/officeDocument/2006/relationships" xmlns:m="http://schemas.openxmlformats.org/officeDocument/2006/math" xmlns:v="urn:schemas-microsoft-com:vml" xmlns:wp14="http://schemas.microsoft.com/office/word/2010/wordprocessingDrawing" xmlns:wp="http://schemas.openxmlformats.org/drawingml/2006/wordprocessingDrawing" xmlns:w10="urn:schemas-microsoft-com:office:word" xmlns:w="http://schemas.openxmlformats.org/wordprocessingml/2006/main" xmlns:w14="http://schemas.microsoft.com/office/word/2010/wordml" xmlns:w15="http://schemas.microsoft.com/office/word/2012/wordml" xmlns:w16cex="http://schemas.microsoft.com/office/word/2018/wordml/cex" xmlns:w16cid="http://schemas.microsoft.com/office/word/2016/wordml/cid" xmlns:w16="http://schemas.microsoft.com/office/word/2018/wordml" xmlns:w16se="http://schemas.microsoft.com/office/word/2015/wordml/symex" xmlns:wpg="http://schemas.microsoft.com/office/word/2010/wordprocessingGroup" xmlns:wpi="http://schemas.microsoft.com/office/word/2010/wordprocessingInk" xmlns:wne="http://schemas.microsoft.com/office/word/2006/wordml" xmlns:wps="http://schemas.microsoft.com/office/word/2010/wordprocessingShape" mc:Ignorable="w14 w15 w16se w16cid w16 w16cex wp14">
+<w:comments xmlns:wpc="http://schemas.microsoft.com/office/word/2010/wordprocessingCanvas" xmlns:cx="http://schemas.microsoft.com/office/drawing/2014/chartex" xmlns:cx1="http://schemas.microsoft.com/office/drawing/2015/9/8/chartex" xmlns:cx2="http://schemas.microsoft.com/office/drawing/2015/10/21/chartex" xmlns:cx3="http://schemas.microsoft.com/office/drawing/2016/5/9/chartex" xmlns:cx4="http://schemas.microsoft.com/office/drawing/2016/5/10/chartex" xmlns:cx5="http://schemas.microsoft.com/office/drawing/2016/5/11/chartex" xmlns:cx6="http://schemas.microsoft.com/office/drawing/2016/5/12/chartex" xmlns:cx7="http://schemas.microsoft.com/office/drawing/2016/5/13/chartex" xmlns:cx8="http://schemas.microsoft.com/office/drawing/2016/5/14/chartex" xmlns:mc="http://schemas.openxmlformats.org/markup-compatibility/2006" xmlns:aink="http://schemas.microsoft.com/office/drawing/2016/ink" xmlns:am3d="http://schemas.microsoft.com/office/drawing/2017/model3d" xmlns:o="urn:schemas-microsoft-com:office:office" xmlns:r="http://schemas.openxmlformats.org/officeDocument/2006/relationships" xmlns:m="http://schemas.openxmlformats.org/officeDocument/2006/math" xmlns:v="urn:schemas-microsoft-com:vml" xmlns:wp14="http://schemas.microsoft.com/office/word/2010/wordprocessingDrawing" xmlns:wp="http://schemas.openxmlformats.org/drawingml/2006/wordprocessingDrawing" xmlns:w10="urn:schemas-microsoft-com:office:word" xmlns:w="http://schemas.openxmlformats.org/wordprocessingml/2006/main" xmlns:w14="http://schemas.microsoft.com/office/word/2010/wordml" xmlns:w15="http://schemas.microsoft.com/office/word/2012/wordml" xmlns:w16cid="http://schemas.microsoft.com/office/word/2016/wordml/cid" xmlns:w16se="http://schemas.microsoft.com/office/word/2015/wordml/symex" xmlns:wpg="http://schemas.microsoft.com/office/word/2010/wordprocessingGroup" xmlns:wpi="http://schemas.microsoft.com/office/word/2010/wordprocessingInk" xmlns:wne="http://schemas.microsoft.com/office/word/2006/wordml" xmlns:wps="http://schemas.microsoft.com/office/word/2010/wordprocessingShape" mc:Ignorable="w14 w15 w16se w16cid wp14">
   <w:comment w:id="0" w:author="Jason Moran" w:date="2020-09-29T20:45:00Z" w:initials="JM">
     <w:p>
       <w:pPr>
@@ -2251,29 +2305,145 @@
         <w:t>Load.In</w:t>
       </w:r>
       <w:proofErr w:type="spellEnd"/>
+    </w:p>
+  </w:comment>
+  <w:comment w:id="3" w:author="Jason Moran" w:date="2020-10-04T12:43:00Z" w:initials="JM">
+    <w:p>
+      <w:pPr>
+        <w:pStyle w:val="CommentText"/>
+      </w:pPr>
+      <w:r>
+        <w:rPr>
+          <w:rStyle w:val="CommentReference"/>
+        </w:rPr>
+        <w:annotationRef/>
+      </w:r>
+      <w:r>
+        <w:t>Try “insufficient training data”</w:t>
+      </w:r>
+    </w:p>
+  </w:comment>
+  <w:comment w:id="4" w:author="Jason Moran" w:date="2020-10-04T12:45:00Z" w:initials="JM">
+    <w:p>
+      <w:pPr>
+        <w:pStyle w:val="CommentText"/>
+      </w:pPr>
+      <w:r>
+        <w:rPr>
+          <w:rStyle w:val="CommentReference"/>
+        </w:rPr>
+        <w:annotationRef/>
+      </w:r>
+      <w:r>
+        <w:t xml:space="preserve">Check out my recent “feedback loop” slide. It may not be </w:t>
+      </w:r>
+      <w:proofErr w:type="gramStart"/>
+      <w:r>
+        <w:t>perfect, but</w:t>
+      </w:r>
+      <w:proofErr w:type="gramEnd"/>
+      <w:r>
+        <w:t xml:space="preserve"> shows a plan to continuously incorporate user feedback.</w:t>
+      </w:r>
+    </w:p>
+  </w:comment>
+  <w:comment w:id="5" w:author="Jason Moran" w:date="2020-10-04T12:46:00Z" w:initials="JM">
+    <w:p>
+      <w:pPr>
+        <w:pStyle w:val="CommentText"/>
+      </w:pPr>
+      <w:r>
+        <w:rPr>
+          <w:rStyle w:val="CommentReference"/>
+        </w:rPr>
+        <w:annotationRef/>
+      </w:r>
+      <w:r>
+        <w:t>Ensure there is room for a ping pong table in the office space. :P</w:t>
+      </w:r>
+    </w:p>
+  </w:comment>
+  <w:comment w:id="6" w:author="Jason Moran" w:date="2020-10-04T12:47:00Z" w:initials="JM">
+    <w:p>
+      <w:pPr>
+        <w:pStyle w:val="CommentText"/>
+      </w:pPr>
+      <w:r>
+        <w:rPr>
+          <w:rStyle w:val="CommentReference"/>
+        </w:rPr>
+        <w:annotationRef/>
+      </w:r>
+      <w:r>
+        <w:t>If this is really part of our plan, I don’t see a big reason to mark it as a risk at all.</w:t>
+      </w:r>
+    </w:p>
+  </w:comment>
+  <w:comment w:id="7" w:author="Jason Moran" w:date="2020-10-04T12:48:00Z" w:initials="JM">
+    <w:p>
+      <w:pPr>
+        <w:pStyle w:val="CommentText"/>
+      </w:pPr>
+      <w:r>
+        <w:rPr>
+          <w:rStyle w:val="CommentReference"/>
+        </w:rPr>
+        <w:annotationRef/>
+      </w:r>
+      <w:r>
+        <w:t>I think Mrs. Brunelle would want something here like “keep track of when users stop using the app and incorporate that data in to feedback loop to improve app”</w:t>
+      </w:r>
+    </w:p>
+  </w:comment>
+  <w:comment w:id="9" w:author="Jason Moran" w:date="2020-10-04T12:48:00Z" w:initials="JM">
+    <w:p>
+      <w:pPr>
+        <w:pStyle w:val="CommentText"/>
+      </w:pPr>
+      <w:r>
+        <w:rPr>
+          <w:rStyle w:val="CommentReference"/>
+        </w:rPr>
+        <w:annotationRef/>
+      </w:r>
+      <w:r>
+        <w:t>Ahh you have it down here! Perhaps this can be merged with C-3.</w:t>
+      </w:r>
     </w:p>
   </w:comment>
 </w:comments>
 </file>
 
 <file path=word/commentsExtended.xml><?xml version="1.0" encoding="utf-8"?>
-<w15:commentsEx xmlns:wpc="http://schemas.microsoft.com/office/word/2010/wordprocessingCanvas" xmlns:cx="http://schemas.microsoft.com/office/drawing/2014/chartex" xmlns:cx1="http://schemas.microsoft.com/office/drawing/2015/9/8/chartex" xmlns:cx2="http://schemas.microsoft.com/office/drawing/2015/10/21/chartex" xmlns:cx3="http://schemas.microsoft.com/office/drawing/2016/5/9/chartex" xmlns:cx4="http://schemas.microsoft.com/office/drawing/2016/5/10/chartex" xmlns:cx5="http://schemas.microsoft.com/office/drawing/2016/5/11/chartex" xmlns:cx6="http://schemas.microsoft.com/office/drawing/2016/5/12/chartex" xmlns:cx7="http://schemas.microsoft.com/office/drawing/2016/5/13/chartex" xmlns:cx8="http://schemas.microsoft.com/office/drawing/2016/5/14/chartex" xmlns:mc="http://schemas.openxmlformats.org/markup-compatibility/2006" xmlns:aink="http://schemas.microsoft.com/office/drawing/2016/ink" xmlns:am3d="http://schemas.microsoft.com/office/drawing/2017/model3d" xmlns:o="urn:schemas-microsoft-com:office:office" xmlns:r="http://schemas.openxmlformats.org/officeDocument/2006/relationships" xmlns:m="http://schemas.openxmlformats.org/officeDocument/2006/math" xmlns:v="urn:schemas-microsoft-com:vml" xmlns:wp14="http://schemas.microsoft.com/office/word/2010/wordprocessingDrawing" xmlns:wp="http://schemas.openxmlformats.org/drawingml/2006/wordprocessingDrawing" xmlns:w10="urn:schemas-microsoft-com:office:word" xmlns:w="http://schemas.openxmlformats.org/wordprocessingml/2006/main" xmlns:w14="http://schemas.microsoft.com/office/word/2010/wordml" xmlns:w15="http://schemas.microsoft.com/office/word/2012/wordml" xmlns:w16cex="http://schemas.microsoft.com/office/word/2018/wordml/cex" xmlns:w16cid="http://schemas.microsoft.com/office/word/2016/wordml/cid" xmlns:w16="http://schemas.microsoft.com/office/word/2018/wordml" xmlns:w16se="http://schemas.microsoft.com/office/word/2015/wordml/symex" xmlns:wpg="http://schemas.microsoft.com/office/word/2010/wordprocessingGroup" xmlns:wpi="http://schemas.microsoft.com/office/word/2010/wordprocessingInk" xmlns:wne="http://schemas.microsoft.com/office/word/2006/wordml" xmlns:wps="http://schemas.microsoft.com/office/word/2010/wordprocessingShape" mc:Ignorable="w14 w15 w16se w16cid w16 w16cex wp14">
+<w15:commentsEx xmlns:wpc="http://schemas.microsoft.com/office/word/2010/wordprocessingCanvas" xmlns:cx="http://schemas.microsoft.com/office/drawing/2014/chartex" xmlns:cx1="http://schemas.microsoft.com/office/drawing/2015/9/8/chartex" xmlns:cx2="http://schemas.microsoft.com/office/drawing/2015/10/21/chartex" xmlns:cx3="http://schemas.microsoft.com/office/drawing/2016/5/9/chartex" xmlns:cx4="http://schemas.microsoft.com/office/drawing/2016/5/10/chartex" xmlns:cx5="http://schemas.microsoft.com/office/drawing/2016/5/11/chartex" xmlns:cx6="http://schemas.microsoft.com/office/drawing/2016/5/12/chartex" xmlns:cx7="http://schemas.microsoft.com/office/drawing/2016/5/13/chartex" xmlns:cx8="http://schemas.microsoft.com/office/drawing/2016/5/14/chartex" xmlns:mc="http://schemas.openxmlformats.org/markup-compatibility/2006" xmlns:aink="http://schemas.microsoft.com/office/drawing/2016/ink" xmlns:am3d="http://schemas.microsoft.com/office/drawing/2017/model3d" xmlns:o="urn:schemas-microsoft-com:office:office" xmlns:r="http://schemas.openxmlformats.org/officeDocument/2006/relationships" xmlns:m="http://schemas.openxmlformats.org/officeDocument/2006/math" xmlns:v="urn:schemas-microsoft-com:vml" xmlns:wp14="http://schemas.microsoft.com/office/word/2010/wordprocessingDrawing" xmlns:wp="http://schemas.openxmlformats.org/drawingml/2006/wordprocessingDrawing" xmlns:w10="urn:schemas-microsoft-com:office:word" xmlns:w="http://schemas.openxmlformats.org/wordprocessingml/2006/main" xmlns:w14="http://schemas.microsoft.com/office/word/2010/wordml" xmlns:w15="http://schemas.microsoft.com/office/word/2012/wordml" xmlns:w16cid="http://schemas.microsoft.com/office/word/2016/wordml/cid" xmlns:w16se="http://schemas.microsoft.com/office/word/2015/wordml/symex" xmlns:wpg="http://schemas.microsoft.com/office/word/2010/wordprocessingGroup" xmlns:wpi="http://schemas.microsoft.com/office/word/2010/wordprocessingInk" xmlns:wne="http://schemas.microsoft.com/office/word/2006/wordml" xmlns:wps="http://schemas.microsoft.com/office/word/2010/wordprocessingShape" mc:Ignorable="w14 w15 w16se w16cid wp14">
   <w15:commentEx w15:paraId="2F10E6DB" w15:done="0"/>
   <w15:commentEx w15:paraId="58F2E06F" w15:done="0"/>
   <w15:commentEx w15:paraId="6E0D951C" w15:done="0"/>
+  <w15:commentEx w15:paraId="4321FE7D" w15:done="0"/>
+  <w15:commentEx w15:paraId="439EBA19" w15:done="0"/>
+  <w15:commentEx w15:paraId="25398F65" w15:done="0"/>
+  <w15:commentEx w15:paraId="63B14BAC" w15:done="0"/>
+  <w15:commentEx w15:paraId="3219AEA6" w15:done="0"/>
+  <w15:commentEx w15:paraId="6D2AF62F" w15:done="0"/>
 </w15:commentsEx>
 </file>
 
 <file path=word/commentsIds.xml><?xml version="1.0" encoding="utf-8"?>
-<w16cid:commentsIds xmlns:wpc="http://schemas.microsoft.com/office/word/2010/wordprocessingCanvas" xmlns:cx="http://schemas.microsoft.com/office/drawing/2014/chartex" xmlns:cx1="http://schemas.microsoft.com/office/drawing/2015/9/8/chartex" xmlns:cx2="http://schemas.microsoft.com/office/drawing/2015/10/21/chartex" xmlns:cx3="http://schemas.microsoft.com/office/drawing/2016/5/9/chartex" xmlns:cx4="http://schemas.microsoft.com/office/drawing/2016/5/10/chartex" xmlns:cx5="http://schemas.microsoft.com/office/drawing/2016/5/11/chartex" xmlns:cx6="http://schemas.microsoft.com/office/drawing/2016/5/12/chartex" xmlns:cx7="http://schemas.microsoft.com/office/drawing/2016/5/13/chartex" xmlns:cx8="http://schemas.microsoft.com/office/drawing/2016/5/14/chartex" xmlns:mc="http://schemas.openxmlformats.org/markup-compatibility/2006" xmlns:aink="http://schemas.microsoft.com/office/drawing/2016/ink" xmlns:am3d="http://schemas.microsoft.com/office/drawing/2017/model3d" xmlns:o="urn:schemas-microsoft-com:office:office" xmlns:r="http://schemas.openxmlformats.org/officeDocument/2006/relationships" xmlns:m="http://schemas.openxmlformats.org/officeDocument/2006/math" xmlns:v="urn:schemas-microsoft-com:vml" xmlns:wp14="http://schemas.microsoft.com/office/word/2010/wordprocessingDrawing" xmlns:wp="http://schemas.openxmlformats.org/drawingml/2006/wordprocessingDrawing" xmlns:w10="urn:schemas-microsoft-com:office:word" xmlns:w="http://schemas.openxmlformats.org/wordprocessingml/2006/main" xmlns:w14="http://schemas.microsoft.com/office/word/2010/wordml" xmlns:w15="http://schemas.microsoft.com/office/word/2012/wordml" xmlns:w16cex="http://schemas.microsoft.com/office/word/2018/wordml/cex" xmlns:w16cid="http://schemas.microsoft.com/office/word/2016/wordml/cid" xmlns:w16="http://schemas.microsoft.com/office/word/2018/wordml" xmlns:w16se="http://schemas.microsoft.com/office/word/2015/wordml/symex" xmlns:wpg="http://schemas.microsoft.com/office/word/2010/wordprocessingGroup" xmlns:wpi="http://schemas.microsoft.com/office/word/2010/wordprocessingInk" xmlns:wne="http://schemas.microsoft.com/office/word/2006/wordml" xmlns:wps="http://schemas.microsoft.com/office/word/2010/wordprocessingShape" mc:Ignorable="w14 w15 w16se w16cid w16 w16cex wp14">
+<w16cid:commentsIds xmlns:wpc="http://schemas.microsoft.com/office/word/2010/wordprocessingCanvas" xmlns:cx="http://schemas.microsoft.com/office/drawing/2014/chartex" xmlns:cx1="http://schemas.microsoft.com/office/drawing/2015/9/8/chartex" xmlns:cx2="http://schemas.microsoft.com/office/drawing/2015/10/21/chartex" xmlns:cx3="http://schemas.microsoft.com/office/drawing/2016/5/9/chartex" xmlns:cx4="http://schemas.microsoft.com/office/drawing/2016/5/10/chartex" xmlns:cx5="http://schemas.microsoft.com/office/drawing/2016/5/11/chartex" xmlns:cx6="http://schemas.microsoft.com/office/drawing/2016/5/12/chartex" xmlns:cx7="http://schemas.microsoft.com/office/drawing/2016/5/13/chartex" xmlns:cx8="http://schemas.microsoft.com/office/drawing/2016/5/14/chartex" xmlns:mc="http://schemas.openxmlformats.org/markup-compatibility/2006" xmlns:aink="http://schemas.microsoft.com/office/drawing/2016/ink" xmlns:am3d="http://schemas.microsoft.com/office/drawing/2017/model3d" xmlns:o="urn:schemas-microsoft-com:office:office" xmlns:r="http://schemas.openxmlformats.org/officeDocument/2006/relationships" xmlns:m="http://schemas.openxmlformats.org/officeDocument/2006/math" xmlns:v="urn:schemas-microsoft-com:vml" xmlns:wp14="http://schemas.microsoft.com/office/word/2010/wordprocessingDrawing" xmlns:wp="http://schemas.openxmlformats.org/drawingml/2006/wordprocessingDrawing" xmlns:w10="urn:schemas-microsoft-com:office:word" xmlns:w="http://schemas.openxmlformats.org/wordprocessingml/2006/main" xmlns:w14="http://schemas.microsoft.com/office/word/2010/wordml" xmlns:w15="http://schemas.microsoft.com/office/word/2012/wordml" xmlns:w16cid="http://schemas.microsoft.com/office/word/2016/wordml/cid" xmlns:w16se="http://schemas.microsoft.com/office/word/2015/wordml/symex" xmlns:wpg="http://schemas.microsoft.com/office/word/2010/wordprocessingGroup" xmlns:wpi="http://schemas.microsoft.com/office/word/2010/wordprocessingInk" xmlns:wne="http://schemas.microsoft.com/office/word/2006/wordml" xmlns:wps="http://schemas.microsoft.com/office/word/2010/wordprocessingShape" mc:Ignorable="w14 w15 w16se w16cid wp14">
   <w16cid:commentId w16cid:paraId="2F10E6DB" w16cid:durableId="231E1B55"/>
   <w16cid:commentId w16cid:paraId="58F2E06F" w16cid:durableId="231E1B0B"/>
   <w16cid:commentId w16cid:paraId="6E0D951C" w16cid:durableId="231E1B35"/>
+  <w16cid:commentId w16cid:paraId="4321FE7D" w16cid:durableId="232441EF"/>
+  <w16cid:commentId w16cid:paraId="439EBA19" w16cid:durableId="23244279"/>
+  <w16cid:commentId w16cid:paraId="25398F65" w16cid:durableId="232442B2"/>
+  <w16cid:commentId w16cid:paraId="63B14BAC" w16cid:durableId="232442DE"/>
+  <w16cid:commentId w16cid:paraId="3219AEA6" w16cid:durableId="23244304"/>
+  <w16cid:commentId w16cid:paraId="6D2AF62F" w16cid:durableId="23244337"/>
 </w16cid:commentsIds>
 </file>
 
 <file path=word/numbering.xml><?xml version="1.0" encoding="utf-8"?>
-<w:numbering xmlns:wpc="http://schemas.microsoft.com/office/word/2010/wordprocessingCanvas" xmlns:cx="http://schemas.microsoft.com/office/drawing/2014/chartex" xmlns:cx1="http://schemas.microsoft.com/office/drawing/2015/9/8/chartex" xmlns:cx2="http://schemas.microsoft.com/office/drawing/2015/10/21/chartex" xmlns:cx3="http://schemas.microsoft.com/office/drawing/2016/5/9/chartex" xmlns:cx4="http://schemas.microsoft.com/office/drawing/2016/5/10/chartex" xmlns:cx5="http://schemas.microsoft.com/office/drawing/2016/5/11/chartex" xmlns:cx6="http://schemas.microsoft.com/office/drawing/2016/5/12/chartex" xmlns:cx7="http://schemas.microsoft.com/office/drawing/2016/5/13/chartex" xmlns:cx8="http://schemas.microsoft.com/office/drawing/2016/5/14/chartex" xmlns:mc="http://schemas.openxmlformats.org/markup-compatibility/2006" xmlns:aink="http://schemas.microsoft.com/office/drawing/2016/ink" xmlns:am3d="http://schemas.microsoft.com/office/drawing/2017/model3d" xmlns:o="urn:schemas-microsoft-com:office:office" xmlns:r="http://schemas.openxmlformats.org/officeDocument/2006/relationships" xmlns:m="http://schemas.openxmlformats.org/officeDocument/2006/math" xmlns:v="urn:schemas-microsoft-com:vml" xmlns:wp14="http://schemas.microsoft.com/office/word/2010/wordprocessingDrawing" xmlns:wp="http://schemas.openxmlformats.org/drawingml/2006/wordprocessingDrawing" xmlns:w10="urn:schemas-microsoft-com:office:word" xmlns:w="http://schemas.openxmlformats.org/wordprocessingml/2006/main" xmlns:w14="http://schemas.microsoft.com/office/word/2010/wordml" xmlns:w15="http://schemas.microsoft.com/office/word/2012/wordml" xmlns:w16cex="http://schemas.microsoft.com/office/word/2018/wordml/cex" xmlns:w16cid="http://schemas.microsoft.com/office/word/2016/wordml/cid" xmlns:w16="http://schemas.microsoft.com/office/word/2018/wordml" xmlns:w16se="http://schemas.microsoft.com/office/word/2015/wordml/symex" xmlns:wpg="http://schemas.microsoft.com/office/word/2010/wordprocessingGroup" xmlns:wpi="http://schemas.microsoft.com/office/word/2010/wordprocessingInk" xmlns:wne="http://schemas.microsoft.com/office/word/2006/wordml" xmlns:wps="http://schemas.microsoft.com/office/word/2010/wordprocessingShape" mc:Ignorable="w14 w15 w16se w16cid w16 w16cex wp14">
+<w:numbering xmlns:wpc="http://schemas.microsoft.com/office/word/2010/wordprocessingCanvas" xmlns:cx="http://schemas.microsoft.com/office/drawing/2014/chartex" xmlns:cx1="http://schemas.microsoft.com/office/drawing/2015/9/8/chartex" xmlns:cx2="http://schemas.microsoft.com/office/drawing/2015/10/21/chartex" xmlns:cx3="http://schemas.microsoft.com/office/drawing/2016/5/9/chartex" xmlns:cx4="http://schemas.microsoft.com/office/drawing/2016/5/10/chartex" xmlns:cx5="http://schemas.microsoft.com/office/drawing/2016/5/11/chartex" xmlns:cx6="http://schemas.microsoft.com/office/drawing/2016/5/12/chartex" xmlns:cx7="http://schemas.microsoft.com/office/drawing/2016/5/13/chartex" xmlns:cx8="http://schemas.microsoft.com/office/drawing/2016/5/14/chartex" xmlns:mc="http://schemas.openxmlformats.org/markup-compatibility/2006" xmlns:aink="http://schemas.microsoft.com/office/drawing/2016/ink" xmlns:am3d="http://schemas.microsoft.com/office/drawing/2017/model3d" xmlns:o="urn:schemas-microsoft-com:office:office" xmlns:r="http://schemas.openxmlformats.org/officeDocument/2006/relationships" xmlns:m="http://schemas.openxmlformats.org/officeDocument/2006/math" xmlns:v="urn:schemas-microsoft-com:vml" xmlns:wp14="http://schemas.microsoft.com/office/word/2010/wordprocessingDrawing" xmlns:wp="http://schemas.openxmlformats.org/drawingml/2006/wordprocessingDrawing" xmlns:w10="urn:schemas-microsoft-com:office:word" xmlns:w="http://schemas.openxmlformats.org/wordprocessingml/2006/main" xmlns:w14="http://schemas.microsoft.com/office/word/2010/wordml" xmlns:w15="http://schemas.microsoft.com/office/word/2012/wordml" xmlns:w16cid="http://schemas.microsoft.com/office/word/2016/wordml/cid" xmlns:w16se="http://schemas.microsoft.com/office/word/2015/wordml/symex" xmlns:wpg="http://schemas.microsoft.com/office/word/2010/wordprocessingGroup" xmlns:wpi="http://schemas.microsoft.com/office/word/2010/wordprocessingInk" xmlns:wne="http://schemas.microsoft.com/office/word/2006/wordml" xmlns:wps="http://schemas.microsoft.com/office/word/2010/wordprocessingShape" mc:Ignorable="w14 w15 w16se w16cid wp14">
   <w:abstractNum w:abstractNumId="0" w15:restartNumberingAfterBreak="0">
     <w:nsid w:val="37C25992"/>
     <w:multiLevelType w:val="hybridMultilevel"/>
@@ -2742,7 +2912,7 @@
 </file>
 
 <file path=word/people.xml><?xml version="1.0" encoding="utf-8"?>
-<w15:people xmlns:wpc="http://schemas.microsoft.com/office/word/2010/wordprocessingCanvas" xmlns:cx="http://schemas.microsoft.com/office/drawing/2014/chartex" xmlns:cx1="http://schemas.microsoft.com/office/drawing/2015/9/8/chartex" xmlns:cx2="http://schemas.microsoft.com/office/drawing/2015/10/21/chartex" xmlns:cx3="http://schemas.microsoft.com/office/drawing/2016/5/9/chartex" xmlns:cx4="http://schemas.microsoft.com/office/drawing/2016/5/10/chartex" xmlns:cx5="http://schemas.microsoft.com/office/drawing/2016/5/11/chartex" xmlns:cx6="http://schemas.microsoft.com/office/drawing/2016/5/12/chartex" xmlns:cx7="http://schemas.microsoft.com/office/drawing/2016/5/13/chartex" xmlns:cx8="http://schemas.microsoft.com/office/drawing/2016/5/14/chartex" xmlns:mc="http://schemas.openxmlformats.org/markup-compatibility/2006" xmlns:aink="http://schemas.microsoft.com/office/drawing/2016/ink" xmlns:am3d="http://schemas.microsoft.com/office/drawing/2017/model3d" xmlns:o="urn:schemas-microsoft-com:office:office" xmlns:r="http://schemas.openxmlformats.org/officeDocument/2006/relationships" xmlns:m="http://schemas.openxmlformats.org/officeDocument/2006/math" xmlns:v="urn:schemas-microsoft-com:vml" xmlns:wp14="http://schemas.microsoft.com/office/word/2010/wordprocessingDrawing" xmlns:wp="http://schemas.openxmlformats.org/drawingml/2006/wordprocessingDrawing" xmlns:w10="urn:schemas-microsoft-com:office:word" xmlns:w="http://schemas.openxmlformats.org/wordprocessingml/2006/main" xmlns:w14="http://schemas.microsoft.com/office/word/2010/wordml" xmlns:w15="http://schemas.microsoft.com/office/word/2012/wordml" xmlns:w16cex="http://schemas.microsoft.com/office/word/2018/wordml/cex" xmlns:w16cid="http://schemas.microsoft.com/office/word/2016/wordml/cid" xmlns:w16="http://schemas.microsoft.com/office/word/2018/wordml" xmlns:w16se="http://schemas.microsoft.com/office/word/2015/wordml/symex" xmlns:wpg="http://schemas.microsoft.com/office/word/2010/wordprocessingGroup" xmlns:wpi="http://schemas.microsoft.com/office/word/2010/wordprocessingInk" xmlns:wne="http://schemas.microsoft.com/office/word/2006/wordml" xmlns:wps="http://schemas.microsoft.com/office/word/2010/wordprocessingShape" mc:Ignorable="w14 w15 w16se w16cid w16 w16cex wp14">
+<w15:people xmlns:wpc="http://schemas.microsoft.com/office/word/2010/wordprocessingCanvas" xmlns:cx="http://schemas.microsoft.com/office/drawing/2014/chartex" xmlns:cx1="http://schemas.microsoft.com/office/drawing/2015/9/8/chartex" xmlns:cx2="http://schemas.microsoft.com/office/drawing/2015/10/21/chartex" xmlns:cx3="http://schemas.microsoft.com/office/drawing/2016/5/9/chartex" xmlns:cx4="http://schemas.microsoft.com/office/drawing/2016/5/10/chartex" xmlns:cx5="http://schemas.microsoft.com/office/drawing/2016/5/11/chartex" xmlns:cx6="http://schemas.microsoft.com/office/drawing/2016/5/12/chartex" xmlns:cx7="http://schemas.microsoft.com/office/drawing/2016/5/13/chartex" xmlns:cx8="http://schemas.microsoft.com/office/drawing/2016/5/14/chartex" xmlns:mc="http://schemas.openxmlformats.org/markup-compatibility/2006" xmlns:aink="http://schemas.microsoft.com/office/drawing/2016/ink" xmlns:am3d="http://schemas.microsoft.com/office/drawing/2017/model3d" xmlns:o="urn:schemas-microsoft-com:office:office" xmlns:r="http://schemas.openxmlformats.org/officeDocument/2006/relationships" xmlns:m="http://schemas.openxmlformats.org/officeDocument/2006/math" xmlns:v="urn:schemas-microsoft-com:vml" xmlns:wp14="http://schemas.microsoft.com/office/word/2010/wordprocessingDrawing" xmlns:wp="http://schemas.openxmlformats.org/drawingml/2006/wordprocessingDrawing" xmlns:w10="urn:schemas-microsoft-com:office:word" xmlns:w="http://schemas.openxmlformats.org/wordprocessingml/2006/main" xmlns:w14="http://schemas.microsoft.com/office/word/2010/wordml" xmlns:w15="http://schemas.microsoft.com/office/word/2012/wordml" xmlns:w16cid="http://schemas.microsoft.com/office/word/2016/wordml/cid" xmlns:w16se="http://schemas.microsoft.com/office/word/2015/wordml/symex" xmlns:wpg="http://schemas.microsoft.com/office/word/2010/wordprocessingGroup" xmlns:wpi="http://schemas.microsoft.com/office/word/2010/wordprocessingInk" xmlns:wne="http://schemas.microsoft.com/office/word/2006/wordml" xmlns:wps="http://schemas.microsoft.com/office/word/2010/wordprocessingShape" mc:Ignorable="w14 w15 w16se w16cid wp14">
   <w15:person w15:author="Jason Moran">
     <w15:presenceInfo w15:providerId="Windows Live" w15:userId="1984d91358448fdd"/>
   </w15:person>
@@ -2750,7 +2920,7 @@
 </file>
 
 <file path=word/styles.xml><?xml version="1.0" encoding="utf-8"?>
-<w:styles xmlns:mc="http://schemas.openxmlformats.org/markup-compatibility/2006" xmlns:r="http://schemas.openxmlformats.org/officeDocument/2006/relationships" xmlns:w="http://schemas.openxmlformats.org/wordprocessingml/2006/main" xmlns:w14="http://schemas.microsoft.com/office/word/2010/wordml" xmlns:w15="http://schemas.microsoft.com/office/word/2012/wordml" xmlns:w16cex="http://schemas.microsoft.com/office/word/2018/wordml/cex" xmlns:w16cid="http://schemas.microsoft.com/office/word/2016/wordml/cid" xmlns:w16="http://schemas.microsoft.com/office/word/2018/wordml" xmlns:w16se="http://schemas.microsoft.com/office/word/2015/wordml/symex" mc:Ignorable="w14 w15 w16se w16cid w16 w16cex">
+<w:styles xmlns:mc="http://schemas.openxmlformats.org/markup-compatibility/2006" xmlns:r="http://schemas.openxmlformats.org/officeDocument/2006/relationships" xmlns:w="http://schemas.openxmlformats.org/wordprocessingml/2006/main" xmlns:w14="http://schemas.microsoft.com/office/word/2010/wordml" xmlns:w15="http://schemas.microsoft.com/office/word/2012/wordml" xmlns:w16cid="http://schemas.microsoft.com/office/word/2016/wordml/cid" xmlns:w16se="http://schemas.microsoft.com/office/word/2015/wordml/symex" mc:Ignorable="w14 w15 w16se w16cid">
   <w:docDefaults>
     <w:rPrDefault>
       <w:rPr>

</xml_diff>

<commit_message>
Updated the Risk and mitigation chart
</commit_message>
<xml_diff>
--- a/Documents/risk and mitigation.docx
+++ b/Documents/risk and mitigation.docx
@@ -2294,10 +2294,7 @@
         </w:numPr>
       </w:pPr>
       <w:r>
-        <w:t>T-1: Artificial Intelligence prone to error due to</w:t>
-      </w:r>
-      <w:r>
-        <w:t xml:space="preserve"> insufficient training data.</w:t>
+        <w:t>T-1: Artificial Intelligence prone to error due to insufficient training data.</w:t>
       </w:r>
     </w:p>
     <w:p>
@@ -2472,19 +2469,83 @@
         </w:numPr>
       </w:pPr>
       <w:r>
+        <w:t xml:space="preserve">C-1: End user </w:t>
+      </w:r>
+      <w:r>
+        <w:t xml:space="preserve">is inexperienced with the </w:t>
+      </w:r>
+      <w:r>
+        <w:t>application.</w:t>
+      </w:r>
+    </w:p>
+    <w:p>
+      <w:pPr>
+        <w:pStyle w:val="ListParagraph"/>
+        <w:numPr>
+          <w:ilvl w:val="0"/>
+          <w:numId w:val="4"/>
+        </w:numPr>
+      </w:pPr>
+      <w:r>
+        <w:t>C-1 Mitigation: Implement a tutorial on how to use the application and provide a help feature.</w:t>
+      </w:r>
+    </w:p>
+    <w:p>
+      <w:pPr>
+        <w:pStyle w:val="ListParagraph"/>
+      </w:pPr>
+    </w:p>
+    <w:p>
+      <w:pPr>
+        <w:pStyle w:val="ListParagraph"/>
+        <w:numPr>
+          <w:ilvl w:val="0"/>
+          <w:numId w:val="4"/>
+        </w:numPr>
+      </w:pPr>
+      <w:r>
+        <w:t>C-2: End user finds UI challenging to operate.</w:t>
+      </w:r>
+    </w:p>
+    <w:p>
+      <w:pPr>
+        <w:pStyle w:val="ListParagraph"/>
+        <w:numPr>
+          <w:ilvl w:val="0"/>
+          <w:numId w:val="4"/>
+        </w:numPr>
+      </w:pPr>
+      <w:r>
+        <w:t>C-2: Mitigation: Implement analytics for tracking when a user stop using the application.</w:t>
+      </w:r>
+    </w:p>
+    <w:p>
+      <w:pPr>
+        <w:pStyle w:val="ListParagraph"/>
+      </w:pPr>
+    </w:p>
+    <w:p>
+      <w:pPr>
+        <w:pStyle w:val="ListParagraph"/>
+        <w:numPr>
+          <w:ilvl w:val="0"/>
+          <w:numId w:val="4"/>
+        </w:numPr>
+      </w:pPr>
+      <w:r>
         <w:t>C-</w:t>
       </w:r>
       <w:r>
-        <w:t>1</w:t>
-      </w:r>
-      <w:r>
-        <w:t xml:space="preserve">: End user </w:t>
-      </w:r>
-      <w:r>
-        <w:t xml:space="preserve">is inexperienced with the </w:t>
-      </w:r>
-      <w:r>
-        <w:t>application.</w:t>
+        <w:t>3</w:t>
+      </w:r>
+      <w:r>
+        <w:t xml:space="preserve">: </w:t>
+      </w:r>
+      <w:r>
+        <w:t>End user</w:t>
+      </w:r>
+      <w:r>
+        <w:t xml:space="preserve"> is disgruntled with the product.</w:t>
       </w:r>
     </w:p>
     <w:p>
@@ -2499,100 +2560,709 @@
         <w:t>C-</w:t>
       </w:r>
       <w:r>
-        <w:t>1</w:t>
-      </w:r>
-      <w:r>
-        <w:t xml:space="preserve"> Mitigation: Implement a tutorial on how to use the application and provide a help feature.</w:t>
-      </w:r>
-    </w:p>
-    <w:p>
-      <w:pPr>
-        <w:pStyle w:val="ListParagraph"/>
-      </w:pPr>
-    </w:p>
-    <w:p>
-      <w:pPr>
-        <w:pStyle w:val="ListParagraph"/>
-        <w:numPr>
-          <w:ilvl w:val="0"/>
-          <w:numId w:val="4"/>
-        </w:numPr>
-      </w:pPr>
-      <w:r>
-        <w:t>C-</w:t>
-      </w:r>
-      <w:r>
-        <w:t>2</w:t>
-      </w:r>
-      <w:r>
-        <w:t>: End user finds UI challenging to operate.</w:t>
-      </w:r>
-    </w:p>
-    <w:p>
-      <w:pPr>
-        <w:pStyle w:val="ListParagraph"/>
-        <w:numPr>
-          <w:ilvl w:val="0"/>
-          <w:numId w:val="4"/>
-        </w:numPr>
-      </w:pPr>
-      <w:r>
-        <w:t>C-</w:t>
-      </w:r>
-      <w:r>
-        <w:t>2</w:t>
-      </w:r>
-      <w:r>
-        <w:t>: Mitigation: Implement analytics for tracking when a user stop using the application.</w:t>
-      </w:r>
-    </w:p>
-    <w:p>
-      <w:pPr>
-        <w:pStyle w:val="ListParagraph"/>
-      </w:pPr>
-    </w:p>
-    <w:p>
-      <w:pPr>
-        <w:pStyle w:val="ListParagraph"/>
-        <w:numPr>
-          <w:ilvl w:val="0"/>
-          <w:numId w:val="4"/>
-        </w:numPr>
-      </w:pPr>
-      <w:r>
-        <w:t>C-</w:t>
-      </w:r>
-      <w:r>
         <w:t>3</w:t>
       </w:r>
       <w:r>
-        <w:t xml:space="preserve">: </w:t>
-      </w:r>
-      <w:r>
-        <w:t>End user</w:t>
-      </w:r>
-      <w:r>
-        <w:t xml:space="preserve"> is disgruntled with the product.</w:t>
-      </w:r>
-    </w:p>
-    <w:p>
-      <w:pPr>
-        <w:pStyle w:val="ListParagraph"/>
-        <w:numPr>
-          <w:ilvl w:val="0"/>
-          <w:numId w:val="4"/>
-        </w:numPr>
-      </w:pPr>
-      <w:r>
-        <w:t>C-</w:t>
-      </w:r>
-      <w:r>
-        <w:t>3</w:t>
-      </w:r>
-      <w:r>
         <w:t xml:space="preserve"> Mitigation: Implement a customer feedback feature that allows the users to disclose his/her issues with the applications.</w:t>
       </w:r>
     </w:p>
+    <w:p/>
+    <w:p/>
+    <w:p/>
+    <w:p/>
+    <w:p/>
+    <w:p/>
+    <w:p/>
+    <w:p/>
+    <w:p/>
+    <w:p/>
+    <w:p/>
+    <w:p/>
+    <w:tbl>
+      <w:tblPr>
+        <w:tblStyle w:val="PlainTable3"/>
+        <w:tblW w:w="0" w:type="auto"/>
+        <w:tblInd w:w="180" w:type="dxa"/>
+        <w:tblLook w:val="04A0" w:firstRow="1" w:lastRow="0" w:firstColumn="1" w:lastColumn="0" w:noHBand="0" w:noVBand="1"/>
+        <w:tblCaption w:val="hiiii"/>
+      </w:tblPr>
+      <w:tblGrid>
+        <w:gridCol w:w="720"/>
+        <w:gridCol w:w="1260"/>
+        <w:gridCol w:w="1530"/>
+        <w:gridCol w:w="1205"/>
+        <w:gridCol w:w="1625"/>
+        <w:gridCol w:w="1400"/>
+        <w:gridCol w:w="1440"/>
+      </w:tblGrid>
+      <w:tr>
+        <w:trPr>
+          <w:cnfStyle w:val="100000000000" w:firstRow="1" w:lastRow="0" w:firstColumn="0" w:lastColumn="0" w:oddVBand="0" w:evenVBand="0" w:oddHBand="0" w:evenHBand="0" w:firstRowFirstColumn="0" w:firstRowLastColumn="0" w:lastRowFirstColumn="0" w:lastRowLastColumn="0"/>
+        </w:trPr>
+        <w:tc>
+          <w:tcPr>
+            <w:cnfStyle w:val="001000000100" w:firstRow="0" w:lastRow="0" w:firstColumn="1" w:lastColumn="0" w:oddVBand="0" w:evenVBand="0" w:oddHBand="0" w:evenHBand="0" w:firstRowFirstColumn="1" w:firstRowLastColumn="0" w:lastRowFirstColumn="0" w:lastRowLastColumn="0"/>
+            <w:tcW w:w="9180" w:type="dxa"/>
+            <w:gridSpan w:val="7"/>
+            <w:shd w:val="clear" w:color="auto" w:fill="E7E6E6" w:themeFill="background2"/>
+          </w:tcPr>
+          <w:p>
+            <w:pPr>
+              <w:jc w:val="center"/>
+            </w:pPr>
+            <w:r>
+              <w:lastRenderedPageBreak/>
+              <w:t>Probability</w:t>
+            </w:r>
+          </w:p>
+          <w:p>
+            <w:pPr>
+              <w:ind w:left="113" w:right="113"/>
+              <w:jc w:val="center"/>
+            </w:pPr>
+          </w:p>
+        </w:tc>
+      </w:tr>
+      <w:tr>
+        <w:trPr>
+          <w:cnfStyle w:val="000000100000" w:firstRow="0" w:lastRow="0" w:firstColumn="0" w:lastColumn="0" w:oddVBand="0" w:evenVBand="0" w:oddHBand="1" w:evenHBand="0" w:firstRowFirstColumn="0" w:firstRowLastColumn="0" w:lastRowFirstColumn="0" w:lastRowLastColumn="0"/>
+        </w:trPr>
+        <w:tc>
+          <w:tcPr>
+            <w:cnfStyle w:val="001000000000" w:firstRow="0" w:lastRow="0" w:firstColumn="1" w:lastColumn="0" w:oddVBand="0" w:evenVBand="0" w:oddHBand="0" w:evenHBand="0" w:firstRowFirstColumn="0" w:firstRowLastColumn="0" w:lastRowFirstColumn="0" w:lastRowLastColumn="0"/>
+            <w:tcW w:w="720" w:type="dxa"/>
+          </w:tcPr>
+          <w:p/>
+        </w:tc>
+        <w:tc>
+          <w:tcPr>
+            <w:tcW w:w="1260" w:type="dxa"/>
+          </w:tcPr>
+          <w:p>
+            <w:pPr>
+              <w:cnfStyle w:val="000000100000" w:firstRow="0" w:lastRow="0" w:firstColumn="0" w:lastColumn="0" w:oddVBand="0" w:evenVBand="0" w:oddHBand="1" w:evenHBand="0" w:firstRowFirstColumn="0" w:firstRowLastColumn="0" w:lastRowFirstColumn="0" w:lastRowLastColumn="0"/>
+            </w:pPr>
+          </w:p>
+        </w:tc>
+        <w:tc>
+          <w:tcPr>
+            <w:tcW w:w="1530" w:type="dxa"/>
+          </w:tcPr>
+          <w:p>
+            <w:pPr>
+              <w:ind w:left="113" w:right="113"/>
+              <w:jc w:val="center"/>
+              <w:cnfStyle w:val="000000100000" w:firstRow="0" w:lastRow="0" w:firstColumn="0" w:lastColumn="0" w:oddVBand="0" w:evenVBand="0" w:oddHBand="1" w:evenHBand="0" w:firstRowFirstColumn="0" w:firstRowLastColumn="0" w:lastRowFirstColumn="0" w:lastRowLastColumn="0"/>
+            </w:pPr>
+            <w:r>
+              <w:t>Very Low</w:t>
+            </w:r>
+          </w:p>
+        </w:tc>
+        <w:tc>
+          <w:tcPr>
+            <w:tcW w:w="1205" w:type="dxa"/>
+          </w:tcPr>
+          <w:p>
+            <w:pPr>
+              <w:ind w:left="113" w:right="113"/>
+              <w:jc w:val="center"/>
+              <w:cnfStyle w:val="000000100000" w:firstRow="0" w:lastRow="0" w:firstColumn="0" w:lastColumn="0" w:oddVBand="0" w:evenVBand="0" w:oddHBand="1" w:evenHBand="0" w:firstRowFirstColumn="0" w:firstRowLastColumn="0" w:lastRowFirstColumn="0" w:lastRowLastColumn="0"/>
+            </w:pPr>
+            <w:r>
+              <w:t>Low</w:t>
+            </w:r>
+          </w:p>
+        </w:tc>
+        <w:tc>
+          <w:tcPr>
+            <w:tcW w:w="1625" w:type="dxa"/>
+          </w:tcPr>
+          <w:p>
+            <w:pPr>
+              <w:ind w:left="113" w:right="113"/>
+              <w:jc w:val="center"/>
+              <w:cnfStyle w:val="000000100000" w:firstRow="0" w:lastRow="0" w:firstColumn="0" w:lastColumn="0" w:oddVBand="0" w:evenVBand="0" w:oddHBand="1" w:evenHBand="0" w:firstRowFirstColumn="0" w:firstRowLastColumn="0" w:lastRowFirstColumn="0" w:lastRowLastColumn="0"/>
+            </w:pPr>
+            <w:r>
+              <w:t>Medium</w:t>
+            </w:r>
+          </w:p>
+        </w:tc>
+        <w:tc>
+          <w:tcPr>
+            <w:tcW w:w="1400" w:type="dxa"/>
+          </w:tcPr>
+          <w:p>
+            <w:pPr>
+              <w:ind w:left="113" w:right="113"/>
+              <w:jc w:val="center"/>
+              <w:cnfStyle w:val="000000100000" w:firstRow="0" w:lastRow="0" w:firstColumn="0" w:lastColumn="0" w:oddVBand="0" w:evenVBand="0" w:oddHBand="1" w:evenHBand="0" w:firstRowFirstColumn="0" w:firstRowLastColumn="0" w:lastRowFirstColumn="0" w:lastRowLastColumn="0"/>
+            </w:pPr>
+            <w:r>
+              <w:t>High</w:t>
+            </w:r>
+          </w:p>
+        </w:tc>
+        <w:tc>
+          <w:tcPr>
+            <w:tcW w:w="1440" w:type="dxa"/>
+          </w:tcPr>
+          <w:p>
+            <w:pPr>
+              <w:ind w:left="113" w:right="113"/>
+              <w:jc w:val="center"/>
+              <w:cnfStyle w:val="000000100000" w:firstRow="0" w:lastRow="0" w:firstColumn="0" w:lastColumn="0" w:oddVBand="0" w:evenVBand="0" w:oddHBand="1" w:evenHBand="0" w:firstRowFirstColumn="0" w:firstRowLastColumn="0" w:lastRowFirstColumn="0" w:lastRowLastColumn="0"/>
+            </w:pPr>
+            <w:r>
+              <w:t>Very High</w:t>
+            </w:r>
+          </w:p>
+        </w:tc>
+      </w:tr>
+      <w:tr>
+        <w:trPr>
+          <w:trHeight w:val="863"/>
+        </w:trPr>
+        <w:tc>
+          <w:tcPr>
+            <w:cnfStyle w:val="001000000000" w:firstRow="0" w:lastRow="0" w:firstColumn="1" w:lastColumn="0" w:oddVBand="0" w:evenVBand="0" w:oddHBand="0" w:evenHBand="0" w:firstRowFirstColumn="0" w:firstRowLastColumn="0" w:lastRowFirstColumn="0" w:lastRowLastColumn="0"/>
+            <w:tcW w:w="720" w:type="dxa"/>
+            <w:vMerge w:val="restart"/>
+            <w:shd w:val="clear" w:color="auto" w:fill="E7E6E6" w:themeFill="background2"/>
+            <w:textDirection w:val="btLr"/>
+          </w:tcPr>
+          <w:p>
+            <w:pPr>
+              <w:ind w:left="113" w:right="113"/>
+              <w:jc w:val="center"/>
+            </w:pPr>
+            <w:r>
+              <w:t>Severity</w:t>
+            </w:r>
+          </w:p>
+        </w:tc>
+        <w:tc>
+          <w:tcPr>
+            <w:tcW w:w="1260" w:type="dxa"/>
+            <w:shd w:val="clear" w:color="auto" w:fill="E7E6E6" w:themeFill="background2"/>
+          </w:tcPr>
+          <w:p>
+            <w:pPr>
+              <w:cnfStyle w:val="000000000000" w:firstRow="0" w:lastRow="0" w:firstColumn="0" w:lastColumn="0" w:oddVBand="0" w:evenVBand="0" w:oddHBand="0" w:evenHBand="0" w:firstRowFirstColumn="0" w:firstRowLastColumn="0" w:lastRowFirstColumn="0" w:lastRowLastColumn="0"/>
+              <w:rPr>
+                <w:color w:val="525252" w:themeColor="accent3" w:themeShade="80"/>
+              </w:rPr>
+            </w:pPr>
+            <w:r>
+              <w:t>Very High</w:t>
+            </w:r>
+          </w:p>
+        </w:tc>
+        <w:tc>
+          <w:tcPr>
+            <w:tcW w:w="1530" w:type="dxa"/>
+            <w:shd w:val="clear" w:color="auto" w:fill="FFFF00"/>
+          </w:tcPr>
+          <w:p>
+            <w:pPr>
+              <w:jc w:val="center"/>
+              <w:cnfStyle w:val="000000000000" w:firstRow="0" w:lastRow="0" w:firstColumn="0" w:lastColumn="0" w:oddVBand="0" w:evenVBand="0" w:oddHBand="0" w:evenHBand="0" w:firstRowFirstColumn="0" w:firstRowLastColumn="0" w:lastRowFirstColumn="0" w:lastRowLastColumn="0"/>
+            </w:pPr>
+          </w:p>
+        </w:tc>
+        <w:tc>
+          <w:tcPr>
+            <w:tcW w:w="1205" w:type="dxa"/>
+            <w:shd w:val="clear" w:color="auto" w:fill="FFFF00"/>
+          </w:tcPr>
+          <w:p>
+            <w:pPr>
+              <w:jc w:val="center"/>
+              <w:cnfStyle w:val="000000000000" w:firstRow="0" w:lastRow="0" w:firstColumn="0" w:lastColumn="0" w:oddVBand="0" w:evenVBand="0" w:oddHBand="0" w:evenHBand="0" w:firstRowFirstColumn="0" w:firstRowLastColumn="0" w:lastRowFirstColumn="0" w:lastRowLastColumn="0"/>
+            </w:pPr>
+            <w:r>
+              <w:t>C-3</w:t>
+            </w:r>
+          </w:p>
+        </w:tc>
+        <w:tc>
+          <w:tcPr>
+            <w:tcW w:w="1625" w:type="dxa"/>
+            <w:shd w:val="clear" w:color="auto" w:fill="FF0000"/>
+          </w:tcPr>
+          <w:p>
+            <w:pPr>
+              <w:jc w:val="center"/>
+              <w:cnfStyle w:val="000000000000" w:firstRow="0" w:lastRow="0" w:firstColumn="0" w:lastColumn="0" w:oddVBand="0" w:evenVBand="0" w:oddHBand="0" w:evenHBand="0" w:firstRowFirstColumn="0" w:firstRowLastColumn="0" w:lastRowFirstColumn="0" w:lastRowLastColumn="0"/>
+            </w:pPr>
+            <w:r>
+              <w:t>T-5</w:t>
+            </w:r>
+          </w:p>
+        </w:tc>
+        <w:tc>
+          <w:tcPr>
+            <w:tcW w:w="1400" w:type="dxa"/>
+            <w:shd w:val="clear" w:color="auto" w:fill="FF0000"/>
+          </w:tcPr>
+          <w:p>
+            <w:pPr>
+              <w:jc w:val="center"/>
+              <w:cnfStyle w:val="000000000000" w:firstRow="0" w:lastRow="0" w:firstColumn="0" w:lastColumn="0" w:oddVBand="0" w:evenVBand="0" w:oddHBand="0" w:evenHBand="0" w:firstRowFirstColumn="0" w:firstRowLastColumn="0" w:lastRowFirstColumn="0" w:lastRowLastColumn="0"/>
+            </w:pPr>
+          </w:p>
+        </w:tc>
+        <w:tc>
+          <w:tcPr>
+            <w:tcW w:w="1440" w:type="dxa"/>
+            <w:shd w:val="clear" w:color="auto" w:fill="FF0000"/>
+          </w:tcPr>
+          <w:p>
+            <w:pPr>
+              <w:jc w:val="center"/>
+              <w:cnfStyle w:val="000000000000" w:firstRow="0" w:lastRow="0" w:firstColumn="0" w:lastColumn="0" w:oddVBand="0" w:evenVBand="0" w:oddHBand="0" w:evenHBand="0" w:firstRowFirstColumn="0" w:firstRowLastColumn="0" w:lastRowFirstColumn="0" w:lastRowLastColumn="0"/>
+            </w:pPr>
+            <w:r>
+              <w:t>T-4</w:t>
+            </w:r>
+          </w:p>
+        </w:tc>
+      </w:tr>
+      <w:tr>
+        <w:trPr>
+          <w:cnfStyle w:val="000000100000" w:firstRow="0" w:lastRow="0" w:firstColumn="0" w:lastColumn="0" w:oddVBand="0" w:evenVBand="0" w:oddHBand="1" w:evenHBand="0" w:firstRowFirstColumn="0" w:firstRowLastColumn="0" w:lastRowFirstColumn="0" w:lastRowLastColumn="0"/>
+          <w:trHeight w:val="720"/>
+        </w:trPr>
+        <w:tc>
+          <w:tcPr>
+            <w:cnfStyle w:val="001000000000" w:firstRow="0" w:lastRow="0" w:firstColumn="1" w:lastColumn="0" w:oddVBand="0" w:evenVBand="0" w:oddHBand="0" w:evenHBand="0" w:firstRowFirstColumn="0" w:firstRowLastColumn="0" w:lastRowFirstColumn="0" w:lastRowLastColumn="0"/>
+            <w:tcW w:w="720" w:type="dxa"/>
+            <w:vMerge/>
+            <w:shd w:val="clear" w:color="auto" w:fill="E7E6E6" w:themeFill="background2"/>
+          </w:tcPr>
+          <w:p/>
+        </w:tc>
+        <w:tc>
+          <w:tcPr>
+            <w:tcW w:w="1260" w:type="dxa"/>
+          </w:tcPr>
+          <w:p>
+            <w:pPr>
+              <w:cnfStyle w:val="000000100000" w:firstRow="0" w:lastRow="0" w:firstColumn="0" w:lastColumn="0" w:oddVBand="0" w:evenVBand="0" w:oddHBand="1" w:evenHBand="0" w:firstRowFirstColumn="0" w:firstRowLastColumn="0" w:lastRowFirstColumn="0" w:lastRowLastColumn="0"/>
+            </w:pPr>
+            <w:r>
+              <w:t>High</w:t>
+            </w:r>
+          </w:p>
+        </w:tc>
+        <w:tc>
+          <w:tcPr>
+            <w:tcW w:w="1530" w:type="dxa"/>
+            <w:shd w:val="clear" w:color="auto" w:fill="92D050"/>
+          </w:tcPr>
+          <w:p>
+            <w:pPr>
+              <w:jc w:val="center"/>
+              <w:cnfStyle w:val="000000100000" w:firstRow="0" w:lastRow="0" w:firstColumn="0" w:lastColumn="0" w:oddVBand="0" w:evenVBand="0" w:oddHBand="1" w:evenHBand="0" w:firstRowFirstColumn="0" w:firstRowLastColumn="0" w:lastRowFirstColumn="0" w:lastRowLastColumn="0"/>
+            </w:pPr>
+          </w:p>
+        </w:tc>
+        <w:tc>
+          <w:tcPr>
+            <w:tcW w:w="1205" w:type="dxa"/>
+            <w:shd w:val="clear" w:color="auto" w:fill="FFFF00"/>
+          </w:tcPr>
+          <w:p>
+            <w:pPr>
+              <w:jc w:val="center"/>
+              <w:cnfStyle w:val="000000100000" w:firstRow="0" w:lastRow="0" w:firstColumn="0" w:lastColumn="0" w:oddVBand="0" w:evenVBand="0" w:oddHBand="1" w:evenHBand="0" w:firstRowFirstColumn="0" w:firstRowLastColumn="0" w:lastRowFirstColumn="0" w:lastRowLastColumn="0"/>
+            </w:pPr>
+          </w:p>
+        </w:tc>
+        <w:tc>
+          <w:tcPr>
+            <w:tcW w:w="1625" w:type="dxa"/>
+            <w:shd w:val="clear" w:color="auto" w:fill="FFC000"/>
+          </w:tcPr>
+          <w:p>
+            <w:pPr>
+              <w:tabs>
+                <w:tab w:val="left" w:pos="733"/>
+              </w:tabs>
+              <w:jc w:val="center"/>
+              <w:cnfStyle w:val="000000100000" w:firstRow="0" w:lastRow="0" w:firstColumn="0" w:lastColumn="0" w:oddVBand="0" w:evenVBand="0" w:oddHBand="1" w:evenHBand="0" w:firstRowFirstColumn="0" w:firstRowLastColumn="0" w:lastRowFirstColumn="0" w:lastRowLastColumn="0"/>
+            </w:pPr>
+            <w:r>
+              <w:t xml:space="preserve"> </w:t>
+            </w:r>
+          </w:p>
+        </w:tc>
+        <w:tc>
+          <w:tcPr>
+            <w:tcW w:w="1400" w:type="dxa"/>
+            <w:shd w:val="clear" w:color="auto" w:fill="FFC000"/>
+          </w:tcPr>
+          <w:p>
+            <w:pPr>
+              <w:jc w:val="center"/>
+              <w:cnfStyle w:val="000000100000" w:firstRow="0" w:lastRow="0" w:firstColumn="0" w:lastColumn="0" w:oddVBand="0" w:evenVBand="0" w:oddHBand="1" w:evenHBand="0" w:firstRowFirstColumn="0" w:firstRowLastColumn="0" w:lastRowFirstColumn="0" w:lastRowLastColumn="0"/>
+            </w:pPr>
+            <w:r>
+              <w:t>T-1</w:t>
+            </w:r>
+          </w:p>
+        </w:tc>
+        <w:tc>
+          <w:tcPr>
+            <w:tcW w:w="1440" w:type="dxa"/>
+            <w:shd w:val="clear" w:color="auto" w:fill="FF0000"/>
+          </w:tcPr>
+          <w:p>
+            <w:pPr>
+              <w:jc w:val="center"/>
+              <w:cnfStyle w:val="000000100000" w:firstRow="0" w:lastRow="0" w:firstColumn="0" w:lastColumn="0" w:oddVBand="0" w:evenVBand="0" w:oddHBand="1" w:evenHBand="0" w:firstRowFirstColumn="0" w:firstRowLastColumn="0" w:lastRowFirstColumn="0" w:lastRowLastColumn="0"/>
+            </w:pPr>
+          </w:p>
+        </w:tc>
+      </w:tr>
+      <w:tr>
+        <w:trPr>
+          <w:trHeight w:val="720"/>
+        </w:trPr>
+        <w:tc>
+          <w:tcPr>
+            <w:cnfStyle w:val="001000000000" w:firstRow="0" w:lastRow="0" w:firstColumn="1" w:lastColumn="0" w:oddVBand="0" w:evenVBand="0" w:oddHBand="0" w:evenHBand="0" w:firstRowFirstColumn="0" w:firstRowLastColumn="0" w:lastRowFirstColumn="0" w:lastRowLastColumn="0"/>
+            <w:tcW w:w="720" w:type="dxa"/>
+            <w:vMerge/>
+            <w:shd w:val="clear" w:color="auto" w:fill="E7E6E6" w:themeFill="background2"/>
+          </w:tcPr>
+          <w:p/>
+        </w:tc>
+        <w:tc>
+          <w:tcPr>
+            <w:tcW w:w="1260" w:type="dxa"/>
+            <w:shd w:val="clear" w:color="auto" w:fill="E7E6E6" w:themeFill="background2"/>
+          </w:tcPr>
+          <w:p>
+            <w:pPr>
+              <w:cnfStyle w:val="000000000000" w:firstRow="0" w:lastRow="0" w:firstColumn="0" w:lastColumn="0" w:oddVBand="0" w:evenVBand="0" w:oddHBand="0" w:evenHBand="0" w:firstRowFirstColumn="0" w:firstRowLastColumn="0" w:lastRowFirstColumn="0" w:lastRowLastColumn="0"/>
+            </w:pPr>
+            <w:r>
+              <w:t>Medium</w:t>
+            </w:r>
+          </w:p>
+        </w:tc>
+        <w:tc>
+          <w:tcPr>
+            <w:tcW w:w="1530" w:type="dxa"/>
+            <w:shd w:val="clear" w:color="auto" w:fill="92D050"/>
+          </w:tcPr>
+          <w:p>
+            <w:pPr>
+              <w:jc w:val="center"/>
+              <w:cnfStyle w:val="000000000000" w:firstRow="0" w:lastRow="0" w:firstColumn="0" w:lastColumn="0" w:oddVBand="0" w:evenVBand="0" w:oddHBand="0" w:evenHBand="0" w:firstRowFirstColumn="0" w:firstRowLastColumn="0" w:lastRowFirstColumn="0" w:lastRowLastColumn="0"/>
+            </w:pPr>
+          </w:p>
+        </w:tc>
+        <w:tc>
+          <w:tcPr>
+            <w:tcW w:w="1205" w:type="dxa"/>
+            <w:shd w:val="clear" w:color="auto" w:fill="FFFF00"/>
+          </w:tcPr>
+          <w:p>
+            <w:pPr>
+              <w:jc w:val="center"/>
+              <w:cnfStyle w:val="000000000000" w:firstRow="0" w:lastRow="0" w:firstColumn="0" w:lastColumn="0" w:oddVBand="0" w:evenVBand="0" w:oddHBand="0" w:evenHBand="0" w:firstRowFirstColumn="0" w:firstRowLastColumn="0" w:lastRowFirstColumn="0" w:lastRowLastColumn="0"/>
+            </w:pPr>
+          </w:p>
+        </w:tc>
+        <w:tc>
+          <w:tcPr>
+            <w:tcW w:w="1625" w:type="dxa"/>
+            <w:shd w:val="clear" w:color="auto" w:fill="FFFF00"/>
+          </w:tcPr>
+          <w:p>
+            <w:pPr>
+              <w:jc w:val="center"/>
+              <w:cnfStyle w:val="000000000000" w:firstRow="0" w:lastRow="0" w:firstColumn="0" w:lastColumn="0" w:oddVBand="0" w:evenVBand="0" w:oddHBand="0" w:evenHBand="0" w:firstRowFirstColumn="0" w:firstRowLastColumn="0" w:lastRowFirstColumn="0" w:lastRowLastColumn="0"/>
+            </w:pPr>
+            <w:r>
+              <w:t>T-3, C-1</w:t>
+            </w:r>
+          </w:p>
+        </w:tc>
+        <w:tc>
+          <w:tcPr>
+            <w:tcW w:w="1400" w:type="dxa"/>
+            <w:shd w:val="clear" w:color="auto" w:fill="FFC000"/>
+          </w:tcPr>
+          <w:p>
+            <w:pPr>
+              <w:jc w:val="center"/>
+              <w:cnfStyle w:val="000000000000" w:firstRow="0" w:lastRow="0" w:firstColumn="0" w:lastColumn="0" w:oddVBand="0" w:evenVBand="0" w:oddHBand="0" w:evenHBand="0" w:firstRowFirstColumn="0" w:firstRowLastColumn="0" w:lastRowFirstColumn="0" w:lastRowLastColumn="0"/>
+            </w:pPr>
+            <w:r>
+              <w:t>T-2</w:t>
+            </w:r>
+          </w:p>
+        </w:tc>
+        <w:tc>
+          <w:tcPr>
+            <w:tcW w:w="1440" w:type="dxa"/>
+            <w:shd w:val="clear" w:color="auto" w:fill="FFC000"/>
+          </w:tcPr>
+          <w:p>
+            <w:pPr>
+              <w:jc w:val="center"/>
+              <w:cnfStyle w:val="000000000000" w:firstRow="0" w:lastRow="0" w:firstColumn="0" w:lastColumn="0" w:oddVBand="0" w:evenVBand="0" w:oddHBand="0" w:evenHBand="0" w:firstRowFirstColumn="0" w:firstRowLastColumn="0" w:lastRowFirstColumn="0" w:lastRowLastColumn="0"/>
+            </w:pPr>
+          </w:p>
+        </w:tc>
+      </w:tr>
+      <w:tr>
+        <w:trPr>
+          <w:cnfStyle w:val="000000100000" w:firstRow="0" w:lastRow="0" w:firstColumn="0" w:lastColumn="0" w:oddVBand="0" w:evenVBand="0" w:oddHBand="1" w:evenHBand="0" w:firstRowFirstColumn="0" w:firstRowLastColumn="0" w:lastRowFirstColumn="0" w:lastRowLastColumn="0"/>
+          <w:trHeight w:val="810"/>
+        </w:trPr>
+        <w:tc>
+          <w:tcPr>
+            <w:cnfStyle w:val="001000000000" w:firstRow="0" w:lastRow="0" w:firstColumn="1" w:lastColumn="0" w:oddVBand="0" w:evenVBand="0" w:oddHBand="0" w:evenHBand="0" w:firstRowFirstColumn="0" w:firstRowLastColumn="0" w:lastRowFirstColumn="0" w:lastRowLastColumn="0"/>
+            <w:tcW w:w="720" w:type="dxa"/>
+            <w:vMerge/>
+            <w:shd w:val="clear" w:color="auto" w:fill="E7E6E6" w:themeFill="background2"/>
+          </w:tcPr>
+          <w:p/>
+        </w:tc>
+        <w:tc>
+          <w:tcPr>
+            <w:tcW w:w="1260" w:type="dxa"/>
+          </w:tcPr>
+          <w:p>
+            <w:pPr>
+              <w:cnfStyle w:val="000000100000" w:firstRow="0" w:lastRow="0" w:firstColumn="0" w:lastColumn="0" w:oddVBand="0" w:evenVBand="0" w:oddHBand="1" w:evenHBand="0" w:firstRowFirstColumn="0" w:firstRowLastColumn="0" w:lastRowFirstColumn="0" w:lastRowLastColumn="0"/>
+            </w:pPr>
+            <w:r>
+              <w:t>Low</w:t>
+            </w:r>
+          </w:p>
+        </w:tc>
+        <w:tc>
+          <w:tcPr>
+            <w:tcW w:w="1530" w:type="dxa"/>
+            <w:shd w:val="clear" w:color="auto" w:fill="92D050"/>
+          </w:tcPr>
+          <w:p>
+            <w:pPr>
+              <w:jc w:val="center"/>
+              <w:cnfStyle w:val="000000100000" w:firstRow="0" w:lastRow="0" w:firstColumn="0" w:lastColumn="0" w:oddVBand="0" w:evenVBand="0" w:oddHBand="1" w:evenHBand="0" w:firstRowFirstColumn="0" w:firstRowLastColumn="0" w:lastRowFirstColumn="0" w:lastRowLastColumn="0"/>
+            </w:pPr>
+          </w:p>
+        </w:tc>
+        <w:tc>
+          <w:tcPr>
+            <w:tcW w:w="1205" w:type="dxa"/>
+            <w:shd w:val="clear" w:color="auto" w:fill="FFFF00"/>
+          </w:tcPr>
+          <w:p>
+            <w:pPr>
+              <w:jc w:val="center"/>
+              <w:cnfStyle w:val="000000100000" w:firstRow="0" w:lastRow="0" w:firstColumn="0" w:lastColumn="0" w:oddVBand="0" w:evenVBand="0" w:oddHBand="1" w:evenHBand="0" w:firstRowFirstColumn="0" w:firstRowLastColumn="0" w:lastRowFirstColumn="0" w:lastRowLastColumn="0"/>
+            </w:pPr>
+            <w:r>
+              <w:t>C-2</w:t>
+            </w:r>
+          </w:p>
+        </w:tc>
+        <w:tc>
+          <w:tcPr>
+            <w:tcW w:w="1625" w:type="dxa"/>
+            <w:shd w:val="clear" w:color="auto" w:fill="FFFF00"/>
+          </w:tcPr>
+          <w:p>
+            <w:pPr>
+              <w:jc w:val="center"/>
+              <w:cnfStyle w:val="000000100000" w:firstRow="0" w:lastRow="0" w:firstColumn="0" w:lastColumn="0" w:oddVBand="0" w:evenVBand="0" w:oddHBand="1" w:evenHBand="0" w:firstRowFirstColumn="0" w:firstRowLastColumn="0" w:lastRowFirstColumn="0" w:lastRowLastColumn="0"/>
+            </w:pPr>
+          </w:p>
+        </w:tc>
+        <w:tc>
+          <w:tcPr>
+            <w:tcW w:w="1400" w:type="dxa"/>
+            <w:shd w:val="clear" w:color="auto" w:fill="FFFF00"/>
+          </w:tcPr>
+          <w:p>
+            <w:pPr>
+              <w:jc w:val="center"/>
+              <w:cnfStyle w:val="000000100000" w:firstRow="0" w:lastRow="0" w:firstColumn="0" w:lastColumn="0" w:oddVBand="0" w:evenVBand="0" w:oddHBand="1" w:evenHBand="0" w:firstRowFirstColumn="0" w:firstRowLastColumn="0" w:lastRowFirstColumn="0" w:lastRowLastColumn="0"/>
+            </w:pPr>
+          </w:p>
+        </w:tc>
+        <w:tc>
+          <w:tcPr>
+            <w:tcW w:w="1440" w:type="dxa"/>
+            <w:shd w:val="clear" w:color="auto" w:fill="FFC000"/>
+          </w:tcPr>
+          <w:p>
+            <w:pPr>
+              <w:jc w:val="center"/>
+              <w:cnfStyle w:val="000000100000" w:firstRow="0" w:lastRow="0" w:firstColumn="0" w:lastColumn="0" w:oddVBand="0" w:evenVBand="0" w:oddHBand="1" w:evenHBand="0" w:firstRowFirstColumn="0" w:firstRowLastColumn="0" w:lastRowFirstColumn="0" w:lastRowLastColumn="0"/>
+            </w:pPr>
+          </w:p>
+        </w:tc>
+      </w:tr>
+      <w:tr>
+        <w:trPr>
+          <w:trHeight w:val="891"/>
+        </w:trPr>
+        <w:tc>
+          <w:tcPr>
+            <w:cnfStyle w:val="001000000000" w:firstRow="0" w:lastRow="0" w:firstColumn="1" w:lastColumn="0" w:oddVBand="0" w:evenVBand="0" w:oddHBand="0" w:evenHBand="0" w:firstRowFirstColumn="0" w:firstRowLastColumn="0" w:lastRowFirstColumn="0" w:lastRowLastColumn="0"/>
+            <w:tcW w:w="720" w:type="dxa"/>
+            <w:vMerge/>
+            <w:shd w:val="clear" w:color="auto" w:fill="E7E6E6" w:themeFill="background2"/>
+          </w:tcPr>
+          <w:p/>
+        </w:tc>
+        <w:tc>
+          <w:tcPr>
+            <w:tcW w:w="1260" w:type="dxa"/>
+            <w:shd w:val="clear" w:color="auto" w:fill="E7E6E6" w:themeFill="background2"/>
+          </w:tcPr>
+          <w:p>
+            <w:pPr>
+              <w:cnfStyle w:val="000000000000" w:firstRow="0" w:lastRow="0" w:firstColumn="0" w:lastColumn="0" w:oddVBand="0" w:evenVBand="0" w:oddHBand="0" w:evenHBand="0" w:firstRowFirstColumn="0" w:firstRowLastColumn="0" w:lastRowFirstColumn="0" w:lastRowLastColumn="0"/>
+            </w:pPr>
+            <w:r>
+              <w:t>Very Low</w:t>
+            </w:r>
+          </w:p>
+        </w:tc>
+        <w:tc>
+          <w:tcPr>
+            <w:tcW w:w="1530" w:type="dxa"/>
+            <w:shd w:val="clear" w:color="auto" w:fill="92D050"/>
+          </w:tcPr>
+          <w:p>
+            <w:pPr>
+              <w:jc w:val="center"/>
+              <w:cnfStyle w:val="000000000000" w:firstRow="0" w:lastRow="0" w:firstColumn="0" w:lastColumn="0" w:oddVBand="0" w:evenVBand="0" w:oddHBand="0" w:evenHBand="0" w:firstRowFirstColumn="0" w:firstRowLastColumn="0" w:lastRowFirstColumn="0" w:lastRowLastColumn="0"/>
+            </w:pPr>
+          </w:p>
+        </w:tc>
+        <w:tc>
+          <w:tcPr>
+            <w:tcW w:w="1205" w:type="dxa"/>
+            <w:shd w:val="clear" w:color="auto" w:fill="92D050"/>
+          </w:tcPr>
+          <w:p>
+            <w:pPr>
+              <w:jc w:val="center"/>
+              <w:cnfStyle w:val="000000000000" w:firstRow="0" w:lastRow="0" w:firstColumn="0" w:lastColumn="0" w:oddVBand="0" w:evenVBand="0" w:oddHBand="0" w:evenHBand="0" w:firstRowFirstColumn="0" w:firstRowLastColumn="0" w:lastRowFirstColumn="0" w:lastRowLastColumn="0"/>
+            </w:pPr>
+          </w:p>
+        </w:tc>
+        <w:tc>
+          <w:tcPr>
+            <w:tcW w:w="1625" w:type="dxa"/>
+            <w:shd w:val="clear" w:color="auto" w:fill="92D050"/>
+          </w:tcPr>
+          <w:p>
+            <w:pPr>
+              <w:jc w:val="center"/>
+              <w:cnfStyle w:val="000000000000" w:firstRow="0" w:lastRow="0" w:firstColumn="0" w:lastColumn="0" w:oddVBand="0" w:evenVBand="0" w:oddHBand="0" w:evenHBand="0" w:firstRowFirstColumn="0" w:firstRowLastColumn="0" w:lastRowFirstColumn="0" w:lastRowLastColumn="0"/>
+            </w:pPr>
+          </w:p>
+        </w:tc>
+        <w:tc>
+          <w:tcPr>
+            <w:tcW w:w="1400" w:type="dxa"/>
+            <w:shd w:val="clear" w:color="auto" w:fill="92D050"/>
+          </w:tcPr>
+          <w:p>
+            <w:pPr>
+              <w:jc w:val="center"/>
+              <w:cnfStyle w:val="000000000000" w:firstRow="0" w:lastRow="0" w:firstColumn="0" w:lastColumn="0" w:oddVBand="0" w:evenVBand="0" w:oddHBand="0" w:evenHBand="0" w:firstRowFirstColumn="0" w:firstRowLastColumn="0" w:lastRowFirstColumn="0" w:lastRowLastColumn="0"/>
+            </w:pPr>
+          </w:p>
+        </w:tc>
+        <w:tc>
+          <w:tcPr>
+            <w:tcW w:w="1440" w:type="dxa"/>
+            <w:shd w:val="clear" w:color="auto" w:fill="FFFF00"/>
+          </w:tcPr>
+          <w:p>
+            <w:pPr>
+              <w:jc w:val="center"/>
+              <w:cnfStyle w:val="000000000000" w:firstRow="0" w:lastRow="0" w:firstColumn="0" w:lastColumn="0" w:oddVBand="0" w:evenVBand="0" w:oddHBand="0" w:evenHBand="0" w:firstRowFirstColumn="0" w:firstRowLastColumn="0" w:lastRowFirstColumn="0" w:lastRowLastColumn="0"/>
+            </w:pPr>
+          </w:p>
+        </w:tc>
+      </w:tr>
+      <w:tr>
+        <w:trPr>
+          <w:cnfStyle w:val="000000100000" w:firstRow="0" w:lastRow="0" w:firstColumn="0" w:lastColumn="0" w:oddVBand="0" w:evenVBand="0" w:oddHBand="1" w:evenHBand="0" w:firstRowFirstColumn="0" w:firstRowLastColumn="0" w:lastRowFirstColumn="0" w:lastRowLastColumn="0"/>
+          <w:trHeight w:val="891"/>
+        </w:trPr>
+        <w:tc>
+          <w:tcPr>
+            <w:cnfStyle w:val="001000000000" w:firstRow="0" w:lastRow="0" w:firstColumn="1" w:lastColumn="0" w:oddVBand="0" w:evenVBand="0" w:oddHBand="0" w:evenHBand="0" w:firstRowFirstColumn="0" w:firstRowLastColumn="0" w:lastRowFirstColumn="0" w:lastRowLastColumn="0"/>
+            <w:tcW w:w="9180" w:type="dxa"/>
+            <w:gridSpan w:val="7"/>
+          </w:tcPr>
+          <w:p>
+            <w:r>
+              <w:rPr>
+                <w:shd w:val="clear" w:color="auto" w:fill="92D050"/>
+              </w:rPr>
+              <w:t>Acceptable</w:t>
+            </w:r>
+            <w:r>
+              <w:t>: Risk is acceptable level.</w:t>
+            </w:r>
+          </w:p>
+          <w:p>
+            <w:r>
+              <w:rPr>
+                <w:shd w:val="clear" w:color="auto" w:fill="FFFF00"/>
+              </w:rPr>
+              <w:t>Permissible</w:t>
+            </w:r>
+            <w:r>
+              <w:t>: Risk is okay for now and can be fixed at a later date.</w:t>
+            </w:r>
+          </w:p>
+          <w:p>
+            <w:r>
+              <w:rPr>
+                <w:shd w:val="clear" w:color="auto" w:fill="FFC000"/>
+              </w:rPr>
+              <w:t>Considerable</w:t>
+            </w:r>
+            <w:r>
+              <w:t>: Risk is noted and will be fixed in the next iteration.</w:t>
+            </w:r>
+          </w:p>
+          <w:p>
+            <w:r>
+              <w:rPr>
+                <w:shd w:val="clear" w:color="auto" w:fill="FF0000"/>
+              </w:rPr>
+              <w:t>Catastrophic</w:t>
+            </w:r>
+            <w:r>
+              <w:t>: Product is placed on hold until issue is fixed.</w:t>
+            </w:r>
+          </w:p>
+          <w:p>
+            <w:pPr>
+              <w:jc w:val="center"/>
+            </w:pPr>
+          </w:p>
+        </w:tc>
+      </w:tr>
+    </w:tbl>
+    <w:p/>
     <w:sectPr>
       <w:pgSz w:w="12240" w:h="15840"/>
       <w:pgMar w:top="1440" w:right="1440" w:bottom="1440" w:left="1440" w:header="720" w:footer="720" w:gutter="0"/>

</xml_diff>

<commit_message>
mods from Jim meeting
</commit_message>
<xml_diff>
--- a/Documents/risk and mitigation.docx
+++ b/Documents/risk and mitigation.docx
@@ -1,6 +1,6 @@
 
 <file path=word/document.xml><?xml version="1.0" encoding="utf-8"?>
-<w:document xmlns:wpc="http://schemas.microsoft.com/office/word/2010/wordprocessingCanvas" xmlns:cx="http://schemas.microsoft.com/office/drawing/2014/chartex" xmlns:cx1="http://schemas.microsoft.com/office/drawing/2015/9/8/chartex" xmlns:cx2="http://schemas.microsoft.com/office/drawing/2015/10/21/chartex" xmlns:cx3="http://schemas.microsoft.com/office/drawing/2016/5/9/chartex" xmlns:cx4="http://schemas.microsoft.com/office/drawing/2016/5/10/chartex" xmlns:cx5="http://schemas.microsoft.com/office/drawing/2016/5/11/chartex" xmlns:cx6="http://schemas.microsoft.com/office/drawing/2016/5/12/chartex" xmlns:cx7="http://schemas.microsoft.com/office/drawing/2016/5/13/chartex" xmlns:cx8="http://schemas.microsoft.com/office/drawing/2016/5/14/chartex" xmlns:mc="http://schemas.openxmlformats.org/markup-compatibility/2006" xmlns:aink="http://schemas.microsoft.com/office/drawing/2016/ink" xmlns:am3d="http://schemas.microsoft.com/office/drawing/2017/model3d" xmlns:o="urn:schemas-microsoft-com:office:office" xmlns:r="http://schemas.openxmlformats.org/officeDocument/2006/relationships" xmlns:m="http://schemas.openxmlformats.org/officeDocument/2006/math" xmlns:v="urn:schemas-microsoft-com:vml" xmlns:wp14="http://schemas.microsoft.com/office/word/2010/wordprocessingDrawing" xmlns:wp="http://schemas.openxmlformats.org/drawingml/2006/wordprocessingDrawing" xmlns:w10="urn:schemas-microsoft-com:office:word" xmlns:w="http://schemas.openxmlformats.org/wordprocessingml/2006/main" xmlns:w14="http://schemas.microsoft.com/office/word/2010/wordml" xmlns:w15="http://schemas.microsoft.com/office/word/2012/wordml" xmlns:w16cex="http://schemas.microsoft.com/office/word/2018/wordml/cex" xmlns:w16cid="http://schemas.microsoft.com/office/word/2016/wordml/cid" xmlns:w16="http://schemas.microsoft.com/office/word/2018/wordml" xmlns:w16se="http://schemas.microsoft.com/office/word/2015/wordml/symex" xmlns:wpg="http://schemas.microsoft.com/office/word/2010/wordprocessingGroup" xmlns:wpi="http://schemas.microsoft.com/office/word/2010/wordprocessingInk" xmlns:wne="http://schemas.microsoft.com/office/word/2006/wordml" xmlns:wps="http://schemas.microsoft.com/office/word/2010/wordprocessingShape" mc:Ignorable="w14 w15 w16se w16cid w16 w16cex wp14">
+<w:document xmlns:wpc="http://schemas.microsoft.com/office/word/2010/wordprocessingCanvas" xmlns:cx="http://schemas.microsoft.com/office/drawing/2014/chartex" xmlns:cx1="http://schemas.microsoft.com/office/drawing/2015/9/8/chartex" xmlns:cx2="http://schemas.microsoft.com/office/drawing/2015/10/21/chartex" xmlns:cx3="http://schemas.microsoft.com/office/drawing/2016/5/9/chartex" xmlns:cx4="http://schemas.microsoft.com/office/drawing/2016/5/10/chartex" xmlns:cx5="http://schemas.microsoft.com/office/drawing/2016/5/11/chartex" xmlns:cx6="http://schemas.microsoft.com/office/drawing/2016/5/12/chartex" xmlns:cx7="http://schemas.microsoft.com/office/drawing/2016/5/13/chartex" xmlns:cx8="http://schemas.microsoft.com/office/drawing/2016/5/14/chartex" xmlns:mc="http://schemas.openxmlformats.org/markup-compatibility/2006" xmlns:aink="http://schemas.microsoft.com/office/drawing/2016/ink" xmlns:am3d="http://schemas.microsoft.com/office/drawing/2017/model3d" xmlns:o="urn:schemas-microsoft-com:office:office" xmlns:r="http://schemas.openxmlformats.org/officeDocument/2006/relationships" xmlns:m="http://schemas.openxmlformats.org/officeDocument/2006/math" xmlns:v="urn:schemas-microsoft-com:vml" xmlns:wp14="http://schemas.microsoft.com/office/word/2010/wordprocessingDrawing" xmlns:wp="http://schemas.openxmlformats.org/drawingml/2006/wordprocessingDrawing" xmlns:w10="urn:schemas-microsoft-com:office:word" xmlns:w="http://schemas.openxmlformats.org/wordprocessingml/2006/main" xmlns:w14="http://schemas.microsoft.com/office/word/2010/wordml" xmlns:w15="http://schemas.microsoft.com/office/word/2012/wordml" xmlns:w16cid="http://schemas.microsoft.com/office/word/2016/wordml/cid" xmlns:w16se="http://schemas.microsoft.com/office/word/2015/wordml/symex" xmlns:wpg="http://schemas.microsoft.com/office/word/2010/wordprocessingGroup" xmlns:wpi="http://schemas.microsoft.com/office/word/2010/wordprocessingInk" xmlns:wne="http://schemas.microsoft.com/office/word/2006/wordml" xmlns:wps="http://schemas.microsoft.com/office/word/2010/wordprocessingShape" mc:Ignorable="w14 w15 w16se w16cid wp14">
   <w:body>
     <w:p>
       <w:pPr>
@@ -116,13 +116,8 @@
         </w:numPr>
       </w:pPr>
       <w:r>
-        <w:t xml:space="preserve">damaged walls and/or door frames – chipped or dented walls, chipped or broken door frames, </w:t>
-      </w:r>
-      <w:proofErr w:type="spellStart"/>
-      <w:r>
-        <w:t>etc</w:t>
-      </w:r>
-      <w:proofErr w:type="spellEnd"/>
+        <w:t>damaged walls and/or door frames – chipped or dented walls, chipped or broken door frames, etc</w:t>
+      </w:r>
     </w:p>
     <w:p>
       <w:pPr>
@@ -200,15 +195,7 @@
         </w:numPr>
       </w:pPr>
       <w:r>
-        <w:t xml:space="preserve">Trip or fall </w:t>
-      </w:r>
-      <w:proofErr w:type="spellStart"/>
-      <w:r>
-        <w:t>etc</w:t>
-      </w:r>
-      <w:proofErr w:type="spellEnd"/>
-      <w:r>
-        <w:t>…</w:t>
+        <w:t>Trip or fall etc…</w:t>
       </w:r>
     </w:p>
     <w:p>
@@ -270,11 +257,9 @@
         </w:numPr>
       </w:pPr>
       <w:commentRangeStart w:id="2"/>
-      <w:proofErr w:type="gramStart"/>
       <w:r>
         <w:t>Man Power</w:t>
       </w:r>
-      <w:proofErr w:type="gramEnd"/>
     </w:p>
     <w:p>
       <w:pPr>
@@ -1681,23 +1666,7 @@
         <w:t>Draft Take Three</w:t>
       </w:r>
       <w:r>
-        <w:t xml:space="preserve"> (Remember… be a word smith… become the word </w:t>
-      </w:r>
-      <w:proofErr w:type="gramStart"/>
-      <w:r>
-        <w:t>smith..</w:t>
-      </w:r>
-      <w:proofErr w:type="gramEnd"/>
-      <w:r>
-        <w:t xml:space="preserve"> </w:t>
-      </w:r>
-      <w:proofErr w:type="spellStart"/>
-      <w:r>
-        <w:t>i</w:t>
-      </w:r>
-      <w:proofErr w:type="spellEnd"/>
-      <w:r>
-        <w:t>… am… the word smith!)</w:t>
+        <w:t xml:space="preserve"> (Remember… be a word smith… become the word smith.. i… am… the word smith!)</w:t>
       </w:r>
     </w:p>
     <w:p>
@@ -2331,6 +2300,7 @@
           <w:numId w:val="3"/>
         </w:numPr>
       </w:pPr>
+      <w:commentRangeStart w:id="9"/>
       <w:r>
         <w:t xml:space="preserve">T-2: Reduced functionality of application due to time constants and budget. </w:t>
       </w:r>
@@ -2346,6 +2316,13 @@
       <w:r>
         <w:t>T-2 Mitigation: Implement key features in the application for first iteration.</w:t>
       </w:r>
+      <w:commentRangeEnd w:id="9"/>
+      <w:r>
+        <w:rPr>
+          <w:rStyle w:val="CommentReference"/>
+        </w:rPr>
+        <w:commentReference w:id="9"/>
+      </w:r>
     </w:p>
     <w:p/>
     <w:p>
@@ -2357,7 +2334,21 @@
         </w:numPr>
       </w:pPr>
       <w:r>
-        <w:t>T-3: Inability to quicky implement user feedback due to technical complexity.</w:t>
+        <w:t xml:space="preserve">T-3: </w:t>
+      </w:r>
+      <w:commentRangeStart w:id="10"/>
+      <w:r>
+        <w:t>Inability to quicky implement user feedback due to technical complexity</w:t>
+      </w:r>
+      <w:commentRangeEnd w:id="10"/>
+      <w:r>
+        <w:rPr>
+          <w:rStyle w:val="CommentReference"/>
+        </w:rPr>
+        <w:commentReference w:id="10"/>
+      </w:r>
+      <w:r>
+        <w:t>.</w:t>
       </w:r>
     </w:p>
     <w:p>
@@ -2395,7 +2386,21 @@
         </w:numPr>
       </w:pPr>
       <w:r>
-        <w:t>T-4: Current technology being implemented is new and unproven in the field.</w:t>
+        <w:t xml:space="preserve">T-4: </w:t>
+      </w:r>
+      <w:commentRangeStart w:id="11"/>
+      <w:r>
+        <w:t>Current technology being implemented is new and unproven in the field</w:t>
+      </w:r>
+      <w:commentRangeEnd w:id="11"/>
+      <w:r>
+        <w:rPr>
+          <w:rStyle w:val="CommentReference"/>
+        </w:rPr>
+        <w:commentReference w:id="11"/>
+      </w:r>
+      <w:r>
+        <w:t>.</w:t>
       </w:r>
     </w:p>
     <w:p>
@@ -2407,7 +2412,21 @@
         </w:numPr>
       </w:pPr>
       <w:r>
-        <w:t>T-4 Mitigation: Conduct a beta phase to mitigate risk of critical errors upon release.</w:t>
+        <w:t xml:space="preserve">T-4 Mitigation: </w:t>
+      </w:r>
+      <w:commentRangeStart w:id="12"/>
+      <w:r>
+        <w:t>Conduct a beta phase to mitigate risk of critical errors upon release</w:t>
+      </w:r>
+      <w:commentRangeEnd w:id="12"/>
+      <w:r>
+        <w:rPr>
+          <w:rStyle w:val="CommentReference"/>
+        </w:rPr>
+        <w:commentReference w:id="12"/>
+      </w:r>
+      <w:r>
+        <w:t>.</w:t>
       </w:r>
     </w:p>
     <w:p>
@@ -2424,7 +2443,21 @@
         </w:numPr>
       </w:pPr>
       <w:r>
-        <w:t>T-5: Key developer leaves the project and takes critical information with him/her.</w:t>
+        <w:t xml:space="preserve">T-5: </w:t>
+      </w:r>
+      <w:commentRangeStart w:id="13"/>
+      <w:r>
+        <w:t>Key developer leaves the project and takes critical information with him/her</w:t>
+      </w:r>
+      <w:commentRangeEnd w:id="13"/>
+      <w:r>
+        <w:rPr>
+          <w:rStyle w:val="CommentReference"/>
+        </w:rPr>
+        <w:commentReference w:id="13"/>
+      </w:r>
+      <w:r>
+        <w:t>.</w:t>
       </w:r>
     </w:p>
     <w:p>
@@ -2541,11 +2574,22 @@
       <w:r>
         <w:t xml:space="preserve">: </w:t>
       </w:r>
+      <w:commentRangeStart w:id="14"/>
       <w:r>
         <w:t>End user</w:t>
       </w:r>
       <w:r>
-        <w:t xml:space="preserve"> is disgruntled with the product.</w:t>
+        <w:t xml:space="preserve"> is disgruntled with the product</w:t>
+      </w:r>
+      <w:commentRangeEnd w:id="14"/>
+      <w:r>
+        <w:rPr>
+          <w:rStyle w:val="CommentReference"/>
+        </w:rPr>
+        <w:commentReference w:id="14"/>
+      </w:r>
+      <w:r>
+        <w:t>.</w:t>
       </w:r>
     </w:p>
     <w:p>
@@ -2565,6 +2609,29 @@
       <w:r>
         <w:t xml:space="preserve"> Mitigation: Implement a customer feedback feature that allows the users to disclose his/her issues with the applications.</w:t>
       </w:r>
+    </w:p>
+    <w:p>
+      <w:pPr>
+        <w:pStyle w:val="ListParagraph"/>
+      </w:pPr>
+    </w:p>
+    <w:p>
+      <w:pPr>
+        <w:pStyle w:val="ListParagraph"/>
+      </w:pPr>
+      <w:r>
+        <w:t>TODO:</w:t>
+      </w:r>
+    </w:p>
+    <w:p>
+      <w:pPr>
+        <w:pStyle w:val="ListParagraph"/>
+      </w:pPr>
+      <w:r>
+        <w:t>Add another customer risk about what happens if a user goes out of order</w:t>
+      </w:r>
+      <w:bookmarkStart w:id="15" w:name="_GoBack"/>
+      <w:bookmarkEnd w:id="15"/>
     </w:p>
     <w:p/>
     <w:p/>
@@ -2611,7 +2678,6 @@
               <w:jc w:val="center"/>
             </w:pPr>
             <w:r>
-              <w:lastRenderedPageBreak/>
               <w:t>Probability</w:t>
             </w:r>
           </w:p>
@@ -3274,7 +3340,7 @@
 </file>
 
 <file path=word/comments.xml><?xml version="1.0" encoding="utf-8"?>
-<w:comments xmlns:wpc="http://schemas.microsoft.com/office/word/2010/wordprocessingCanvas" xmlns:cx="http://schemas.microsoft.com/office/drawing/2014/chartex" xmlns:cx1="http://schemas.microsoft.com/office/drawing/2015/9/8/chartex" xmlns:cx2="http://schemas.microsoft.com/office/drawing/2015/10/21/chartex" xmlns:cx3="http://schemas.microsoft.com/office/drawing/2016/5/9/chartex" xmlns:cx4="http://schemas.microsoft.com/office/drawing/2016/5/10/chartex" xmlns:cx5="http://schemas.microsoft.com/office/drawing/2016/5/11/chartex" xmlns:cx6="http://schemas.microsoft.com/office/drawing/2016/5/12/chartex" xmlns:cx7="http://schemas.microsoft.com/office/drawing/2016/5/13/chartex" xmlns:cx8="http://schemas.microsoft.com/office/drawing/2016/5/14/chartex" xmlns:mc="http://schemas.openxmlformats.org/markup-compatibility/2006" xmlns:aink="http://schemas.microsoft.com/office/drawing/2016/ink" xmlns:am3d="http://schemas.microsoft.com/office/drawing/2017/model3d" xmlns:o="urn:schemas-microsoft-com:office:office" xmlns:r="http://schemas.openxmlformats.org/officeDocument/2006/relationships" xmlns:m="http://schemas.openxmlformats.org/officeDocument/2006/math" xmlns:v="urn:schemas-microsoft-com:vml" xmlns:wp14="http://schemas.microsoft.com/office/word/2010/wordprocessingDrawing" xmlns:wp="http://schemas.openxmlformats.org/drawingml/2006/wordprocessingDrawing" xmlns:w10="urn:schemas-microsoft-com:office:word" xmlns:w="http://schemas.openxmlformats.org/wordprocessingml/2006/main" xmlns:w14="http://schemas.microsoft.com/office/word/2010/wordml" xmlns:w15="http://schemas.microsoft.com/office/word/2012/wordml" xmlns:w16cex="http://schemas.microsoft.com/office/word/2018/wordml/cex" xmlns:w16cid="http://schemas.microsoft.com/office/word/2016/wordml/cid" xmlns:w16="http://schemas.microsoft.com/office/word/2018/wordml" xmlns:w16se="http://schemas.microsoft.com/office/word/2015/wordml/symex" xmlns:wpg="http://schemas.microsoft.com/office/word/2010/wordprocessingGroup" xmlns:wpi="http://schemas.microsoft.com/office/word/2010/wordprocessingInk" xmlns:wne="http://schemas.microsoft.com/office/word/2006/wordml" xmlns:wps="http://schemas.microsoft.com/office/word/2010/wordprocessingShape" mc:Ignorable="w14 w15 w16se w16cid w16 w16cex wp14">
+<w:comments xmlns:wpc="http://schemas.microsoft.com/office/word/2010/wordprocessingCanvas" xmlns:cx="http://schemas.microsoft.com/office/drawing/2014/chartex" xmlns:cx1="http://schemas.microsoft.com/office/drawing/2015/9/8/chartex" xmlns:cx2="http://schemas.microsoft.com/office/drawing/2015/10/21/chartex" xmlns:cx3="http://schemas.microsoft.com/office/drawing/2016/5/9/chartex" xmlns:cx4="http://schemas.microsoft.com/office/drawing/2016/5/10/chartex" xmlns:cx5="http://schemas.microsoft.com/office/drawing/2016/5/11/chartex" xmlns:cx6="http://schemas.microsoft.com/office/drawing/2016/5/12/chartex" xmlns:cx7="http://schemas.microsoft.com/office/drawing/2016/5/13/chartex" xmlns:cx8="http://schemas.microsoft.com/office/drawing/2016/5/14/chartex" xmlns:mc="http://schemas.openxmlformats.org/markup-compatibility/2006" xmlns:aink="http://schemas.microsoft.com/office/drawing/2016/ink" xmlns:am3d="http://schemas.microsoft.com/office/drawing/2017/model3d" xmlns:o="urn:schemas-microsoft-com:office:office" xmlns:r="http://schemas.openxmlformats.org/officeDocument/2006/relationships" xmlns:m="http://schemas.openxmlformats.org/officeDocument/2006/math" xmlns:v="urn:schemas-microsoft-com:vml" xmlns:wp14="http://schemas.microsoft.com/office/word/2010/wordprocessingDrawing" xmlns:wp="http://schemas.openxmlformats.org/drawingml/2006/wordprocessingDrawing" xmlns:w10="urn:schemas-microsoft-com:office:word" xmlns:w="http://schemas.openxmlformats.org/wordprocessingml/2006/main" xmlns:w14="http://schemas.microsoft.com/office/word/2010/wordml" xmlns:w15="http://schemas.microsoft.com/office/word/2012/wordml" xmlns:w16cid="http://schemas.microsoft.com/office/word/2016/wordml/cid" xmlns:w16se="http://schemas.microsoft.com/office/word/2015/wordml/symex" xmlns:wpg="http://schemas.microsoft.com/office/word/2010/wordprocessingGroup" xmlns:wpi="http://schemas.microsoft.com/office/word/2010/wordprocessingInk" xmlns:wne="http://schemas.microsoft.com/office/word/2006/wordml" xmlns:wps="http://schemas.microsoft.com/office/word/2010/wordprocessingShape" mc:Ignorable="w14 w15 w16se w16cid wp14">
   <w:comment w:id="0" w:author="Jason Moran" w:date="2020-09-29T20:45:00Z" w:initials="JM">
     <w:p>
       <w:pPr>
@@ -3287,13 +3353,8 @@
         <w:annotationRef/>
       </w:r>
       <w:r>
-        <w:t xml:space="preserve">I’m torn on whether or not this is related to </w:t>
-      </w:r>
-      <w:proofErr w:type="spellStart"/>
-      <w:r>
-        <w:t>Load.In</w:t>
-      </w:r>
-      <w:proofErr w:type="spellEnd"/>
+        <w:t>I’m torn on whether or not this is related to Load.In</w:t>
+      </w:r>
     </w:p>
   </w:comment>
   <w:comment w:id="1" w:author="Jason Moran" w:date="2020-09-29T20:43:00Z" w:initials="JM">
@@ -3324,13 +3385,8 @@
         <w:annotationRef/>
       </w:r>
       <w:r>
-        <w:t xml:space="preserve">Doesn’t seem related to </w:t>
-      </w:r>
-      <w:proofErr w:type="spellStart"/>
-      <w:r>
-        <w:t>Load.In</w:t>
-      </w:r>
-      <w:proofErr w:type="spellEnd"/>
+        <w:t>Doesn’t seem related to Load.In</w:t>
+      </w:r>
     </w:p>
   </w:comment>
   <w:comment w:id="3" w:author="Jason Moran" w:date="2020-10-04T12:43:00Z" w:initials="JM">
@@ -3361,15 +3417,7 @@
         <w:annotationRef/>
       </w:r>
       <w:r>
-        <w:t xml:space="preserve">Check out my recent “feedback loop” slide. It may not be </w:t>
-      </w:r>
-      <w:proofErr w:type="gramStart"/>
-      <w:r>
-        <w:t>perfect, but</w:t>
-      </w:r>
-      <w:proofErr w:type="gramEnd"/>
-      <w:r>
-        <w:t xml:space="preserve"> shows a plan to continuously incorporate user feedback.</w:t>
+        <w:t>Check out my recent “feedback loop” slide. It may not be perfect, but shows a plan to continuously incorporate user feedback.</w:t>
       </w:r>
     </w:p>
   </w:comment>
@@ -3434,6 +3482,102 @@
       </w:r>
       <w:r>
         <w:t>Ahh you have it down here! Perhaps this can be merged with C-3.</w:t>
+      </w:r>
+    </w:p>
+  </w:comment>
+  <w:comment w:id="9" w:author="Aquilino, Byron" w:date="2020-10-05T21:51:00Z" w:initials="AB">
+    <w:p>
+      <w:pPr>
+        <w:pStyle w:val="CommentText"/>
+      </w:pPr>
+      <w:r>
+        <w:rPr>
+          <w:rStyle w:val="CommentReference"/>
+        </w:rPr>
+        <w:annotationRef/>
+      </w:r>
+      <w:r>
+        <w:t>Speak to this in terms of real world timeline not CS410 timeline</w:t>
+      </w:r>
+    </w:p>
+  </w:comment>
+  <w:comment w:id="10" w:author="Aquilino, Byron" w:date="2020-10-05T21:53:00Z" w:initials="AB">
+    <w:p>
+      <w:pPr>
+        <w:pStyle w:val="CommentText"/>
+      </w:pPr>
+      <w:r>
+        <w:rPr>
+          <w:rStyle w:val="CommentReference"/>
+        </w:rPr>
+        <w:annotationRef/>
+      </w:r>
+      <w:r>
+        <w:t>Challenges with obtaining timely feedback</w:t>
+      </w:r>
+    </w:p>
+  </w:comment>
+  <w:comment w:id="11" w:author="Aquilino, Byron" w:date="2020-10-05T21:56:00Z" w:initials="AB">
+    <w:p>
+      <w:pPr>
+        <w:pStyle w:val="CommentText"/>
+      </w:pPr>
+      <w:r>
+        <w:rPr>
+          <w:rStyle w:val="CommentReference"/>
+        </w:rPr>
+        <w:annotationRef/>
+      </w:r>
+      <w:r>
+        <w:t>Specify that the machine vision for 3d model measurement is a challenge… tuning performance</w:t>
+      </w:r>
+    </w:p>
+  </w:comment>
+  <w:comment w:id="12" w:author="Aquilino, Byron" w:date="2020-10-05T21:56:00Z" w:initials="AB">
+    <w:p>
+      <w:pPr>
+        <w:pStyle w:val="CommentText"/>
+      </w:pPr>
+      <w:r>
+        <w:rPr>
+          <w:rStyle w:val="CommentReference"/>
+        </w:rPr>
+        <w:annotationRef/>
+      </w:r>
+      <w:r>
+        <w:t>Create early prototyping of technical solution</w:t>
+      </w:r>
+    </w:p>
+  </w:comment>
+  <w:comment w:id="13" w:author="Aquilino, Byron" w:date="2020-10-05T21:59:00Z" w:initials="AB">
+    <w:p>
+      <w:pPr>
+        <w:pStyle w:val="CommentText"/>
+      </w:pPr>
+      <w:r>
+        <w:rPr>
+          <w:rStyle w:val="CommentReference"/>
+        </w:rPr>
+        <w:annotationRef/>
+      </w:r>
+      <w:r>
+        <w:t>Reword to express that there will be a knowledge gap that is created</w:t>
+      </w:r>
+    </w:p>
+  </w:comment>
+  <w:comment w:id="14" w:author="Aquilino, Byron" w:date="2020-10-05T22:06:00Z" w:initials="AB">
+    <w:p>
+      <w:pPr>
+        <w:pStyle w:val="CommentText"/>
+      </w:pPr>
+      <w:r>
+        <w:rPr>
+          <w:rStyle w:val="CommentReference"/>
+        </w:rPr>
+        <w:annotationRef/>
+      </w:r>
+      <w:r>
+        <w:t>End user is not satisfied with the recommendation of the apps</w:t>
       </w:r>
     </w:p>
   </w:comment>
@@ -3441,7 +3585,7 @@
 </file>
 
 <file path=word/commentsExtended.xml><?xml version="1.0" encoding="utf-8"?>
-<w15:commentsEx xmlns:wpc="http://schemas.microsoft.com/office/word/2010/wordprocessingCanvas" xmlns:cx="http://schemas.microsoft.com/office/drawing/2014/chartex" xmlns:cx1="http://schemas.microsoft.com/office/drawing/2015/9/8/chartex" xmlns:cx2="http://schemas.microsoft.com/office/drawing/2015/10/21/chartex" xmlns:cx3="http://schemas.microsoft.com/office/drawing/2016/5/9/chartex" xmlns:cx4="http://schemas.microsoft.com/office/drawing/2016/5/10/chartex" xmlns:cx5="http://schemas.microsoft.com/office/drawing/2016/5/11/chartex" xmlns:cx6="http://schemas.microsoft.com/office/drawing/2016/5/12/chartex" xmlns:cx7="http://schemas.microsoft.com/office/drawing/2016/5/13/chartex" xmlns:cx8="http://schemas.microsoft.com/office/drawing/2016/5/14/chartex" xmlns:mc="http://schemas.openxmlformats.org/markup-compatibility/2006" xmlns:aink="http://schemas.microsoft.com/office/drawing/2016/ink" xmlns:am3d="http://schemas.microsoft.com/office/drawing/2017/model3d" xmlns:o="urn:schemas-microsoft-com:office:office" xmlns:r="http://schemas.openxmlformats.org/officeDocument/2006/relationships" xmlns:m="http://schemas.openxmlformats.org/officeDocument/2006/math" xmlns:v="urn:schemas-microsoft-com:vml" xmlns:wp14="http://schemas.microsoft.com/office/word/2010/wordprocessingDrawing" xmlns:wp="http://schemas.openxmlformats.org/drawingml/2006/wordprocessingDrawing" xmlns:w10="urn:schemas-microsoft-com:office:word" xmlns:w="http://schemas.openxmlformats.org/wordprocessingml/2006/main" xmlns:w14="http://schemas.microsoft.com/office/word/2010/wordml" xmlns:w15="http://schemas.microsoft.com/office/word/2012/wordml" xmlns:w16cex="http://schemas.microsoft.com/office/word/2018/wordml/cex" xmlns:w16cid="http://schemas.microsoft.com/office/word/2016/wordml/cid" xmlns:w16="http://schemas.microsoft.com/office/word/2018/wordml" xmlns:w16se="http://schemas.microsoft.com/office/word/2015/wordml/symex" xmlns:wpg="http://schemas.microsoft.com/office/word/2010/wordprocessingGroup" xmlns:wpi="http://schemas.microsoft.com/office/word/2010/wordprocessingInk" xmlns:wne="http://schemas.microsoft.com/office/word/2006/wordml" xmlns:wps="http://schemas.microsoft.com/office/word/2010/wordprocessingShape" mc:Ignorable="w14 w15 w16se w16cid w16 w16cex wp14">
+<w15:commentsEx xmlns:wpc="http://schemas.microsoft.com/office/word/2010/wordprocessingCanvas" xmlns:cx="http://schemas.microsoft.com/office/drawing/2014/chartex" xmlns:cx1="http://schemas.microsoft.com/office/drawing/2015/9/8/chartex" xmlns:cx2="http://schemas.microsoft.com/office/drawing/2015/10/21/chartex" xmlns:cx3="http://schemas.microsoft.com/office/drawing/2016/5/9/chartex" xmlns:cx4="http://schemas.microsoft.com/office/drawing/2016/5/10/chartex" xmlns:cx5="http://schemas.microsoft.com/office/drawing/2016/5/11/chartex" xmlns:cx6="http://schemas.microsoft.com/office/drawing/2016/5/12/chartex" xmlns:cx7="http://schemas.microsoft.com/office/drawing/2016/5/13/chartex" xmlns:cx8="http://schemas.microsoft.com/office/drawing/2016/5/14/chartex" xmlns:mc="http://schemas.openxmlformats.org/markup-compatibility/2006" xmlns:aink="http://schemas.microsoft.com/office/drawing/2016/ink" xmlns:am3d="http://schemas.microsoft.com/office/drawing/2017/model3d" xmlns:o="urn:schemas-microsoft-com:office:office" xmlns:r="http://schemas.openxmlformats.org/officeDocument/2006/relationships" xmlns:m="http://schemas.openxmlformats.org/officeDocument/2006/math" xmlns:v="urn:schemas-microsoft-com:vml" xmlns:wp14="http://schemas.microsoft.com/office/word/2010/wordprocessingDrawing" xmlns:wp="http://schemas.openxmlformats.org/drawingml/2006/wordprocessingDrawing" xmlns:w10="urn:schemas-microsoft-com:office:word" xmlns:w="http://schemas.openxmlformats.org/wordprocessingml/2006/main" xmlns:w14="http://schemas.microsoft.com/office/word/2010/wordml" xmlns:w15="http://schemas.microsoft.com/office/word/2012/wordml" xmlns:w16cid="http://schemas.microsoft.com/office/word/2016/wordml/cid" xmlns:w16se="http://schemas.microsoft.com/office/word/2015/wordml/symex" xmlns:wpg="http://schemas.microsoft.com/office/word/2010/wordprocessingGroup" xmlns:wpi="http://schemas.microsoft.com/office/word/2010/wordprocessingInk" xmlns:wne="http://schemas.microsoft.com/office/word/2006/wordml" xmlns:wps="http://schemas.microsoft.com/office/word/2010/wordprocessingShape" mc:Ignorable="w14 w15 w16se w16cid wp14">
   <w15:commentEx w15:paraId="2F10E6DB" w15:done="0"/>
   <w15:commentEx w15:paraId="58F2E06F" w15:done="0"/>
   <w15:commentEx w15:paraId="6E0D951C" w15:done="0"/>
@@ -3451,11 +3595,17 @@
   <w15:commentEx w15:paraId="63B14BAC" w15:done="0"/>
   <w15:commentEx w15:paraId="3219AEA6" w15:done="0"/>
   <w15:commentEx w15:paraId="6D2AF62F" w15:done="0"/>
+  <w15:commentEx w15:paraId="63DA4BA5" w15:done="0"/>
+  <w15:commentEx w15:paraId="3C8E590E" w15:done="0"/>
+  <w15:commentEx w15:paraId="15CC9A96" w15:done="0"/>
+  <w15:commentEx w15:paraId="1A5CFA04" w15:done="0"/>
+  <w15:commentEx w15:paraId="4E6D1442" w15:done="0"/>
+  <w15:commentEx w15:paraId="0BDC0F03" w15:done="0"/>
 </w15:commentsEx>
 </file>
 
 <file path=word/commentsIds.xml><?xml version="1.0" encoding="utf-8"?>
-<w16cid:commentsIds xmlns:wpc="http://schemas.microsoft.com/office/word/2010/wordprocessingCanvas" xmlns:cx="http://schemas.microsoft.com/office/drawing/2014/chartex" xmlns:cx1="http://schemas.microsoft.com/office/drawing/2015/9/8/chartex" xmlns:cx2="http://schemas.microsoft.com/office/drawing/2015/10/21/chartex" xmlns:cx3="http://schemas.microsoft.com/office/drawing/2016/5/9/chartex" xmlns:cx4="http://schemas.microsoft.com/office/drawing/2016/5/10/chartex" xmlns:cx5="http://schemas.microsoft.com/office/drawing/2016/5/11/chartex" xmlns:cx6="http://schemas.microsoft.com/office/drawing/2016/5/12/chartex" xmlns:cx7="http://schemas.microsoft.com/office/drawing/2016/5/13/chartex" xmlns:cx8="http://schemas.microsoft.com/office/drawing/2016/5/14/chartex" xmlns:mc="http://schemas.openxmlformats.org/markup-compatibility/2006" xmlns:aink="http://schemas.microsoft.com/office/drawing/2016/ink" xmlns:am3d="http://schemas.microsoft.com/office/drawing/2017/model3d" xmlns:o="urn:schemas-microsoft-com:office:office" xmlns:r="http://schemas.openxmlformats.org/officeDocument/2006/relationships" xmlns:m="http://schemas.openxmlformats.org/officeDocument/2006/math" xmlns:v="urn:schemas-microsoft-com:vml" xmlns:wp14="http://schemas.microsoft.com/office/word/2010/wordprocessingDrawing" xmlns:wp="http://schemas.openxmlformats.org/drawingml/2006/wordprocessingDrawing" xmlns:w10="urn:schemas-microsoft-com:office:word" xmlns:w="http://schemas.openxmlformats.org/wordprocessingml/2006/main" xmlns:w14="http://schemas.microsoft.com/office/word/2010/wordml" xmlns:w15="http://schemas.microsoft.com/office/word/2012/wordml" xmlns:w16cex="http://schemas.microsoft.com/office/word/2018/wordml/cex" xmlns:w16cid="http://schemas.microsoft.com/office/word/2016/wordml/cid" xmlns:w16="http://schemas.microsoft.com/office/word/2018/wordml" xmlns:w16se="http://schemas.microsoft.com/office/word/2015/wordml/symex" xmlns:wpg="http://schemas.microsoft.com/office/word/2010/wordprocessingGroup" xmlns:wpi="http://schemas.microsoft.com/office/word/2010/wordprocessingInk" xmlns:wne="http://schemas.microsoft.com/office/word/2006/wordml" xmlns:wps="http://schemas.microsoft.com/office/word/2010/wordprocessingShape" mc:Ignorable="w14 w15 w16se w16cid w16 w16cex wp14">
+<w16cid:commentsIds xmlns:wpc="http://schemas.microsoft.com/office/word/2010/wordprocessingCanvas" xmlns:cx="http://schemas.microsoft.com/office/drawing/2014/chartex" xmlns:cx1="http://schemas.microsoft.com/office/drawing/2015/9/8/chartex" xmlns:cx2="http://schemas.microsoft.com/office/drawing/2015/10/21/chartex" xmlns:cx3="http://schemas.microsoft.com/office/drawing/2016/5/9/chartex" xmlns:cx4="http://schemas.microsoft.com/office/drawing/2016/5/10/chartex" xmlns:cx5="http://schemas.microsoft.com/office/drawing/2016/5/11/chartex" xmlns:cx6="http://schemas.microsoft.com/office/drawing/2016/5/12/chartex" xmlns:cx7="http://schemas.microsoft.com/office/drawing/2016/5/13/chartex" xmlns:cx8="http://schemas.microsoft.com/office/drawing/2016/5/14/chartex" xmlns:mc="http://schemas.openxmlformats.org/markup-compatibility/2006" xmlns:aink="http://schemas.microsoft.com/office/drawing/2016/ink" xmlns:am3d="http://schemas.microsoft.com/office/drawing/2017/model3d" xmlns:o="urn:schemas-microsoft-com:office:office" xmlns:r="http://schemas.openxmlformats.org/officeDocument/2006/relationships" xmlns:m="http://schemas.openxmlformats.org/officeDocument/2006/math" xmlns:v="urn:schemas-microsoft-com:vml" xmlns:wp14="http://schemas.microsoft.com/office/word/2010/wordprocessingDrawing" xmlns:wp="http://schemas.openxmlformats.org/drawingml/2006/wordprocessingDrawing" xmlns:w10="urn:schemas-microsoft-com:office:word" xmlns:w="http://schemas.openxmlformats.org/wordprocessingml/2006/main" xmlns:w14="http://schemas.microsoft.com/office/word/2010/wordml" xmlns:w15="http://schemas.microsoft.com/office/word/2012/wordml" xmlns:w16cid="http://schemas.microsoft.com/office/word/2016/wordml/cid" xmlns:w16se="http://schemas.microsoft.com/office/word/2015/wordml/symex" xmlns:wpg="http://schemas.microsoft.com/office/word/2010/wordprocessingGroup" xmlns:wpi="http://schemas.microsoft.com/office/word/2010/wordprocessingInk" xmlns:wne="http://schemas.microsoft.com/office/word/2006/wordml" xmlns:wps="http://schemas.microsoft.com/office/word/2010/wordprocessingShape" mc:Ignorable="w14 w15 w16se w16cid wp14">
   <w16cid:commentId w16cid:paraId="2F10E6DB" w16cid:durableId="231E1B55"/>
   <w16cid:commentId w16cid:paraId="58F2E06F" w16cid:durableId="231E1B0B"/>
   <w16cid:commentId w16cid:paraId="6E0D951C" w16cid:durableId="231E1B35"/>
@@ -3465,11 +3615,17 @@
   <w16cid:commentId w16cid:paraId="63B14BAC" w16cid:durableId="232442DE"/>
   <w16cid:commentId w16cid:paraId="3219AEA6" w16cid:durableId="23244304"/>
   <w16cid:commentId w16cid:paraId="6D2AF62F" w16cid:durableId="23244337"/>
+  <w16cid:commentId w16cid:paraId="63DA4BA5" w16cid:durableId="232613C7"/>
+  <w16cid:commentId w16cid:paraId="3C8E590E" w16cid:durableId="2326146D"/>
+  <w16cid:commentId w16cid:paraId="15CC9A96" w16cid:durableId="23261525"/>
+  <w16cid:commentId w16cid:paraId="1A5CFA04" w16cid:durableId="23261512"/>
+  <w16cid:commentId w16cid:paraId="4E6D1442" w16cid:durableId="232615BD"/>
+  <w16cid:commentId w16cid:paraId="0BDC0F03" w16cid:durableId="2326175C"/>
 </w16cid:commentsIds>
 </file>
 
 <file path=word/numbering.xml><?xml version="1.0" encoding="utf-8"?>
-<w:numbering xmlns:wpc="http://schemas.microsoft.com/office/word/2010/wordprocessingCanvas" xmlns:cx="http://schemas.microsoft.com/office/drawing/2014/chartex" xmlns:cx1="http://schemas.microsoft.com/office/drawing/2015/9/8/chartex" xmlns:cx2="http://schemas.microsoft.com/office/drawing/2015/10/21/chartex" xmlns:cx3="http://schemas.microsoft.com/office/drawing/2016/5/9/chartex" xmlns:cx4="http://schemas.microsoft.com/office/drawing/2016/5/10/chartex" xmlns:cx5="http://schemas.microsoft.com/office/drawing/2016/5/11/chartex" xmlns:cx6="http://schemas.microsoft.com/office/drawing/2016/5/12/chartex" xmlns:cx7="http://schemas.microsoft.com/office/drawing/2016/5/13/chartex" xmlns:cx8="http://schemas.microsoft.com/office/drawing/2016/5/14/chartex" xmlns:mc="http://schemas.openxmlformats.org/markup-compatibility/2006" xmlns:aink="http://schemas.microsoft.com/office/drawing/2016/ink" xmlns:am3d="http://schemas.microsoft.com/office/drawing/2017/model3d" xmlns:o="urn:schemas-microsoft-com:office:office" xmlns:r="http://schemas.openxmlformats.org/officeDocument/2006/relationships" xmlns:m="http://schemas.openxmlformats.org/officeDocument/2006/math" xmlns:v="urn:schemas-microsoft-com:vml" xmlns:wp14="http://schemas.microsoft.com/office/word/2010/wordprocessingDrawing" xmlns:wp="http://schemas.openxmlformats.org/drawingml/2006/wordprocessingDrawing" xmlns:w10="urn:schemas-microsoft-com:office:word" xmlns:w="http://schemas.openxmlformats.org/wordprocessingml/2006/main" xmlns:w14="http://schemas.microsoft.com/office/word/2010/wordml" xmlns:w15="http://schemas.microsoft.com/office/word/2012/wordml" xmlns:w16cex="http://schemas.microsoft.com/office/word/2018/wordml/cex" xmlns:w16cid="http://schemas.microsoft.com/office/word/2016/wordml/cid" xmlns:w16="http://schemas.microsoft.com/office/word/2018/wordml" xmlns:w16se="http://schemas.microsoft.com/office/word/2015/wordml/symex" xmlns:wpg="http://schemas.microsoft.com/office/word/2010/wordprocessingGroup" xmlns:wpi="http://schemas.microsoft.com/office/word/2010/wordprocessingInk" xmlns:wne="http://schemas.microsoft.com/office/word/2006/wordml" xmlns:wps="http://schemas.microsoft.com/office/word/2010/wordprocessingShape" mc:Ignorable="w14 w15 w16se w16cid w16 w16cex wp14">
+<w:numbering xmlns:wpc="http://schemas.microsoft.com/office/word/2010/wordprocessingCanvas" xmlns:cx="http://schemas.microsoft.com/office/drawing/2014/chartex" xmlns:cx1="http://schemas.microsoft.com/office/drawing/2015/9/8/chartex" xmlns:cx2="http://schemas.microsoft.com/office/drawing/2015/10/21/chartex" xmlns:cx3="http://schemas.microsoft.com/office/drawing/2016/5/9/chartex" xmlns:cx4="http://schemas.microsoft.com/office/drawing/2016/5/10/chartex" xmlns:cx5="http://schemas.microsoft.com/office/drawing/2016/5/11/chartex" xmlns:cx6="http://schemas.microsoft.com/office/drawing/2016/5/12/chartex" xmlns:cx7="http://schemas.microsoft.com/office/drawing/2016/5/13/chartex" xmlns:cx8="http://schemas.microsoft.com/office/drawing/2016/5/14/chartex" xmlns:mc="http://schemas.openxmlformats.org/markup-compatibility/2006" xmlns:aink="http://schemas.microsoft.com/office/drawing/2016/ink" xmlns:am3d="http://schemas.microsoft.com/office/drawing/2017/model3d" xmlns:o="urn:schemas-microsoft-com:office:office" xmlns:r="http://schemas.openxmlformats.org/officeDocument/2006/relationships" xmlns:m="http://schemas.openxmlformats.org/officeDocument/2006/math" xmlns:v="urn:schemas-microsoft-com:vml" xmlns:wp14="http://schemas.microsoft.com/office/word/2010/wordprocessingDrawing" xmlns:wp="http://schemas.openxmlformats.org/drawingml/2006/wordprocessingDrawing" xmlns:w10="urn:schemas-microsoft-com:office:word" xmlns:w="http://schemas.openxmlformats.org/wordprocessingml/2006/main" xmlns:w14="http://schemas.microsoft.com/office/word/2010/wordml" xmlns:w15="http://schemas.microsoft.com/office/word/2012/wordml" xmlns:w16cid="http://schemas.microsoft.com/office/word/2016/wordml/cid" xmlns:w16se="http://schemas.microsoft.com/office/word/2015/wordml/symex" xmlns:wpg="http://schemas.microsoft.com/office/word/2010/wordprocessingGroup" xmlns:wpi="http://schemas.microsoft.com/office/word/2010/wordprocessingInk" xmlns:wne="http://schemas.microsoft.com/office/word/2006/wordml" xmlns:wps="http://schemas.microsoft.com/office/word/2010/wordprocessingShape" mc:Ignorable="w14 w15 w16se w16cid wp14">
   <w:abstractNum w:abstractNumId="0" w15:restartNumberingAfterBreak="0">
     <w:nsid w:val="37C25992"/>
     <w:multiLevelType w:val="hybridMultilevel"/>
@@ -3938,15 +4094,18 @@
 </file>
 
 <file path=word/people.xml><?xml version="1.0" encoding="utf-8"?>
-<w15:people xmlns:wpc="http://schemas.microsoft.com/office/word/2010/wordprocessingCanvas" xmlns:cx="http://schemas.microsoft.com/office/drawing/2014/chartex" xmlns:cx1="http://schemas.microsoft.com/office/drawing/2015/9/8/chartex" xmlns:cx2="http://schemas.microsoft.com/office/drawing/2015/10/21/chartex" xmlns:cx3="http://schemas.microsoft.com/office/drawing/2016/5/9/chartex" xmlns:cx4="http://schemas.microsoft.com/office/drawing/2016/5/10/chartex" xmlns:cx5="http://schemas.microsoft.com/office/drawing/2016/5/11/chartex" xmlns:cx6="http://schemas.microsoft.com/office/drawing/2016/5/12/chartex" xmlns:cx7="http://schemas.microsoft.com/office/drawing/2016/5/13/chartex" xmlns:cx8="http://schemas.microsoft.com/office/drawing/2016/5/14/chartex" xmlns:mc="http://schemas.openxmlformats.org/markup-compatibility/2006" xmlns:aink="http://schemas.microsoft.com/office/drawing/2016/ink" xmlns:am3d="http://schemas.microsoft.com/office/drawing/2017/model3d" xmlns:o="urn:schemas-microsoft-com:office:office" xmlns:r="http://schemas.openxmlformats.org/officeDocument/2006/relationships" xmlns:m="http://schemas.openxmlformats.org/officeDocument/2006/math" xmlns:v="urn:schemas-microsoft-com:vml" xmlns:wp14="http://schemas.microsoft.com/office/word/2010/wordprocessingDrawing" xmlns:wp="http://schemas.openxmlformats.org/drawingml/2006/wordprocessingDrawing" xmlns:w10="urn:schemas-microsoft-com:office:word" xmlns:w="http://schemas.openxmlformats.org/wordprocessingml/2006/main" xmlns:w14="http://schemas.microsoft.com/office/word/2010/wordml" xmlns:w15="http://schemas.microsoft.com/office/word/2012/wordml" xmlns:w16cex="http://schemas.microsoft.com/office/word/2018/wordml/cex" xmlns:w16cid="http://schemas.microsoft.com/office/word/2016/wordml/cid" xmlns:w16="http://schemas.microsoft.com/office/word/2018/wordml" xmlns:w16se="http://schemas.microsoft.com/office/word/2015/wordml/symex" xmlns:wpg="http://schemas.microsoft.com/office/word/2010/wordprocessingGroup" xmlns:wpi="http://schemas.microsoft.com/office/word/2010/wordprocessingInk" xmlns:wne="http://schemas.microsoft.com/office/word/2006/wordml" xmlns:wps="http://schemas.microsoft.com/office/word/2010/wordprocessingShape" mc:Ignorable="w14 w15 w16se w16cid w16 w16cex wp14">
+<w15:people xmlns:wpc="http://schemas.microsoft.com/office/word/2010/wordprocessingCanvas" xmlns:cx="http://schemas.microsoft.com/office/drawing/2014/chartex" xmlns:cx1="http://schemas.microsoft.com/office/drawing/2015/9/8/chartex" xmlns:cx2="http://schemas.microsoft.com/office/drawing/2015/10/21/chartex" xmlns:cx3="http://schemas.microsoft.com/office/drawing/2016/5/9/chartex" xmlns:cx4="http://schemas.microsoft.com/office/drawing/2016/5/10/chartex" xmlns:cx5="http://schemas.microsoft.com/office/drawing/2016/5/11/chartex" xmlns:cx6="http://schemas.microsoft.com/office/drawing/2016/5/12/chartex" xmlns:cx7="http://schemas.microsoft.com/office/drawing/2016/5/13/chartex" xmlns:cx8="http://schemas.microsoft.com/office/drawing/2016/5/14/chartex" xmlns:mc="http://schemas.openxmlformats.org/markup-compatibility/2006" xmlns:aink="http://schemas.microsoft.com/office/drawing/2016/ink" xmlns:am3d="http://schemas.microsoft.com/office/drawing/2017/model3d" xmlns:o="urn:schemas-microsoft-com:office:office" xmlns:r="http://schemas.openxmlformats.org/officeDocument/2006/relationships" xmlns:m="http://schemas.openxmlformats.org/officeDocument/2006/math" xmlns:v="urn:schemas-microsoft-com:vml" xmlns:wp14="http://schemas.microsoft.com/office/word/2010/wordprocessingDrawing" xmlns:wp="http://schemas.openxmlformats.org/drawingml/2006/wordprocessingDrawing" xmlns:w10="urn:schemas-microsoft-com:office:word" xmlns:w="http://schemas.openxmlformats.org/wordprocessingml/2006/main" xmlns:w14="http://schemas.microsoft.com/office/word/2010/wordml" xmlns:w15="http://schemas.microsoft.com/office/word/2012/wordml" xmlns:w16cid="http://schemas.microsoft.com/office/word/2016/wordml/cid" xmlns:w16se="http://schemas.microsoft.com/office/word/2015/wordml/symex" xmlns:wpg="http://schemas.microsoft.com/office/word/2010/wordprocessingGroup" xmlns:wpi="http://schemas.microsoft.com/office/word/2010/wordprocessingInk" xmlns:wne="http://schemas.microsoft.com/office/word/2006/wordml" xmlns:wps="http://schemas.microsoft.com/office/word/2010/wordprocessingShape" mc:Ignorable="w14 w15 w16se w16cid wp14">
   <w15:person w15:author="Jason Moran">
     <w15:presenceInfo w15:providerId="Windows Live" w15:userId="1984d91358448fdd"/>
+  </w15:person>
+  <w15:person w15:author="Aquilino, Byron">
+    <w15:presenceInfo w15:providerId="None" w15:userId="Aquilino, Byron"/>
   </w15:person>
 </w15:people>
 </file>
 
 <file path=word/styles.xml><?xml version="1.0" encoding="utf-8"?>
-<w:styles xmlns:mc="http://schemas.openxmlformats.org/markup-compatibility/2006" xmlns:r="http://schemas.openxmlformats.org/officeDocument/2006/relationships" xmlns:w="http://schemas.openxmlformats.org/wordprocessingml/2006/main" xmlns:w14="http://schemas.microsoft.com/office/word/2010/wordml" xmlns:w15="http://schemas.microsoft.com/office/word/2012/wordml" xmlns:w16cex="http://schemas.microsoft.com/office/word/2018/wordml/cex" xmlns:w16cid="http://schemas.microsoft.com/office/word/2016/wordml/cid" xmlns:w16="http://schemas.microsoft.com/office/word/2018/wordml" xmlns:w16se="http://schemas.microsoft.com/office/word/2015/wordml/symex" mc:Ignorable="w14 w15 w16se w16cid w16 w16cex">
+<w:styles xmlns:mc="http://schemas.openxmlformats.org/markup-compatibility/2006" xmlns:r="http://schemas.openxmlformats.org/officeDocument/2006/relationships" xmlns:w="http://schemas.openxmlformats.org/wordprocessingml/2006/main" xmlns:w14="http://schemas.microsoft.com/office/word/2010/wordml" xmlns:w15="http://schemas.microsoft.com/office/word/2012/wordml" xmlns:w16cid="http://schemas.microsoft.com/office/word/2016/wordml/cid" xmlns:w16se="http://schemas.microsoft.com/office/word/2015/wordml/symex" mc:Ignorable="w14 w15 w16se w16cid">
   <w:docDefaults>
     <w:rPrDefault>
       <w:rPr>

</xml_diff>

<commit_message>
Updated the Risk and mitigation via website and word document.
</commit_message>
<xml_diff>
--- a/Documents/risk and mitigation.docx
+++ b/Documents/risk and mitigation.docx
@@ -1,6 +1,6 @@
 
 <file path=word/document.xml><?xml version="1.0" encoding="utf-8"?>
-<w:document xmlns:wpc="http://schemas.microsoft.com/office/word/2010/wordprocessingCanvas" xmlns:cx="http://schemas.microsoft.com/office/drawing/2014/chartex" xmlns:cx1="http://schemas.microsoft.com/office/drawing/2015/9/8/chartex" xmlns:cx2="http://schemas.microsoft.com/office/drawing/2015/10/21/chartex" xmlns:cx3="http://schemas.microsoft.com/office/drawing/2016/5/9/chartex" xmlns:cx4="http://schemas.microsoft.com/office/drawing/2016/5/10/chartex" xmlns:cx5="http://schemas.microsoft.com/office/drawing/2016/5/11/chartex" xmlns:cx6="http://schemas.microsoft.com/office/drawing/2016/5/12/chartex" xmlns:cx7="http://schemas.microsoft.com/office/drawing/2016/5/13/chartex" xmlns:cx8="http://schemas.microsoft.com/office/drawing/2016/5/14/chartex" xmlns:mc="http://schemas.openxmlformats.org/markup-compatibility/2006" xmlns:aink="http://schemas.microsoft.com/office/drawing/2016/ink" xmlns:am3d="http://schemas.microsoft.com/office/drawing/2017/model3d" xmlns:o="urn:schemas-microsoft-com:office:office" xmlns:r="http://schemas.openxmlformats.org/officeDocument/2006/relationships" xmlns:m="http://schemas.openxmlformats.org/officeDocument/2006/math" xmlns:v="urn:schemas-microsoft-com:vml" xmlns:wp14="http://schemas.microsoft.com/office/word/2010/wordprocessingDrawing" xmlns:wp="http://schemas.openxmlformats.org/drawingml/2006/wordprocessingDrawing" xmlns:w10="urn:schemas-microsoft-com:office:word" xmlns:w="http://schemas.openxmlformats.org/wordprocessingml/2006/main" xmlns:w14="http://schemas.microsoft.com/office/word/2010/wordml" xmlns:w15="http://schemas.microsoft.com/office/word/2012/wordml" xmlns:w16cid="http://schemas.microsoft.com/office/word/2016/wordml/cid" xmlns:w16se="http://schemas.microsoft.com/office/word/2015/wordml/symex" xmlns:wpg="http://schemas.microsoft.com/office/word/2010/wordprocessingGroup" xmlns:wpi="http://schemas.microsoft.com/office/word/2010/wordprocessingInk" xmlns:wne="http://schemas.microsoft.com/office/word/2006/wordml" xmlns:wps="http://schemas.microsoft.com/office/word/2010/wordprocessingShape" mc:Ignorable="w14 w15 w16se w16cid wp14">
+<w:document xmlns:wpc="http://schemas.microsoft.com/office/word/2010/wordprocessingCanvas" xmlns:cx="http://schemas.microsoft.com/office/drawing/2014/chartex" xmlns:cx1="http://schemas.microsoft.com/office/drawing/2015/9/8/chartex" xmlns:cx2="http://schemas.microsoft.com/office/drawing/2015/10/21/chartex" xmlns:cx3="http://schemas.microsoft.com/office/drawing/2016/5/9/chartex" xmlns:cx4="http://schemas.microsoft.com/office/drawing/2016/5/10/chartex" xmlns:cx5="http://schemas.microsoft.com/office/drawing/2016/5/11/chartex" xmlns:cx6="http://schemas.microsoft.com/office/drawing/2016/5/12/chartex" xmlns:cx7="http://schemas.microsoft.com/office/drawing/2016/5/13/chartex" xmlns:cx8="http://schemas.microsoft.com/office/drawing/2016/5/14/chartex" xmlns:mc="http://schemas.openxmlformats.org/markup-compatibility/2006" xmlns:aink="http://schemas.microsoft.com/office/drawing/2016/ink" xmlns:am3d="http://schemas.microsoft.com/office/drawing/2017/model3d" xmlns:o="urn:schemas-microsoft-com:office:office" xmlns:r="http://schemas.openxmlformats.org/officeDocument/2006/relationships" xmlns:m="http://schemas.openxmlformats.org/officeDocument/2006/math" xmlns:v="urn:schemas-microsoft-com:vml" xmlns:wp14="http://schemas.microsoft.com/office/word/2010/wordprocessingDrawing" xmlns:wp="http://schemas.openxmlformats.org/drawingml/2006/wordprocessingDrawing" xmlns:w10="urn:schemas-microsoft-com:office:word" xmlns:w="http://schemas.openxmlformats.org/wordprocessingml/2006/main" xmlns:w14="http://schemas.microsoft.com/office/word/2010/wordml" xmlns:w15="http://schemas.microsoft.com/office/word/2012/wordml" xmlns:w16cex="http://schemas.microsoft.com/office/word/2018/wordml/cex" xmlns:w16cid="http://schemas.microsoft.com/office/word/2016/wordml/cid" xmlns:w16="http://schemas.microsoft.com/office/word/2018/wordml" xmlns:w16se="http://schemas.microsoft.com/office/word/2015/wordml/symex" xmlns:wpg="http://schemas.microsoft.com/office/word/2010/wordprocessingGroup" xmlns:wpi="http://schemas.microsoft.com/office/word/2010/wordprocessingInk" xmlns:wne="http://schemas.microsoft.com/office/word/2006/wordml" xmlns:wps="http://schemas.microsoft.com/office/word/2010/wordprocessingShape" mc:Ignorable="w14 w15 w16se w16cid w16 w16cex wp14">
   <w:body>
     <w:p>
       <w:pPr>
@@ -116,8 +116,13 @@
         </w:numPr>
       </w:pPr>
       <w:r>
-        <w:t>damaged walls and/or door frames – chipped or dented walls, chipped or broken door frames, etc</w:t>
-      </w:r>
+        <w:t xml:space="preserve">damaged walls and/or door frames – chipped or dented walls, chipped or broken door frames, </w:t>
+      </w:r>
+      <w:proofErr w:type="spellStart"/>
+      <w:r>
+        <w:t>etc</w:t>
+      </w:r>
+      <w:proofErr w:type="spellEnd"/>
     </w:p>
     <w:p>
       <w:pPr>
@@ -195,7 +200,15 @@
         </w:numPr>
       </w:pPr>
       <w:r>
-        <w:t>Trip or fall etc…</w:t>
+        <w:t xml:space="preserve">Trip or fall </w:t>
+      </w:r>
+      <w:proofErr w:type="spellStart"/>
+      <w:r>
+        <w:t>etc</w:t>
+      </w:r>
+      <w:proofErr w:type="spellEnd"/>
+      <w:r>
+        <w:t>…</w:t>
       </w:r>
     </w:p>
     <w:p>
@@ -257,9 +270,11 @@
         </w:numPr>
       </w:pPr>
       <w:commentRangeStart w:id="2"/>
+      <w:proofErr w:type="gramStart"/>
       <w:r>
         <w:t>Man Power</w:t>
       </w:r>
+      <w:proofErr w:type="gramEnd"/>
     </w:p>
     <w:p>
       <w:pPr>
@@ -1630,7 +1645,23 @@
         <w:t>This is subject to change… I kind of just threw these in there.</w:t>
       </w:r>
       <w:r>
-        <w:t xml:space="preserve"> Plus my chart looks like shi….</w:t>
+        <w:t xml:space="preserve"> </w:t>
+      </w:r>
+      <w:proofErr w:type="gramStart"/>
+      <w:r>
+        <w:t>Plus</w:t>
+      </w:r>
+      <w:proofErr w:type="gramEnd"/>
+      <w:r>
+        <w:t xml:space="preserve"> my chart looks like </w:t>
+      </w:r>
+      <w:proofErr w:type="spellStart"/>
+      <w:r>
+        <w:t>shi</w:t>
+      </w:r>
+      <w:proofErr w:type="spellEnd"/>
+      <w:r>
+        <w:t>….</w:t>
       </w:r>
     </w:p>
     <w:p/>
@@ -1666,7 +1697,23 @@
         <w:t>Draft Take Three</w:t>
       </w:r>
       <w:r>
-        <w:t xml:space="preserve"> (Remember… be a word smith… become the word smith.. i… am… the word smith!)</w:t>
+        <w:t xml:space="preserve"> (Remember… be a word smith… become the word </w:t>
+      </w:r>
+      <w:proofErr w:type="gramStart"/>
+      <w:r>
+        <w:t>smith..</w:t>
+      </w:r>
+      <w:proofErr w:type="gramEnd"/>
+      <w:r>
+        <w:t xml:space="preserve"> </w:t>
+      </w:r>
+      <w:proofErr w:type="spellStart"/>
+      <w:r>
+        <w:t>i</w:t>
+      </w:r>
+      <w:proofErr w:type="spellEnd"/>
+      <w:r>
+        <w:t>… am… the word smith!)</w:t>
       </w:r>
     </w:p>
     <w:p>
@@ -2630,8 +2677,6 @@
       <w:r>
         <w:t>Add another customer risk about what happens if a user goes out of order</w:t>
       </w:r>
-      <w:bookmarkStart w:id="15" w:name="_GoBack"/>
-      <w:bookmarkEnd w:id="15"/>
     </w:p>
     <w:p/>
     <w:p/>
@@ -3328,6 +3373,1026 @@
         </w:tc>
       </w:tr>
     </w:tbl>
+    <w:p>
+      <w:pPr>
+        <w:pStyle w:val="Heading1"/>
+      </w:pPr>
+    </w:p>
+    <w:p>
+      <w:pPr>
+        <w:pStyle w:val="Heading1"/>
+      </w:pPr>
+    </w:p>
+    <w:p>
+      <w:pPr>
+        <w:pStyle w:val="Heading1"/>
+      </w:pPr>
+    </w:p>
+    <w:p>
+      <w:pPr>
+        <w:pStyle w:val="Heading1"/>
+      </w:pPr>
+    </w:p>
+    <w:p>
+      <w:pPr>
+        <w:pStyle w:val="Heading1"/>
+      </w:pPr>
+    </w:p>
+    <w:p>
+      <w:pPr>
+        <w:pStyle w:val="Heading1"/>
+      </w:pPr>
+    </w:p>
+    <w:p>
+      <w:pPr>
+        <w:pStyle w:val="Heading1"/>
+      </w:pPr>
+    </w:p>
+    <w:p/>
+    <w:p>
+      <w:pPr>
+        <w:pStyle w:val="Heading1"/>
+      </w:pPr>
+      <w:r>
+        <w:lastRenderedPageBreak/>
+        <w:t>Draft Take Four</w:t>
+      </w:r>
+    </w:p>
+    <w:p>
+      <w:pPr>
+        <w:pStyle w:val="Heading2"/>
+      </w:pPr>
+      <w:r>
+        <w:t>Technical Risk</w:t>
+      </w:r>
+    </w:p>
+    <w:p>
+      <w:pPr>
+        <w:pStyle w:val="ListParagraph"/>
+        <w:numPr>
+          <w:ilvl w:val="0"/>
+          <w:numId w:val="3"/>
+        </w:numPr>
+      </w:pPr>
+      <w:r>
+        <w:t>T-1: Artificial Intelligence prone to error due to insufficient training data.</w:t>
+      </w:r>
+    </w:p>
+    <w:p>
+      <w:pPr>
+        <w:pStyle w:val="ListParagraph"/>
+        <w:numPr>
+          <w:ilvl w:val="0"/>
+          <w:numId w:val="3"/>
+        </w:numPr>
+      </w:pPr>
+      <w:r>
+        <w:t>T-1 Mitigation: Implementing a feedback loopback in the beta phase with test users.</w:t>
+      </w:r>
+    </w:p>
+    <w:p/>
+    <w:p>
+      <w:pPr>
+        <w:pStyle w:val="ListParagraph"/>
+        <w:numPr>
+          <w:ilvl w:val="0"/>
+          <w:numId w:val="3"/>
+        </w:numPr>
+      </w:pPr>
+      <w:r>
+        <w:t xml:space="preserve">T-3: </w:t>
+      </w:r>
+      <w:r>
+        <w:t>Challenge to obtain accurate and timely feedback</w:t>
+      </w:r>
+      <w:r>
+        <w:t>.</w:t>
+      </w:r>
+    </w:p>
+    <w:p>
+      <w:pPr>
+        <w:pStyle w:val="ListParagraph"/>
+        <w:numPr>
+          <w:ilvl w:val="0"/>
+          <w:numId w:val="3"/>
+        </w:numPr>
+      </w:pPr>
+      <w:r>
+        <w:t>T-3 Mitigation: Implement a feature for users to give feedback if the application operated correctly after completing a move.</w:t>
+      </w:r>
+    </w:p>
+    <w:p>
+      <w:pPr>
+        <w:pStyle w:val="ListParagraph"/>
+      </w:pPr>
+    </w:p>
+    <w:p>
+      <w:pPr>
+        <w:pStyle w:val="ListParagraph"/>
+        <w:numPr>
+          <w:ilvl w:val="0"/>
+          <w:numId w:val="3"/>
+        </w:numPr>
+      </w:pPr>
+      <w:r>
+        <w:t xml:space="preserve">T-4: Current technology </w:t>
+      </w:r>
+      <w:r>
+        <w:t>involving machine vision is a challenge</w:t>
+      </w:r>
+      <w:r>
+        <w:t>.</w:t>
+      </w:r>
+    </w:p>
+    <w:p>
+      <w:pPr>
+        <w:pStyle w:val="ListParagraph"/>
+        <w:numPr>
+          <w:ilvl w:val="0"/>
+          <w:numId w:val="3"/>
+        </w:numPr>
+      </w:pPr>
+      <w:r>
+        <w:t xml:space="preserve">T-4 Mitigation: Conduct a </w:t>
+      </w:r>
+      <w:r>
+        <w:t>prototype</w:t>
+      </w:r>
+      <w:r>
+        <w:t xml:space="preserve"> to mitigate risk of critical errors upon release.</w:t>
+      </w:r>
+    </w:p>
+    <w:p>
+      <w:pPr>
+        <w:pStyle w:val="ListParagraph"/>
+      </w:pPr>
+    </w:p>
+    <w:p>
+      <w:pPr>
+        <w:pStyle w:val="ListParagraph"/>
+        <w:numPr>
+          <w:ilvl w:val="0"/>
+          <w:numId w:val="3"/>
+        </w:numPr>
+      </w:pPr>
+      <w:r>
+        <w:t xml:space="preserve">T-5: Key developer leaves the project and </w:t>
+      </w:r>
+      <w:r>
+        <w:t>creates a knowledge gap.</w:t>
+      </w:r>
+    </w:p>
+    <w:p>
+      <w:pPr>
+        <w:pStyle w:val="ListParagraph"/>
+        <w:numPr>
+          <w:ilvl w:val="0"/>
+          <w:numId w:val="3"/>
+        </w:numPr>
+      </w:pPr>
+      <w:r>
+        <w:t xml:space="preserve">T-5 Mitigation: Ensure team members collaborate and share knowledge equally throughout the projects lift cycle. </w:t>
+      </w:r>
+    </w:p>
+    <w:p/>
+    <w:p>
+      <w:pPr>
+        <w:pStyle w:val="Heading2"/>
+      </w:pPr>
+      <w:r>
+        <w:t>Customer Risk</w:t>
+      </w:r>
+    </w:p>
+    <w:p>
+      <w:pPr>
+        <w:pStyle w:val="ListParagraph"/>
+        <w:numPr>
+          <w:ilvl w:val="0"/>
+          <w:numId w:val="4"/>
+        </w:numPr>
+      </w:pPr>
+      <w:r>
+        <w:t>C-1: End user is inexperienced with the application.</w:t>
+      </w:r>
+    </w:p>
+    <w:p>
+      <w:pPr>
+        <w:pStyle w:val="ListParagraph"/>
+        <w:numPr>
+          <w:ilvl w:val="0"/>
+          <w:numId w:val="4"/>
+        </w:numPr>
+      </w:pPr>
+      <w:r>
+        <w:t>C-1 Mitigation: Implement a tutorial on how to use the application and provide a help feature.</w:t>
+      </w:r>
+    </w:p>
+    <w:p>
+      <w:pPr>
+        <w:pStyle w:val="ListParagraph"/>
+      </w:pPr>
+    </w:p>
+    <w:p>
+      <w:pPr>
+        <w:pStyle w:val="ListParagraph"/>
+        <w:numPr>
+          <w:ilvl w:val="0"/>
+          <w:numId w:val="4"/>
+        </w:numPr>
+      </w:pPr>
+      <w:r>
+        <w:t>C-2: End user finds UI challenging to operate.</w:t>
+      </w:r>
+    </w:p>
+    <w:p>
+      <w:pPr>
+        <w:pStyle w:val="ListParagraph"/>
+        <w:numPr>
+          <w:ilvl w:val="0"/>
+          <w:numId w:val="4"/>
+        </w:numPr>
+      </w:pPr>
+      <w:r>
+        <w:t>C-2: Mitigation: Implement analytics for tracking when a user stop using the application.</w:t>
+      </w:r>
+    </w:p>
+    <w:p>
+      <w:pPr>
+        <w:pStyle w:val="ListParagraph"/>
+      </w:pPr>
+    </w:p>
+    <w:p>
+      <w:pPr>
+        <w:pStyle w:val="ListParagraph"/>
+        <w:numPr>
+          <w:ilvl w:val="0"/>
+          <w:numId w:val="4"/>
+        </w:numPr>
+      </w:pPr>
+      <w:r>
+        <w:t>C-3: End user</w:t>
+      </w:r>
+      <w:r>
+        <w:t>s are not satisfied with the recommendations of the application.</w:t>
+      </w:r>
+    </w:p>
+    <w:p>
+      <w:pPr>
+        <w:pStyle w:val="ListParagraph"/>
+        <w:numPr>
+          <w:ilvl w:val="0"/>
+          <w:numId w:val="4"/>
+        </w:numPr>
+      </w:pPr>
+      <w:r>
+        <w:t>C-3 Mitigation: Implement a customer feedback feature that allows the users to disclose his/her issues with the applications.</w:t>
+      </w:r>
+    </w:p>
+    <w:p>
+      <w:pPr>
+        <w:pStyle w:val="ListParagraph"/>
+      </w:pPr>
+    </w:p>
+    <w:p>
+      <w:pPr>
+        <w:pStyle w:val="ListParagraph"/>
+        <w:numPr>
+          <w:ilvl w:val="0"/>
+          <w:numId w:val="4"/>
+        </w:numPr>
+      </w:pPr>
+      <w:r>
+        <w:t xml:space="preserve">C-4: </w:t>
+      </w:r>
+      <w:r>
+        <w:t>End user doesn’t follow the guidelines of the application.</w:t>
+      </w:r>
+    </w:p>
+    <w:p>
+      <w:pPr>
+        <w:pStyle w:val="ListParagraph"/>
+        <w:numPr>
+          <w:ilvl w:val="0"/>
+          <w:numId w:val="4"/>
+        </w:numPr>
+      </w:pPr>
+      <w:r>
+        <w:t xml:space="preserve">C-4 Mitigation: </w:t>
+      </w:r>
+      <w:r>
+        <w:t>Implement a feature that allows the user to repeat/reset certain steps in the application</w:t>
+      </w:r>
+      <w:r>
+        <w:t xml:space="preserve"> as they progress</w:t>
+      </w:r>
+      <w:r>
+        <w:t>.</w:t>
+      </w:r>
+    </w:p>
+    <w:p/>
+    <w:p/>
+    <w:p/>
+    <w:p/>
+    <w:p/>
+    <w:p/>
+    <w:p/>
+    <w:p/>
+    <w:p/>
+    <w:p/>
+    <w:p/>
+    <w:tbl>
+      <w:tblPr>
+        <w:tblStyle w:val="PlainTable3"/>
+        <w:tblW w:w="0" w:type="auto"/>
+        <w:tblInd w:w="180" w:type="dxa"/>
+        <w:tblLook w:val="04A0" w:firstRow="1" w:lastRow="0" w:firstColumn="1" w:lastColumn="0" w:noHBand="0" w:noVBand="1"/>
+        <w:tblCaption w:val="hiiii"/>
+      </w:tblPr>
+      <w:tblGrid>
+        <w:gridCol w:w="720"/>
+        <w:gridCol w:w="1260"/>
+        <w:gridCol w:w="1530"/>
+        <w:gridCol w:w="1205"/>
+        <w:gridCol w:w="1625"/>
+        <w:gridCol w:w="1400"/>
+        <w:gridCol w:w="1440"/>
+      </w:tblGrid>
+      <w:tr>
+        <w:trPr>
+          <w:cnfStyle w:val="100000000000" w:firstRow="1" w:lastRow="0" w:firstColumn="0" w:lastColumn="0" w:oddVBand="0" w:evenVBand="0" w:oddHBand="0" w:evenHBand="0" w:firstRowFirstColumn="0" w:firstRowLastColumn="0" w:lastRowFirstColumn="0" w:lastRowLastColumn="0"/>
+        </w:trPr>
+        <w:tc>
+          <w:tcPr>
+            <w:cnfStyle w:val="001000000100" w:firstRow="0" w:lastRow="0" w:firstColumn="1" w:lastColumn="0" w:oddVBand="0" w:evenVBand="0" w:oddHBand="0" w:evenHBand="0" w:firstRowFirstColumn="1" w:firstRowLastColumn="0" w:lastRowFirstColumn="0" w:lastRowLastColumn="0"/>
+            <w:tcW w:w="9180" w:type="dxa"/>
+            <w:gridSpan w:val="7"/>
+            <w:shd w:val="clear" w:color="auto" w:fill="E7E6E6" w:themeFill="background2"/>
+          </w:tcPr>
+          <w:p>
+            <w:pPr>
+              <w:jc w:val="center"/>
+            </w:pPr>
+            <w:r>
+              <w:lastRenderedPageBreak/>
+              <w:t>Probability</w:t>
+            </w:r>
+          </w:p>
+          <w:p>
+            <w:pPr>
+              <w:ind w:left="113" w:right="113"/>
+              <w:jc w:val="center"/>
+            </w:pPr>
+          </w:p>
+        </w:tc>
+      </w:tr>
+      <w:tr>
+        <w:trPr>
+          <w:cnfStyle w:val="000000100000" w:firstRow="0" w:lastRow="0" w:firstColumn="0" w:lastColumn="0" w:oddVBand="0" w:evenVBand="0" w:oddHBand="1" w:evenHBand="0" w:firstRowFirstColumn="0" w:firstRowLastColumn="0" w:lastRowFirstColumn="0" w:lastRowLastColumn="0"/>
+        </w:trPr>
+        <w:tc>
+          <w:tcPr>
+            <w:cnfStyle w:val="001000000000" w:firstRow="0" w:lastRow="0" w:firstColumn="1" w:lastColumn="0" w:oddVBand="0" w:evenVBand="0" w:oddHBand="0" w:evenHBand="0" w:firstRowFirstColumn="0" w:firstRowLastColumn="0" w:lastRowFirstColumn="0" w:lastRowLastColumn="0"/>
+            <w:tcW w:w="720" w:type="dxa"/>
+          </w:tcPr>
+          <w:p/>
+        </w:tc>
+        <w:tc>
+          <w:tcPr>
+            <w:tcW w:w="1260" w:type="dxa"/>
+          </w:tcPr>
+          <w:p>
+            <w:pPr>
+              <w:cnfStyle w:val="000000100000" w:firstRow="0" w:lastRow="0" w:firstColumn="0" w:lastColumn="0" w:oddVBand="0" w:evenVBand="0" w:oddHBand="1" w:evenHBand="0" w:firstRowFirstColumn="0" w:firstRowLastColumn="0" w:lastRowFirstColumn="0" w:lastRowLastColumn="0"/>
+            </w:pPr>
+          </w:p>
+        </w:tc>
+        <w:tc>
+          <w:tcPr>
+            <w:tcW w:w="1530" w:type="dxa"/>
+          </w:tcPr>
+          <w:p>
+            <w:pPr>
+              <w:ind w:left="113" w:right="113"/>
+              <w:jc w:val="center"/>
+              <w:cnfStyle w:val="000000100000" w:firstRow="0" w:lastRow="0" w:firstColumn="0" w:lastColumn="0" w:oddVBand="0" w:evenVBand="0" w:oddHBand="1" w:evenHBand="0" w:firstRowFirstColumn="0" w:firstRowLastColumn="0" w:lastRowFirstColumn="0" w:lastRowLastColumn="0"/>
+            </w:pPr>
+            <w:r>
+              <w:t>Very Low</w:t>
+            </w:r>
+          </w:p>
+        </w:tc>
+        <w:tc>
+          <w:tcPr>
+            <w:tcW w:w="1205" w:type="dxa"/>
+          </w:tcPr>
+          <w:p>
+            <w:pPr>
+              <w:ind w:left="113" w:right="113"/>
+              <w:jc w:val="center"/>
+              <w:cnfStyle w:val="000000100000" w:firstRow="0" w:lastRow="0" w:firstColumn="0" w:lastColumn="0" w:oddVBand="0" w:evenVBand="0" w:oddHBand="1" w:evenHBand="0" w:firstRowFirstColumn="0" w:firstRowLastColumn="0" w:lastRowFirstColumn="0" w:lastRowLastColumn="0"/>
+            </w:pPr>
+            <w:r>
+              <w:t>Low</w:t>
+            </w:r>
+          </w:p>
+        </w:tc>
+        <w:tc>
+          <w:tcPr>
+            <w:tcW w:w="1625" w:type="dxa"/>
+          </w:tcPr>
+          <w:p>
+            <w:pPr>
+              <w:ind w:left="113" w:right="113"/>
+              <w:jc w:val="center"/>
+              <w:cnfStyle w:val="000000100000" w:firstRow="0" w:lastRow="0" w:firstColumn="0" w:lastColumn="0" w:oddVBand="0" w:evenVBand="0" w:oddHBand="1" w:evenHBand="0" w:firstRowFirstColumn="0" w:firstRowLastColumn="0" w:lastRowFirstColumn="0" w:lastRowLastColumn="0"/>
+            </w:pPr>
+            <w:r>
+              <w:t>Medium</w:t>
+            </w:r>
+          </w:p>
+        </w:tc>
+        <w:tc>
+          <w:tcPr>
+            <w:tcW w:w="1400" w:type="dxa"/>
+          </w:tcPr>
+          <w:p>
+            <w:pPr>
+              <w:ind w:left="113" w:right="113"/>
+              <w:jc w:val="center"/>
+              <w:cnfStyle w:val="000000100000" w:firstRow="0" w:lastRow="0" w:firstColumn="0" w:lastColumn="0" w:oddVBand="0" w:evenVBand="0" w:oddHBand="1" w:evenHBand="0" w:firstRowFirstColumn="0" w:firstRowLastColumn="0" w:lastRowFirstColumn="0" w:lastRowLastColumn="0"/>
+            </w:pPr>
+            <w:r>
+              <w:t>High</w:t>
+            </w:r>
+          </w:p>
+        </w:tc>
+        <w:tc>
+          <w:tcPr>
+            <w:tcW w:w="1440" w:type="dxa"/>
+          </w:tcPr>
+          <w:p>
+            <w:pPr>
+              <w:ind w:left="113" w:right="113"/>
+              <w:jc w:val="center"/>
+              <w:cnfStyle w:val="000000100000" w:firstRow="0" w:lastRow="0" w:firstColumn="0" w:lastColumn="0" w:oddVBand="0" w:evenVBand="0" w:oddHBand="1" w:evenHBand="0" w:firstRowFirstColumn="0" w:firstRowLastColumn="0" w:lastRowFirstColumn="0" w:lastRowLastColumn="0"/>
+            </w:pPr>
+            <w:r>
+              <w:t>Very High</w:t>
+            </w:r>
+          </w:p>
+        </w:tc>
+      </w:tr>
+      <w:tr>
+        <w:trPr>
+          <w:trHeight w:val="863"/>
+        </w:trPr>
+        <w:tc>
+          <w:tcPr>
+            <w:cnfStyle w:val="001000000000" w:firstRow="0" w:lastRow="0" w:firstColumn="1" w:lastColumn="0" w:oddVBand="0" w:evenVBand="0" w:oddHBand="0" w:evenHBand="0" w:firstRowFirstColumn="0" w:firstRowLastColumn="0" w:lastRowFirstColumn="0" w:lastRowLastColumn="0"/>
+            <w:tcW w:w="720" w:type="dxa"/>
+            <w:vMerge w:val="restart"/>
+            <w:shd w:val="clear" w:color="auto" w:fill="E7E6E6" w:themeFill="background2"/>
+            <w:textDirection w:val="btLr"/>
+          </w:tcPr>
+          <w:p>
+            <w:pPr>
+              <w:ind w:left="113" w:right="113"/>
+              <w:jc w:val="center"/>
+            </w:pPr>
+            <w:r>
+              <w:t>Severity</w:t>
+            </w:r>
+          </w:p>
+        </w:tc>
+        <w:tc>
+          <w:tcPr>
+            <w:tcW w:w="1260" w:type="dxa"/>
+            <w:shd w:val="clear" w:color="auto" w:fill="E7E6E6" w:themeFill="background2"/>
+          </w:tcPr>
+          <w:p>
+            <w:pPr>
+              <w:cnfStyle w:val="000000000000" w:firstRow="0" w:lastRow="0" w:firstColumn="0" w:lastColumn="0" w:oddVBand="0" w:evenVBand="0" w:oddHBand="0" w:evenHBand="0" w:firstRowFirstColumn="0" w:firstRowLastColumn="0" w:lastRowFirstColumn="0" w:lastRowLastColumn="0"/>
+              <w:rPr>
+                <w:color w:val="525252" w:themeColor="accent3" w:themeShade="80"/>
+              </w:rPr>
+            </w:pPr>
+            <w:r>
+              <w:t>Very High</w:t>
+            </w:r>
+          </w:p>
+        </w:tc>
+        <w:tc>
+          <w:tcPr>
+            <w:tcW w:w="1530" w:type="dxa"/>
+            <w:shd w:val="clear" w:color="auto" w:fill="FFFF00"/>
+          </w:tcPr>
+          <w:p>
+            <w:pPr>
+              <w:jc w:val="center"/>
+              <w:cnfStyle w:val="000000000000" w:firstRow="0" w:lastRow="0" w:firstColumn="0" w:lastColumn="0" w:oddVBand="0" w:evenVBand="0" w:oddHBand="0" w:evenHBand="0" w:firstRowFirstColumn="0" w:firstRowLastColumn="0" w:lastRowFirstColumn="0" w:lastRowLastColumn="0"/>
+            </w:pPr>
+          </w:p>
+        </w:tc>
+        <w:tc>
+          <w:tcPr>
+            <w:tcW w:w="1205" w:type="dxa"/>
+            <w:shd w:val="clear" w:color="auto" w:fill="FFFF00"/>
+          </w:tcPr>
+          <w:p>
+            <w:pPr>
+              <w:jc w:val="center"/>
+              <w:cnfStyle w:val="000000000000" w:firstRow="0" w:lastRow="0" w:firstColumn="0" w:lastColumn="0" w:oddVBand="0" w:evenVBand="0" w:oddHBand="0" w:evenHBand="0" w:firstRowFirstColumn="0" w:firstRowLastColumn="0" w:lastRowFirstColumn="0" w:lastRowLastColumn="0"/>
+            </w:pPr>
+            <w:r>
+              <w:t>C-3</w:t>
+            </w:r>
+          </w:p>
+        </w:tc>
+        <w:tc>
+          <w:tcPr>
+            <w:tcW w:w="1625" w:type="dxa"/>
+            <w:shd w:val="clear" w:color="auto" w:fill="FF0000"/>
+          </w:tcPr>
+          <w:p>
+            <w:pPr>
+              <w:jc w:val="center"/>
+              <w:cnfStyle w:val="000000000000" w:firstRow="0" w:lastRow="0" w:firstColumn="0" w:lastColumn="0" w:oddVBand="0" w:evenVBand="0" w:oddHBand="0" w:evenHBand="0" w:firstRowFirstColumn="0" w:firstRowLastColumn="0" w:lastRowFirstColumn="0" w:lastRowLastColumn="0"/>
+            </w:pPr>
+            <w:r>
+              <w:t>T-5</w:t>
+            </w:r>
+          </w:p>
+        </w:tc>
+        <w:tc>
+          <w:tcPr>
+            <w:tcW w:w="1400" w:type="dxa"/>
+            <w:shd w:val="clear" w:color="auto" w:fill="FF0000"/>
+          </w:tcPr>
+          <w:p>
+            <w:pPr>
+              <w:jc w:val="center"/>
+              <w:cnfStyle w:val="000000000000" w:firstRow="0" w:lastRow="0" w:firstColumn="0" w:lastColumn="0" w:oddVBand="0" w:evenVBand="0" w:oddHBand="0" w:evenHBand="0" w:firstRowFirstColumn="0" w:firstRowLastColumn="0" w:lastRowFirstColumn="0" w:lastRowLastColumn="0"/>
+            </w:pPr>
+          </w:p>
+        </w:tc>
+        <w:tc>
+          <w:tcPr>
+            <w:tcW w:w="1440" w:type="dxa"/>
+            <w:shd w:val="clear" w:color="auto" w:fill="FF0000"/>
+          </w:tcPr>
+          <w:p>
+            <w:pPr>
+              <w:jc w:val="center"/>
+              <w:cnfStyle w:val="000000000000" w:firstRow="0" w:lastRow="0" w:firstColumn="0" w:lastColumn="0" w:oddVBand="0" w:evenVBand="0" w:oddHBand="0" w:evenHBand="0" w:firstRowFirstColumn="0" w:firstRowLastColumn="0" w:lastRowFirstColumn="0" w:lastRowLastColumn="0"/>
+            </w:pPr>
+            <w:r>
+              <w:t>T-4</w:t>
+            </w:r>
+          </w:p>
+        </w:tc>
+      </w:tr>
+      <w:tr>
+        <w:trPr>
+          <w:cnfStyle w:val="000000100000" w:firstRow="0" w:lastRow="0" w:firstColumn="0" w:lastColumn="0" w:oddVBand="0" w:evenVBand="0" w:oddHBand="1" w:evenHBand="0" w:firstRowFirstColumn="0" w:firstRowLastColumn="0" w:lastRowFirstColumn="0" w:lastRowLastColumn="0"/>
+          <w:trHeight w:val="720"/>
+        </w:trPr>
+        <w:tc>
+          <w:tcPr>
+            <w:cnfStyle w:val="001000000000" w:firstRow="0" w:lastRow="0" w:firstColumn="1" w:lastColumn="0" w:oddVBand="0" w:evenVBand="0" w:oddHBand="0" w:evenHBand="0" w:firstRowFirstColumn="0" w:firstRowLastColumn="0" w:lastRowFirstColumn="0" w:lastRowLastColumn="0"/>
+            <w:tcW w:w="720" w:type="dxa"/>
+            <w:vMerge/>
+            <w:shd w:val="clear" w:color="auto" w:fill="E7E6E6" w:themeFill="background2"/>
+          </w:tcPr>
+          <w:p/>
+        </w:tc>
+        <w:tc>
+          <w:tcPr>
+            <w:tcW w:w="1260" w:type="dxa"/>
+          </w:tcPr>
+          <w:p>
+            <w:pPr>
+              <w:cnfStyle w:val="000000100000" w:firstRow="0" w:lastRow="0" w:firstColumn="0" w:lastColumn="0" w:oddVBand="0" w:evenVBand="0" w:oddHBand="1" w:evenHBand="0" w:firstRowFirstColumn="0" w:firstRowLastColumn="0" w:lastRowFirstColumn="0" w:lastRowLastColumn="0"/>
+            </w:pPr>
+            <w:r>
+              <w:t>High</w:t>
+            </w:r>
+          </w:p>
+        </w:tc>
+        <w:tc>
+          <w:tcPr>
+            <w:tcW w:w="1530" w:type="dxa"/>
+            <w:shd w:val="clear" w:color="auto" w:fill="92D050"/>
+          </w:tcPr>
+          <w:p>
+            <w:pPr>
+              <w:jc w:val="center"/>
+              <w:cnfStyle w:val="000000100000" w:firstRow="0" w:lastRow="0" w:firstColumn="0" w:lastColumn="0" w:oddVBand="0" w:evenVBand="0" w:oddHBand="1" w:evenHBand="0" w:firstRowFirstColumn="0" w:firstRowLastColumn="0" w:lastRowFirstColumn="0" w:lastRowLastColumn="0"/>
+            </w:pPr>
+          </w:p>
+        </w:tc>
+        <w:tc>
+          <w:tcPr>
+            <w:tcW w:w="1205" w:type="dxa"/>
+            <w:shd w:val="clear" w:color="auto" w:fill="FFFF00"/>
+          </w:tcPr>
+          <w:p>
+            <w:pPr>
+              <w:jc w:val="center"/>
+              <w:cnfStyle w:val="000000100000" w:firstRow="0" w:lastRow="0" w:firstColumn="0" w:lastColumn="0" w:oddVBand="0" w:evenVBand="0" w:oddHBand="1" w:evenHBand="0" w:firstRowFirstColumn="0" w:firstRowLastColumn="0" w:lastRowFirstColumn="0" w:lastRowLastColumn="0"/>
+            </w:pPr>
+          </w:p>
+        </w:tc>
+        <w:tc>
+          <w:tcPr>
+            <w:tcW w:w="1625" w:type="dxa"/>
+            <w:shd w:val="clear" w:color="auto" w:fill="FFC000"/>
+          </w:tcPr>
+          <w:p>
+            <w:pPr>
+              <w:tabs>
+                <w:tab w:val="left" w:pos="733"/>
+              </w:tabs>
+              <w:jc w:val="center"/>
+              <w:cnfStyle w:val="000000100000" w:firstRow="0" w:lastRow="0" w:firstColumn="0" w:lastColumn="0" w:oddVBand="0" w:evenVBand="0" w:oddHBand="1" w:evenHBand="0" w:firstRowFirstColumn="0" w:firstRowLastColumn="0" w:lastRowFirstColumn="0" w:lastRowLastColumn="0"/>
+            </w:pPr>
+            <w:r>
+              <w:t xml:space="preserve"> </w:t>
+            </w:r>
+          </w:p>
+        </w:tc>
+        <w:tc>
+          <w:tcPr>
+            <w:tcW w:w="1400" w:type="dxa"/>
+            <w:shd w:val="clear" w:color="auto" w:fill="FFC000"/>
+          </w:tcPr>
+          <w:p>
+            <w:pPr>
+              <w:jc w:val="center"/>
+              <w:cnfStyle w:val="000000100000" w:firstRow="0" w:lastRow="0" w:firstColumn="0" w:lastColumn="0" w:oddVBand="0" w:evenVBand="0" w:oddHBand="1" w:evenHBand="0" w:firstRowFirstColumn="0" w:firstRowLastColumn="0" w:lastRowFirstColumn="0" w:lastRowLastColumn="0"/>
+            </w:pPr>
+            <w:r>
+              <w:t>T-1</w:t>
+            </w:r>
+          </w:p>
+        </w:tc>
+        <w:tc>
+          <w:tcPr>
+            <w:tcW w:w="1440" w:type="dxa"/>
+            <w:shd w:val="clear" w:color="auto" w:fill="FF0000"/>
+          </w:tcPr>
+          <w:p>
+            <w:pPr>
+              <w:jc w:val="center"/>
+              <w:cnfStyle w:val="000000100000" w:firstRow="0" w:lastRow="0" w:firstColumn="0" w:lastColumn="0" w:oddVBand="0" w:evenVBand="0" w:oddHBand="1" w:evenHBand="0" w:firstRowFirstColumn="0" w:firstRowLastColumn="0" w:lastRowFirstColumn="0" w:lastRowLastColumn="0"/>
+            </w:pPr>
+          </w:p>
+        </w:tc>
+      </w:tr>
+      <w:tr>
+        <w:trPr>
+          <w:trHeight w:val="720"/>
+        </w:trPr>
+        <w:tc>
+          <w:tcPr>
+            <w:cnfStyle w:val="001000000000" w:firstRow="0" w:lastRow="0" w:firstColumn="1" w:lastColumn="0" w:oddVBand="0" w:evenVBand="0" w:oddHBand="0" w:evenHBand="0" w:firstRowFirstColumn="0" w:firstRowLastColumn="0" w:lastRowFirstColumn="0" w:lastRowLastColumn="0"/>
+            <w:tcW w:w="720" w:type="dxa"/>
+            <w:vMerge/>
+            <w:shd w:val="clear" w:color="auto" w:fill="E7E6E6" w:themeFill="background2"/>
+          </w:tcPr>
+          <w:p/>
+        </w:tc>
+        <w:tc>
+          <w:tcPr>
+            <w:tcW w:w="1260" w:type="dxa"/>
+            <w:shd w:val="clear" w:color="auto" w:fill="E7E6E6" w:themeFill="background2"/>
+          </w:tcPr>
+          <w:p>
+            <w:pPr>
+              <w:cnfStyle w:val="000000000000" w:firstRow="0" w:lastRow="0" w:firstColumn="0" w:lastColumn="0" w:oddVBand="0" w:evenVBand="0" w:oddHBand="0" w:evenHBand="0" w:firstRowFirstColumn="0" w:firstRowLastColumn="0" w:lastRowFirstColumn="0" w:lastRowLastColumn="0"/>
+            </w:pPr>
+            <w:r>
+              <w:t>Medium</w:t>
+            </w:r>
+          </w:p>
+        </w:tc>
+        <w:tc>
+          <w:tcPr>
+            <w:tcW w:w="1530" w:type="dxa"/>
+            <w:shd w:val="clear" w:color="auto" w:fill="92D050"/>
+          </w:tcPr>
+          <w:p>
+            <w:pPr>
+              <w:jc w:val="center"/>
+              <w:cnfStyle w:val="000000000000" w:firstRow="0" w:lastRow="0" w:firstColumn="0" w:lastColumn="0" w:oddVBand="0" w:evenVBand="0" w:oddHBand="0" w:evenHBand="0" w:firstRowFirstColumn="0" w:firstRowLastColumn="0" w:lastRowFirstColumn="0" w:lastRowLastColumn="0"/>
+            </w:pPr>
+          </w:p>
+        </w:tc>
+        <w:tc>
+          <w:tcPr>
+            <w:tcW w:w="1205" w:type="dxa"/>
+            <w:shd w:val="clear" w:color="auto" w:fill="FFFF00"/>
+          </w:tcPr>
+          <w:p>
+            <w:pPr>
+              <w:jc w:val="center"/>
+              <w:cnfStyle w:val="000000000000" w:firstRow="0" w:lastRow="0" w:firstColumn="0" w:lastColumn="0" w:oddVBand="0" w:evenVBand="0" w:oddHBand="0" w:evenHBand="0" w:firstRowFirstColumn="0" w:firstRowLastColumn="0" w:lastRowFirstColumn="0" w:lastRowLastColumn="0"/>
+            </w:pPr>
+            <w:r>
+              <w:t>C-4</w:t>
+            </w:r>
+          </w:p>
+        </w:tc>
+        <w:tc>
+          <w:tcPr>
+            <w:tcW w:w="1625" w:type="dxa"/>
+            <w:shd w:val="clear" w:color="auto" w:fill="FFFF00"/>
+          </w:tcPr>
+          <w:p>
+            <w:pPr>
+              <w:jc w:val="center"/>
+              <w:cnfStyle w:val="000000000000" w:firstRow="0" w:lastRow="0" w:firstColumn="0" w:lastColumn="0" w:oddVBand="0" w:evenVBand="0" w:oddHBand="0" w:evenHBand="0" w:firstRowFirstColumn="0" w:firstRowLastColumn="0" w:lastRowFirstColumn="0" w:lastRowLastColumn="0"/>
+            </w:pPr>
+            <w:r>
+              <w:t>T-3, C-1</w:t>
+            </w:r>
+          </w:p>
+        </w:tc>
+        <w:tc>
+          <w:tcPr>
+            <w:tcW w:w="1400" w:type="dxa"/>
+            <w:shd w:val="clear" w:color="auto" w:fill="FFC000"/>
+          </w:tcPr>
+          <w:p>
+            <w:pPr>
+              <w:jc w:val="center"/>
+              <w:cnfStyle w:val="000000000000" w:firstRow="0" w:lastRow="0" w:firstColumn="0" w:lastColumn="0" w:oddVBand="0" w:evenVBand="0" w:oddHBand="0" w:evenHBand="0" w:firstRowFirstColumn="0" w:firstRowLastColumn="0" w:lastRowFirstColumn="0" w:lastRowLastColumn="0"/>
+            </w:pPr>
+            <w:r>
+              <w:t>T-2</w:t>
+            </w:r>
+          </w:p>
+        </w:tc>
+        <w:tc>
+          <w:tcPr>
+            <w:tcW w:w="1440" w:type="dxa"/>
+            <w:shd w:val="clear" w:color="auto" w:fill="FFC000"/>
+          </w:tcPr>
+          <w:p>
+            <w:pPr>
+              <w:jc w:val="center"/>
+              <w:cnfStyle w:val="000000000000" w:firstRow="0" w:lastRow="0" w:firstColumn="0" w:lastColumn="0" w:oddVBand="0" w:evenVBand="0" w:oddHBand="0" w:evenHBand="0" w:firstRowFirstColumn="0" w:firstRowLastColumn="0" w:lastRowFirstColumn="0" w:lastRowLastColumn="0"/>
+            </w:pPr>
+          </w:p>
+        </w:tc>
+      </w:tr>
+      <w:tr>
+        <w:trPr>
+          <w:cnfStyle w:val="000000100000" w:firstRow="0" w:lastRow="0" w:firstColumn="0" w:lastColumn="0" w:oddVBand="0" w:evenVBand="0" w:oddHBand="1" w:evenHBand="0" w:firstRowFirstColumn="0" w:firstRowLastColumn="0" w:lastRowFirstColumn="0" w:lastRowLastColumn="0"/>
+          <w:trHeight w:val="810"/>
+        </w:trPr>
+        <w:tc>
+          <w:tcPr>
+            <w:cnfStyle w:val="001000000000" w:firstRow="0" w:lastRow="0" w:firstColumn="1" w:lastColumn="0" w:oddVBand="0" w:evenVBand="0" w:oddHBand="0" w:evenHBand="0" w:firstRowFirstColumn="0" w:firstRowLastColumn="0" w:lastRowFirstColumn="0" w:lastRowLastColumn="0"/>
+            <w:tcW w:w="720" w:type="dxa"/>
+            <w:vMerge/>
+            <w:shd w:val="clear" w:color="auto" w:fill="E7E6E6" w:themeFill="background2"/>
+          </w:tcPr>
+          <w:p/>
+        </w:tc>
+        <w:tc>
+          <w:tcPr>
+            <w:tcW w:w="1260" w:type="dxa"/>
+          </w:tcPr>
+          <w:p>
+            <w:pPr>
+              <w:cnfStyle w:val="000000100000" w:firstRow="0" w:lastRow="0" w:firstColumn="0" w:lastColumn="0" w:oddVBand="0" w:evenVBand="0" w:oddHBand="1" w:evenHBand="0" w:firstRowFirstColumn="0" w:firstRowLastColumn="0" w:lastRowFirstColumn="0" w:lastRowLastColumn="0"/>
+            </w:pPr>
+            <w:r>
+              <w:t>Low</w:t>
+            </w:r>
+          </w:p>
+        </w:tc>
+        <w:tc>
+          <w:tcPr>
+            <w:tcW w:w="1530" w:type="dxa"/>
+            <w:shd w:val="clear" w:color="auto" w:fill="92D050"/>
+          </w:tcPr>
+          <w:p>
+            <w:pPr>
+              <w:jc w:val="center"/>
+              <w:cnfStyle w:val="000000100000" w:firstRow="0" w:lastRow="0" w:firstColumn="0" w:lastColumn="0" w:oddVBand="0" w:evenVBand="0" w:oddHBand="1" w:evenHBand="0" w:firstRowFirstColumn="0" w:firstRowLastColumn="0" w:lastRowFirstColumn="0" w:lastRowLastColumn="0"/>
+            </w:pPr>
+          </w:p>
+        </w:tc>
+        <w:tc>
+          <w:tcPr>
+            <w:tcW w:w="1205" w:type="dxa"/>
+            <w:shd w:val="clear" w:color="auto" w:fill="FFFF00"/>
+          </w:tcPr>
+          <w:p>
+            <w:pPr>
+              <w:jc w:val="center"/>
+              <w:cnfStyle w:val="000000100000" w:firstRow="0" w:lastRow="0" w:firstColumn="0" w:lastColumn="0" w:oddVBand="0" w:evenVBand="0" w:oddHBand="1" w:evenHBand="0" w:firstRowFirstColumn="0" w:firstRowLastColumn="0" w:lastRowFirstColumn="0" w:lastRowLastColumn="0"/>
+            </w:pPr>
+            <w:r>
+              <w:t>C-2</w:t>
+            </w:r>
+          </w:p>
+        </w:tc>
+        <w:tc>
+          <w:tcPr>
+            <w:tcW w:w="1625" w:type="dxa"/>
+            <w:shd w:val="clear" w:color="auto" w:fill="FFFF00"/>
+          </w:tcPr>
+          <w:p>
+            <w:pPr>
+              <w:jc w:val="center"/>
+              <w:cnfStyle w:val="000000100000" w:firstRow="0" w:lastRow="0" w:firstColumn="0" w:lastColumn="0" w:oddVBand="0" w:evenVBand="0" w:oddHBand="1" w:evenHBand="0" w:firstRowFirstColumn="0" w:firstRowLastColumn="0" w:lastRowFirstColumn="0" w:lastRowLastColumn="0"/>
+            </w:pPr>
+          </w:p>
+        </w:tc>
+        <w:tc>
+          <w:tcPr>
+            <w:tcW w:w="1400" w:type="dxa"/>
+            <w:shd w:val="clear" w:color="auto" w:fill="FFFF00"/>
+          </w:tcPr>
+          <w:p>
+            <w:pPr>
+              <w:jc w:val="center"/>
+              <w:cnfStyle w:val="000000100000" w:firstRow="0" w:lastRow="0" w:firstColumn="0" w:lastColumn="0" w:oddVBand="0" w:evenVBand="0" w:oddHBand="1" w:evenHBand="0" w:firstRowFirstColumn="0" w:firstRowLastColumn="0" w:lastRowFirstColumn="0" w:lastRowLastColumn="0"/>
+            </w:pPr>
+          </w:p>
+        </w:tc>
+        <w:tc>
+          <w:tcPr>
+            <w:tcW w:w="1440" w:type="dxa"/>
+            <w:shd w:val="clear" w:color="auto" w:fill="FFC000"/>
+          </w:tcPr>
+          <w:p>
+            <w:pPr>
+              <w:jc w:val="center"/>
+              <w:cnfStyle w:val="000000100000" w:firstRow="0" w:lastRow="0" w:firstColumn="0" w:lastColumn="0" w:oddVBand="0" w:evenVBand="0" w:oddHBand="1" w:evenHBand="0" w:firstRowFirstColumn="0" w:firstRowLastColumn="0" w:lastRowFirstColumn="0" w:lastRowLastColumn="0"/>
+            </w:pPr>
+          </w:p>
+        </w:tc>
+      </w:tr>
+      <w:tr>
+        <w:trPr>
+          <w:trHeight w:val="891"/>
+        </w:trPr>
+        <w:tc>
+          <w:tcPr>
+            <w:cnfStyle w:val="001000000000" w:firstRow="0" w:lastRow="0" w:firstColumn="1" w:lastColumn="0" w:oddVBand="0" w:evenVBand="0" w:oddHBand="0" w:evenHBand="0" w:firstRowFirstColumn="0" w:firstRowLastColumn="0" w:lastRowFirstColumn="0" w:lastRowLastColumn="0"/>
+            <w:tcW w:w="720" w:type="dxa"/>
+            <w:vMerge/>
+            <w:shd w:val="clear" w:color="auto" w:fill="E7E6E6" w:themeFill="background2"/>
+          </w:tcPr>
+          <w:p/>
+        </w:tc>
+        <w:tc>
+          <w:tcPr>
+            <w:tcW w:w="1260" w:type="dxa"/>
+            <w:shd w:val="clear" w:color="auto" w:fill="E7E6E6" w:themeFill="background2"/>
+          </w:tcPr>
+          <w:p>
+            <w:pPr>
+              <w:cnfStyle w:val="000000000000" w:firstRow="0" w:lastRow="0" w:firstColumn="0" w:lastColumn="0" w:oddVBand="0" w:evenVBand="0" w:oddHBand="0" w:evenHBand="0" w:firstRowFirstColumn="0" w:firstRowLastColumn="0" w:lastRowFirstColumn="0" w:lastRowLastColumn="0"/>
+            </w:pPr>
+            <w:r>
+              <w:t>Very Low</w:t>
+            </w:r>
+          </w:p>
+        </w:tc>
+        <w:tc>
+          <w:tcPr>
+            <w:tcW w:w="1530" w:type="dxa"/>
+            <w:shd w:val="clear" w:color="auto" w:fill="92D050"/>
+          </w:tcPr>
+          <w:p>
+            <w:pPr>
+              <w:jc w:val="center"/>
+              <w:cnfStyle w:val="000000000000" w:firstRow="0" w:lastRow="0" w:firstColumn="0" w:lastColumn="0" w:oddVBand="0" w:evenVBand="0" w:oddHBand="0" w:evenHBand="0" w:firstRowFirstColumn="0" w:firstRowLastColumn="0" w:lastRowFirstColumn="0" w:lastRowLastColumn="0"/>
+            </w:pPr>
+          </w:p>
+        </w:tc>
+        <w:tc>
+          <w:tcPr>
+            <w:tcW w:w="1205" w:type="dxa"/>
+            <w:shd w:val="clear" w:color="auto" w:fill="92D050"/>
+          </w:tcPr>
+          <w:p>
+            <w:pPr>
+              <w:jc w:val="center"/>
+              <w:cnfStyle w:val="000000000000" w:firstRow="0" w:lastRow="0" w:firstColumn="0" w:lastColumn="0" w:oddVBand="0" w:evenVBand="0" w:oddHBand="0" w:evenHBand="0" w:firstRowFirstColumn="0" w:firstRowLastColumn="0" w:lastRowFirstColumn="0" w:lastRowLastColumn="0"/>
+            </w:pPr>
+          </w:p>
+        </w:tc>
+        <w:tc>
+          <w:tcPr>
+            <w:tcW w:w="1625" w:type="dxa"/>
+            <w:shd w:val="clear" w:color="auto" w:fill="92D050"/>
+          </w:tcPr>
+          <w:p>
+            <w:pPr>
+              <w:jc w:val="center"/>
+              <w:cnfStyle w:val="000000000000" w:firstRow="0" w:lastRow="0" w:firstColumn="0" w:lastColumn="0" w:oddVBand="0" w:evenVBand="0" w:oddHBand="0" w:evenHBand="0" w:firstRowFirstColumn="0" w:firstRowLastColumn="0" w:lastRowFirstColumn="0" w:lastRowLastColumn="0"/>
+            </w:pPr>
+          </w:p>
+        </w:tc>
+        <w:tc>
+          <w:tcPr>
+            <w:tcW w:w="1400" w:type="dxa"/>
+            <w:shd w:val="clear" w:color="auto" w:fill="92D050"/>
+          </w:tcPr>
+          <w:p>
+            <w:pPr>
+              <w:jc w:val="center"/>
+              <w:cnfStyle w:val="000000000000" w:firstRow="0" w:lastRow="0" w:firstColumn="0" w:lastColumn="0" w:oddVBand="0" w:evenVBand="0" w:oddHBand="0" w:evenHBand="0" w:firstRowFirstColumn="0" w:firstRowLastColumn="0" w:lastRowFirstColumn="0" w:lastRowLastColumn="0"/>
+            </w:pPr>
+          </w:p>
+        </w:tc>
+        <w:tc>
+          <w:tcPr>
+            <w:tcW w:w="1440" w:type="dxa"/>
+            <w:shd w:val="clear" w:color="auto" w:fill="FFFF00"/>
+          </w:tcPr>
+          <w:p>
+            <w:pPr>
+              <w:jc w:val="center"/>
+              <w:cnfStyle w:val="000000000000" w:firstRow="0" w:lastRow="0" w:firstColumn="0" w:lastColumn="0" w:oddVBand="0" w:evenVBand="0" w:oddHBand="0" w:evenHBand="0" w:firstRowFirstColumn="0" w:firstRowLastColumn="0" w:lastRowFirstColumn="0" w:lastRowLastColumn="0"/>
+            </w:pPr>
+          </w:p>
+        </w:tc>
+      </w:tr>
+      <w:tr>
+        <w:trPr>
+          <w:cnfStyle w:val="000000100000" w:firstRow="0" w:lastRow="0" w:firstColumn="0" w:lastColumn="0" w:oddVBand="0" w:evenVBand="0" w:oddHBand="1" w:evenHBand="0" w:firstRowFirstColumn="0" w:firstRowLastColumn="0" w:lastRowFirstColumn="0" w:lastRowLastColumn="0"/>
+          <w:trHeight w:val="891"/>
+        </w:trPr>
+        <w:tc>
+          <w:tcPr>
+            <w:cnfStyle w:val="001000000000" w:firstRow="0" w:lastRow="0" w:firstColumn="1" w:lastColumn="0" w:oddVBand="0" w:evenVBand="0" w:oddHBand="0" w:evenHBand="0" w:firstRowFirstColumn="0" w:firstRowLastColumn="0" w:lastRowFirstColumn="0" w:lastRowLastColumn="0"/>
+            <w:tcW w:w="9180" w:type="dxa"/>
+            <w:gridSpan w:val="7"/>
+          </w:tcPr>
+          <w:p>
+            <w:r>
+              <w:rPr>
+                <w:shd w:val="clear" w:color="auto" w:fill="92D050"/>
+              </w:rPr>
+              <w:t>Acceptable</w:t>
+            </w:r>
+            <w:r>
+              <w:t>: Risk is acceptable level.</w:t>
+            </w:r>
+          </w:p>
+          <w:p>
+            <w:r>
+              <w:rPr>
+                <w:shd w:val="clear" w:color="auto" w:fill="FFFF00"/>
+              </w:rPr>
+              <w:t>Permissible</w:t>
+            </w:r>
+            <w:r>
+              <w:t>: Risk is okay for now and can be fixed at a later date.</w:t>
+            </w:r>
+          </w:p>
+          <w:p>
+            <w:r>
+              <w:rPr>
+                <w:shd w:val="clear" w:color="auto" w:fill="FFC000"/>
+              </w:rPr>
+              <w:t>Considerable</w:t>
+            </w:r>
+            <w:r>
+              <w:t>: Risk is noted and will be fixed in the next iteration.</w:t>
+            </w:r>
+          </w:p>
+          <w:p>
+            <w:r>
+              <w:rPr>
+                <w:shd w:val="clear" w:color="auto" w:fill="FF0000"/>
+              </w:rPr>
+              <w:t>Catastrophic</w:t>
+            </w:r>
+            <w:r>
+              <w:t>: Product is placed on hold until issue is fixed.</w:t>
+            </w:r>
+          </w:p>
+          <w:p>
+            <w:pPr>
+              <w:jc w:val="center"/>
+            </w:pPr>
+          </w:p>
+        </w:tc>
+      </w:tr>
+    </w:tbl>
+    <w:p/>
+    <w:p>
+      <w:pPr>
+        <w:pStyle w:val="ListParagraph"/>
+      </w:pPr>
+    </w:p>
     <w:p/>
     <w:sectPr>
       <w:pgSz w:w="12240" w:h="15840"/>
@@ -3340,7 +4405,7 @@
 </file>
 
 <file path=word/comments.xml><?xml version="1.0" encoding="utf-8"?>
-<w:comments xmlns:wpc="http://schemas.microsoft.com/office/word/2010/wordprocessingCanvas" xmlns:cx="http://schemas.microsoft.com/office/drawing/2014/chartex" xmlns:cx1="http://schemas.microsoft.com/office/drawing/2015/9/8/chartex" xmlns:cx2="http://schemas.microsoft.com/office/drawing/2015/10/21/chartex" xmlns:cx3="http://schemas.microsoft.com/office/drawing/2016/5/9/chartex" xmlns:cx4="http://schemas.microsoft.com/office/drawing/2016/5/10/chartex" xmlns:cx5="http://schemas.microsoft.com/office/drawing/2016/5/11/chartex" xmlns:cx6="http://schemas.microsoft.com/office/drawing/2016/5/12/chartex" xmlns:cx7="http://schemas.microsoft.com/office/drawing/2016/5/13/chartex" xmlns:cx8="http://schemas.microsoft.com/office/drawing/2016/5/14/chartex" xmlns:mc="http://schemas.openxmlformats.org/markup-compatibility/2006" xmlns:aink="http://schemas.microsoft.com/office/drawing/2016/ink" xmlns:am3d="http://schemas.microsoft.com/office/drawing/2017/model3d" xmlns:o="urn:schemas-microsoft-com:office:office" xmlns:r="http://schemas.openxmlformats.org/officeDocument/2006/relationships" xmlns:m="http://schemas.openxmlformats.org/officeDocument/2006/math" xmlns:v="urn:schemas-microsoft-com:vml" xmlns:wp14="http://schemas.microsoft.com/office/word/2010/wordprocessingDrawing" xmlns:wp="http://schemas.openxmlformats.org/drawingml/2006/wordprocessingDrawing" xmlns:w10="urn:schemas-microsoft-com:office:word" xmlns:w="http://schemas.openxmlformats.org/wordprocessingml/2006/main" xmlns:w14="http://schemas.microsoft.com/office/word/2010/wordml" xmlns:w15="http://schemas.microsoft.com/office/word/2012/wordml" xmlns:w16cid="http://schemas.microsoft.com/office/word/2016/wordml/cid" xmlns:w16se="http://schemas.microsoft.com/office/word/2015/wordml/symex" xmlns:wpg="http://schemas.microsoft.com/office/word/2010/wordprocessingGroup" xmlns:wpi="http://schemas.microsoft.com/office/word/2010/wordprocessingInk" xmlns:wne="http://schemas.microsoft.com/office/word/2006/wordml" xmlns:wps="http://schemas.microsoft.com/office/word/2010/wordprocessingShape" mc:Ignorable="w14 w15 w16se w16cid wp14">
+<w:comments xmlns:wpc="http://schemas.microsoft.com/office/word/2010/wordprocessingCanvas" xmlns:cx="http://schemas.microsoft.com/office/drawing/2014/chartex" xmlns:cx1="http://schemas.microsoft.com/office/drawing/2015/9/8/chartex" xmlns:cx2="http://schemas.microsoft.com/office/drawing/2015/10/21/chartex" xmlns:cx3="http://schemas.microsoft.com/office/drawing/2016/5/9/chartex" xmlns:cx4="http://schemas.microsoft.com/office/drawing/2016/5/10/chartex" xmlns:cx5="http://schemas.microsoft.com/office/drawing/2016/5/11/chartex" xmlns:cx6="http://schemas.microsoft.com/office/drawing/2016/5/12/chartex" xmlns:cx7="http://schemas.microsoft.com/office/drawing/2016/5/13/chartex" xmlns:cx8="http://schemas.microsoft.com/office/drawing/2016/5/14/chartex" xmlns:mc="http://schemas.openxmlformats.org/markup-compatibility/2006" xmlns:aink="http://schemas.microsoft.com/office/drawing/2016/ink" xmlns:am3d="http://schemas.microsoft.com/office/drawing/2017/model3d" xmlns:o="urn:schemas-microsoft-com:office:office" xmlns:r="http://schemas.openxmlformats.org/officeDocument/2006/relationships" xmlns:m="http://schemas.openxmlformats.org/officeDocument/2006/math" xmlns:v="urn:schemas-microsoft-com:vml" xmlns:wp14="http://schemas.microsoft.com/office/word/2010/wordprocessingDrawing" xmlns:wp="http://schemas.openxmlformats.org/drawingml/2006/wordprocessingDrawing" xmlns:w10="urn:schemas-microsoft-com:office:word" xmlns:w="http://schemas.openxmlformats.org/wordprocessingml/2006/main" xmlns:w14="http://schemas.microsoft.com/office/word/2010/wordml" xmlns:w15="http://schemas.microsoft.com/office/word/2012/wordml" xmlns:w16cex="http://schemas.microsoft.com/office/word/2018/wordml/cex" xmlns:w16cid="http://schemas.microsoft.com/office/word/2016/wordml/cid" xmlns:w16="http://schemas.microsoft.com/office/word/2018/wordml" xmlns:w16se="http://schemas.microsoft.com/office/word/2015/wordml/symex" xmlns:wpg="http://schemas.microsoft.com/office/word/2010/wordprocessingGroup" xmlns:wpi="http://schemas.microsoft.com/office/word/2010/wordprocessingInk" xmlns:wne="http://schemas.microsoft.com/office/word/2006/wordml" xmlns:wps="http://schemas.microsoft.com/office/word/2010/wordprocessingShape" mc:Ignorable="w14 w15 w16se w16cid w16 w16cex wp14">
   <w:comment w:id="0" w:author="Jason Moran" w:date="2020-09-29T20:45:00Z" w:initials="JM">
     <w:p>
       <w:pPr>
@@ -3353,8 +4418,13 @@
         <w:annotationRef/>
       </w:r>
       <w:r>
-        <w:t>I’m torn on whether or not this is related to Load.In</w:t>
-      </w:r>
+        <w:t xml:space="preserve">I’m torn on whether or not this is related to </w:t>
+      </w:r>
+      <w:proofErr w:type="spellStart"/>
+      <w:r>
+        <w:t>Load.In</w:t>
+      </w:r>
+      <w:proofErr w:type="spellEnd"/>
     </w:p>
   </w:comment>
   <w:comment w:id="1" w:author="Jason Moran" w:date="2020-09-29T20:43:00Z" w:initials="JM">
@@ -3385,8 +4455,13 @@
         <w:annotationRef/>
       </w:r>
       <w:r>
-        <w:t>Doesn’t seem related to Load.In</w:t>
-      </w:r>
+        <w:t xml:space="preserve">Doesn’t seem related to </w:t>
+      </w:r>
+      <w:proofErr w:type="spellStart"/>
+      <w:r>
+        <w:t>Load.In</w:t>
+      </w:r>
+      <w:proofErr w:type="spellEnd"/>
     </w:p>
   </w:comment>
   <w:comment w:id="3" w:author="Jason Moran" w:date="2020-10-04T12:43:00Z" w:initials="JM">
@@ -3417,7 +4492,15 @@
         <w:annotationRef/>
       </w:r>
       <w:r>
-        <w:t>Check out my recent “feedback loop” slide. It may not be perfect, but shows a plan to continuously incorporate user feedback.</w:t>
+        <w:t xml:space="preserve">Check out my recent “feedback loop” slide. It may not be </w:t>
+      </w:r>
+      <w:proofErr w:type="gramStart"/>
+      <w:r>
+        <w:t>perfect, but</w:t>
+      </w:r>
+      <w:proofErr w:type="gramEnd"/>
+      <w:r>
+        <w:t xml:space="preserve"> shows a plan to continuously incorporate user feedback.</w:t>
       </w:r>
     </w:p>
   </w:comment>
@@ -3497,7 +4580,15 @@
         <w:annotationRef/>
       </w:r>
       <w:r>
-        <w:t>Speak to this in terms of real world timeline not CS410 timeline</w:t>
+        <w:t xml:space="preserve">Speak to this in terms of </w:t>
+      </w:r>
+      <w:proofErr w:type="gramStart"/>
+      <w:r>
+        <w:t>real world</w:t>
+      </w:r>
+      <w:proofErr w:type="gramEnd"/>
+      <w:r>
+        <w:t xml:space="preserve"> timeline not CS410 timeline</w:t>
       </w:r>
     </w:p>
   </w:comment>
@@ -3585,7 +4676,7 @@
 </file>
 
 <file path=word/commentsExtended.xml><?xml version="1.0" encoding="utf-8"?>
-<w15:commentsEx xmlns:wpc="http://schemas.microsoft.com/office/word/2010/wordprocessingCanvas" xmlns:cx="http://schemas.microsoft.com/office/drawing/2014/chartex" xmlns:cx1="http://schemas.microsoft.com/office/drawing/2015/9/8/chartex" xmlns:cx2="http://schemas.microsoft.com/office/drawing/2015/10/21/chartex" xmlns:cx3="http://schemas.microsoft.com/office/drawing/2016/5/9/chartex" xmlns:cx4="http://schemas.microsoft.com/office/drawing/2016/5/10/chartex" xmlns:cx5="http://schemas.microsoft.com/office/drawing/2016/5/11/chartex" xmlns:cx6="http://schemas.microsoft.com/office/drawing/2016/5/12/chartex" xmlns:cx7="http://schemas.microsoft.com/office/drawing/2016/5/13/chartex" xmlns:cx8="http://schemas.microsoft.com/office/drawing/2016/5/14/chartex" xmlns:mc="http://schemas.openxmlformats.org/markup-compatibility/2006" xmlns:aink="http://schemas.microsoft.com/office/drawing/2016/ink" xmlns:am3d="http://schemas.microsoft.com/office/drawing/2017/model3d" xmlns:o="urn:schemas-microsoft-com:office:office" xmlns:r="http://schemas.openxmlformats.org/officeDocument/2006/relationships" xmlns:m="http://schemas.openxmlformats.org/officeDocument/2006/math" xmlns:v="urn:schemas-microsoft-com:vml" xmlns:wp14="http://schemas.microsoft.com/office/word/2010/wordprocessingDrawing" xmlns:wp="http://schemas.openxmlformats.org/drawingml/2006/wordprocessingDrawing" xmlns:w10="urn:schemas-microsoft-com:office:word" xmlns:w="http://schemas.openxmlformats.org/wordprocessingml/2006/main" xmlns:w14="http://schemas.microsoft.com/office/word/2010/wordml" xmlns:w15="http://schemas.microsoft.com/office/word/2012/wordml" xmlns:w16cid="http://schemas.microsoft.com/office/word/2016/wordml/cid" xmlns:w16se="http://schemas.microsoft.com/office/word/2015/wordml/symex" xmlns:wpg="http://schemas.microsoft.com/office/word/2010/wordprocessingGroup" xmlns:wpi="http://schemas.microsoft.com/office/word/2010/wordprocessingInk" xmlns:wne="http://schemas.microsoft.com/office/word/2006/wordml" xmlns:wps="http://schemas.microsoft.com/office/word/2010/wordprocessingShape" mc:Ignorable="w14 w15 w16se w16cid wp14">
+<w15:commentsEx xmlns:wpc="http://schemas.microsoft.com/office/word/2010/wordprocessingCanvas" xmlns:cx="http://schemas.microsoft.com/office/drawing/2014/chartex" xmlns:cx1="http://schemas.microsoft.com/office/drawing/2015/9/8/chartex" xmlns:cx2="http://schemas.microsoft.com/office/drawing/2015/10/21/chartex" xmlns:cx3="http://schemas.microsoft.com/office/drawing/2016/5/9/chartex" xmlns:cx4="http://schemas.microsoft.com/office/drawing/2016/5/10/chartex" xmlns:cx5="http://schemas.microsoft.com/office/drawing/2016/5/11/chartex" xmlns:cx6="http://schemas.microsoft.com/office/drawing/2016/5/12/chartex" xmlns:cx7="http://schemas.microsoft.com/office/drawing/2016/5/13/chartex" xmlns:cx8="http://schemas.microsoft.com/office/drawing/2016/5/14/chartex" xmlns:mc="http://schemas.openxmlformats.org/markup-compatibility/2006" xmlns:aink="http://schemas.microsoft.com/office/drawing/2016/ink" xmlns:am3d="http://schemas.microsoft.com/office/drawing/2017/model3d" xmlns:o="urn:schemas-microsoft-com:office:office" xmlns:r="http://schemas.openxmlformats.org/officeDocument/2006/relationships" xmlns:m="http://schemas.openxmlformats.org/officeDocument/2006/math" xmlns:v="urn:schemas-microsoft-com:vml" xmlns:wp14="http://schemas.microsoft.com/office/word/2010/wordprocessingDrawing" xmlns:wp="http://schemas.openxmlformats.org/drawingml/2006/wordprocessingDrawing" xmlns:w10="urn:schemas-microsoft-com:office:word" xmlns:w="http://schemas.openxmlformats.org/wordprocessingml/2006/main" xmlns:w14="http://schemas.microsoft.com/office/word/2010/wordml" xmlns:w15="http://schemas.microsoft.com/office/word/2012/wordml" xmlns:w16cex="http://schemas.microsoft.com/office/word/2018/wordml/cex" xmlns:w16cid="http://schemas.microsoft.com/office/word/2016/wordml/cid" xmlns:w16="http://schemas.microsoft.com/office/word/2018/wordml" xmlns:w16se="http://schemas.microsoft.com/office/word/2015/wordml/symex" xmlns:wpg="http://schemas.microsoft.com/office/word/2010/wordprocessingGroup" xmlns:wpi="http://schemas.microsoft.com/office/word/2010/wordprocessingInk" xmlns:wne="http://schemas.microsoft.com/office/word/2006/wordml" xmlns:wps="http://schemas.microsoft.com/office/word/2010/wordprocessingShape" mc:Ignorable="w14 w15 w16se w16cid w16 w16cex wp14">
   <w15:commentEx w15:paraId="2F10E6DB" w15:done="0"/>
   <w15:commentEx w15:paraId="58F2E06F" w15:done="0"/>
   <w15:commentEx w15:paraId="6E0D951C" w15:done="0"/>
@@ -3605,7 +4696,7 @@
 </file>
 
 <file path=word/commentsIds.xml><?xml version="1.0" encoding="utf-8"?>
-<w16cid:commentsIds xmlns:wpc="http://schemas.microsoft.com/office/word/2010/wordprocessingCanvas" xmlns:cx="http://schemas.microsoft.com/office/drawing/2014/chartex" xmlns:cx1="http://schemas.microsoft.com/office/drawing/2015/9/8/chartex" xmlns:cx2="http://schemas.microsoft.com/office/drawing/2015/10/21/chartex" xmlns:cx3="http://schemas.microsoft.com/office/drawing/2016/5/9/chartex" xmlns:cx4="http://schemas.microsoft.com/office/drawing/2016/5/10/chartex" xmlns:cx5="http://schemas.microsoft.com/office/drawing/2016/5/11/chartex" xmlns:cx6="http://schemas.microsoft.com/office/drawing/2016/5/12/chartex" xmlns:cx7="http://schemas.microsoft.com/office/drawing/2016/5/13/chartex" xmlns:cx8="http://schemas.microsoft.com/office/drawing/2016/5/14/chartex" xmlns:mc="http://schemas.openxmlformats.org/markup-compatibility/2006" xmlns:aink="http://schemas.microsoft.com/office/drawing/2016/ink" xmlns:am3d="http://schemas.microsoft.com/office/drawing/2017/model3d" xmlns:o="urn:schemas-microsoft-com:office:office" xmlns:r="http://schemas.openxmlformats.org/officeDocument/2006/relationships" xmlns:m="http://schemas.openxmlformats.org/officeDocument/2006/math" xmlns:v="urn:schemas-microsoft-com:vml" xmlns:wp14="http://schemas.microsoft.com/office/word/2010/wordprocessingDrawing" xmlns:wp="http://schemas.openxmlformats.org/drawingml/2006/wordprocessingDrawing" xmlns:w10="urn:schemas-microsoft-com:office:word" xmlns:w="http://schemas.openxmlformats.org/wordprocessingml/2006/main" xmlns:w14="http://schemas.microsoft.com/office/word/2010/wordml" xmlns:w15="http://schemas.microsoft.com/office/word/2012/wordml" xmlns:w16cid="http://schemas.microsoft.com/office/word/2016/wordml/cid" xmlns:w16se="http://schemas.microsoft.com/office/word/2015/wordml/symex" xmlns:wpg="http://schemas.microsoft.com/office/word/2010/wordprocessingGroup" xmlns:wpi="http://schemas.microsoft.com/office/word/2010/wordprocessingInk" xmlns:wne="http://schemas.microsoft.com/office/word/2006/wordml" xmlns:wps="http://schemas.microsoft.com/office/word/2010/wordprocessingShape" mc:Ignorable="w14 w15 w16se w16cid wp14">
+<w16cid:commentsIds xmlns:wpc="http://schemas.microsoft.com/office/word/2010/wordprocessingCanvas" xmlns:cx="http://schemas.microsoft.com/office/drawing/2014/chartex" xmlns:cx1="http://schemas.microsoft.com/office/drawing/2015/9/8/chartex" xmlns:cx2="http://schemas.microsoft.com/office/drawing/2015/10/21/chartex" xmlns:cx3="http://schemas.microsoft.com/office/drawing/2016/5/9/chartex" xmlns:cx4="http://schemas.microsoft.com/office/drawing/2016/5/10/chartex" xmlns:cx5="http://schemas.microsoft.com/office/drawing/2016/5/11/chartex" xmlns:cx6="http://schemas.microsoft.com/office/drawing/2016/5/12/chartex" xmlns:cx7="http://schemas.microsoft.com/office/drawing/2016/5/13/chartex" xmlns:cx8="http://schemas.microsoft.com/office/drawing/2016/5/14/chartex" xmlns:mc="http://schemas.openxmlformats.org/markup-compatibility/2006" xmlns:aink="http://schemas.microsoft.com/office/drawing/2016/ink" xmlns:am3d="http://schemas.microsoft.com/office/drawing/2017/model3d" xmlns:o="urn:schemas-microsoft-com:office:office" xmlns:r="http://schemas.openxmlformats.org/officeDocument/2006/relationships" xmlns:m="http://schemas.openxmlformats.org/officeDocument/2006/math" xmlns:v="urn:schemas-microsoft-com:vml" xmlns:wp14="http://schemas.microsoft.com/office/word/2010/wordprocessingDrawing" xmlns:wp="http://schemas.openxmlformats.org/drawingml/2006/wordprocessingDrawing" xmlns:w10="urn:schemas-microsoft-com:office:word" xmlns:w="http://schemas.openxmlformats.org/wordprocessingml/2006/main" xmlns:w14="http://schemas.microsoft.com/office/word/2010/wordml" xmlns:w15="http://schemas.microsoft.com/office/word/2012/wordml" xmlns:w16cex="http://schemas.microsoft.com/office/word/2018/wordml/cex" xmlns:w16cid="http://schemas.microsoft.com/office/word/2016/wordml/cid" xmlns:w16="http://schemas.microsoft.com/office/word/2018/wordml" xmlns:w16se="http://schemas.microsoft.com/office/word/2015/wordml/symex" xmlns:wpg="http://schemas.microsoft.com/office/word/2010/wordprocessingGroup" xmlns:wpi="http://schemas.microsoft.com/office/word/2010/wordprocessingInk" xmlns:wne="http://schemas.microsoft.com/office/word/2006/wordml" xmlns:wps="http://schemas.microsoft.com/office/word/2010/wordprocessingShape" mc:Ignorable="w14 w15 w16se w16cid w16 w16cex wp14">
   <w16cid:commentId w16cid:paraId="2F10E6DB" w16cid:durableId="231E1B55"/>
   <w16cid:commentId w16cid:paraId="58F2E06F" w16cid:durableId="231E1B0B"/>
   <w16cid:commentId w16cid:paraId="6E0D951C" w16cid:durableId="231E1B35"/>
@@ -3625,7 +4716,7 @@
 </file>
 
 <file path=word/numbering.xml><?xml version="1.0" encoding="utf-8"?>
-<w:numbering xmlns:wpc="http://schemas.microsoft.com/office/word/2010/wordprocessingCanvas" xmlns:cx="http://schemas.microsoft.com/office/drawing/2014/chartex" xmlns:cx1="http://schemas.microsoft.com/office/drawing/2015/9/8/chartex" xmlns:cx2="http://schemas.microsoft.com/office/drawing/2015/10/21/chartex" xmlns:cx3="http://schemas.microsoft.com/office/drawing/2016/5/9/chartex" xmlns:cx4="http://schemas.microsoft.com/office/drawing/2016/5/10/chartex" xmlns:cx5="http://schemas.microsoft.com/office/drawing/2016/5/11/chartex" xmlns:cx6="http://schemas.microsoft.com/office/drawing/2016/5/12/chartex" xmlns:cx7="http://schemas.microsoft.com/office/drawing/2016/5/13/chartex" xmlns:cx8="http://schemas.microsoft.com/office/drawing/2016/5/14/chartex" xmlns:mc="http://schemas.openxmlformats.org/markup-compatibility/2006" xmlns:aink="http://schemas.microsoft.com/office/drawing/2016/ink" xmlns:am3d="http://schemas.microsoft.com/office/drawing/2017/model3d" xmlns:o="urn:schemas-microsoft-com:office:office" xmlns:r="http://schemas.openxmlformats.org/officeDocument/2006/relationships" xmlns:m="http://schemas.openxmlformats.org/officeDocument/2006/math" xmlns:v="urn:schemas-microsoft-com:vml" xmlns:wp14="http://schemas.microsoft.com/office/word/2010/wordprocessingDrawing" xmlns:wp="http://schemas.openxmlformats.org/drawingml/2006/wordprocessingDrawing" xmlns:w10="urn:schemas-microsoft-com:office:word" xmlns:w="http://schemas.openxmlformats.org/wordprocessingml/2006/main" xmlns:w14="http://schemas.microsoft.com/office/word/2010/wordml" xmlns:w15="http://schemas.microsoft.com/office/word/2012/wordml" xmlns:w16cid="http://schemas.microsoft.com/office/word/2016/wordml/cid" xmlns:w16se="http://schemas.microsoft.com/office/word/2015/wordml/symex" xmlns:wpg="http://schemas.microsoft.com/office/word/2010/wordprocessingGroup" xmlns:wpi="http://schemas.microsoft.com/office/word/2010/wordprocessingInk" xmlns:wne="http://schemas.microsoft.com/office/word/2006/wordml" xmlns:wps="http://schemas.microsoft.com/office/word/2010/wordprocessingShape" mc:Ignorable="w14 w15 w16se w16cid wp14">
+<w:numbering xmlns:wpc="http://schemas.microsoft.com/office/word/2010/wordprocessingCanvas" xmlns:cx="http://schemas.microsoft.com/office/drawing/2014/chartex" xmlns:cx1="http://schemas.microsoft.com/office/drawing/2015/9/8/chartex" xmlns:cx2="http://schemas.microsoft.com/office/drawing/2015/10/21/chartex" xmlns:cx3="http://schemas.microsoft.com/office/drawing/2016/5/9/chartex" xmlns:cx4="http://schemas.microsoft.com/office/drawing/2016/5/10/chartex" xmlns:cx5="http://schemas.microsoft.com/office/drawing/2016/5/11/chartex" xmlns:cx6="http://schemas.microsoft.com/office/drawing/2016/5/12/chartex" xmlns:cx7="http://schemas.microsoft.com/office/drawing/2016/5/13/chartex" xmlns:cx8="http://schemas.microsoft.com/office/drawing/2016/5/14/chartex" xmlns:mc="http://schemas.openxmlformats.org/markup-compatibility/2006" xmlns:aink="http://schemas.microsoft.com/office/drawing/2016/ink" xmlns:am3d="http://schemas.microsoft.com/office/drawing/2017/model3d" xmlns:o="urn:schemas-microsoft-com:office:office" xmlns:r="http://schemas.openxmlformats.org/officeDocument/2006/relationships" xmlns:m="http://schemas.openxmlformats.org/officeDocument/2006/math" xmlns:v="urn:schemas-microsoft-com:vml" xmlns:wp14="http://schemas.microsoft.com/office/word/2010/wordprocessingDrawing" xmlns:wp="http://schemas.openxmlformats.org/drawingml/2006/wordprocessingDrawing" xmlns:w10="urn:schemas-microsoft-com:office:word" xmlns:w="http://schemas.openxmlformats.org/wordprocessingml/2006/main" xmlns:w14="http://schemas.microsoft.com/office/word/2010/wordml" xmlns:w15="http://schemas.microsoft.com/office/word/2012/wordml" xmlns:w16cex="http://schemas.microsoft.com/office/word/2018/wordml/cex" xmlns:w16cid="http://schemas.microsoft.com/office/word/2016/wordml/cid" xmlns:w16="http://schemas.microsoft.com/office/word/2018/wordml" xmlns:w16se="http://schemas.microsoft.com/office/word/2015/wordml/symex" xmlns:wpg="http://schemas.microsoft.com/office/word/2010/wordprocessingGroup" xmlns:wpi="http://schemas.microsoft.com/office/word/2010/wordprocessingInk" xmlns:wne="http://schemas.microsoft.com/office/word/2006/wordml" xmlns:wps="http://schemas.microsoft.com/office/word/2010/wordprocessingShape" mc:Ignorable="w14 w15 w16se w16cid w16 w16cex wp14">
   <w:abstractNum w:abstractNumId="0" w15:restartNumberingAfterBreak="0">
     <w:nsid w:val="37C25992"/>
     <w:multiLevelType w:val="hybridMultilevel"/>
@@ -4094,7 +5185,7 @@
 </file>
 
 <file path=word/people.xml><?xml version="1.0" encoding="utf-8"?>
-<w15:people xmlns:wpc="http://schemas.microsoft.com/office/word/2010/wordprocessingCanvas" xmlns:cx="http://schemas.microsoft.com/office/drawing/2014/chartex" xmlns:cx1="http://schemas.microsoft.com/office/drawing/2015/9/8/chartex" xmlns:cx2="http://schemas.microsoft.com/office/drawing/2015/10/21/chartex" xmlns:cx3="http://schemas.microsoft.com/office/drawing/2016/5/9/chartex" xmlns:cx4="http://schemas.microsoft.com/office/drawing/2016/5/10/chartex" xmlns:cx5="http://schemas.microsoft.com/office/drawing/2016/5/11/chartex" xmlns:cx6="http://schemas.microsoft.com/office/drawing/2016/5/12/chartex" xmlns:cx7="http://schemas.microsoft.com/office/drawing/2016/5/13/chartex" xmlns:cx8="http://schemas.microsoft.com/office/drawing/2016/5/14/chartex" xmlns:mc="http://schemas.openxmlformats.org/markup-compatibility/2006" xmlns:aink="http://schemas.microsoft.com/office/drawing/2016/ink" xmlns:am3d="http://schemas.microsoft.com/office/drawing/2017/model3d" xmlns:o="urn:schemas-microsoft-com:office:office" xmlns:r="http://schemas.openxmlformats.org/officeDocument/2006/relationships" xmlns:m="http://schemas.openxmlformats.org/officeDocument/2006/math" xmlns:v="urn:schemas-microsoft-com:vml" xmlns:wp14="http://schemas.microsoft.com/office/word/2010/wordprocessingDrawing" xmlns:wp="http://schemas.openxmlformats.org/drawingml/2006/wordprocessingDrawing" xmlns:w10="urn:schemas-microsoft-com:office:word" xmlns:w="http://schemas.openxmlformats.org/wordprocessingml/2006/main" xmlns:w14="http://schemas.microsoft.com/office/word/2010/wordml" xmlns:w15="http://schemas.microsoft.com/office/word/2012/wordml" xmlns:w16cid="http://schemas.microsoft.com/office/word/2016/wordml/cid" xmlns:w16se="http://schemas.microsoft.com/office/word/2015/wordml/symex" xmlns:wpg="http://schemas.microsoft.com/office/word/2010/wordprocessingGroup" xmlns:wpi="http://schemas.microsoft.com/office/word/2010/wordprocessingInk" xmlns:wne="http://schemas.microsoft.com/office/word/2006/wordml" xmlns:wps="http://schemas.microsoft.com/office/word/2010/wordprocessingShape" mc:Ignorable="w14 w15 w16se w16cid wp14">
+<w15:people xmlns:wpc="http://schemas.microsoft.com/office/word/2010/wordprocessingCanvas" xmlns:cx="http://schemas.microsoft.com/office/drawing/2014/chartex" xmlns:cx1="http://schemas.microsoft.com/office/drawing/2015/9/8/chartex" xmlns:cx2="http://schemas.microsoft.com/office/drawing/2015/10/21/chartex" xmlns:cx3="http://schemas.microsoft.com/office/drawing/2016/5/9/chartex" xmlns:cx4="http://schemas.microsoft.com/office/drawing/2016/5/10/chartex" xmlns:cx5="http://schemas.microsoft.com/office/drawing/2016/5/11/chartex" xmlns:cx6="http://schemas.microsoft.com/office/drawing/2016/5/12/chartex" xmlns:cx7="http://schemas.microsoft.com/office/drawing/2016/5/13/chartex" xmlns:cx8="http://schemas.microsoft.com/office/drawing/2016/5/14/chartex" xmlns:mc="http://schemas.openxmlformats.org/markup-compatibility/2006" xmlns:aink="http://schemas.microsoft.com/office/drawing/2016/ink" xmlns:am3d="http://schemas.microsoft.com/office/drawing/2017/model3d" xmlns:o="urn:schemas-microsoft-com:office:office" xmlns:r="http://schemas.openxmlformats.org/officeDocument/2006/relationships" xmlns:m="http://schemas.openxmlformats.org/officeDocument/2006/math" xmlns:v="urn:schemas-microsoft-com:vml" xmlns:wp14="http://schemas.microsoft.com/office/word/2010/wordprocessingDrawing" xmlns:wp="http://schemas.openxmlformats.org/drawingml/2006/wordprocessingDrawing" xmlns:w10="urn:schemas-microsoft-com:office:word" xmlns:w="http://schemas.openxmlformats.org/wordprocessingml/2006/main" xmlns:w14="http://schemas.microsoft.com/office/word/2010/wordml" xmlns:w15="http://schemas.microsoft.com/office/word/2012/wordml" xmlns:w16cex="http://schemas.microsoft.com/office/word/2018/wordml/cex" xmlns:w16cid="http://schemas.microsoft.com/office/word/2016/wordml/cid" xmlns:w16="http://schemas.microsoft.com/office/word/2018/wordml" xmlns:w16se="http://schemas.microsoft.com/office/word/2015/wordml/symex" xmlns:wpg="http://schemas.microsoft.com/office/word/2010/wordprocessingGroup" xmlns:wpi="http://schemas.microsoft.com/office/word/2010/wordprocessingInk" xmlns:wne="http://schemas.microsoft.com/office/word/2006/wordml" xmlns:wps="http://schemas.microsoft.com/office/word/2010/wordprocessingShape" mc:Ignorable="w14 w15 w16se w16cid w16 w16cex wp14">
   <w15:person w15:author="Jason Moran">
     <w15:presenceInfo w15:providerId="Windows Live" w15:userId="1984d91358448fdd"/>
   </w15:person>
@@ -4105,7 +5196,7 @@
 </file>
 
 <file path=word/styles.xml><?xml version="1.0" encoding="utf-8"?>
-<w:styles xmlns:mc="http://schemas.openxmlformats.org/markup-compatibility/2006" xmlns:r="http://schemas.openxmlformats.org/officeDocument/2006/relationships" xmlns:w="http://schemas.openxmlformats.org/wordprocessingml/2006/main" xmlns:w14="http://schemas.microsoft.com/office/word/2010/wordml" xmlns:w15="http://schemas.microsoft.com/office/word/2012/wordml" xmlns:w16cid="http://schemas.microsoft.com/office/word/2016/wordml/cid" xmlns:w16se="http://schemas.microsoft.com/office/word/2015/wordml/symex" mc:Ignorable="w14 w15 w16se w16cid">
+<w:styles xmlns:mc="http://schemas.openxmlformats.org/markup-compatibility/2006" xmlns:r="http://schemas.openxmlformats.org/officeDocument/2006/relationships" xmlns:w="http://schemas.openxmlformats.org/wordprocessingml/2006/main" xmlns:w14="http://schemas.microsoft.com/office/word/2010/wordml" xmlns:w15="http://schemas.microsoft.com/office/word/2012/wordml" xmlns:w16cex="http://schemas.microsoft.com/office/word/2018/wordml/cex" xmlns:w16cid="http://schemas.microsoft.com/office/word/2016/wordml/cid" xmlns:w16="http://schemas.microsoft.com/office/word/2018/wordml" xmlns:w16se="http://schemas.microsoft.com/office/word/2015/wordml/symex" mc:Ignorable="w14 w15 w16se w16cid w16 w16cex">
   <w:docDefaults>
     <w:rPrDefault>
       <w:rPr>

</xml_diff>